<commit_message>
Updated RomWBW Architecture document
</commit_message>
<xml_diff>
--- a/branches/wbw/Doc/Source/RomWBW Architecture.docx
+++ b/branches/wbw/Doc/Source/RomWBW Architecture.docx
@@ -171,7 +171,7 @@
                     <w:sz w:val="28"/>
                     <w:szCs w:val="28"/>
                   </w:rPr>
-                  <w:t>October 13, 2012</w:t>
+                  <w:t>October 16, 2012</w:t>
                 </w:r>
                 <w:r>
                   <w:rPr>
@@ -254,7 +254,7 @@
           <w:r>
             <w:fldChar w:fldCharType="separate"/>
           </w:r>
-          <w:hyperlink w:anchor="_Toc337926696" w:history="1">
+          <w:hyperlink w:anchor="_Toc338148472" w:history="1">
             <w:r>
               <w:rPr>
                 <w:rStyle w:val="Hyperlink"/>
@@ -281,7 +281,7 @@
                 <w:noProof/>
                 <w:webHidden/>
               </w:rPr>
-              <w:instrText xml:space="preserve"> PAGEREF _Toc337926696 \h </w:instrText>
+              <w:instrText xml:space="preserve"> PAGEREF _Toc338148472 \h </w:instrText>
             </w:r>
             <w:r>
               <w:rPr>
@@ -323,7 +323,7 @@
               <w:noProof/>
             </w:rPr>
           </w:pPr>
-          <w:hyperlink w:anchor="_Toc337926697" w:history="1">
+          <w:hyperlink w:anchor="_Toc338148473" w:history="1">
             <w:r>
               <w:rPr>
                 <w:rStyle w:val="Hyperlink"/>
@@ -350,7 +350,7 @@
                 <w:noProof/>
                 <w:webHidden/>
               </w:rPr>
-              <w:instrText xml:space="preserve"> PAGEREF _Toc337926697 \h </w:instrText>
+              <w:instrText xml:space="preserve"> PAGEREF _Toc338148473 \h </w:instrText>
             </w:r>
             <w:r>
               <w:rPr>
@@ -392,7 +392,7 @@
               <w:noProof/>
             </w:rPr>
           </w:pPr>
-          <w:hyperlink w:anchor="_Toc337926698" w:history="1">
+          <w:hyperlink w:anchor="_Toc338148474" w:history="1">
             <w:r>
               <w:rPr>
                 <w:rStyle w:val="Hyperlink"/>
@@ -419,7 +419,7 @@
                 <w:noProof/>
                 <w:webHidden/>
               </w:rPr>
-              <w:instrText xml:space="preserve"> PAGEREF _Toc337926698 \h </w:instrText>
+              <w:instrText xml:space="preserve"> PAGEREF _Toc338148474 \h </w:instrText>
             </w:r>
             <w:r>
               <w:rPr>
@@ -461,7 +461,7 @@
               <w:noProof/>
             </w:rPr>
           </w:pPr>
-          <w:hyperlink w:anchor="_Toc337926699" w:history="1">
+          <w:hyperlink w:anchor="_Toc338148475" w:history="1">
             <w:r>
               <w:rPr>
                 <w:rStyle w:val="Hyperlink"/>
@@ -488,7 +488,7 @@
                 <w:noProof/>
                 <w:webHidden/>
               </w:rPr>
-              <w:instrText xml:space="preserve"> PAGEREF _Toc337926699 \h </w:instrText>
+              <w:instrText xml:space="preserve"> PAGEREF _Toc338148475 \h </w:instrText>
             </w:r>
             <w:r>
               <w:rPr>
@@ -530,7 +530,7 @@
               <w:noProof/>
             </w:rPr>
           </w:pPr>
-          <w:hyperlink w:anchor="_Toc337926700" w:history="1">
+          <w:hyperlink w:anchor="_Toc338148476" w:history="1">
             <w:r>
               <w:rPr>
                 <w:rStyle w:val="Hyperlink"/>
@@ -557,7 +557,7 @@
                 <w:noProof/>
                 <w:webHidden/>
               </w:rPr>
-              <w:instrText xml:space="preserve"> PAGEREF _Toc337926700 \h </w:instrText>
+              <w:instrText xml:space="preserve"> PAGEREF _Toc338148476 \h </w:instrText>
             </w:r>
             <w:r>
               <w:rPr>
@@ -599,7 +599,7 @@
               <w:noProof/>
             </w:rPr>
           </w:pPr>
-          <w:hyperlink w:anchor="_Toc337926701" w:history="1">
+          <w:hyperlink w:anchor="_Toc338148477" w:history="1">
             <w:r>
               <w:rPr>
                 <w:rStyle w:val="Hyperlink"/>
@@ -626,7 +626,7 @@
                 <w:noProof/>
                 <w:webHidden/>
               </w:rPr>
-              <w:instrText xml:space="preserve"> PAGEREF _Toc337926701 \h </w:instrText>
+              <w:instrText xml:space="preserve"> PAGEREF _Toc338148477 \h </w:instrText>
             </w:r>
             <w:r>
               <w:rPr>
@@ -668,13 +668,13 @@
               <w:noProof/>
             </w:rPr>
           </w:pPr>
-          <w:hyperlink w:anchor="_Toc337926702" w:history="1">
+          <w:hyperlink w:anchor="_Toc338148478" w:history="1">
             <w:r>
               <w:rPr>
                 <w:rStyle w:val="Hyperlink"/>
                 <w:noProof/>
               </w:rPr>
-              <w:t>Character / Emulation / KVM Services</w:t>
+              <w:t>Character / Emulation / Video Services</w:t>
             </w:r>
             <w:r>
               <w:rPr>
@@ -695,7 +695,7 @@
                 <w:noProof/>
                 <w:webHidden/>
               </w:rPr>
-              <w:instrText xml:space="preserve"> PAGEREF _Toc337926702 \h </w:instrText>
+              <w:instrText xml:space="preserve"> PAGEREF _Toc338148478 \h </w:instrText>
             </w:r>
             <w:r>
               <w:rPr>
@@ -737,7 +737,7 @@
               <w:noProof/>
             </w:rPr>
           </w:pPr>
-          <w:hyperlink w:anchor="_Toc337926703" w:history="1">
+          <w:hyperlink w:anchor="_Toc338148479" w:history="1">
             <w:r>
               <w:rPr>
                 <w:rStyle w:val="Hyperlink"/>
@@ -764,7 +764,7 @@
                 <w:noProof/>
                 <w:webHidden/>
               </w:rPr>
-              <w:instrText xml:space="preserve"> PAGEREF _Toc337926703 \h </w:instrText>
+              <w:instrText xml:space="preserve"> PAGEREF _Toc338148479 \h </w:instrText>
             </w:r>
             <w:r>
               <w:rPr>
@@ -806,7 +806,7 @@
               <w:noProof/>
             </w:rPr>
           </w:pPr>
-          <w:hyperlink w:anchor="_Toc337926704" w:history="1">
+          <w:hyperlink w:anchor="_Toc338148480" w:history="1">
             <w:r>
               <w:rPr>
                 <w:rStyle w:val="Hyperlink"/>
@@ -833,7 +833,7 @@
                 <w:noProof/>
                 <w:webHidden/>
               </w:rPr>
-              <w:instrText xml:space="preserve"> PAGEREF _Toc337926704 \h </w:instrText>
+              <w:instrText xml:space="preserve"> PAGEREF _Toc338148480 \h </w:instrText>
             </w:r>
             <w:r>
               <w:rPr>
@@ -875,7 +875,7 @@
               <w:noProof/>
             </w:rPr>
           </w:pPr>
-          <w:hyperlink w:anchor="_Toc337926705" w:history="1">
+          <w:hyperlink w:anchor="_Toc338148481" w:history="1">
             <w:r>
               <w:rPr>
                 <w:rStyle w:val="Hyperlink"/>
@@ -902,7 +902,7 @@
                 <w:noProof/>
                 <w:webHidden/>
               </w:rPr>
-              <w:instrText xml:space="preserve"> PAGEREF _Toc337926705 \h </w:instrText>
+              <w:instrText xml:space="preserve"> PAGEREF _Toc338148481 \h </w:instrText>
             </w:r>
             <w:r>
               <w:rPr>
@@ -944,7 +944,7 @@
               <w:noProof/>
             </w:rPr>
           </w:pPr>
-          <w:hyperlink w:anchor="_Toc337926706" w:history="1">
+          <w:hyperlink w:anchor="_Toc338148482" w:history="1">
             <w:r>
               <w:rPr>
                 <w:rStyle w:val="Hyperlink"/>
@@ -971,7 +971,7 @@
                 <w:noProof/>
                 <w:webHidden/>
               </w:rPr>
-              <w:instrText xml:space="preserve"> PAGEREF _Toc337926706 \h </w:instrText>
+              <w:instrText xml:space="preserve"> PAGEREF _Toc338148482 \h </w:instrText>
             </w:r>
             <w:r>
               <w:rPr>
@@ -1013,7 +1013,7 @@
               <w:noProof/>
             </w:rPr>
           </w:pPr>
-          <w:hyperlink w:anchor="_Toc337926707" w:history="1">
+          <w:hyperlink w:anchor="_Toc338148483" w:history="1">
             <w:r>
               <w:rPr>
                 <w:rStyle w:val="Hyperlink"/>
@@ -1040,7 +1040,7 @@
                 <w:noProof/>
                 <w:webHidden/>
               </w:rPr>
-              <w:instrText xml:space="preserve"> PAGEREF _Toc337926707 \h </w:instrText>
+              <w:instrText xml:space="preserve"> PAGEREF _Toc338148483 \h </w:instrText>
             </w:r>
             <w:r>
               <w:rPr>
@@ -1082,7 +1082,7 @@
               <w:noProof/>
             </w:rPr>
           </w:pPr>
-          <w:hyperlink w:anchor="_Toc337926708" w:history="1">
+          <w:hyperlink w:anchor="_Toc338148484" w:history="1">
             <w:r>
               <w:rPr>
                 <w:rStyle w:val="Hyperlink"/>
@@ -1109,7 +1109,7 @@
                 <w:noProof/>
                 <w:webHidden/>
               </w:rPr>
-              <w:instrText xml:space="preserve"> PAGEREF _Toc337926708 \h </w:instrText>
+              <w:instrText xml:space="preserve"> PAGEREF _Toc338148484 \h </w:instrText>
             </w:r>
             <w:r>
               <w:rPr>
@@ -1151,7 +1151,7 @@
               <w:noProof/>
             </w:rPr>
           </w:pPr>
-          <w:hyperlink w:anchor="_Toc337926709" w:history="1">
+          <w:hyperlink w:anchor="_Toc338148485" w:history="1">
             <w:r>
               <w:rPr>
                 <w:rStyle w:val="Hyperlink"/>
@@ -1178,7 +1178,7 @@
                 <w:noProof/>
                 <w:webHidden/>
               </w:rPr>
-              <w:instrText xml:space="preserve"> PAGEREF _Toc337926709 \h </w:instrText>
+              <w:instrText xml:space="preserve"> PAGEREF _Toc338148485 \h </w:instrText>
             </w:r>
             <w:r>
               <w:rPr>
@@ -1220,13 +1220,13 @@
               <w:noProof/>
             </w:rPr>
           </w:pPr>
-          <w:hyperlink w:anchor="_Toc337926710" w:history="1">
+          <w:hyperlink w:anchor="_Toc338148486" w:history="1">
             <w:r>
               <w:rPr>
                 <w:rStyle w:val="Hyperlink"/>
                 <w:noProof/>
               </w:rPr>
-              <w:t>Keyboard/Video/Mouse (KVM)</w:t>
+              <w:t>Video Display Adapter (VDA)</w:t>
             </w:r>
             <w:r>
               <w:rPr>
@@ -1247,7 +1247,7 @@
                 <w:noProof/>
                 <w:webHidden/>
               </w:rPr>
-              <w:instrText xml:space="preserve"> PAGEREF _Toc337926710 \h </w:instrText>
+              <w:instrText xml:space="preserve"> PAGEREF _Toc338148486 \h </w:instrText>
             </w:r>
             <w:r>
               <w:rPr>
@@ -1289,7 +1289,7 @@
               <w:noProof/>
             </w:rPr>
           </w:pPr>
-          <w:hyperlink w:anchor="_Toc337926711" w:history="1">
+          <w:hyperlink w:anchor="_Toc338148487" w:history="1">
             <w:r>
               <w:rPr>
                 <w:rStyle w:val="Hyperlink"/>
@@ -1316,7 +1316,7 @@
                 <w:noProof/>
                 <w:webHidden/>
               </w:rPr>
-              <w:instrText xml:space="preserve"> PAGEREF _Toc337926711 \h </w:instrText>
+              <w:instrText xml:space="preserve"> PAGEREF _Toc338148487 \h </w:instrText>
             </w:r>
             <w:r>
               <w:rPr>
@@ -1336,7 +1336,7 @@
                 <w:noProof/>
                 <w:webHidden/>
               </w:rPr>
-              <w:t>21</w:t>
+              <w:t>22</w:t>
             </w:r>
             <w:r>
               <w:rPr>
@@ -1358,7 +1358,7 @@
               <w:noProof/>
             </w:rPr>
           </w:pPr>
-          <w:hyperlink w:anchor="_Toc337926712" w:history="1">
+          <w:hyperlink w:anchor="_Toc338148488" w:history="1">
             <w:r>
               <w:rPr>
                 <w:rStyle w:val="Hyperlink"/>
@@ -1385,7 +1385,7 @@
                 <w:noProof/>
                 <w:webHidden/>
               </w:rPr>
-              <w:instrText xml:space="preserve"> PAGEREF _Toc337926712 \h </w:instrText>
+              <w:instrText xml:space="preserve"> PAGEREF _Toc338148488 \h </w:instrText>
             </w:r>
             <w:r>
               <w:rPr>
@@ -1405,7 +1405,7 @@
                 <w:noProof/>
                 <w:webHidden/>
               </w:rPr>
-              <w:t>23</w:t>
+              <w:t>24</w:t>
             </w:r>
             <w:r>
               <w:rPr>
@@ -1447,7 +1447,7 @@
       <w:pPr>
         <w:pStyle w:val="Heading1"/>
       </w:pPr>
-      <w:bookmarkStart w:id="1" w:name="_Toc337926696"/>
+      <w:bookmarkStart w:id="1" w:name="_Toc338148472"/>
       <w:r>
         <w:lastRenderedPageBreak/>
         <w:t>Background</w:t>
@@ -1593,7 +1593,7 @@
       <w:pPr>
         <w:pStyle w:val="Heading1"/>
       </w:pPr>
-      <w:bookmarkStart w:id="2" w:name="_Toc337926697"/>
+      <w:bookmarkStart w:id="2" w:name="_Toc338148473"/>
       <w:r>
         <w:t>General Design Strategy</w:t>
       </w:r>
@@ -1725,7 +1725,7 @@
       <w:pPr>
         <w:pStyle w:val="Heading1"/>
       </w:pPr>
-      <w:bookmarkStart w:id="3" w:name="_Toc337926698"/>
+      <w:bookmarkStart w:id="3" w:name="_Toc338148474"/>
       <w:r>
         <w:t>Runtime Memory Layout</w:t>
       </w:r>
@@ -1760,7 +1760,7 @@
           <v:shape id="_x0000_i1025" type="#_x0000_t75" style="width:466.65pt;height:415pt" o:ole="">
             <v:imagedata r:id="rId9" o:title=""/>
           </v:shape>
-          <o:OLEObject Type="Embed" ProgID="Visio.Drawing.11" ShapeID="_x0000_i1025" DrawAspect="Content" ObjectID="_1411668588" r:id="rId10"/>
+          <o:OLEObject Type="Embed" ProgID="Visio.Drawing.11" ShapeID="_x0000_i1025" DrawAspect="Content" ObjectID="_1411890328" r:id="rId10"/>
         </w:object>
       </w:r>
     </w:p>
@@ -1768,7 +1768,7 @@
       <w:pPr>
         <w:pStyle w:val="Heading1"/>
       </w:pPr>
-      <w:bookmarkStart w:id="4" w:name="_Toc337926699"/>
+      <w:bookmarkStart w:id="4" w:name="_Toc338148475"/>
       <w:r>
         <w:lastRenderedPageBreak/>
         <w:t>System Boot Process</w:t>
@@ -1831,7 +1831,7 @@
       <w:pPr>
         <w:pStyle w:val="Heading1"/>
       </w:pPr>
-      <w:bookmarkStart w:id="5" w:name="_Toc337926700"/>
+      <w:bookmarkStart w:id="5" w:name="_Toc338148476"/>
       <w:r>
         <w:t>Notes</w:t>
       </w:r>
@@ -1889,7 +1889,7 @@
       <w:pPr>
         <w:pStyle w:val="Heading1"/>
       </w:pPr>
-      <w:bookmarkStart w:id="6" w:name="_Toc337926701"/>
+      <w:bookmarkStart w:id="6" w:name="_Toc338148477"/>
       <w:r>
         <w:t>Driver Model</w:t>
       </w:r>
@@ -1914,10 +1914,13 @@
       <w:pPr>
         <w:pStyle w:val="Heading1"/>
       </w:pPr>
-      <w:bookmarkStart w:id="7" w:name="_Toc337926702"/>
+      <w:bookmarkStart w:id="7" w:name="_Toc338148478"/>
       <w:r>
         <w:lastRenderedPageBreak/>
-        <w:t>Character / Emulation / KVM</w:t>
+        <w:t xml:space="preserve">Character / Emulation / </w:t>
+      </w:r>
+      <w:r>
+        <w:t>Video</w:t>
       </w:r>
       <w:r>
         <w:t xml:space="preserve"> Services</w:t>
@@ -1938,28 +1941,31 @@
         <w:t>X</w:t>
       </w:r>
       <w:r>
-        <w:t>X functions, which allow for simple character data streams.  These functions fully encompass routing byte stream data to/from serial ports.  Note that there is a special character device called “</w:t>
-      </w:r>
-      <w:r>
-        <w:t>KVM</w:t>
-      </w:r>
-      <w:r>
-        <w:t>”</w:t>
-      </w:r>
-      <w:r>
-        <w:t xml:space="preserve"> which stands for Keyboard/Video/Mouse</w:t>
-      </w:r>
-      <w:r>
-        <w:t xml:space="preserve">.  When characters are read/written to/from the </w:t>
-      </w:r>
-      <w:r>
-        <w:t>KVM</w:t>
+        <w:t xml:space="preserve">X functions, which allow for simple character data streams.  These functions fully encompass routing byte stream data to/from serial ports.  Note that there is a special character </w:t>
+      </w:r>
+      <w:r>
+        <w:t>pseudo-</w:t>
+      </w:r>
+      <w:r>
+        <w:t>device called “</w:t>
+      </w:r>
+      <w:r>
+        <w:t>CRT</w:t>
+      </w:r>
+      <w:r>
+        <w:t xml:space="preserve">”.  When characters are read/written to/from the </w:t>
+      </w:r>
+      <w:r>
+        <w:t>CRT</w:t>
       </w:r>
       <w:r>
         <w:t xml:space="preserve"> character device, the data is actually passed to a built-in terminal emulator which, in turn, utilizes a set of</w:t>
       </w:r>
       <w:r>
-        <w:t xml:space="preserve"> KVM</w:t>
+        <w:t xml:space="preserve"> </w:t>
+      </w:r>
+      <w:r>
+        <w:t>VDA (Video Display Adapter)</w:t>
       </w:r>
       <w:r>
         <w:t xml:space="preserve"> functions (such as cursor positioning, scrolling, etc.).</w:t>
@@ -1985,7 +1991,7 @@
           <v:shape id="_x0000_i1026" type="#_x0000_t75" style="width:436.1pt;height:417.75pt" o:ole="">
             <v:imagedata r:id="rId11" o:title=""/>
           </v:shape>
-          <o:OLEObject Type="Embed" ProgID="Visio.Drawing.11" ShapeID="_x0000_i1026" DrawAspect="Content" ObjectID="_1411668589" r:id="rId12"/>
+          <o:OLEObject Type="Embed" ProgID="Visio.Drawing.11" ShapeID="_x0000_i1026" DrawAspect="Content" ObjectID="_1411890329" r:id="rId12"/>
         </w:object>
       </w:r>
     </w:p>
@@ -1994,19 +2000,43 @@
         <w:t xml:space="preserve">Normally, the operating system will simply utilize the CIOXXX to send and receive character data.  The Character I/O Services will route I/O requests to the specified physical device which is most frequently a serial port (such as UART or ASCI).  As shown above, if the </w:t>
       </w:r>
       <w:r>
-        <w:t>KVM</w:t>
-      </w:r>
-      <w:r>
-        <w:t xml:space="preserve"> device is targeted by a CIOXXX function, </w:t>
+        <w:t>CRT</w:t>
+      </w:r>
+      <w:r>
+        <w:t xml:space="preserve"> device is targeted by a CIOXXX function, it </w:t>
       </w:r>
       <w:r>
         <w:lastRenderedPageBreak/>
-        <w:t>it will actually be routed to the Emulation Services which implement TTY, ANSI, etc. escape sequences.  The Emulation Services rely on the Video Services as an additional layer of abstraction.  This allows the emulation code to be completely unaware of the actual physical device (device independent).  Video Services contains drivers as needed to handle the available physical video units.</w:t>
+        <w:t xml:space="preserve">will actually be routed to the Emulation Services which implement TTY, ANSI, etc. escape sequences.  The Emulation Services rely on the Video </w:t>
+      </w:r>
+      <w:r>
+        <w:t xml:space="preserve">Display Adapter </w:t>
+      </w:r>
+      <w:r>
+        <w:t xml:space="preserve">Services as an additional layer of abstraction.  This allows the emulation code to be completely unaware of the actual physical device (device independent).  Video </w:t>
+      </w:r>
+      <w:r>
+        <w:t xml:space="preserve">Display Adapter (VDA) </w:t>
+      </w:r>
+      <w:r>
+        <w:t>Services contains drivers as needed to handle th</w:t>
+      </w:r>
+      <w:r>
+        <w:t>e available physical video adapters</w:t>
+      </w:r>
+      <w:r>
+        <w:t>.</w:t>
       </w:r>
     </w:p>
     <w:p>
       <w:r>
-        <w:t>Note that the Emulation and Video Services API functions are available to be called directly.  Doing so must be done carefully so as to not corrupt the “state” of the emulation logic.</w:t>
+        <w:t xml:space="preserve">Note that the Emulation and </w:t>
+      </w:r>
+      <w:r>
+        <w:t xml:space="preserve">VDA </w:t>
+      </w:r>
+      <w:r>
+        <w:t>Services API functions are available to be called directly.  Doing so must be done carefully so as to not corrupt the “state” of the emulation logic.</w:t>
       </w:r>
     </w:p>
     <w:p>
@@ -2014,25 +2044,28 @@
         <w:t xml:space="preserve">Before invoking CIOXXX functions targeting the </w:t>
       </w:r>
       <w:r>
-        <w:t>KVM</w:t>
+        <w:t>CRT</w:t>
       </w:r>
       <w:r>
         <w:t xml:space="preserve"> device, it is necessary that the underlying layers (Emulation and </w:t>
       </w:r>
       <w:r>
-        <w:t>KVM</w:t>
+        <w:t>VDA</w:t>
       </w:r>
       <w:r>
         <w:t xml:space="preserve">) be properly initialized.  The Emulation Services must be initialized to specify the desired emulation and specific physical </w:t>
       </w:r>
       <w:r>
-        <w:t xml:space="preserve">KVM </w:t>
+        <w:t>VDA</w:t>
+      </w:r>
+      <w:r>
+        <w:t xml:space="preserve"> </w:t>
       </w:r>
       <w:r>
         <w:t xml:space="preserve">device to target.  Likewise, the </w:t>
       </w:r>
       <w:r>
-        <w:t>KVM</w:t>
+        <w:t>VDA</w:t>
       </w:r>
       <w:r>
         <w:t xml:space="preserve"> Services may need to be initialized to put the specific video hardware into the proper mode, etc.</w:t>
@@ -2042,7 +2075,7 @@
       <w:pPr>
         <w:pStyle w:val="Heading1"/>
       </w:pPr>
-      <w:bookmarkStart w:id="8" w:name="_Toc337926703"/>
+      <w:bookmarkStart w:id="8" w:name="_Toc338148479"/>
       <w:r>
         <w:t xml:space="preserve">HBIOS </w:t>
       </w:r>
@@ -2055,7 +2088,7 @@
       <w:pPr>
         <w:pStyle w:val="Heading2"/>
       </w:pPr>
-      <w:bookmarkStart w:id="9" w:name="_Toc337926704"/>
+      <w:bookmarkStart w:id="9" w:name="_Toc338148480"/>
       <w:r>
         <w:t>Invocation</w:t>
       </w:r>
@@ -2091,7 +2124,7 @@
       <w:pPr>
         <w:pStyle w:val="Heading2"/>
       </w:pPr>
-      <w:bookmarkStart w:id="10" w:name="_Toc337926705"/>
+      <w:bookmarkStart w:id="10" w:name="_Toc338148481"/>
       <w:r>
         <w:lastRenderedPageBreak/>
         <w:t xml:space="preserve">Function </w:t>
@@ -2389,7 +2422,7 @@
               <w:keepLines/>
             </w:pPr>
             <w:r>
-              <w:t>Emulation Initialization – EMUINI</w:t>
+              <w:t>Emulation Input – EMUIN</w:t>
             </w:r>
           </w:p>
           <w:p>
@@ -2398,7 +2431,7 @@
               <w:keepLines/>
             </w:pPr>
             <w:r>
-              <w:t>Emulation Query – EMUQRY</w:t>
+              <w:t>Emulation Output – EMUIN</w:t>
             </w:r>
           </w:p>
           <w:p>
@@ -2407,7 +2440,7 @@
               <w:keepLines/>
             </w:pPr>
             <w:r>
-              <w:t>Emulation Input – EMUIN</w:t>
+              <w:t>Emulation Input Status – EMUIST</w:t>
             </w:r>
           </w:p>
           <w:p>
@@ -2416,7 +2449,7 @@
               <w:keepLines/>
             </w:pPr>
             <w:r>
-              <w:t>Emulation Output – EMUIN</w:t>
+              <w:t>Emulation Output Status – EMUOST</w:t>
             </w:r>
           </w:p>
           <w:p>
@@ -2425,7 +2458,7 @@
               <w:keepLines/>
             </w:pPr>
             <w:r>
-              <w:t>Emulation Input Status – EMUIST</w:t>
+              <w:t>Emulation Initialization – EMUINI</w:t>
             </w:r>
           </w:p>
           <w:p>
@@ -2434,7 +2467,7 @@
               <w:keepLines/>
             </w:pPr>
             <w:r>
-              <w:t>Emulation Output Status – EMUOST</w:t>
+              <w:t>Emulation Query – EMUQRY</w:t>
             </w:r>
           </w:p>
         </w:tc>
@@ -2450,13 +2483,13 @@
               <w:keepLines/>
             </w:pPr>
             <w:r>
-              <w:t>Keyboard/Video/Mouse</w:t>
+              <w:t>Video Display Adapter</w:t>
             </w:r>
             <w:r>
               <w:t xml:space="preserve"> (</w:t>
             </w:r>
             <w:r>
-              <w:t>KVM</w:t>
+              <w:t>VDA</w:t>
             </w:r>
             <w:r>
               <w:t>)</w:t>
@@ -2473,13 +2506,16 @@
               <w:keepLines/>
             </w:pPr>
             <w:r>
-              <w:t>KVM</w:t>
+              <w:t>VDA</w:t>
             </w:r>
             <w:r>
               <w:t xml:space="preserve"> Initialize –</w:t>
             </w:r>
             <w:r>
-              <w:t>KVM</w:t>
+              <w:t xml:space="preserve"> </w:t>
+            </w:r>
+            <w:r>
+              <w:t>VDA</w:t>
             </w:r>
             <w:r>
               <w:t>INI</w:t>
@@ -2491,13 +2527,13 @@
               <w:keepLines/>
             </w:pPr>
             <w:r>
-              <w:t xml:space="preserve">KVM </w:t>
-            </w:r>
-            <w:r>
-              <w:t>Query –KVM</w:t>
-            </w:r>
-            <w:r>
-              <w:t>QRY</w:t>
+              <w:t>VDA Query –</w:t>
+            </w:r>
+            <w:r>
+              <w:t xml:space="preserve"> </w:t>
+            </w:r>
+            <w:r>
+              <w:t>VDAQRY</w:t>
             </w:r>
           </w:p>
           <w:p>
@@ -2506,13 +2542,22 @@
               <w:keepLines/>
             </w:pPr>
             <w:r>
-              <w:t xml:space="preserve">KVM </w:t>
-            </w:r>
-            <w:r>
-              <w:t>Set Cursor Style –KVM</w:t>
-            </w:r>
-            <w:r>
-              <w:t>SCS</w:t>
+              <w:t xml:space="preserve">VDA </w:t>
+            </w:r>
+            <w:r>
+              <w:t>Reset</w:t>
+            </w:r>
+            <w:r>
+              <w:t xml:space="preserve"> –</w:t>
+            </w:r>
+            <w:r>
+              <w:t xml:space="preserve"> </w:t>
+            </w:r>
+            <w:r>
+              <w:t>VDA</w:t>
+            </w:r>
+            <w:r>
+              <w:t>RES</w:t>
             </w:r>
           </w:p>
           <w:p>
@@ -2521,13 +2566,22 @@
               <w:keepLines/>
             </w:pPr>
             <w:r>
-              <w:t xml:space="preserve">KVM </w:t>
-            </w:r>
-            <w:r>
-              <w:t>Set Cursor Position –KVM</w:t>
-            </w:r>
-            <w:r>
-              <w:t>SCP</w:t>
+              <w:t>VDA</w:t>
+            </w:r>
+            <w:r>
+              <w:t xml:space="preserve"> </w:t>
+            </w:r>
+            <w:r>
+              <w:t>Set Cursor Style –</w:t>
+            </w:r>
+            <w:r>
+              <w:t xml:space="preserve"> </w:t>
+            </w:r>
+            <w:r>
+              <w:t>VDA</w:t>
+            </w:r>
+            <w:r>
+              <w:t>SCS</w:t>
             </w:r>
           </w:p>
           <w:p>
@@ -2536,13 +2590,22 @@
               <w:keepLines/>
             </w:pPr>
             <w:r>
-              <w:t xml:space="preserve">KVM </w:t>
-            </w:r>
-            <w:r>
-              <w:t>Set Character Attribute –KVM</w:t>
-            </w:r>
-            <w:r>
-              <w:t>SAT</w:t>
+              <w:t>VDA</w:t>
+            </w:r>
+            <w:r>
+              <w:t xml:space="preserve"> </w:t>
+            </w:r>
+            <w:r>
+              <w:t>Set Cursor Position –</w:t>
+            </w:r>
+            <w:r>
+              <w:t xml:space="preserve"> </w:t>
+            </w:r>
+            <w:r>
+              <w:t>VDA</w:t>
+            </w:r>
+            <w:r>
+              <w:t>SCP</w:t>
             </w:r>
           </w:p>
           <w:p>
@@ -2551,16 +2614,22 @@
               <w:keepLines/>
             </w:pPr>
             <w:r>
-              <w:t xml:space="preserve">KVM </w:t>
-            </w:r>
-            <w:r>
-              <w:t>Set Character Col</w:t>
-            </w:r>
-            <w:r>
-              <w:t>or –KVM</w:t>
-            </w:r>
-            <w:r>
-              <w:t>SCO</w:t>
+              <w:t>VDA</w:t>
+            </w:r>
+            <w:r>
+              <w:t xml:space="preserve"> </w:t>
+            </w:r>
+            <w:r>
+              <w:t>Set Character Attribute –</w:t>
+            </w:r>
+            <w:r>
+              <w:t xml:space="preserve"> </w:t>
+            </w:r>
+            <w:r>
+              <w:t>VDA</w:t>
+            </w:r>
+            <w:r>
+              <w:t>SAT</w:t>
             </w:r>
           </w:p>
           <w:p>
@@ -2569,13 +2638,25 @@
               <w:keepLines/>
             </w:pPr>
             <w:r>
-              <w:t xml:space="preserve">KVM </w:t>
-            </w:r>
-            <w:r>
-              <w:t>Write Character –KVM</w:t>
-            </w:r>
-            <w:r>
-              <w:t>WRC</w:t>
+              <w:t>VDA</w:t>
+            </w:r>
+            <w:r>
+              <w:t xml:space="preserve"> </w:t>
+            </w:r>
+            <w:r>
+              <w:t>Set Character Col</w:t>
+            </w:r>
+            <w:r>
+              <w:t>or –</w:t>
+            </w:r>
+            <w:r>
+              <w:t xml:space="preserve"> </w:t>
+            </w:r>
+            <w:r>
+              <w:t>VDA</w:t>
+            </w:r>
+            <w:r>
+              <w:t>SCO</w:t>
             </w:r>
           </w:p>
           <w:p>
@@ -2584,13 +2665,22 @@
               <w:keepLines/>
             </w:pPr>
             <w:r>
-              <w:t xml:space="preserve">KVM </w:t>
-            </w:r>
-            <w:r>
-              <w:t>Fill –KVM</w:t>
-            </w:r>
-            <w:r>
-              <w:t>FIL</w:t>
+              <w:t>VDA</w:t>
+            </w:r>
+            <w:r>
+              <w:t xml:space="preserve"> </w:t>
+            </w:r>
+            <w:r>
+              <w:t>Write Character –</w:t>
+            </w:r>
+            <w:r>
+              <w:t xml:space="preserve"> </w:t>
+            </w:r>
+            <w:r>
+              <w:t>VDA</w:t>
+            </w:r>
+            <w:r>
+              <w:t>WRC</w:t>
             </w:r>
           </w:p>
           <w:p>
@@ -2599,13 +2689,22 @@
               <w:keepLines/>
             </w:pPr>
             <w:r>
-              <w:t xml:space="preserve">KVM </w:t>
-            </w:r>
-            <w:r>
-              <w:t>Scroll –KVM</w:t>
-            </w:r>
-            <w:r>
-              <w:t>SCR</w:t>
+              <w:t>VDA</w:t>
+            </w:r>
+            <w:r>
+              <w:t xml:space="preserve"> </w:t>
+            </w:r>
+            <w:r>
+              <w:t>Fill –</w:t>
+            </w:r>
+            <w:r>
+              <w:t xml:space="preserve"> </w:t>
+            </w:r>
+            <w:r>
+              <w:t>VDA</w:t>
+            </w:r>
+            <w:r>
+              <w:t>FIL</w:t>
             </w:r>
           </w:p>
           <w:p>
@@ -2614,13 +2713,22 @@
               <w:keepLines/>
             </w:pPr>
             <w:r>
-              <w:t xml:space="preserve">KVM </w:t>
-            </w:r>
-            <w:r>
-              <w:t>Keyboard Status –KVM</w:t>
-            </w:r>
-            <w:r>
-              <w:t>KST</w:t>
+              <w:t>VDA</w:t>
+            </w:r>
+            <w:r>
+              <w:t xml:space="preserve"> </w:t>
+            </w:r>
+            <w:r>
+              <w:t>Scroll –</w:t>
+            </w:r>
+            <w:r>
+              <w:t xml:space="preserve"> </w:t>
+            </w:r>
+            <w:r>
+              <w:t>VDA</w:t>
+            </w:r>
+            <w:r>
+              <w:t>SCR</w:t>
             </w:r>
           </w:p>
           <w:p>
@@ -2629,13 +2737,22 @@
               <w:keepLines/>
             </w:pPr>
             <w:r>
-              <w:t xml:space="preserve">KVM </w:t>
-            </w:r>
-            <w:r>
-              <w:t>Keyboard Flush –KVM</w:t>
-            </w:r>
-            <w:r>
-              <w:t>KFL</w:t>
+              <w:t>VDA</w:t>
+            </w:r>
+            <w:r>
+              <w:t xml:space="preserve"> </w:t>
+            </w:r>
+            <w:r>
+              <w:t>Keyboard Status –</w:t>
+            </w:r>
+            <w:r>
+              <w:t xml:space="preserve"> </w:t>
+            </w:r>
+            <w:r>
+              <w:t>VDA</w:t>
+            </w:r>
+            <w:r>
+              <w:t>KST</w:t>
             </w:r>
           </w:p>
           <w:p>
@@ -2644,10 +2761,43 @@
               <w:keepLines/>
             </w:pPr>
             <w:r>
-              <w:t xml:space="preserve">KVM </w:t>
-            </w:r>
-            <w:r>
-              <w:t>Keyboard Read –KVM</w:t>
+              <w:t>VDA</w:t>
+            </w:r>
+            <w:r>
+              <w:t xml:space="preserve"> </w:t>
+            </w:r>
+            <w:r>
+              <w:t>Keyboard Flush –</w:t>
+            </w:r>
+            <w:r>
+              <w:t xml:space="preserve"> </w:t>
+            </w:r>
+            <w:r>
+              <w:t>VDA</w:t>
+            </w:r>
+            <w:r>
+              <w:t>KFL</w:t>
+            </w:r>
+          </w:p>
+          <w:p>
+            <w:pPr>
+              <w:keepNext/>
+              <w:keepLines/>
+            </w:pPr>
+            <w:r>
+              <w:t>VDA</w:t>
+            </w:r>
+            <w:r>
+              <w:t xml:space="preserve"> </w:t>
+            </w:r>
+            <w:r>
+              <w:t>Keyboard Read –</w:t>
+            </w:r>
+            <w:r>
+              <w:t xml:space="preserve"> </w:t>
+            </w:r>
+            <w:r>
+              <w:t>VDA</w:t>
             </w:r>
             <w:r>
               <w:t>KRD</w:t>
@@ -2763,7 +2913,7 @@
       <w:pPr>
         <w:pStyle w:val="Heading2"/>
       </w:pPr>
-      <w:bookmarkStart w:id="11" w:name="_Toc337926706"/>
+      <w:bookmarkStart w:id="11" w:name="_Toc338148482"/>
       <w:r>
         <w:lastRenderedPageBreak/>
         <w:t xml:space="preserve">Character </w:t>
@@ -2794,13 +2944,13 @@
         <w:t xml:space="preserve">The </w:t>
       </w:r>
       <w:r>
-        <w:t>KVM</w:t>
+        <w:t>CRT</w:t>
       </w:r>
       <w:r>
         <w:t xml:space="preserve"> device is a virtual device code that will route characters in/out via the currently active </w:t>
       </w:r>
       <w:r>
-        <w:t>KVM</w:t>
+        <w:t>VDA</w:t>
       </w:r>
       <w:r>
         <w:t xml:space="preserve"> device (see </w:t>
@@ -3080,7 +3230,7 @@
               <w:keepLines/>
             </w:pPr>
             <w:r>
-              <w:t>KVM</w:t>
+              <w:t>CRT</w:t>
             </w:r>
           </w:p>
         </w:tc>
@@ -3732,7 +3882,7 @@
       <w:pPr>
         <w:pStyle w:val="Heading2"/>
       </w:pPr>
-      <w:bookmarkStart w:id="12" w:name="_Toc337926707"/>
+      <w:bookmarkStart w:id="12" w:name="_Toc338148483"/>
       <w:r>
         <w:lastRenderedPageBreak/>
         <w:t xml:space="preserve">Disk </w:t>
@@ -5412,7 +5562,7 @@
       <w:pPr>
         <w:pStyle w:val="Heading2"/>
       </w:pPr>
-      <w:bookmarkStart w:id="13" w:name="_Toc337926708"/>
+      <w:bookmarkStart w:id="13" w:name="_Toc338148484"/>
       <w:r>
         <w:lastRenderedPageBreak/>
         <w:t>Real Time Clock (RTC)</w:t>
@@ -5636,33 +5786,14 @@
     </w:tbl>
     <w:p/>
     <w:p>
-      <w:r>
-        <w:t xml:space="preserve">The </w:t>
-      </w:r>
-      <w:r>
-        <w:t>KVM</w:t>
-      </w:r>
-      <w:r>
-        <w:t xml:space="preserve"> functions are provided as a common interface to CRT/Keyboard devices.  Not all video devices will include keyboard hardware.  In this case, the keyboard functions should return a failure status.</w:t>
-      </w:r>
-    </w:p>
-    <w:p>
       <w:pPr>
         <w:pStyle w:val="Heading4"/>
       </w:pPr>
       <w:r>
-        <w:t xml:space="preserve">RTC Get Time – </w:t>
-      </w:r>
-      <w:proofErr w:type="gramStart"/>
-      <w:r>
-        <w:t>RTCGETTIM</w:t>
-      </w:r>
-      <w:r>
-        <w:t>(</w:t>
-      </w:r>
-      <w:proofErr w:type="gramEnd"/>
-      <w:r>
-        <w:t>$</w:t>
+        <w:t>RTC Get Time – RTCGETTIM</w:t>
+      </w:r>
+      <w:r>
+        <w:t>($</w:t>
       </w:r>
       <w:r>
         <w:t>2</w:t>
@@ -5782,18 +5913,10 @@
         <w:pStyle w:val="Heading4"/>
       </w:pPr>
       <w:r>
-        <w:t xml:space="preserve">RTC Set Time – </w:t>
-      </w:r>
-      <w:proofErr w:type="gramStart"/>
-      <w:r>
-        <w:t>RTCSETTIM</w:t>
-      </w:r>
-      <w:r>
-        <w:t>(</w:t>
-      </w:r>
-      <w:proofErr w:type="gramEnd"/>
-      <w:r>
-        <w:t>$</w:t>
+        <w:t>RTC Set Time – RTCSETTIM</w:t>
+      </w:r>
+      <w:r>
+        <w:t>($</w:t>
       </w:r>
       <w:r>
         <w:t>2</w:t>
@@ -5905,18 +6028,10 @@
         <w:pStyle w:val="Heading4"/>
       </w:pPr>
       <w:r>
-        <w:t xml:space="preserve">RTC Get NVRAM Byte – </w:t>
-      </w:r>
-      <w:proofErr w:type="gramStart"/>
-      <w:r>
-        <w:t>RTCGETBYT</w:t>
-      </w:r>
-      <w:r>
-        <w:t>(</w:t>
-      </w:r>
-      <w:proofErr w:type="gramEnd"/>
-      <w:r>
-        <w:t>$</w:t>
+        <w:t>RTC Get NVRAM Byte – RTCGETBYT</w:t>
+      </w:r>
+      <w:r>
+        <w:t>($</w:t>
       </w:r>
       <w:r>
         <w:t>2</w:t>
@@ -6044,19 +6159,10 @@
         <w:pStyle w:val="Heading4"/>
       </w:pPr>
       <w:r>
-        <w:lastRenderedPageBreak/>
-        <w:t xml:space="preserve">RTC Set NVRAM Byte – </w:t>
-      </w:r>
-      <w:proofErr w:type="gramStart"/>
-      <w:r>
-        <w:t>RTCSETBYT</w:t>
-      </w:r>
-      <w:r>
-        <w:t>(</w:t>
-      </w:r>
-      <w:proofErr w:type="gramEnd"/>
-      <w:r>
-        <w:t>$</w:t>
+        <w:t>RTC Set NVRAM Byte – RTCSETBYT</w:t>
+      </w:r>
+      <w:r>
+        <w:t>($</w:t>
       </w:r>
       <w:r>
         <w:t>2</w:t>
@@ -6184,18 +6290,11 @@
         <w:pStyle w:val="Heading4"/>
       </w:pPr>
       <w:r>
-        <w:t xml:space="preserve">RTC Get NVRAM Block – </w:t>
-      </w:r>
-      <w:proofErr w:type="gramStart"/>
-      <w:r>
-        <w:t>RTCGETBLK</w:t>
-      </w:r>
-      <w:r>
-        <w:t>(</w:t>
-      </w:r>
-      <w:proofErr w:type="gramEnd"/>
-      <w:r>
-        <w:t>$</w:t>
+        <w:lastRenderedPageBreak/>
+        <w:t>RTC Get NVRAM Block – RTCGETBLK</w:t>
+      </w:r>
+      <w:r>
+        <w:t>($</w:t>
       </w:r>
       <w:r>
         <w:t>2</w:t>
@@ -6315,18 +6414,10 @@
         <w:pStyle w:val="Heading4"/>
       </w:pPr>
       <w:r>
-        <w:t xml:space="preserve">RTC Set NVRAM Block – </w:t>
-      </w:r>
-      <w:proofErr w:type="gramStart"/>
-      <w:r>
-        <w:t>RTCSETBLK</w:t>
-      </w:r>
-      <w:r>
-        <w:t>(</w:t>
-      </w:r>
-      <w:proofErr w:type="gramEnd"/>
-      <w:r>
-        <w:t>$</w:t>
+        <w:t>RTC Set NVRAM Block – RTCSETBLK</w:t>
+      </w:r>
+      <w:r>
+        <w:t>($</w:t>
       </w:r>
       <w:r>
         <w:t>2</w:t>
@@ -6434,18 +6525,13 @@
               <w:pStyle w:val="CellText"/>
             </w:pPr>
             <w:r>
-              <w:t xml:space="preserve">Write the entire contents of the Non-Volatile RAM from the buffer pointed to by HL.  HL must point to a location in </w:t>
-            </w:r>
-            <w:proofErr w:type="gramStart"/>
-            <w:r>
-              <w:t xml:space="preserve">the </w:t>
+              <w:t xml:space="preserve">Write the entire contents of the Non-Volatile RAM from the buffer pointed to by HL.  HL must point to a location in the </w:t>
             </w:r>
             <w:proofErr w:type="spellStart"/>
             <w:r>
               <w:t>to</w:t>
             </w:r>
             <w:proofErr w:type="spellEnd"/>
-            <w:proofErr w:type="gramEnd"/>
             <w:r>
               <w:t xml:space="preserve"> p32K of CPU address space.</w:t>
             </w:r>
@@ -6478,7 +6564,7 @@
       <w:pPr>
         <w:pStyle w:val="Heading2"/>
       </w:pPr>
-      <w:bookmarkStart w:id="14" w:name="_Toc337926709"/>
+      <w:bookmarkStart w:id="14" w:name="_Toc338148485"/>
       <w:r>
         <w:lastRenderedPageBreak/>
         <w:t>Emulation (EMU)</w:t>
@@ -6495,10 +6581,10 @@
         <w:pStyle w:val="Heading4"/>
       </w:pPr>
       <w:r>
-        <w:t>Emulation Initialization –EMUINI ($</w:t>
-      </w:r>
-      <w:r>
-        <w:t>30</w:t>
+        <w:t>Emulation Input – EMUIN ($3</w:t>
+      </w:r>
+      <w:r>
+        <w:t>0</w:t>
       </w:r>
       <w:r>
         <w:t>)</w:t>
@@ -6542,37 +6628,13 @@
               <w:br/>
             </w:r>
             <w:r>
-              <w:t>B=$</w:t>
-            </w:r>
-            <w:r>
-              <w:t>3</w:t>
+              <w:t>B=$3</w:t>
             </w:r>
             <w:r>
               <w:t>0</w:t>
             </w:r>
             <w:r>
               <w:t xml:space="preserve"> (function)</w:t>
-            </w:r>
-            <w:r>
-              <w:br/>
-              <w:t>C=</w:t>
-            </w:r>
-            <w:r>
-              <w:t>KVM</w:t>
-            </w:r>
-            <w:r>
-              <w:t xml:space="preserve"> Device/Unit</w:t>
-            </w:r>
-          </w:p>
-          <w:p>
-            <w:pPr>
-              <w:pStyle w:val="CellTextNoSpacing"/>
-            </w:pPr>
-            <w:r>
-              <w:t xml:space="preserve">E=Terminal </w:t>
-            </w:r>
-            <w:r>
-              <w:t>Type</w:t>
             </w:r>
           </w:p>
         </w:tc>
@@ -6600,7 +6662,11 @@
               <w:br/>
             </w:r>
             <w:r>
-              <w:t>A=Status: 0=Success, otherwise failure</w:t>
+              <w:t>A=Status (0=OK, 1=Error)</w:t>
+            </w:r>
+            <w:r>
+              <w:br/>
+              <w:t>E=Character input</w:t>
             </w:r>
           </w:p>
         </w:tc>
@@ -6619,44 +6685,10 @@
               <w:pStyle w:val="CellText"/>
             </w:pPr>
             <w:r>
-              <w:t xml:space="preserve">Selects the actual </w:t>
-            </w:r>
-            <w:r>
-              <w:t>KVM</w:t>
-            </w:r>
-            <w:r>
-              <w:t xml:space="preserve"> device/unit to be </w:t>
-            </w:r>
-            <w:r>
-              <w:t>targeted for emulation</w:t>
-            </w:r>
-            <w:proofErr w:type="gramStart"/>
-            <w:r>
-              <w:t>.</w:t>
-            </w:r>
-            <w:r>
-              <w:t>.</w:t>
-            </w:r>
-            <w:proofErr w:type="gramEnd"/>
-            <w:r>
-              <w:t xml:space="preserve">  Register C is set to the </w:t>
-            </w:r>
-            <w:r>
-              <w:t>KVM</w:t>
-            </w:r>
-            <w:r>
-              <w:t xml:space="preserve"> device/unit to be selected.  Register E specifies the terminal emulation to be used (0=TTY, 1=ANSI).</w:t>
-            </w:r>
-          </w:p>
-          <w:p>
-            <w:pPr>
-              <w:keepLines/>
-              <w:rPr>
-                <w:sz w:val="20"/>
-                <w:u w:val="single"/>
-              </w:rPr>
-            </w:pPr>
-          </w:p>
+              <w:t>Wait for a single character to be available at the emulation target device and return the character in E.  Function will wait indefinitely for a character to be available.</w:t>
+            </w:r>
+          </w:p>
+          <w:p/>
         </w:tc>
       </w:tr>
     </w:tbl>
@@ -6665,10 +6697,10 @@
         <w:pStyle w:val="Heading4"/>
       </w:pPr>
       <w:r>
-        <w:t>Emulation Query –EMUQRY ($</w:t>
-      </w:r>
-      <w:r>
-        <w:t>31</w:t>
+        <w:t>Emulation Output – EMUOUT ($3</w:t>
+      </w:r>
+      <w:r>
+        <w:t>1</w:t>
       </w:r>
       <w:r>
         <w:t>)</w:t>
@@ -6712,16 +6744,23 @@
               <w:br/>
             </w:r>
             <w:r>
-              <w:t>B=$</w:t>
-            </w:r>
-            <w:r>
-              <w:t>3</w:t>
+              <w:t>B=$3</w:t>
             </w:r>
             <w:r>
               <w:t>1</w:t>
             </w:r>
             <w:r>
               <w:t xml:space="preserve"> (function)</w:t>
+            </w:r>
+            <w:r>
+              <w:br/>
+              <w:t>E=</w:t>
+            </w:r>
+            <w:r>
+              <w:t>Character</w:t>
+            </w:r>
+            <w:r>
+              <w:t xml:space="preserve"> to output</w:t>
             </w:r>
           </w:p>
         </w:tc>
@@ -6749,32 +6788,7 @@
               <w:br/>
             </w:r>
             <w:r>
-              <w:t>A=Status: 0=Success, otherwise failure</w:t>
-            </w:r>
-            <w:r>
-              <w:t xml:space="preserve"> </w:t>
-            </w:r>
-          </w:p>
-          <w:p>
-            <w:pPr>
-              <w:pStyle w:val="CellTextNoSpacing"/>
-            </w:pPr>
-            <w:r>
-              <w:t>C=</w:t>
-            </w:r>
-            <w:r>
-              <w:t>KVM</w:t>
-            </w:r>
-            <w:r>
-              <w:t xml:space="preserve"> Device/Unit</w:t>
-            </w:r>
-          </w:p>
-          <w:p>
-            <w:pPr>
-              <w:pStyle w:val="CellTextNoSpacing"/>
-            </w:pPr>
-            <w:r>
-              <w:t>E=Terminal Emulation</w:t>
+              <w:t>A=Status (0=OK, 1=Error)</w:t>
             </w:r>
           </w:p>
         </w:tc>
@@ -6793,34 +6807,7 @@
               <w:pStyle w:val="CellText"/>
             </w:pPr>
             <w:r>
-              <w:t>Returns current information about the active emulation session.</w:t>
-            </w:r>
-            <w:r>
-              <w:t xml:space="preserve">  Register C is set to the </w:t>
-            </w:r>
-            <w:r>
-              <w:t>KVM</w:t>
-            </w:r>
-            <w:r>
-              <w:t xml:space="preserve"> device/unit </w:t>
-            </w:r>
-            <w:r>
-              <w:t>currently targeted</w:t>
-            </w:r>
-            <w:r>
-              <w:t xml:space="preserve">.  Register E </w:t>
-            </w:r>
-            <w:r>
-              <w:t>returns</w:t>
-            </w:r>
-            <w:r>
-              <w:t xml:space="preserve"> the terminal emulation </w:t>
-            </w:r>
-            <w:r>
-              <w:t>in use</w:t>
-            </w:r>
-            <w:r>
-              <w:t xml:space="preserve"> (0=TTY, 1=ANSI).</w:t>
+              <w:t>Wait for emulation target device/unit to be ready to send a character, then send the character specified in E.</w:t>
             </w:r>
           </w:p>
           <w:p>
@@ -6840,7 +6827,13 @@
         <w:pStyle w:val="Heading4"/>
       </w:pPr>
       <w:r>
-        <w:t>Emulation Input – EMUIN ($32)</w:t>
+        <w:t>Emulation Input Status – EMUIST ($3</w:t>
+      </w:r>
+      <w:r>
+        <w:t>2</w:t>
+      </w:r>
+      <w:r>
+        <w:t>)</w:t>
       </w:r>
     </w:p>
     <w:tbl>
@@ -6881,7 +6874,13 @@
               <w:br/>
             </w:r>
             <w:r>
-              <w:t>B=$32 (function)</w:t>
+              <w:t>B=$3</w:t>
+            </w:r>
+            <w:r>
+              <w:t>2</w:t>
+            </w:r>
+            <w:r>
+              <w:t xml:space="preserve"> (function)</w:t>
             </w:r>
           </w:p>
         </w:tc>
@@ -6909,11 +6908,7 @@
               <w:br/>
             </w:r>
             <w:r>
-              <w:t>A=Status (0=OK, 1=Error)</w:t>
-            </w:r>
-            <w:r>
-              <w:br/>
-              <w:t>E=Character input</w:t>
+              <w:t>A=Status: # characters in input buffer</w:t>
             </w:r>
           </w:p>
         </w:tc>
@@ -6932,10 +6927,18 @@
               <w:pStyle w:val="CellText"/>
             </w:pPr>
             <w:r>
-              <w:t>Wait for a single character to be available at the emulation target device and return the character in E.  Function will wait indefinitely for a character to be available.</w:t>
-            </w:r>
-          </w:p>
-          <w:p/>
+              <w:t>Return the number of characters available to read in the input buffer of the emulation target device/unit specified.  If the device has no input buffer, it is acceptable to return simply 0 or 1 where 0 means there is no character available to read and 1 means there is a character available to read.</w:t>
+            </w:r>
+          </w:p>
+          <w:p>
+            <w:pPr>
+              <w:keepLines/>
+              <w:rPr>
+                <w:sz w:val="20"/>
+                <w:u w:val="single"/>
+              </w:rPr>
+            </w:pPr>
+          </w:p>
         </w:tc>
       </w:tr>
     </w:tbl>
@@ -6944,7 +6947,13 @@
         <w:pStyle w:val="Heading4"/>
       </w:pPr>
       <w:r>
-        <w:t>Emulation Output – EMUOUT ($33)</w:t>
+        <w:t>Emulation Output Status – EMUOST ($3</w:t>
+      </w:r>
+      <w:r>
+        <w:t>3</w:t>
+      </w:r>
+      <w:r>
+        <w:t>)</w:t>
       </w:r>
     </w:p>
     <w:tbl>
@@ -6985,17 +6994,13 @@
               <w:br/>
             </w:r>
             <w:r>
-              <w:t>B=$33 (function)</w:t>
-            </w:r>
-            <w:r>
-              <w:br/>
-              <w:t>E=</w:t>
-            </w:r>
-            <w:r>
-              <w:t>Character</w:t>
-            </w:r>
-            <w:r>
-              <w:t xml:space="preserve"> to output</w:t>
+              <w:t>B=$3</w:t>
+            </w:r>
+            <w:r>
+              <w:t>3</w:t>
+            </w:r>
+            <w:r>
+              <w:t xml:space="preserve"> (function)</w:t>
             </w:r>
           </w:p>
         </w:tc>
@@ -7023,7 +7028,7 @@
               <w:br/>
             </w:r>
             <w:r>
-              <w:t>A=Status (0=OK, 1=Error)</w:t>
+              <w:t>A=Status: output buffer space available</w:t>
             </w:r>
           </w:p>
         </w:tc>
@@ -7042,7 +7047,13 @@
               <w:pStyle w:val="CellText"/>
             </w:pPr>
             <w:r>
-              <w:t>Wait for emulation target device/unit to be ready to send a character, then send the character specified in E.</w:t>
+              <w:t xml:space="preserve">Return the space available in the output buffer expressed as a character count.  If a 16 byte output buffer contained 6 characters waiting to be sent, this function would return 10, the number of positions available in the output buffer.  If </w:t>
+            </w:r>
+            <w:r>
+              <w:t>the</w:t>
+            </w:r>
+            <w:r>
+              <w:t xml:space="preserve"> emulation target device has no output buffer, it is acceptable to return simply 0 or 1 where 0 means the port is busy and 1 means the port is ready to output a character.</w:t>
             </w:r>
           </w:p>
           <w:p>
@@ -7063,7 +7074,13 @@
       </w:pPr>
       <w:r>
         <w:lastRenderedPageBreak/>
-        <w:t>Emulation Input Status – EMUIST ($34)</w:t>
+        <w:t>Emulation Initialization –EMUINI ($3</w:t>
+      </w:r>
+      <w:r>
+        <w:t>8</w:t>
+      </w:r>
+      <w:r>
+        <w:t>)</w:t>
       </w:r>
     </w:p>
     <w:tbl>
@@ -7104,7 +7121,25 @@
               <w:br/>
             </w:r>
             <w:r>
-              <w:t>B=$34 (function)</w:t>
+              <w:t>B=$3</w:t>
+            </w:r>
+            <w:r>
+              <w:t>8</w:t>
+            </w:r>
+            <w:r>
+              <w:t xml:space="preserve"> (function)</w:t>
+            </w:r>
+            <w:r>
+              <w:br/>
+              <w:t>C=VDA Device/Unit</w:t>
+            </w:r>
+          </w:p>
+          <w:p>
+            <w:pPr>
+              <w:pStyle w:val="CellTextNoSpacing"/>
+            </w:pPr>
+            <w:r>
+              <w:t>E=Terminal Type</w:t>
             </w:r>
           </w:p>
         </w:tc>
@@ -7132,7 +7167,7 @@
               <w:br/>
             </w:r>
             <w:r>
-              <w:t>A=Status: # characters in input buffer</w:t>
+              <w:t>A=Status: 0=Success, otherwise failure</w:t>
             </w:r>
           </w:p>
         </w:tc>
@@ -7151,7 +7186,25 @@
               <w:pStyle w:val="CellText"/>
             </w:pPr>
             <w:r>
-              <w:t>Return the number of characters available to read in the input buffer of the emulation target device/unit specified.  If the device has no input buffer, it is acceptable to return simply 0 or 1 where 0 means there is no character available to read and 1 means there is a character available to read.</w:t>
+              <w:t xml:space="preserve">Selects the actual </w:t>
+            </w:r>
+            <w:r>
+              <w:t>VDA</w:t>
+            </w:r>
+            <w:r>
+              <w:t xml:space="preserve"> device/unit to be </w:t>
+            </w:r>
+            <w:r>
+              <w:t>targeted for emulation.</w:t>
+            </w:r>
+            <w:r>
+              <w:t xml:space="preserve">.  Register C is set to the </w:t>
+            </w:r>
+            <w:r>
+              <w:t>VDA</w:t>
+            </w:r>
+            <w:r>
+              <w:t xml:space="preserve"> device/unit to be selected.  Register E specifies the terminal emulation to be used (0=TTY, 1=ANSI).</w:t>
             </w:r>
           </w:p>
           <w:p>
@@ -7171,7 +7224,13 @@
         <w:pStyle w:val="Heading4"/>
       </w:pPr>
       <w:r>
-        <w:t>Emulation Output Status – EMUOST ($35)</w:t>
+        <w:t>Emulation Query –EMUQRY ($3</w:t>
+      </w:r>
+      <w:r>
+        <w:t>9</w:t>
+      </w:r>
+      <w:r>
+        <w:t>)</w:t>
       </w:r>
     </w:p>
     <w:tbl>
@@ -7212,7 +7271,13 @@
               <w:br/>
             </w:r>
             <w:r>
-              <w:t>B=$35 (function)</w:t>
+              <w:t>B=$3</w:t>
+            </w:r>
+            <w:r>
+              <w:t>9</w:t>
+            </w:r>
+            <w:r>
+              <w:t xml:space="preserve"> (function)</w:t>
             </w:r>
           </w:p>
         </w:tc>
@@ -7240,7 +7305,23 @@
               <w:br/>
             </w:r>
             <w:r>
-              <w:t>A=Status: output buffer space available</w:t>
+              <w:t xml:space="preserve">A=Status: 0=Success, otherwise failure </w:t>
+            </w:r>
+          </w:p>
+          <w:p>
+            <w:pPr>
+              <w:pStyle w:val="CellTextNoSpacing"/>
+            </w:pPr>
+            <w:r>
+              <w:t>C=VDA Device/Unit</w:t>
+            </w:r>
+          </w:p>
+          <w:p>
+            <w:pPr>
+              <w:pStyle w:val="CellTextNoSpacing"/>
+            </w:pPr>
+            <w:r>
+              <w:t>E=Terminal Emulation</w:t>
             </w:r>
           </w:p>
         </w:tc>
@@ -7259,13 +7340,34 @@
               <w:pStyle w:val="CellText"/>
             </w:pPr>
             <w:r>
-              <w:t xml:space="preserve">Return the space available in the output buffer expressed as a character count.  If a 16 byte output buffer contained 6 characters waiting to be sent, this function would return 10, the number of positions available in the output buffer.  If </w:t>
-            </w:r>
-            <w:r>
-              <w:t>the</w:t>
-            </w:r>
-            <w:r>
-              <w:t xml:space="preserve"> emulation target device has no output buffer, it is acceptable to return simply 0 or 1 where 0 means the port is busy and 1 means the port is ready to output a character.</w:t>
+              <w:t>Returns current information about the active emulation session.</w:t>
+            </w:r>
+            <w:r>
+              <w:t xml:space="preserve">  Register C is set to the </w:t>
+            </w:r>
+            <w:r>
+              <w:t>VDA</w:t>
+            </w:r>
+            <w:r>
+              <w:t xml:space="preserve"> device/unit </w:t>
+            </w:r>
+            <w:r>
+              <w:t>currently targeted</w:t>
+            </w:r>
+            <w:r>
+              <w:t xml:space="preserve">.  Register E </w:t>
+            </w:r>
+            <w:r>
+              <w:t>returns</w:t>
+            </w:r>
+            <w:r>
+              <w:t xml:space="preserve"> the terminal emulation </w:t>
+            </w:r>
+            <w:r>
+              <w:t>in use</w:t>
+            </w:r>
+            <w:r>
+              <w:t xml:space="preserve"> (0=TTY, 1=ANSI).</w:t>
             </w:r>
           </w:p>
           <w:p>
@@ -7300,22 +7402,16 @@
       <w:pPr>
         <w:pStyle w:val="Heading2"/>
       </w:pPr>
-      <w:bookmarkStart w:id="15" w:name="_Toc337926710"/>
+      <w:bookmarkStart w:id="15" w:name="_Toc338148486"/>
       <w:r>
         <w:lastRenderedPageBreak/>
-        <w:t>Keyboard/</w:t>
-      </w:r>
-      <w:r>
-        <w:t>Video</w:t>
-      </w:r>
-      <w:r>
-        <w:t>/Mouse</w:t>
+        <w:t>Video Display Adapter</w:t>
       </w:r>
       <w:r>
         <w:t xml:space="preserve"> (</w:t>
       </w:r>
       <w:r>
-        <w:t>KVM</w:t>
+        <w:t>VDA</w:t>
       </w:r>
       <w:r>
         <w:t>)</w:t>
@@ -7327,25 +7423,25 @@
         <w:t xml:space="preserve">The </w:t>
       </w:r>
       <w:r>
-        <w:t>KVM</w:t>
-      </w:r>
-      <w:r>
-        <w:t xml:space="preserve"> functions are provided as a common interface to Keyboard</w:t>
-      </w:r>
-      <w:r>
-        <w:t>/Video/Mouse</w:t>
-      </w:r>
-      <w:r>
-        <w:t xml:space="preserve"> devices.</w:t>
+        <w:t>VDA</w:t>
+      </w:r>
+      <w:r>
+        <w:t xml:space="preserve"> functions are provided as a common interface to </w:t>
+      </w:r>
+      <w:r>
+        <w:t>Video Display Adapters</w:t>
+      </w:r>
+      <w:r>
+        <w:t>.</w:t>
       </w:r>
       <w:r>
         <w:t xml:space="preserve">  Not all </w:t>
       </w:r>
       <w:r>
-        <w:t>KVM</w:t>
-      </w:r>
-      <w:r>
-        <w:t xml:space="preserve"> devices will include keyboard hardware.  In this case, the keyboard functions should return a failure status.</w:t>
+        <w:t>VDA</w:t>
+      </w:r>
+      <w:r>
+        <w:t>s will include keyboard hardware.  In this case, the keyboard functions should return a failure status.</w:t>
       </w:r>
     </w:p>
     <w:p>
@@ -7353,13 +7449,13 @@
         <w:t xml:space="preserve">The </w:t>
       </w:r>
       <w:r>
-        <w:t>KVM</w:t>
+        <w:t>VDA</w:t>
       </w:r>
       <w:r>
         <w:t xml:space="preserve"> functions require that a </w:t>
       </w:r>
       <w:r>
-        <w:t>KVM</w:t>
+        <w:t>VDA</w:t>
       </w:r>
       <w:r>
         <w:t xml:space="preserve"> device</w:t>
@@ -7412,7 +7508,7 @@
               <w:rPr>
                 <w:b/>
               </w:rPr>
-              <w:t>KVM</w:t>
+              <w:t>VDA</w:t>
             </w:r>
             <w:r>
               <w:rPr>
@@ -7468,7 +7564,7 @@
           </w:tcPr>
           <w:p>
             <w:r>
-              <w:t>KVM</w:t>
+              <w:t>VDA</w:t>
             </w:r>
             <w:r>
               <w:t>_NONE</w:t>
@@ -7491,7 +7587,10 @@
           </w:tcPr>
           <w:p>
             <w:r>
-              <w:t>No video device</w:t>
+              <w:t xml:space="preserve">No </w:t>
+            </w:r>
+            <w:r>
+              <w:t>VDA</w:t>
             </w:r>
           </w:p>
         </w:tc>
@@ -7503,7 +7602,7 @@
           </w:tcPr>
           <w:p>
             <w:r>
-              <w:t>KVM</w:t>
+              <w:t>VDA</w:t>
             </w:r>
             <w:r>
               <w:t>_</w:t>
@@ -7541,7 +7640,7 @@
           </w:tcPr>
           <w:p>
             <w:r>
-              <w:t>KVM</w:t>
+              <w:t>VDA</w:t>
             </w:r>
             <w:r>
               <w:t>_CVDU</w:t>
@@ -7576,7 +7675,7 @@
           </w:tcPr>
           <w:p>
             <w:r>
-              <w:t>KVM</w:t>
+              <w:t>VDA</w:t>
             </w:r>
             <w:r>
               <w:t>_7220</w:t>
@@ -7611,7 +7710,7 @@
           </w:tcPr>
           <w:p>
             <w:r>
-              <w:t>KVM</w:t>
+              <w:t>VDA</w:t>
             </w:r>
             <w:r>
               <w:t>_N8</w:t>
@@ -7646,13 +7745,13 @@
         <w:pStyle w:val="Heading4"/>
       </w:pPr>
       <w:r>
-        <w:t>Keyboard/Video/Mouse</w:t>
+        <w:t>Video Display Adapter</w:t>
       </w:r>
       <w:r>
         <w:t xml:space="preserve"> Initialize –</w:t>
       </w:r>
       <w:r>
-        <w:t>KVM</w:t>
+        <w:t>VDA</w:t>
       </w:r>
       <w:r>
         <w:t>INI (</w:t>
@@ -7800,7 +7899,7 @@
               <w:t xml:space="preserve">  If the specified </w:t>
             </w:r>
             <w:r>
-              <w:t>KVM</w:t>
+              <w:t>VDA</w:t>
             </w:r>
             <w:r>
               <w:t xml:space="preserve"> supports multiple </w:t>
@@ -7815,7 +7914,7 @@
               <w:t xml:space="preserve">  Mode values are specific to each </w:t>
             </w:r>
             <w:r>
-              <w:t>KVM</w:t>
+              <w:t>VDA</w:t>
             </w:r>
             <w:r>
               <w:t>.</w:t>
@@ -7829,13 +7928,19 @@
               <w:t xml:space="preserve">HL may point to a location in memory with the character bitmap to be loaded into the </w:t>
             </w:r>
             <w:r>
-              <w:t>KVM video processor</w:t>
+              <w:t>VDA</w:t>
+            </w:r>
+            <w:r>
+              <w:t xml:space="preserve"> video processor</w:t>
             </w:r>
             <w:r>
               <w:t xml:space="preserve">.  The location MUST be in the top 32K of the CPU memory space.  HL must be set to zero if no character bitmap is specified (the </w:t>
             </w:r>
             <w:r>
-              <w:t>KVM video processor</w:t>
+              <w:t>VDA</w:t>
+            </w:r>
+            <w:r>
+              <w:t xml:space="preserve"> video processor</w:t>
             </w:r>
             <w:r>
               <w:t xml:space="preserve"> will utilize a default character bitmap).</w:t>
@@ -7859,13 +7964,21 @@
       </w:pPr>
       <w:r>
         <w:lastRenderedPageBreak/>
-        <w:t xml:space="preserve">Keyboard/Video/Mouse </w:t>
+        <w:t xml:space="preserve">Video Display </w:t>
+      </w:r>
+      <w:proofErr w:type="spellStart"/>
+      <w:r>
+        <w:t>Adapte</w:t>
+      </w:r>
+      <w:proofErr w:type="spellEnd"/>
+      <w:r>
+        <w:t xml:space="preserve"> </w:t>
       </w:r>
       <w:r>
         <w:t>Query –</w:t>
       </w:r>
       <w:r>
-        <w:t>KVM</w:t>
+        <w:t>VDA</w:t>
       </w:r>
       <w:r>
         <w:t>QRY</w:t>
@@ -8077,31 +8190,13 @@
         <w:pStyle w:val="Heading4"/>
       </w:pPr>
       <w:r>
-        <w:t xml:space="preserve">Keyboard/Video/Mouse </w:t>
-      </w:r>
-      <w:r>
-        <w:t>Set Cursor Style</w:t>
-      </w:r>
-      <w:r>
-        <w:t xml:space="preserve"> –</w:t>
-      </w:r>
-      <w:r>
-        <w:t>KVM</w:t>
-      </w:r>
-      <w:r>
-        <w:t>SCS</w:t>
-      </w:r>
-      <w:r>
-        <w:t xml:space="preserve"> (</w:t>
-      </w:r>
-      <w:r>
-        <w:t>$4</w:t>
-      </w:r>
-      <w:r>
-        <w:t>2</w:t>
-      </w:r>
-      <w:r>
-        <w:t>)</w:t>
+        <w:t xml:space="preserve">Video Display Adapter </w:t>
+      </w:r>
+      <w:r>
+        <w:t>Reset</w:t>
+      </w:r>
+      <w:r>
+        <w:t xml:space="preserve"> –VDASCS ($42)</w:t>
       </w:r>
     </w:p>
     <w:tbl>
@@ -8142,16 +8237,7 @@
               <w:br/>
             </w:r>
             <w:r>
-              <w:t>B=</w:t>
-            </w:r>
-            <w:r>
-              <w:t>$4</w:t>
-            </w:r>
-            <w:r>
-              <w:t>2</w:t>
-            </w:r>
-            <w:r>
-              <w:t xml:space="preserve"> (function)</w:t>
+              <w:t>B=$42 (function)</w:t>
             </w:r>
           </w:p>
           <w:p>
@@ -8160,22 +8246,6 @@
             </w:pPr>
             <w:r>
               <w:t>C=Device/Unit</w:t>
-            </w:r>
-          </w:p>
-          <w:p>
-            <w:pPr>
-              <w:pStyle w:val="CellTextNoSpacing"/>
-            </w:pPr>
-            <w:r>
-              <w:t>D=Start/End pixel</w:t>
-            </w:r>
-          </w:p>
-          <w:p>
-            <w:pPr>
-              <w:pStyle w:val="CellTextNoSpacing"/>
-            </w:pPr>
-            <w:r>
-              <w:t>E=Style</w:t>
             </w:r>
           </w:p>
         </w:tc>
@@ -8222,28 +8292,13 @@
               <w:pStyle w:val="CellText"/>
             </w:pPr>
             <w:r>
-              <w:t>If supported by the video hardware, adjust the format of the cursor such that the cursor starts at the pixel specified in the top nibble of D and end at the pixel specified in the bottom nibble of D.  So, if D=$08, a block cursor would be used that starts at the top pixel of the character cell and ends at the ninth pixel of the character cell.</w:t>
+              <w:t>Performs a soft reset of the Video Display Adapter.  Should clear the screen, home the cursor, restore active attribute and color to defaults.  Keyboard should be flushed.</w:t>
             </w:r>
           </w:p>
           <w:p>
             <w:pPr>
               <w:pStyle w:val="CellText"/>
-            </w:pPr>
-            <w:r>
-              <w:t>Register E is reserved to control the style of the cursor (blink, visibility, etc.), but is not yet implemented.</w:t>
-            </w:r>
-          </w:p>
-          <w:p>
-            <w:pPr>
-              <w:pStyle w:val="CellText"/>
-            </w:pPr>
-            <w:r>
-              <w:t>Adjustments to the cursor style may or may not be possible for any given video hardware.</w:t>
-            </w:r>
-          </w:p>
-          <w:p>
-            <w:pPr>
-              <w:keepLines/>
+              <w:spacing w:before="0"/>
               <w:rPr>
                 <w:sz w:val="20"/>
                 <w:u w:val="single"/>
@@ -8258,22 +8313,7 @@
         <w:pStyle w:val="Heading4"/>
       </w:pPr>
       <w:r>
-        <w:t xml:space="preserve">Keyboard/Video/Mouse </w:t>
-      </w:r>
-      <w:r>
-        <w:t>Set Cursor Position –</w:t>
-      </w:r>
-      <w:r>
-        <w:t>KVM</w:t>
-      </w:r>
-      <w:r>
-        <w:t>SCP</w:t>
-      </w:r>
-      <w:r>
-        <w:t xml:space="preserve"> (</w:t>
-      </w:r>
-      <w:r>
-        <w:t>$4</w:t>
+        <w:t>Video Display Adapter Set Cursor Style –VDASCS ($4</w:t>
       </w:r>
       <w:r>
         <w:t>3</w:t>
@@ -8320,10 +8360,7 @@
               <w:br/>
             </w:r>
             <w:r>
-              <w:t>B=</w:t>
-            </w:r>
-            <w:r>
-              <w:t>$4</w:t>
+              <w:t>B=$4</w:t>
             </w:r>
             <w:r>
               <w:t>3</w:t>
@@ -8345,15 +8382,15 @@
               <w:pStyle w:val="CellTextNoSpacing"/>
             </w:pPr>
             <w:r>
-              <w:t>D=Row</w:t>
-            </w:r>
-          </w:p>
-          <w:p>
-            <w:pPr>
-              <w:pStyle w:val="CellTextNoSpacing"/>
-            </w:pPr>
-            <w:r>
-              <w:t>E=Column</w:t>
+              <w:t>D=Start/End pixel</w:t>
+            </w:r>
+          </w:p>
+          <w:p>
+            <w:pPr>
+              <w:pStyle w:val="CellTextNoSpacing"/>
+            </w:pPr>
+            <w:r>
+              <w:t>E=Style</w:t>
             </w:r>
           </w:p>
         </w:tc>
@@ -8400,15 +8437,23 @@
               <w:pStyle w:val="CellText"/>
             </w:pPr>
             <w:r>
-              <w:t>Reposition the cursor to the specified row and column.  Specifying a row/column that exceeds the boundaries of the display results in undefined behavior.  Cursor coordinates are 0 based (0</w:t>
-            </w:r>
-            <w:proofErr w:type="gramStart"/>
-            <w:r>
-              <w:t>,0</w:t>
-            </w:r>
-            <w:proofErr w:type="gramEnd"/>
-            <w:r>
-              <w:t xml:space="preserve"> is the upper left corner of the display).</w:t>
+              <w:t>If supported by the video hardware, adjust the format of the cursor such that the cursor starts at the pixel specified in the top nibble of D and end at the pixel specified in the bottom nibble of D.  So, if D=$08, a block cursor would be used that starts at the top pixel of the character cell and ends at the ninth pixel of the character cell.</w:t>
+            </w:r>
+          </w:p>
+          <w:p>
+            <w:pPr>
+              <w:pStyle w:val="CellText"/>
+            </w:pPr>
+            <w:r>
+              <w:t>Register E is reserved to control the style of the cursor (blink, visibility, etc.), but is not yet implemented.</w:t>
+            </w:r>
+          </w:p>
+          <w:p>
+            <w:pPr>
+              <w:pStyle w:val="CellText"/>
+            </w:pPr>
+            <w:r>
+              <w:t>Adjustments to the cursor style may or may not be possible for any given video hardware.</w:t>
             </w:r>
           </w:p>
           <w:p>
@@ -8429,19 +8474,16 @@
       </w:pPr>
       <w:r>
         <w:lastRenderedPageBreak/>
-        <w:t xml:space="preserve">Keyboard/Video/Mouse </w:t>
-      </w:r>
-      <w:r>
-        <w:t>Set Character Attribute</w:t>
-      </w:r>
-      <w:r>
-        <w:t xml:space="preserve"> –</w:t>
-      </w:r>
-      <w:r>
-        <w:t>KVM</w:t>
-      </w:r>
-      <w:r>
-        <w:t>SAT</w:t>
+        <w:t xml:space="preserve">Video Display Adapter </w:t>
+      </w:r>
+      <w:r>
+        <w:t>Set Cursor Position –</w:t>
+      </w:r>
+      <w:r>
+        <w:t>VDA</w:t>
+      </w:r>
+      <w:r>
+        <w:t>SCP</w:t>
       </w:r>
       <w:r>
         <w:t xml:space="preserve"> (</w:t>
@@ -8519,7 +8561,15 @@
               <w:pStyle w:val="CellTextNoSpacing"/>
             </w:pPr>
             <w:r>
-              <w:t>E=Character Attribute Code</w:t>
+              <w:t>D=Row</w:t>
+            </w:r>
+          </w:p>
+          <w:p>
+            <w:pPr>
+              <w:pStyle w:val="CellTextNoSpacing"/>
+            </w:pPr>
+            <w:r>
+              <w:t>E=Column</w:t>
             </w:r>
           </w:p>
         </w:tc>
@@ -8566,7 +8616,7 @@
               <w:pStyle w:val="CellText"/>
             </w:pPr>
             <w:r>
-              <w:t>Assign the specified character attribute code to be used for all subsequent character writes/fills.  This attribute is used to fill new lines generated by scroll operations.  Refer to table XXX for a list of the available color codes.  Note that a given video display may or may not support any/all attributes.</w:t>
+              <w:t>Reposition the cursor to the specified row and column.  Specifying a row/column that exceeds the boundaries of the display results in undefined behavior.  Cursor coordinates are 0 based (0,0 is the upper left corner of the display).</w:t>
             </w:r>
           </w:p>
           <w:p>
@@ -8586,19 +8636,19 @@
         <w:pStyle w:val="Heading4"/>
       </w:pPr>
       <w:r>
-        <w:t xml:space="preserve">Keyboard/Video/Mouse </w:t>
-      </w:r>
-      <w:r>
-        <w:t>Set Character Color</w:t>
+        <w:t xml:space="preserve">Video Display Adapter </w:t>
+      </w:r>
+      <w:r>
+        <w:t>Set Character Attribute</w:t>
       </w:r>
       <w:r>
         <w:t xml:space="preserve"> –</w:t>
       </w:r>
       <w:r>
-        <w:t>KVM</w:t>
-      </w:r>
-      <w:r>
-        <w:t>SCO</w:t>
+        <w:t>VDA</w:t>
+      </w:r>
+      <w:r>
+        <w:t>SAT</w:t>
       </w:r>
       <w:r>
         <w:t xml:space="preserve"> (</w:t>
@@ -8676,7 +8726,7 @@
               <w:pStyle w:val="CellTextNoSpacing"/>
             </w:pPr>
             <w:r>
-              <w:t>E=Color Code</w:t>
+              <w:t>E=Character Attribute Code</w:t>
             </w:r>
           </w:p>
         </w:tc>
@@ -8723,7 +8773,7 @@
               <w:pStyle w:val="CellText"/>
             </w:pPr>
             <w:r>
-              <w:t>Assign the specified color code to be used for all subsequent character writes/fills.  This color is also used to fill new lines generated by scroll operations.  Refer to table XXX for a list of the available color codes.  Note that a given video display may or may not support any/all colors.</w:t>
+              <w:t>Assign the specified character attribute code to be used for all subsequent character writes/fills.  This attribute is used to fill new lines generated by scroll operations.  Refer to table XXX for a list of the available color codes.  Note that a given video display may or may not support any/all attributes.</w:t>
             </w:r>
           </w:p>
           <w:p>
@@ -8743,19 +8793,19 @@
         <w:pStyle w:val="Heading4"/>
       </w:pPr>
       <w:r>
-        <w:t xml:space="preserve">Keyboard/Video/Mouse </w:t>
-      </w:r>
-      <w:r>
-        <w:t>Write Character</w:t>
+        <w:t xml:space="preserve">Video Display Adapter </w:t>
+      </w:r>
+      <w:r>
+        <w:t>Set Character Color</w:t>
       </w:r>
       <w:r>
         <w:t xml:space="preserve"> –</w:t>
       </w:r>
       <w:r>
-        <w:t>KVM</w:t>
-      </w:r>
-      <w:r>
-        <w:t>WRC</w:t>
+        <w:t>VDA</w:t>
+      </w:r>
+      <w:r>
+        <w:t>SCO</w:t>
       </w:r>
       <w:r>
         <w:t xml:space="preserve"> (</w:t>
@@ -8833,7 +8883,7 @@
               <w:pStyle w:val="CellTextNoSpacing"/>
             </w:pPr>
             <w:r>
-              <w:t>E=Character</w:t>
+              <w:t>E=Color Code</w:t>
             </w:r>
           </w:p>
         </w:tc>
@@ -8880,22 +8930,7 @@
               <w:pStyle w:val="CellText"/>
             </w:pPr>
             <w:r>
-              <w:t>Write the character specified in E</w:t>
-            </w:r>
-            <w:r>
-              <w:t>.</w:t>
-            </w:r>
-            <w:r>
-              <w:t xml:space="preserve">  The character is written starting at the current cursor position and the cursor is advanced.  If the end of the line is encountered, the cursor will be advanced to the start of the next line.  The display will </w:t>
-            </w:r>
-            <w:r>
-              <w:rPr>
-                <w:b/>
-              </w:rPr>
-              <w:t>not</w:t>
-            </w:r>
-            <w:r>
-              <w:t xml:space="preserve"> scroll if the end of the screen is exceeded.</w:t>
+              <w:t>Assign the specified color code to be used for all subsequent character writes/fills.  This color is also used to fill new lines generated by scroll operations.  Refer to table XXX for a list of the available color codes.  Note that a given video display may or may not support any/all colors.</w:t>
             </w:r>
           </w:p>
           <w:p>
@@ -8915,16 +8950,19 @@
         <w:pStyle w:val="Heading4"/>
       </w:pPr>
       <w:r>
-        <w:t xml:space="preserve">Keyboard/Video/Mouse </w:t>
-      </w:r>
-      <w:r>
-        <w:t>Fill –</w:t>
-      </w:r>
-      <w:r>
-        <w:t>KVM</w:t>
-      </w:r>
-      <w:r>
-        <w:t>FIL</w:t>
+        <w:t xml:space="preserve">Video Display Adapter </w:t>
+      </w:r>
+      <w:r>
+        <w:t>Write Character</w:t>
+      </w:r>
+      <w:r>
+        <w:t xml:space="preserve"> –</w:t>
+      </w:r>
+      <w:r>
+        <w:t>VDA</w:t>
+      </w:r>
+      <w:r>
+        <w:t>WRC</w:t>
       </w:r>
       <w:r>
         <w:t xml:space="preserve"> (</w:t>
@@ -9005,14 +9043,6 @@
               <w:t>E=Character</w:t>
             </w:r>
           </w:p>
-          <w:p>
-            <w:pPr>
-              <w:pStyle w:val="CellTextNoSpacing"/>
-            </w:pPr>
-            <w:r>
-              <w:t>HL=Count</w:t>
-            </w:r>
-          </w:p>
         </w:tc>
         <w:tc>
           <w:tcPr>
@@ -9057,13 +9087,13 @@
               <w:pStyle w:val="CellText"/>
             </w:pPr>
             <w:r>
-              <w:t>Write the character specified in E to the display the number of times specified in HL.  Characters are written star</w:t>
-            </w:r>
-            <w:r>
-              <w:t>t</w:t>
-            </w:r>
-            <w:r>
-              <w:t xml:space="preserve">ing at the current cursor position and the cursor is advanced by the number of characters written.  If the end of the line is encountered, the characters will continue to be written starting at the next line as needed.  The display will </w:t>
+              <w:t>Write the character specified in E</w:t>
+            </w:r>
+            <w:r>
+              <w:t>.</w:t>
+            </w:r>
+            <w:r>
+              <w:t xml:space="preserve">  The character is written starting at the current cursor position and the cursor is advanced.  If the end of the line is encountered, the cursor will be advanced to the start of the next line.  The display will </w:t>
             </w:r>
             <w:r>
               <w:rPr>
@@ -9093,16 +9123,16 @@
       </w:pPr>
       <w:r>
         <w:lastRenderedPageBreak/>
-        <w:t xml:space="preserve">Keyboard/Video/Mouse </w:t>
-      </w:r>
-      <w:r>
-        <w:t>Scroll –</w:t>
-      </w:r>
-      <w:r>
-        <w:t>KVM</w:t>
-      </w:r>
-      <w:r>
-        <w:t>SCR</w:t>
+        <w:t xml:space="preserve">Video Display Adapter </w:t>
+      </w:r>
+      <w:r>
+        <w:t>Fill –</w:t>
+      </w:r>
+      <w:r>
+        <w:t>VDA</w:t>
+      </w:r>
+      <w:r>
+        <w:t>FIL</w:t>
       </w:r>
       <w:r>
         <w:t xml:space="preserve"> (</w:t>
@@ -9180,7 +9210,15 @@
               <w:pStyle w:val="CellTextNoSpacing"/>
             </w:pPr>
             <w:r>
-              <w:t>E=Scroll distance (# lines)</w:t>
+              <w:t>E=Character</w:t>
+            </w:r>
+          </w:p>
+          <w:p>
+            <w:pPr>
+              <w:pStyle w:val="CellTextNoSpacing"/>
+            </w:pPr>
+            <w:r>
+              <w:t>HL=Count</w:t>
             </w:r>
           </w:p>
         </w:tc>
@@ -9227,10 +9265,22 @@
               <w:pStyle w:val="CellText"/>
             </w:pPr>
             <w:r>
-              <w:t>Scroll the video display by the number of lines specified in E.  If E contains a negative number, then reverse scroll should be performed</w:t>
-            </w:r>
-            <w:r>
-              <w:t>.</w:t>
+              <w:t>Write the character specified in E to the display the number of times specified in HL.  Characters are written star</w:t>
+            </w:r>
+            <w:r>
+              <w:t>t</w:t>
+            </w:r>
+            <w:r>
+              <w:t xml:space="preserve">ing at the current cursor position and the cursor is advanced by the number of characters written.  If the end of the line is encountered, the characters will continue to be written starting at the next line as needed.  The display will </w:t>
+            </w:r>
+            <w:r>
+              <w:rPr>
+                <w:b/>
+              </w:rPr>
+              <w:t>not</w:t>
+            </w:r>
+            <w:r>
+              <w:t xml:space="preserve"> scroll if the end of the screen is exceeded.</w:t>
             </w:r>
           </w:p>
           <w:p>
@@ -9250,16 +9300,16 @@
         <w:pStyle w:val="Heading4"/>
       </w:pPr>
       <w:r>
-        <w:t xml:space="preserve">Keyboard/Video/Mouse </w:t>
-      </w:r>
-      <w:r>
-        <w:t>Keyboard Status –</w:t>
-      </w:r>
-      <w:r>
-        <w:t>KVM</w:t>
-      </w:r>
-      <w:r>
-        <w:t>KST</w:t>
+        <w:t xml:space="preserve">Video Display Adapter </w:t>
+      </w:r>
+      <w:r>
+        <w:t>Scroll –</w:t>
+      </w:r>
+      <w:r>
+        <w:t>VDA</w:t>
+      </w:r>
+      <w:r>
+        <w:t>SCR</w:t>
       </w:r>
       <w:r>
         <w:t xml:space="preserve"> (</w:t>
@@ -9332,6 +9382,14 @@
               <w:t>C=Device/Unit</w:t>
             </w:r>
           </w:p>
+          <w:p>
+            <w:pPr>
+              <w:pStyle w:val="CellTextNoSpacing"/>
+            </w:pPr>
+            <w:r>
+              <w:t>E=Scroll distance (# lines)</w:t>
+            </w:r>
+          </w:p>
         </w:tc>
         <w:tc>
           <w:tcPr>
@@ -9357,7 +9415,7 @@
               <w:br/>
             </w:r>
             <w:r>
-              <w:t>A=Status: # key codes in keyboard buffer</w:t>
+              <w:t>A=Status: 0=Success, otherwise failure</w:t>
             </w:r>
           </w:p>
         </w:tc>
@@ -9376,7 +9434,7 @@
               <w:pStyle w:val="CellText"/>
             </w:pPr>
             <w:r>
-              <w:t>Return a count of the number of key codes in the keyboard buffer.  If it is not possible to determine the actual number in the buffer, it is acceptable to return 1 to indicate there are key codes available to read and 0 if there are none available</w:t>
+              <w:t>Scroll the video display by the number of lines specified in E.  If E contains a negative number, then reverse scroll should be performed</w:t>
             </w:r>
             <w:r>
               <w:t>.</w:t>
@@ -9399,28 +9457,25 @@
         <w:pStyle w:val="Heading4"/>
       </w:pPr>
       <w:r>
-        <w:t xml:space="preserve">Keyboard/Video/Mouse </w:t>
-      </w:r>
-      <w:r>
-        <w:t>Keyboard Flush</w:t>
-      </w:r>
-      <w:r>
-        <w:t xml:space="preserve"> –</w:t>
-      </w:r>
-      <w:r>
-        <w:t>KVM</w:t>
-      </w:r>
-      <w:r>
-        <w:t>KFL</w:t>
+        <w:t xml:space="preserve">Video Display Adapter </w:t>
+      </w:r>
+      <w:r>
+        <w:t>Keyboard Status –</w:t>
+      </w:r>
+      <w:r>
+        <w:t>VDA</w:t>
+      </w:r>
+      <w:r>
+        <w:t>KST</w:t>
       </w:r>
       <w:r>
         <w:t xml:space="preserve"> (</w:t>
       </w:r>
       <w:r>
-        <w:t>$4</w:t>
-      </w:r>
-      <w:r>
-        <w:t>A</w:t>
+        <w:t>$</w:t>
+      </w:r>
+      <w:r>
+        <w:t>4A</w:t>
       </w:r>
       <w:r>
         <w:t>)</w:t>
@@ -9467,10 +9522,10 @@
               <w:t>B=</w:t>
             </w:r>
             <w:r>
-              <w:t>$4</w:t>
-            </w:r>
-            <w:r>
-              <w:t>A</w:t>
+              <w:t>$</w:t>
+            </w:r>
+            <w:r>
+              <w:t>4A</w:t>
             </w:r>
             <w:r>
               <w:t xml:space="preserve"> (function)</w:t>
@@ -9509,7 +9564,7 @@
               <w:br/>
             </w:r>
             <w:r>
-              <w:t>A=Status: 0=Success, otherwise failure</w:t>
+              <w:t>A=Status: # key codes in keyboard buffer</w:t>
             </w:r>
           </w:p>
         </w:tc>
@@ -9528,7 +9583,10 @@
               <w:pStyle w:val="CellText"/>
             </w:pPr>
             <w:r>
-              <w:t>If a keyboard buffer is in use, it should be purged and all contents discarded.</w:t>
+              <w:t>Return a count of the number of key codes in the keyboard buffer.  If it is not possible to determine the actual number in the buffer, it is acceptable to return 1 to indicate there are key codes available to read and 0 if there are none available</w:t>
+            </w:r>
+            <w:r>
+              <w:t>.</w:t>
             </w:r>
           </w:p>
           <w:p>
@@ -9548,28 +9606,28 @@
         <w:pStyle w:val="Heading4"/>
       </w:pPr>
       <w:r>
-        <w:t xml:space="preserve">Keyboard/Video/Mouse </w:t>
-      </w:r>
-      <w:r>
-        <w:t>Keyboard Read</w:t>
+        <w:t xml:space="preserve">Video Display Adapter </w:t>
+      </w:r>
+      <w:r>
+        <w:t>Keyboard Flush</w:t>
       </w:r>
       <w:r>
         <w:t xml:space="preserve"> –</w:t>
       </w:r>
       <w:r>
-        <w:t>KVM</w:t>
-      </w:r>
-      <w:r>
-        <w:t>KRD</w:t>
+        <w:t>VDA</w:t>
+      </w:r>
+      <w:r>
+        <w:t>KFL</w:t>
       </w:r>
       <w:r>
         <w:t xml:space="preserve"> (</w:t>
       </w:r>
       <w:r>
-        <w:t>$4</w:t>
-      </w:r>
-      <w:r>
-        <w:t>B</w:t>
+        <w:t>$</w:t>
+      </w:r>
+      <w:r>
+        <w:t>4B</w:t>
       </w:r>
       <w:r>
         <w:t>)</w:t>
@@ -9616,10 +9674,10 @@
               <w:t>B=</w:t>
             </w:r>
             <w:r>
-              <w:t>$4</w:t>
-            </w:r>
-            <w:r>
-              <w:t>B</w:t>
+              <w:t>$</w:t>
+            </w:r>
+            <w:r>
+              <w:t>4B</w:t>
             </w:r>
             <w:r>
               <w:t xml:space="preserve"> (function)</w:t>
@@ -9659,20 +9717,6 @@
             </w:r>
             <w:r>
               <w:t>A=Status: 0=Success, otherwise failure</w:t>
-            </w:r>
-          </w:p>
-          <w:p>
-            <w:pPr>
-              <w:pStyle w:val="CellTextNoSpacing"/>
-            </w:pPr>
-            <w:r>
-              <w:t xml:space="preserve">E=Key </w:t>
-            </w:r>
-            <w:r>
-              <w:t xml:space="preserve">code </w:t>
-            </w:r>
-            <w:r>
-              <w:t>read</w:t>
             </w:r>
           </w:p>
         </w:tc>
@@ -9691,6 +9735,170 @@
               <w:pStyle w:val="CellText"/>
             </w:pPr>
             <w:r>
+              <w:t>If a keyboard buffer is in use, it should be purged and all contents discarded.</w:t>
+            </w:r>
+          </w:p>
+          <w:p>
+            <w:pPr>
+              <w:keepLines/>
+              <w:rPr>
+                <w:sz w:val="20"/>
+                <w:u w:val="single"/>
+              </w:rPr>
+            </w:pPr>
+          </w:p>
+        </w:tc>
+      </w:tr>
+    </w:tbl>
+    <w:p>
+      <w:pPr>
+        <w:pStyle w:val="Heading4"/>
+      </w:pPr>
+      <w:r>
+        <w:lastRenderedPageBreak/>
+        <w:t xml:space="preserve">Video Display Adapter </w:t>
+      </w:r>
+      <w:r>
+        <w:t>Keyboard Read</w:t>
+      </w:r>
+      <w:r>
+        <w:t xml:space="preserve"> –</w:t>
+      </w:r>
+      <w:r>
+        <w:t>VDA</w:t>
+      </w:r>
+      <w:r>
+        <w:t>KRD</w:t>
+      </w:r>
+      <w:r>
+        <w:t xml:space="preserve"> (</w:t>
+      </w:r>
+      <w:r>
+        <w:t>$4</w:t>
+      </w:r>
+      <w:r>
+        <w:t>C</w:t>
+      </w:r>
+      <w:r>
+        <w:t>)</w:t>
+      </w:r>
+    </w:p>
+    <w:tbl>
+      <w:tblPr>
+        <w:tblStyle w:val="TableGrid"/>
+        <w:tblW w:w="0" w:type="auto"/>
+        <w:tblLook w:val="04A0" w:firstRow="1" w:lastRow="0" w:firstColumn="1" w:lastColumn="0" w:noHBand="0" w:noVBand="1"/>
+      </w:tblPr>
+      <w:tblGrid>
+        <w:gridCol w:w="4788"/>
+        <w:gridCol w:w="4788"/>
+      </w:tblGrid>
+      <w:tr>
+        <w:trPr>
+          <w:cantSplit/>
+        </w:trPr>
+        <w:tc>
+          <w:tcPr>
+            <w:tcW w:w="4788" w:type="dxa"/>
+          </w:tcPr>
+          <w:p>
+            <w:pPr>
+              <w:pStyle w:val="CellTextNoSpacing"/>
+            </w:pPr>
+            <w:r>
+              <w:rPr>
+                <w:sz w:val="18"/>
+                <w:szCs w:val="18"/>
+                <w:u w:val="single"/>
+              </w:rPr>
+              <w:t>Input</w:t>
+            </w:r>
+            <w:r>
+              <w:rPr>
+                <w:sz w:val="20"/>
+                <w:u w:val="single"/>
+              </w:rPr>
+              <w:br/>
+            </w:r>
+            <w:r>
+              <w:t>B=</w:t>
+            </w:r>
+            <w:r>
+              <w:t>$</w:t>
+            </w:r>
+            <w:r>
+              <w:t>4C</w:t>
+            </w:r>
+            <w:r>
+              <w:t xml:space="preserve"> (function)</w:t>
+            </w:r>
+          </w:p>
+          <w:p>
+            <w:pPr>
+              <w:pStyle w:val="CellTextNoSpacing"/>
+            </w:pPr>
+            <w:r>
+              <w:t>C=Device/Unit</w:t>
+            </w:r>
+          </w:p>
+        </w:tc>
+        <w:tc>
+          <w:tcPr>
+            <w:tcW w:w="4788" w:type="dxa"/>
+          </w:tcPr>
+          <w:p>
+            <w:pPr>
+              <w:pStyle w:val="CellTextNoSpacing"/>
+            </w:pPr>
+            <w:r>
+              <w:rPr>
+                <w:sz w:val="18"/>
+                <w:szCs w:val="18"/>
+                <w:u w:val="single"/>
+              </w:rPr>
+              <w:t>Output</w:t>
+            </w:r>
+            <w:r>
+              <w:rPr>
+                <w:sz w:val="20"/>
+                <w:u w:val="single"/>
+              </w:rPr>
+              <w:br/>
+            </w:r>
+            <w:r>
+              <w:t>A=Status: 0=Success, otherwise failure</w:t>
+            </w:r>
+          </w:p>
+          <w:p>
+            <w:pPr>
+              <w:pStyle w:val="CellTextNoSpacing"/>
+            </w:pPr>
+            <w:r>
+              <w:t xml:space="preserve">E=Key </w:t>
+            </w:r>
+            <w:r>
+              <w:t xml:space="preserve">code </w:t>
+            </w:r>
+            <w:r>
+              <w:t>read</w:t>
+            </w:r>
+          </w:p>
+        </w:tc>
+      </w:tr>
+      <w:tr>
+        <w:trPr>
+          <w:cantSplit/>
+        </w:trPr>
+        <w:tc>
+          <w:tcPr>
+            <w:tcW w:w="9576" w:type="dxa"/>
+            <w:gridSpan w:val="2"/>
+          </w:tcPr>
+          <w:p>
+            <w:pPr>
+              <w:pStyle w:val="CellText"/>
+            </w:pPr>
+            <w:r>
               <w:t xml:space="preserve">Read next </w:t>
             </w:r>
             <w:r>
@@ -9752,23 +9960,7 @@
               <w:t xml:space="preserve"> code</w:t>
             </w:r>
             <w:r>
-              <w:t xml:space="preserve"> that was read, not an ASCII character.  See </w:t>
-            </w:r>
-            <w:proofErr w:type="gramStart"/>
-            <w:r>
-              <w:t>table ???</w:t>
-            </w:r>
-            <w:proofErr w:type="gramEnd"/>
-            <w:r>
-              <w:t xml:space="preserve"> </w:t>
-            </w:r>
-            <w:proofErr w:type="gramStart"/>
-            <w:r>
-              <w:t>for</w:t>
-            </w:r>
-            <w:proofErr w:type="gramEnd"/>
-            <w:r>
-              <w:t xml:space="preserve"> the key codes</w:t>
+              <w:t xml:space="preserve"> that was read, not an ASCII character.  See table ??? for the key codes</w:t>
             </w:r>
             <w:r>
               <w:t xml:space="preserve"> and their meanings.  Key</w:t>
@@ -9816,7 +10008,7 @@
       <w:pPr>
         <w:pStyle w:val="Heading2"/>
       </w:pPr>
-      <w:bookmarkStart w:id="16" w:name="_Toc337926711"/>
+      <w:bookmarkStart w:id="16" w:name="_Toc338148487"/>
       <w:r>
         <w:lastRenderedPageBreak/>
         <w:t>System (SYS)</w:t>
@@ -10413,7 +10605,7 @@
       <w:pPr>
         <w:pStyle w:val="Heading1"/>
       </w:pPr>
-      <w:bookmarkStart w:id="17" w:name="_Toc337926712"/>
+      <w:bookmarkStart w:id="17" w:name="_Toc338148488"/>
       <w:r>
         <w:lastRenderedPageBreak/>
         <w:t>Memory Layout</w:t>
@@ -13056,16 +13248,8 @@
             <w:pPr>
               <w:pStyle w:val="CellTextNoSpacing"/>
             </w:pPr>
-            <w:proofErr w:type="spellStart"/>
-            <w:r>
-              <w:t>H</w:t>
-            </w:r>
-            <w:r>
-              <w:t>Bank</w:t>
-            </w:r>
-            <w:proofErr w:type="spellEnd"/>
-            <w:r>
-              <w:t xml:space="preserve"> 1 BIOS Extension</w:t>
+            <w:r>
+              <w:t>Bank 1 BIOS Extension</w:t>
             </w:r>
             <w:r>
               <w:t xml:space="preserve"> (drivers)</w:t>
@@ -13639,7 +13823,7 @@
         <w:rFonts w:asciiTheme="majorHAnsi" w:eastAsiaTheme="majorEastAsia" w:hAnsiTheme="majorHAnsi" w:cstheme="majorBidi"/>
         <w:noProof/>
       </w:rPr>
-      <w:t>24</w:t>
+      <w:t>25</w:t>
     </w:r>
     <w:r>
       <w:rPr>
@@ -15443,7 +15627,7 @@
 </file>
 
 <file path=customXml/itemProps1.xml><?xml version="1.0" encoding="utf-8"?>
-<ds:datastoreItem xmlns:ds="http://schemas.openxmlformats.org/officeDocument/2006/customXml" ds:itemID="{5A9E482E-8A8B-452B-B52B-431A334BB62E}">
+<ds:datastoreItem xmlns:ds="http://schemas.openxmlformats.org/officeDocument/2006/customXml" ds:itemID="{488C8599-937F-4BA6-AA34-C41272BADAE8}">
   <ds:schemaRefs>
     <ds:schemaRef ds:uri="http://schemas.openxmlformats.org/officeDocument/2006/bibliography"/>
   </ds:schemaRefs>

</xml_diff>

<commit_message>
General code completion of CVDU driver.
</commit_message>
<xml_diff>
--- a/branches/wbw/Doc/Source/RomWBW Architecture.docx
+++ b/branches/wbw/Doc/Source/RomWBW Architecture.docx
@@ -171,7 +171,7 @@
                     <w:sz w:val="28"/>
                     <w:szCs w:val="28"/>
                   </w:rPr>
-                  <w:t>October 16, 2012</w:t>
+                  <w:t>November 15, 2012</w:t>
                 </w:r>
                 <w:r>
                   <w:rPr>
@@ -199,8 +199,6 @@
             <w:br w:type="page"/>
           </w:r>
         </w:p>
-        <w:bookmarkStart w:id="0" w:name="_GoBack" w:displacedByCustomXml="next"/>
-        <w:bookmarkEnd w:id="0" w:displacedByCustomXml="next"/>
       </w:sdtContent>
     </w:sdt>
     <w:sdt>
@@ -254,7 +252,7 @@
           <w:r>
             <w:fldChar w:fldCharType="separate"/>
           </w:r>
-          <w:hyperlink w:anchor="_Toc338148472" w:history="1">
+          <w:hyperlink w:anchor="_Toc340760373" w:history="1">
             <w:r>
               <w:rPr>
                 <w:rStyle w:val="Hyperlink"/>
@@ -281,7 +279,7 @@
                 <w:noProof/>
                 <w:webHidden/>
               </w:rPr>
-              <w:instrText xml:space="preserve"> PAGEREF _Toc338148472 \h </w:instrText>
+              <w:instrText xml:space="preserve"> PAGEREF _Toc340760373 \h </w:instrText>
             </w:r>
             <w:r>
               <w:rPr>
@@ -323,7 +321,7 @@
               <w:noProof/>
             </w:rPr>
           </w:pPr>
-          <w:hyperlink w:anchor="_Toc338148473" w:history="1">
+          <w:hyperlink w:anchor="_Toc340760374" w:history="1">
             <w:r>
               <w:rPr>
                 <w:rStyle w:val="Hyperlink"/>
@@ -350,7 +348,7 @@
                 <w:noProof/>
                 <w:webHidden/>
               </w:rPr>
-              <w:instrText xml:space="preserve"> PAGEREF _Toc338148473 \h </w:instrText>
+              <w:instrText xml:space="preserve"> PAGEREF _Toc340760374 \h </w:instrText>
             </w:r>
             <w:r>
               <w:rPr>
@@ -392,7 +390,7 @@
               <w:noProof/>
             </w:rPr>
           </w:pPr>
-          <w:hyperlink w:anchor="_Toc338148474" w:history="1">
+          <w:hyperlink w:anchor="_Toc340760375" w:history="1">
             <w:r>
               <w:rPr>
                 <w:rStyle w:val="Hyperlink"/>
@@ -419,7 +417,7 @@
                 <w:noProof/>
                 <w:webHidden/>
               </w:rPr>
-              <w:instrText xml:space="preserve"> PAGEREF _Toc338148474 \h </w:instrText>
+              <w:instrText xml:space="preserve"> PAGEREF _Toc340760375 \h </w:instrText>
             </w:r>
             <w:r>
               <w:rPr>
@@ -461,7 +459,7 @@
               <w:noProof/>
             </w:rPr>
           </w:pPr>
-          <w:hyperlink w:anchor="_Toc338148475" w:history="1">
+          <w:hyperlink w:anchor="_Toc340760376" w:history="1">
             <w:r>
               <w:rPr>
                 <w:rStyle w:val="Hyperlink"/>
@@ -488,7 +486,7 @@
                 <w:noProof/>
                 <w:webHidden/>
               </w:rPr>
-              <w:instrText xml:space="preserve"> PAGEREF _Toc338148475 \h </w:instrText>
+              <w:instrText xml:space="preserve"> PAGEREF _Toc340760376 \h </w:instrText>
             </w:r>
             <w:r>
               <w:rPr>
@@ -530,7 +528,7 @@
               <w:noProof/>
             </w:rPr>
           </w:pPr>
-          <w:hyperlink w:anchor="_Toc338148476" w:history="1">
+          <w:hyperlink w:anchor="_Toc340760377" w:history="1">
             <w:r>
               <w:rPr>
                 <w:rStyle w:val="Hyperlink"/>
@@ -557,7 +555,7 @@
                 <w:noProof/>
                 <w:webHidden/>
               </w:rPr>
-              <w:instrText xml:space="preserve"> PAGEREF _Toc338148476 \h </w:instrText>
+              <w:instrText xml:space="preserve"> PAGEREF _Toc340760377 \h </w:instrText>
             </w:r>
             <w:r>
               <w:rPr>
@@ -599,7 +597,7 @@
               <w:noProof/>
             </w:rPr>
           </w:pPr>
-          <w:hyperlink w:anchor="_Toc338148477" w:history="1">
+          <w:hyperlink w:anchor="_Toc340760378" w:history="1">
             <w:r>
               <w:rPr>
                 <w:rStyle w:val="Hyperlink"/>
@@ -626,7 +624,7 @@
                 <w:noProof/>
                 <w:webHidden/>
               </w:rPr>
-              <w:instrText xml:space="preserve"> PAGEREF _Toc338148477 \h </w:instrText>
+              <w:instrText xml:space="preserve"> PAGEREF _Toc340760378 \h </w:instrText>
             </w:r>
             <w:r>
               <w:rPr>
@@ -668,7 +666,7 @@
               <w:noProof/>
             </w:rPr>
           </w:pPr>
-          <w:hyperlink w:anchor="_Toc338148478" w:history="1">
+          <w:hyperlink w:anchor="_Toc340760379" w:history="1">
             <w:r>
               <w:rPr>
                 <w:rStyle w:val="Hyperlink"/>
@@ -695,7 +693,7 @@
                 <w:noProof/>
                 <w:webHidden/>
               </w:rPr>
-              <w:instrText xml:space="preserve"> PAGEREF _Toc338148478 \h </w:instrText>
+              <w:instrText xml:space="preserve"> PAGEREF _Toc340760379 \h </w:instrText>
             </w:r>
             <w:r>
               <w:rPr>
@@ -737,7 +735,7 @@
               <w:noProof/>
             </w:rPr>
           </w:pPr>
-          <w:hyperlink w:anchor="_Toc338148479" w:history="1">
+          <w:hyperlink w:anchor="_Toc340760380" w:history="1">
             <w:r>
               <w:rPr>
                 <w:rStyle w:val="Hyperlink"/>
@@ -764,7 +762,7 @@
                 <w:noProof/>
                 <w:webHidden/>
               </w:rPr>
-              <w:instrText xml:space="preserve"> PAGEREF _Toc338148479 \h </w:instrText>
+              <w:instrText xml:space="preserve"> PAGEREF _Toc340760380 \h </w:instrText>
             </w:r>
             <w:r>
               <w:rPr>
@@ -806,7 +804,7 @@
               <w:noProof/>
             </w:rPr>
           </w:pPr>
-          <w:hyperlink w:anchor="_Toc338148480" w:history="1">
+          <w:hyperlink w:anchor="_Toc340760381" w:history="1">
             <w:r>
               <w:rPr>
                 <w:rStyle w:val="Hyperlink"/>
@@ -833,7 +831,7 @@
                 <w:noProof/>
                 <w:webHidden/>
               </w:rPr>
-              <w:instrText xml:space="preserve"> PAGEREF _Toc338148480 \h </w:instrText>
+              <w:instrText xml:space="preserve"> PAGEREF _Toc340760381 \h </w:instrText>
             </w:r>
             <w:r>
               <w:rPr>
@@ -875,7 +873,7 @@
               <w:noProof/>
             </w:rPr>
           </w:pPr>
-          <w:hyperlink w:anchor="_Toc338148481" w:history="1">
+          <w:hyperlink w:anchor="_Toc340760382" w:history="1">
             <w:r>
               <w:rPr>
                 <w:rStyle w:val="Hyperlink"/>
@@ -902,7 +900,7 @@
                 <w:noProof/>
                 <w:webHidden/>
               </w:rPr>
-              <w:instrText xml:space="preserve"> PAGEREF _Toc338148481 \h </w:instrText>
+              <w:instrText xml:space="preserve"> PAGEREF _Toc340760382 \h </w:instrText>
             </w:r>
             <w:r>
               <w:rPr>
@@ -944,7 +942,7 @@
               <w:noProof/>
             </w:rPr>
           </w:pPr>
-          <w:hyperlink w:anchor="_Toc338148482" w:history="1">
+          <w:hyperlink w:anchor="_Toc340760383" w:history="1">
             <w:r>
               <w:rPr>
                 <w:rStyle w:val="Hyperlink"/>
@@ -971,7 +969,7 @@
                 <w:noProof/>
                 <w:webHidden/>
               </w:rPr>
-              <w:instrText xml:space="preserve"> PAGEREF _Toc338148482 \h </w:instrText>
+              <w:instrText xml:space="preserve"> PAGEREF _Toc340760383 \h </w:instrText>
             </w:r>
             <w:r>
               <w:rPr>
@@ -1013,7 +1011,7 @@
               <w:noProof/>
             </w:rPr>
           </w:pPr>
-          <w:hyperlink w:anchor="_Toc338148483" w:history="1">
+          <w:hyperlink w:anchor="_Toc340760384" w:history="1">
             <w:r>
               <w:rPr>
                 <w:rStyle w:val="Hyperlink"/>
@@ -1040,7 +1038,7 @@
                 <w:noProof/>
                 <w:webHidden/>
               </w:rPr>
-              <w:instrText xml:space="preserve"> PAGEREF _Toc338148483 \h </w:instrText>
+              <w:instrText xml:space="preserve"> PAGEREF _Toc340760384 \h </w:instrText>
             </w:r>
             <w:r>
               <w:rPr>
@@ -1082,7 +1080,7 @@
               <w:noProof/>
             </w:rPr>
           </w:pPr>
-          <w:hyperlink w:anchor="_Toc338148484" w:history="1">
+          <w:hyperlink w:anchor="_Toc340760385" w:history="1">
             <w:r>
               <w:rPr>
                 <w:rStyle w:val="Hyperlink"/>
@@ -1109,7 +1107,7 @@
                 <w:noProof/>
                 <w:webHidden/>
               </w:rPr>
-              <w:instrText xml:space="preserve"> PAGEREF _Toc338148484 \h </w:instrText>
+              <w:instrText xml:space="preserve"> PAGEREF _Toc340760385 \h </w:instrText>
             </w:r>
             <w:r>
               <w:rPr>
@@ -1151,7 +1149,7 @@
               <w:noProof/>
             </w:rPr>
           </w:pPr>
-          <w:hyperlink w:anchor="_Toc338148485" w:history="1">
+          <w:hyperlink w:anchor="_Toc340760386" w:history="1">
             <w:r>
               <w:rPr>
                 <w:rStyle w:val="Hyperlink"/>
@@ -1178,7 +1176,7 @@
                 <w:noProof/>
                 <w:webHidden/>
               </w:rPr>
-              <w:instrText xml:space="preserve"> PAGEREF _Toc338148485 \h </w:instrText>
+              <w:instrText xml:space="preserve"> PAGEREF _Toc340760386 \h </w:instrText>
             </w:r>
             <w:r>
               <w:rPr>
@@ -1220,7 +1218,7 @@
               <w:noProof/>
             </w:rPr>
           </w:pPr>
-          <w:hyperlink w:anchor="_Toc338148486" w:history="1">
+          <w:hyperlink w:anchor="_Toc340760387" w:history="1">
             <w:r>
               <w:rPr>
                 <w:rStyle w:val="Hyperlink"/>
@@ -1247,7 +1245,7 @@
                 <w:noProof/>
                 <w:webHidden/>
               </w:rPr>
-              <w:instrText xml:space="preserve"> PAGEREF _Toc338148486 \h </w:instrText>
+              <w:instrText xml:space="preserve"> PAGEREF _Toc340760387 \h </w:instrText>
             </w:r>
             <w:r>
               <w:rPr>
@@ -1267,7 +1265,7 @@
                 <w:noProof/>
                 <w:webHidden/>
               </w:rPr>
-              <w:t>17</w:t>
+              <w:t>16</w:t>
             </w:r>
             <w:r>
               <w:rPr>
@@ -1289,7 +1287,7 @@
               <w:noProof/>
             </w:rPr>
           </w:pPr>
-          <w:hyperlink w:anchor="_Toc338148487" w:history="1">
+          <w:hyperlink w:anchor="_Toc340760388" w:history="1">
             <w:r>
               <w:rPr>
                 <w:rStyle w:val="Hyperlink"/>
@@ -1316,7 +1314,7 @@
                 <w:noProof/>
                 <w:webHidden/>
               </w:rPr>
-              <w:instrText xml:space="preserve"> PAGEREF _Toc338148487 \h </w:instrText>
+              <w:instrText xml:space="preserve"> PAGEREF _Toc340760388 \h </w:instrText>
             </w:r>
             <w:r>
               <w:rPr>
@@ -1358,7 +1356,7 @@
               <w:noProof/>
             </w:rPr>
           </w:pPr>
-          <w:hyperlink w:anchor="_Toc338148488" w:history="1">
+          <w:hyperlink w:anchor="_Toc340760389" w:history="1">
             <w:r>
               <w:rPr>
                 <w:rStyle w:val="Hyperlink"/>
@@ -1385,7 +1383,7 @@
                 <w:noProof/>
                 <w:webHidden/>
               </w:rPr>
-              <w:instrText xml:space="preserve"> PAGEREF _Toc338148488 \h </w:instrText>
+              <w:instrText xml:space="preserve"> PAGEREF _Toc340760389 \h </w:instrText>
             </w:r>
             <w:r>
               <w:rPr>
@@ -1447,12 +1445,12 @@
       <w:pPr>
         <w:pStyle w:val="Heading1"/>
       </w:pPr>
-      <w:bookmarkStart w:id="1" w:name="_Toc338148472"/>
+      <w:bookmarkStart w:id="0" w:name="_Toc340760373"/>
       <w:r>
         <w:lastRenderedPageBreak/>
         <w:t>Background</w:t>
       </w:r>
-      <w:bookmarkEnd w:id="1"/>
+      <w:bookmarkEnd w:id="0"/>
     </w:p>
     <w:p>
       <w:r>
@@ -1593,11 +1591,11 @@
       <w:pPr>
         <w:pStyle w:val="Heading1"/>
       </w:pPr>
-      <w:bookmarkStart w:id="2" w:name="_Toc338148473"/>
+      <w:bookmarkStart w:id="1" w:name="_Toc340760374"/>
       <w:r>
         <w:t>General Design Strategy</w:t>
       </w:r>
-      <w:bookmarkEnd w:id="2"/>
+      <w:bookmarkEnd w:id="1"/>
     </w:p>
     <w:p>
       <w:r>
@@ -1725,11 +1723,11 @@
       <w:pPr>
         <w:pStyle w:val="Heading1"/>
       </w:pPr>
-      <w:bookmarkStart w:id="3" w:name="_Toc338148474"/>
+      <w:bookmarkStart w:id="2" w:name="_Toc340760375"/>
       <w:r>
         <w:t>Runtime Memory Layout</w:t>
       </w:r>
-      <w:bookmarkEnd w:id="3"/>
+      <w:bookmarkEnd w:id="2"/>
     </w:p>
     <w:p/>
     <w:p>
@@ -1760,7 +1758,7 @@
           <v:shape id="_x0000_i1025" type="#_x0000_t75" style="width:466.65pt;height:415pt" o:ole="">
             <v:imagedata r:id="rId9" o:title=""/>
           </v:shape>
-          <o:OLEObject Type="Embed" ProgID="Visio.Drawing.11" ShapeID="_x0000_i1025" DrawAspect="Content" ObjectID="_1411890328" r:id="rId10"/>
+          <o:OLEObject Type="Embed" ProgID="Visio.Drawing.11" ShapeID="_x0000_i1025" DrawAspect="Content" ObjectID="_1414502936" r:id="rId10"/>
         </w:object>
       </w:r>
     </w:p>
@@ -1768,12 +1766,12 @@
       <w:pPr>
         <w:pStyle w:val="Heading1"/>
       </w:pPr>
-      <w:bookmarkStart w:id="4" w:name="_Toc338148475"/>
+      <w:bookmarkStart w:id="3" w:name="_Toc340760376"/>
       <w:r>
         <w:lastRenderedPageBreak/>
         <w:t>System Boot Process</w:t>
       </w:r>
-      <w:bookmarkEnd w:id="4"/>
+      <w:bookmarkEnd w:id="3"/>
     </w:p>
     <w:p>
       <w:r>
@@ -1831,11 +1829,11 @@
       <w:pPr>
         <w:pStyle w:val="Heading1"/>
       </w:pPr>
-      <w:bookmarkStart w:id="5" w:name="_Toc338148476"/>
+      <w:bookmarkStart w:id="4" w:name="_Toc340760377"/>
       <w:r>
         <w:t>Notes</w:t>
       </w:r>
-      <w:bookmarkEnd w:id="5"/>
+      <w:bookmarkEnd w:id="4"/>
     </w:p>
     <w:p>
       <w:pPr>
@@ -1889,11 +1887,11 @@
       <w:pPr>
         <w:pStyle w:val="Heading1"/>
       </w:pPr>
-      <w:bookmarkStart w:id="6" w:name="_Toc338148477"/>
+      <w:bookmarkStart w:id="5" w:name="_Toc340760378"/>
       <w:r>
         <w:t>Driver Model</w:t>
       </w:r>
-      <w:bookmarkEnd w:id="6"/>
+      <w:bookmarkEnd w:id="5"/>
     </w:p>
     <w:p>
       <w:r>
@@ -1914,7 +1912,7 @@
       <w:pPr>
         <w:pStyle w:val="Heading1"/>
       </w:pPr>
-      <w:bookmarkStart w:id="7" w:name="_Toc338148478"/>
+      <w:bookmarkStart w:id="6" w:name="_Toc340760379"/>
       <w:r>
         <w:lastRenderedPageBreak/>
         <w:t xml:space="preserve">Character / Emulation / </w:t>
@@ -1925,7 +1923,7 @@
       <w:r>
         <w:t xml:space="preserve"> Services</w:t>
       </w:r>
-      <w:bookmarkEnd w:id="7"/>
+      <w:bookmarkEnd w:id="6"/>
     </w:p>
     <w:p>
       <w:r>
@@ -1991,23 +1989,35 @@
           <v:shape id="_x0000_i1026" type="#_x0000_t75" style="width:436.1pt;height:417.75pt" o:ole="">
             <v:imagedata r:id="rId11" o:title=""/>
           </v:shape>
-          <o:OLEObject Type="Embed" ProgID="Visio.Drawing.11" ShapeID="_x0000_i1026" DrawAspect="Content" ObjectID="_1411890329" r:id="rId12"/>
+          <o:OLEObject Type="Embed" ProgID="Visio.Drawing.11" ShapeID="_x0000_i1026" DrawAspect="Content" ObjectID="_1414502937" r:id="rId12"/>
         </w:object>
       </w:r>
     </w:p>
     <w:p>
       <w:r>
-        <w:t xml:space="preserve">Normally, the operating system will simply utilize the CIOXXX to send and receive character data.  The Character I/O Services will route I/O requests to the specified physical device which is most frequently a serial port (such as UART or ASCI).  As shown above, if the </w:t>
+        <w:t xml:space="preserve">Normally, the operating system will simply utilize the CIOXXX </w:t>
+      </w:r>
+      <w:r>
+        <w:t xml:space="preserve">functions </w:t>
+      </w:r>
+      <w:r>
+        <w:t xml:space="preserve">to send and receive character data.  The Character I/O Services will route I/O requests to the specified physical device which is most frequently a serial port (such as UART or ASCI).  As shown above, if the </w:t>
       </w:r>
       <w:r>
         <w:t>CRT</w:t>
       </w:r>
       <w:r>
-        <w:t xml:space="preserve"> device is targeted by a CIOXXX function, it </w:t>
+        <w:t xml:space="preserve"> device is targeted by a </w:t>
       </w:r>
       <w:r>
         <w:lastRenderedPageBreak/>
-        <w:t xml:space="preserve">will actually be routed to the Emulation Services which implement TTY, ANSI, etc. escape sequences.  The Emulation Services rely on the Video </w:t>
+        <w:t xml:space="preserve">CIOXXX function, it will actually be routed to the Emulation Services which implement TTY, ANSI, etc. escape sequences.  The Emulation Services </w:t>
+      </w:r>
+      <w:r>
+        <w:t xml:space="preserve">subsequently </w:t>
+      </w:r>
+      <w:r>
+        <w:t xml:space="preserve">rely on the Video </w:t>
       </w:r>
       <w:r>
         <w:t xml:space="preserve">Display Adapter </w:t>
@@ -2075,28 +2085,40 @@
       <w:pPr>
         <w:pStyle w:val="Heading1"/>
       </w:pPr>
-      <w:bookmarkStart w:id="8" w:name="_Toc338148479"/>
+      <w:bookmarkStart w:id="7" w:name="_Toc340760380"/>
       <w:r>
         <w:t xml:space="preserve">HBIOS </w:t>
       </w:r>
       <w:r>
         <w:t>Reference</w:t>
       </w:r>
-      <w:bookmarkEnd w:id="8"/>
+      <w:bookmarkEnd w:id="7"/>
     </w:p>
     <w:p>
       <w:pPr>
         <w:pStyle w:val="Heading2"/>
       </w:pPr>
-      <w:bookmarkStart w:id="9" w:name="_Toc338148480"/>
+      <w:bookmarkStart w:id="8" w:name="_Toc340760381"/>
       <w:r>
         <w:t>Invocation</w:t>
       </w:r>
-      <w:bookmarkEnd w:id="9"/>
+      <w:bookmarkEnd w:id="8"/>
     </w:p>
     <w:p>
       <w:r>
-        <w:t>HBIOS functions are invoked by placing the required parameters in CPU registers and executing an RST 08 instruction.  Note that HBIOS does not preserve register values that are unused.  However, it does not modify the Z80 alternate registers or IX/IY.</w:t>
+        <w:t xml:space="preserve">HBIOS functions are invoked by placing the required parameters in CPU registers and executing an RST 08 instruction.  Note that HBIOS does not preserve register values that are unused.  However, it </w:t>
+      </w:r>
+      <w:r>
+        <w:t>must</w:t>
+      </w:r>
+      <w:r>
+        <w:t xml:space="preserve"> not modify the Z80 alternate registers or IX/IY</w:t>
+      </w:r>
+      <w:r>
+        <w:t xml:space="preserve"> (these registers can be used within HBIOS as long as they are saved and restored internally)</w:t>
+      </w:r>
+      <w:r>
+        <w:t>.</w:t>
       </w:r>
     </w:p>
     <w:p>
@@ -2124,7 +2146,7 @@
       <w:pPr>
         <w:pStyle w:val="Heading2"/>
       </w:pPr>
-      <w:bookmarkStart w:id="10" w:name="_Toc338148481"/>
+      <w:bookmarkStart w:id="9" w:name="_Toc340760382"/>
       <w:r>
         <w:lastRenderedPageBreak/>
         <w:t xml:space="preserve">Function </w:t>
@@ -2132,7 +2154,7 @@
       <w:r>
         <w:t>Overview</w:t>
       </w:r>
-      <w:bookmarkEnd w:id="10"/>
+      <w:bookmarkEnd w:id="9"/>
     </w:p>
     <w:tbl>
       <w:tblPr>
@@ -2527,13 +2549,7 @@
               <w:keepLines/>
             </w:pPr>
             <w:r>
-              <w:t>VDA Query –</w:t>
-            </w:r>
-            <w:r>
-              <w:t xml:space="preserve"> </w:t>
-            </w:r>
-            <w:r>
-              <w:t>VDAQRY</w:t>
+              <w:t>VDA Query – VDAQRY</w:t>
             </w:r>
           </w:p>
           <w:p>
@@ -2542,22 +2558,7 @@
               <w:keepLines/>
             </w:pPr>
             <w:r>
-              <w:t xml:space="preserve">VDA </w:t>
-            </w:r>
-            <w:r>
-              <w:t>Reset</w:t>
-            </w:r>
-            <w:r>
-              <w:t xml:space="preserve"> –</w:t>
-            </w:r>
-            <w:r>
-              <w:t xml:space="preserve"> </w:t>
-            </w:r>
-            <w:r>
-              <w:t>VDA</w:t>
-            </w:r>
-            <w:r>
-              <w:t>RES</w:t>
+              <w:t>VDA Reset – VDARES</w:t>
             </w:r>
           </w:p>
           <w:p>
@@ -2913,7 +2914,7 @@
       <w:pPr>
         <w:pStyle w:val="Heading2"/>
       </w:pPr>
-      <w:bookmarkStart w:id="11" w:name="_Toc338148482"/>
+      <w:bookmarkStart w:id="10" w:name="_Toc340760383"/>
       <w:r>
         <w:lastRenderedPageBreak/>
         <w:t xml:space="preserve">Character </w:t>
@@ -2926,7 +2927,7 @@
       <w:r>
         <w:t xml:space="preserve"> (CIO)</w:t>
       </w:r>
-      <w:bookmarkEnd w:id="11"/>
+      <w:bookmarkEnd w:id="10"/>
     </w:p>
     <w:p>
       <w:r>
@@ -3882,7 +3883,7 @@
       <w:pPr>
         <w:pStyle w:val="Heading2"/>
       </w:pPr>
-      <w:bookmarkStart w:id="12" w:name="_Toc338148483"/>
+      <w:bookmarkStart w:id="11" w:name="_Toc340760384"/>
       <w:r>
         <w:lastRenderedPageBreak/>
         <w:t xml:space="preserve">Disk </w:t>
@@ -3895,7 +3896,7 @@
       <w:r>
         <w:t xml:space="preserve"> (DIO)</w:t>
       </w:r>
-      <w:bookmarkEnd w:id="12"/>
+      <w:bookmarkEnd w:id="11"/>
     </w:p>
     <w:p>
       <w:r>
@@ -5562,12 +5563,12 @@
       <w:pPr>
         <w:pStyle w:val="Heading2"/>
       </w:pPr>
-      <w:bookmarkStart w:id="13" w:name="_Toc338148484"/>
+      <w:bookmarkStart w:id="12" w:name="_Toc340760385"/>
       <w:r>
         <w:lastRenderedPageBreak/>
         <w:t>Real Time Clock (RTC)</w:t>
       </w:r>
-      <w:bookmarkEnd w:id="13"/>
+      <w:bookmarkEnd w:id="12"/>
     </w:p>
     <w:p>
       <w:r>
@@ -6564,12 +6565,12 @@
       <w:pPr>
         <w:pStyle w:val="Heading2"/>
       </w:pPr>
-      <w:bookmarkStart w:id="14" w:name="_Toc338148485"/>
+      <w:bookmarkStart w:id="13" w:name="_Toc340760386"/>
       <w:r>
         <w:lastRenderedPageBreak/>
         <w:t>Emulation (EMU)</w:t>
       </w:r>
-      <w:bookmarkEnd w:id="14"/>
+      <w:bookmarkEnd w:id="13"/>
     </w:p>
     <w:p>
       <w:r>
@@ -7385,26 +7386,10 @@
     <w:p/>
     <w:p>
       <w:pPr>
-        <w:rPr>
-          <w:rFonts w:asciiTheme="majorHAnsi" w:eastAsiaTheme="majorEastAsia" w:hAnsiTheme="majorHAnsi" w:cstheme="majorBidi"/>
-          <w:b/>
-          <w:bCs/>
-          <w:color w:val="4F81BD" w:themeColor="accent1"/>
-          <w:sz w:val="26"/>
-          <w:szCs w:val="26"/>
-        </w:rPr>
-      </w:pPr>
-      <w:r>
-        <w:br w:type="page"/>
-      </w:r>
-    </w:p>
-    <w:p>
-      <w:pPr>
         <w:pStyle w:val="Heading2"/>
       </w:pPr>
-      <w:bookmarkStart w:id="15" w:name="_Toc338148486"/>
-      <w:r>
-        <w:lastRenderedPageBreak/>
+      <w:bookmarkStart w:id="14" w:name="_Toc340760387"/>
+      <w:r>
         <w:t>Video Display Adapter</w:t>
       </w:r>
       <w:r>
@@ -7416,7 +7401,7 @@
       <w:r>
         <w:t>)</w:t>
       </w:r>
-      <w:bookmarkEnd w:id="15"/>
+      <w:bookmarkEnd w:id="14"/>
     </w:p>
     <w:p>
       <w:r>
@@ -7500,27 +7485,350 @@
           <w:p>
             <w:pPr>
               <w:pStyle w:val="CellTextNoSpacing"/>
+            </w:pPr>
+            <w:r>
+              <w:t>VDA</w:t>
+            </w:r>
+            <w:r>
+              <w:t xml:space="preserve"> ID</w:t>
+            </w:r>
+          </w:p>
+        </w:tc>
+        <w:tc>
+          <w:tcPr>
+            <w:tcW w:w="848" w:type="dxa"/>
+          </w:tcPr>
+          <w:p>
+            <w:pPr>
+              <w:pStyle w:val="CellTextNoSpacing"/>
+            </w:pPr>
+            <w:r>
+              <w:t>Value</w:t>
+            </w:r>
+          </w:p>
+        </w:tc>
+        <w:tc>
+          <w:tcPr>
+            <w:tcW w:w="4620" w:type="dxa"/>
+          </w:tcPr>
+          <w:p>
+            <w:pPr>
+              <w:pStyle w:val="CellTextNoSpacing"/>
+            </w:pPr>
+            <w:r>
+              <w:t>Device</w:t>
+            </w:r>
+          </w:p>
+        </w:tc>
+      </w:tr>
+      <w:tr>
+        <w:tc>
+          <w:tcPr>
+            <w:tcW w:w="1482" w:type="dxa"/>
+          </w:tcPr>
+          <w:p>
+            <w:pPr>
+              <w:pStyle w:val="CellTextNoSpacing"/>
+            </w:pPr>
+            <w:r>
+              <w:t>VDA</w:t>
+            </w:r>
+            <w:r>
+              <w:t>_NONE</w:t>
+            </w:r>
+          </w:p>
+        </w:tc>
+        <w:tc>
+          <w:tcPr>
+            <w:tcW w:w="848" w:type="dxa"/>
+          </w:tcPr>
+          <w:p>
+            <w:pPr>
+              <w:pStyle w:val="CellTextNoSpacing"/>
+            </w:pPr>
+            <w:r>
+              <w:t>0</w:t>
+            </w:r>
+          </w:p>
+        </w:tc>
+        <w:tc>
+          <w:tcPr>
+            <w:tcW w:w="4620" w:type="dxa"/>
+          </w:tcPr>
+          <w:p>
+            <w:pPr>
+              <w:pStyle w:val="CellTextNoSpacing"/>
+            </w:pPr>
+            <w:r>
+              <w:t xml:space="preserve">No </w:t>
+            </w:r>
+            <w:r>
+              <w:t>VDA</w:t>
+            </w:r>
+          </w:p>
+        </w:tc>
+      </w:tr>
+      <w:tr>
+        <w:tc>
+          <w:tcPr>
+            <w:tcW w:w="1482" w:type="dxa"/>
+          </w:tcPr>
+          <w:p>
+            <w:pPr>
+              <w:pStyle w:val="CellTextNoSpacing"/>
+            </w:pPr>
+            <w:r>
+              <w:t>VDA</w:t>
+            </w:r>
+            <w:r>
+              <w:t>_</w:t>
+            </w:r>
+            <w:r>
+              <w:t>VDU</w:t>
+            </w:r>
+          </w:p>
+        </w:tc>
+        <w:tc>
+          <w:tcPr>
+            <w:tcW w:w="848" w:type="dxa"/>
+          </w:tcPr>
+          <w:p>
+            <w:pPr>
+              <w:pStyle w:val="CellTextNoSpacing"/>
+            </w:pPr>
+            <w:r>
+              <w:t>1</w:t>
+            </w:r>
+          </w:p>
+        </w:tc>
+        <w:tc>
+          <w:tcPr>
+            <w:tcW w:w="4620" w:type="dxa"/>
+          </w:tcPr>
+          <w:p>
+            <w:pPr>
+              <w:pStyle w:val="CellTextNoSpacing"/>
+            </w:pPr>
+            <w:r>
+              <w:t>ECB VDU board</w:t>
+            </w:r>
+          </w:p>
+        </w:tc>
+      </w:tr>
+      <w:tr>
+        <w:tc>
+          <w:tcPr>
+            <w:tcW w:w="1482" w:type="dxa"/>
+          </w:tcPr>
+          <w:p>
+            <w:pPr>
+              <w:pStyle w:val="CellTextNoSpacing"/>
+            </w:pPr>
+            <w:r>
+              <w:t>VDA</w:t>
+            </w:r>
+            <w:r>
+              <w:t>_CVDU</w:t>
+            </w:r>
+          </w:p>
+        </w:tc>
+        <w:tc>
+          <w:tcPr>
+            <w:tcW w:w="848" w:type="dxa"/>
+          </w:tcPr>
+          <w:p>
+            <w:pPr>
+              <w:pStyle w:val="CellTextNoSpacing"/>
+            </w:pPr>
+            <w:r>
+              <w:t>2</w:t>
+            </w:r>
+          </w:p>
+        </w:tc>
+        <w:tc>
+          <w:tcPr>
+            <w:tcW w:w="4620" w:type="dxa"/>
+          </w:tcPr>
+          <w:p>
+            <w:pPr>
+              <w:pStyle w:val="CellTextNoSpacing"/>
+            </w:pPr>
+            <w:r>
+              <w:t>ECB Color VDU board</w:t>
+            </w:r>
+          </w:p>
+        </w:tc>
+      </w:tr>
+      <w:tr>
+        <w:tc>
+          <w:tcPr>
+            <w:tcW w:w="1482" w:type="dxa"/>
+          </w:tcPr>
+          <w:p>
+            <w:pPr>
+              <w:pStyle w:val="CellTextNoSpacing"/>
+            </w:pPr>
+            <w:r>
+              <w:t>VDA</w:t>
+            </w:r>
+            <w:r>
+              <w:t>_7220</w:t>
+            </w:r>
+          </w:p>
+        </w:tc>
+        <w:tc>
+          <w:tcPr>
+            <w:tcW w:w="848" w:type="dxa"/>
+          </w:tcPr>
+          <w:p>
+            <w:pPr>
+              <w:pStyle w:val="CellTextNoSpacing"/>
+            </w:pPr>
+            <w:r>
+              <w:t>3</w:t>
+            </w:r>
+          </w:p>
+        </w:tc>
+        <w:tc>
+          <w:tcPr>
+            <w:tcW w:w="4620" w:type="dxa"/>
+          </w:tcPr>
+          <w:p>
+            <w:pPr>
+              <w:pStyle w:val="CellTextNoSpacing"/>
+            </w:pPr>
+            <w:r>
+              <w:t>ECB uPD7220 video display board</w:t>
+            </w:r>
+          </w:p>
+        </w:tc>
+      </w:tr>
+      <w:tr>
+        <w:tc>
+          <w:tcPr>
+            <w:tcW w:w="1482" w:type="dxa"/>
+          </w:tcPr>
+          <w:p>
+            <w:pPr>
+              <w:pStyle w:val="CellTextNoSpacing"/>
+            </w:pPr>
+            <w:r>
+              <w:t>VDA</w:t>
+            </w:r>
+            <w:r>
+              <w:t>_N8</w:t>
+            </w:r>
+          </w:p>
+        </w:tc>
+        <w:tc>
+          <w:tcPr>
+            <w:tcW w:w="848" w:type="dxa"/>
+          </w:tcPr>
+          <w:p>
+            <w:pPr>
+              <w:pStyle w:val="CellTextNoSpacing"/>
+            </w:pPr>
+            <w:r>
+              <w:t>4</w:t>
+            </w:r>
+          </w:p>
+        </w:tc>
+        <w:tc>
+          <w:tcPr>
+            <w:tcW w:w="4620" w:type="dxa"/>
+          </w:tcPr>
+          <w:p>
+            <w:pPr>
+              <w:pStyle w:val="CellTextNoSpacing"/>
+            </w:pPr>
+            <w:r>
+              <w:t>TMS9918 video display built-in to N8</w:t>
+            </w:r>
+          </w:p>
+        </w:tc>
+      </w:tr>
+    </w:tbl>
+    <w:p/>
+    <w:p>
+      <w:r>
+        <w:t>Depending on the capabilities of the hardware, the use of colors and attributes may</w:t>
+      </w:r>
+      <w:r>
+        <w:t xml:space="preserve"> or may not</w:t>
+      </w:r>
+      <w:r>
+        <w:t xml:space="preserve"> be supported.  If the hardware does not support these capabilities, they </w:t>
+      </w:r>
+      <w:r>
+        <w:t>will</w:t>
+      </w:r>
+      <w:r>
+        <w:t xml:space="preserve"> be ignored.</w:t>
+      </w:r>
+    </w:p>
+    <w:p>
+      <w:pPr>
+        <w:keepNext/>
+      </w:pPr>
+      <w:r>
+        <w:lastRenderedPageBreak/>
+        <w:t>Color by</w:t>
+      </w:r>
+      <w:r>
+        <w:t>te values are constructed using typical RGBI (Red/Green/Blue/Intensity) bits.  The high four bits of the value determine the background color and the low four bits determine the foreground color.</w:t>
+      </w:r>
+      <w:r>
+        <w:t xml:space="preserve">  This results in 16 unique color values for both foreground and background.  The following table illustrates the color byte value construction:</w:t>
+      </w:r>
+    </w:p>
+    <w:tbl>
+      <w:tblPr>
+        <w:tblStyle w:val="TableGrid"/>
+        <w:tblW w:w="0" w:type="auto"/>
+        <w:tblLook w:val="04A0" w:firstRow="1" w:lastRow="0" w:firstColumn="1" w:lastColumn="0" w:noHBand="0" w:noVBand="1"/>
+      </w:tblPr>
+      <w:tblGrid>
+        <w:gridCol w:w="2022"/>
+        <w:gridCol w:w="768"/>
+        <w:gridCol w:w="2928"/>
+      </w:tblGrid>
+      <w:tr>
+        <w:tc>
+          <w:tcPr>
+            <w:tcW w:w="2022" w:type="dxa"/>
+            <w:vAlign w:val="center"/>
+          </w:tcPr>
+          <w:p>
+            <w:pPr>
+              <w:pStyle w:val="CellTextNoSpacing"/>
               <w:rPr>
                 <w:b/>
               </w:rPr>
             </w:pPr>
-            <w:r>
+          </w:p>
+        </w:tc>
+        <w:tc>
+          <w:tcPr>
+            <w:tcW w:w="768" w:type="dxa"/>
+          </w:tcPr>
+          <w:p>
+            <w:pPr>
+              <w:pStyle w:val="CellTextNoSpacing"/>
               <w:rPr>
                 <w:b/>
               </w:rPr>
-              <w:t>VDA</w:t>
-            </w:r>
+            </w:pPr>
             <w:r>
               <w:rPr>
                 <w:b/>
               </w:rPr>
-              <w:t xml:space="preserve"> ID</w:t>
-            </w:r>
-          </w:p>
-        </w:tc>
-        <w:tc>
-          <w:tcPr>
-            <w:tcW w:w="848" w:type="dxa"/>
+              <w:t>Bit</w:t>
+            </w:r>
+          </w:p>
+        </w:tc>
+        <w:tc>
+          <w:tcPr>
+            <w:tcW w:w="2928" w:type="dxa"/>
           </w:tcPr>
           <w:p>
             <w:pPr>
@@ -7533,17 +7841,377 @@
               <w:rPr>
                 <w:b/>
               </w:rPr>
-              <w:t>Value</w:t>
-            </w:r>
-          </w:p>
-        </w:tc>
-        <w:tc>
-          <w:tcPr>
-            <w:tcW w:w="4620" w:type="dxa"/>
-          </w:tcPr>
-          <w:p>
-            <w:pPr>
-              <w:pStyle w:val="CellTextNoSpacing"/>
+              <w:t>Color</w:t>
+            </w:r>
+          </w:p>
+        </w:tc>
+      </w:tr>
+      <w:tr>
+        <w:tc>
+          <w:tcPr>
+            <w:tcW w:w="2022" w:type="dxa"/>
+            <w:vMerge w:val="restart"/>
+            <w:vAlign w:val="center"/>
+          </w:tcPr>
+          <w:p>
+            <w:pPr>
+              <w:pStyle w:val="CellTextNoSpacing"/>
+              <w:jc w:val="center"/>
+            </w:pPr>
+            <w:r>
+              <w:t>Background</w:t>
+            </w:r>
+          </w:p>
+        </w:tc>
+        <w:tc>
+          <w:tcPr>
+            <w:tcW w:w="768" w:type="dxa"/>
+          </w:tcPr>
+          <w:p>
+            <w:pPr>
+              <w:pStyle w:val="CellTextNoSpacing"/>
+            </w:pPr>
+            <w:r>
+              <w:t>7</w:t>
+            </w:r>
+          </w:p>
+        </w:tc>
+        <w:tc>
+          <w:tcPr>
+            <w:tcW w:w="2928" w:type="dxa"/>
+          </w:tcPr>
+          <w:p>
+            <w:pPr>
+              <w:pStyle w:val="CellTextNoSpacing"/>
+            </w:pPr>
+            <w:r>
+              <w:t>Intensity</w:t>
+            </w:r>
+          </w:p>
+        </w:tc>
+      </w:tr>
+      <w:tr>
+        <w:tc>
+          <w:tcPr>
+            <w:tcW w:w="2022" w:type="dxa"/>
+            <w:vMerge/>
+            <w:vAlign w:val="center"/>
+          </w:tcPr>
+          <w:p>
+            <w:pPr>
+              <w:pStyle w:val="CellTextNoSpacing"/>
+              <w:jc w:val="center"/>
+            </w:pPr>
+          </w:p>
+        </w:tc>
+        <w:tc>
+          <w:tcPr>
+            <w:tcW w:w="768" w:type="dxa"/>
+          </w:tcPr>
+          <w:p>
+            <w:pPr>
+              <w:pStyle w:val="CellTextNoSpacing"/>
+            </w:pPr>
+            <w:r>
+              <w:t>6</w:t>
+            </w:r>
+          </w:p>
+        </w:tc>
+        <w:tc>
+          <w:tcPr>
+            <w:tcW w:w="2928" w:type="dxa"/>
+          </w:tcPr>
+          <w:p>
+            <w:pPr>
+              <w:pStyle w:val="CellTextNoSpacing"/>
+            </w:pPr>
+            <w:r>
+              <w:t>Blue</w:t>
+            </w:r>
+          </w:p>
+        </w:tc>
+      </w:tr>
+      <w:tr>
+        <w:tc>
+          <w:tcPr>
+            <w:tcW w:w="2022" w:type="dxa"/>
+            <w:vMerge/>
+            <w:vAlign w:val="center"/>
+          </w:tcPr>
+          <w:p>
+            <w:pPr>
+              <w:pStyle w:val="CellTextNoSpacing"/>
+              <w:jc w:val="center"/>
+            </w:pPr>
+          </w:p>
+        </w:tc>
+        <w:tc>
+          <w:tcPr>
+            <w:tcW w:w="768" w:type="dxa"/>
+          </w:tcPr>
+          <w:p>
+            <w:pPr>
+              <w:pStyle w:val="CellTextNoSpacing"/>
+            </w:pPr>
+            <w:r>
+              <w:t>5</w:t>
+            </w:r>
+          </w:p>
+        </w:tc>
+        <w:tc>
+          <w:tcPr>
+            <w:tcW w:w="2928" w:type="dxa"/>
+          </w:tcPr>
+          <w:p>
+            <w:pPr>
+              <w:pStyle w:val="CellTextNoSpacing"/>
+            </w:pPr>
+            <w:r>
+              <w:t>Green</w:t>
+            </w:r>
+          </w:p>
+        </w:tc>
+      </w:tr>
+      <w:tr>
+        <w:tc>
+          <w:tcPr>
+            <w:tcW w:w="2022" w:type="dxa"/>
+            <w:vMerge/>
+            <w:vAlign w:val="center"/>
+          </w:tcPr>
+          <w:p>
+            <w:pPr>
+              <w:pStyle w:val="CellTextNoSpacing"/>
+              <w:jc w:val="center"/>
+            </w:pPr>
+          </w:p>
+        </w:tc>
+        <w:tc>
+          <w:tcPr>
+            <w:tcW w:w="768" w:type="dxa"/>
+          </w:tcPr>
+          <w:p>
+            <w:pPr>
+              <w:pStyle w:val="CellTextNoSpacing"/>
+            </w:pPr>
+            <w:r>
+              <w:t>4</w:t>
+            </w:r>
+          </w:p>
+        </w:tc>
+        <w:tc>
+          <w:tcPr>
+            <w:tcW w:w="2928" w:type="dxa"/>
+          </w:tcPr>
+          <w:p>
+            <w:pPr>
+              <w:pStyle w:val="CellTextNoSpacing"/>
+            </w:pPr>
+            <w:r>
+              <w:t>Red</w:t>
+            </w:r>
+          </w:p>
+        </w:tc>
+      </w:tr>
+      <w:tr>
+        <w:tc>
+          <w:tcPr>
+            <w:tcW w:w="2022" w:type="dxa"/>
+            <w:vMerge w:val="restart"/>
+            <w:vAlign w:val="center"/>
+          </w:tcPr>
+          <w:p>
+            <w:pPr>
+              <w:pStyle w:val="CellTextNoSpacing"/>
+              <w:jc w:val="center"/>
+            </w:pPr>
+            <w:r>
+              <w:t>Foreground</w:t>
+            </w:r>
+          </w:p>
+        </w:tc>
+        <w:tc>
+          <w:tcPr>
+            <w:tcW w:w="768" w:type="dxa"/>
+          </w:tcPr>
+          <w:p>
+            <w:pPr>
+              <w:pStyle w:val="CellTextNoSpacing"/>
+            </w:pPr>
+            <w:r>
+              <w:t>3</w:t>
+            </w:r>
+          </w:p>
+        </w:tc>
+        <w:tc>
+          <w:tcPr>
+            <w:tcW w:w="2928" w:type="dxa"/>
+          </w:tcPr>
+          <w:p>
+            <w:pPr>
+              <w:pStyle w:val="CellTextNoSpacing"/>
+            </w:pPr>
+            <w:r>
+              <w:t>Intensity</w:t>
+            </w:r>
+          </w:p>
+        </w:tc>
+      </w:tr>
+      <w:tr>
+        <w:tc>
+          <w:tcPr>
+            <w:tcW w:w="2022" w:type="dxa"/>
+            <w:vMerge/>
+            <w:vAlign w:val="center"/>
+          </w:tcPr>
+          <w:p>
+            <w:pPr>
+              <w:pStyle w:val="CellTextNoSpacing"/>
+            </w:pPr>
+          </w:p>
+        </w:tc>
+        <w:tc>
+          <w:tcPr>
+            <w:tcW w:w="768" w:type="dxa"/>
+          </w:tcPr>
+          <w:p>
+            <w:pPr>
+              <w:pStyle w:val="CellTextNoSpacing"/>
+            </w:pPr>
+            <w:r>
+              <w:t>2</w:t>
+            </w:r>
+          </w:p>
+        </w:tc>
+        <w:tc>
+          <w:tcPr>
+            <w:tcW w:w="2928" w:type="dxa"/>
+          </w:tcPr>
+          <w:p>
+            <w:pPr>
+              <w:pStyle w:val="CellTextNoSpacing"/>
+            </w:pPr>
+            <w:r>
+              <w:t>Blue</w:t>
+            </w:r>
+          </w:p>
+        </w:tc>
+      </w:tr>
+      <w:tr>
+        <w:tc>
+          <w:tcPr>
+            <w:tcW w:w="2022" w:type="dxa"/>
+            <w:vMerge/>
+            <w:vAlign w:val="center"/>
+          </w:tcPr>
+          <w:p>
+            <w:pPr>
+              <w:pStyle w:val="CellTextNoSpacing"/>
+            </w:pPr>
+          </w:p>
+        </w:tc>
+        <w:tc>
+          <w:tcPr>
+            <w:tcW w:w="768" w:type="dxa"/>
+          </w:tcPr>
+          <w:p>
+            <w:pPr>
+              <w:pStyle w:val="CellTextNoSpacing"/>
+            </w:pPr>
+            <w:r>
+              <w:t>1</w:t>
+            </w:r>
+          </w:p>
+        </w:tc>
+        <w:tc>
+          <w:tcPr>
+            <w:tcW w:w="2928" w:type="dxa"/>
+          </w:tcPr>
+          <w:p>
+            <w:pPr>
+              <w:pStyle w:val="CellTextNoSpacing"/>
+            </w:pPr>
+            <w:r>
+              <w:t>Green</w:t>
+            </w:r>
+          </w:p>
+        </w:tc>
+      </w:tr>
+      <w:tr>
+        <w:tc>
+          <w:tcPr>
+            <w:tcW w:w="2022" w:type="dxa"/>
+            <w:vMerge/>
+            <w:vAlign w:val="center"/>
+          </w:tcPr>
+          <w:p>
+            <w:pPr>
+              <w:pStyle w:val="CellTextNoSpacing"/>
+            </w:pPr>
+          </w:p>
+        </w:tc>
+        <w:tc>
+          <w:tcPr>
+            <w:tcW w:w="768" w:type="dxa"/>
+          </w:tcPr>
+          <w:p>
+            <w:pPr>
+              <w:pStyle w:val="CellTextNoSpacing"/>
+            </w:pPr>
+            <w:r>
+              <w:t>0</w:t>
+            </w:r>
+          </w:p>
+        </w:tc>
+        <w:tc>
+          <w:tcPr>
+            <w:tcW w:w="2928" w:type="dxa"/>
+          </w:tcPr>
+          <w:p>
+            <w:pPr>
+              <w:pStyle w:val="CellTextNoSpacing"/>
+            </w:pPr>
+            <w:r>
+              <w:t>Red</w:t>
+            </w:r>
+          </w:p>
+        </w:tc>
+      </w:tr>
+    </w:tbl>
+    <w:p/>
+    <w:p>
+      <w:pPr>
+        <w:keepNext/>
+      </w:pPr>
+      <w:r>
+        <w:t>The following table illustrates the resultant color for each of the possible 16 values for foreground or background:</w:t>
+      </w:r>
+    </w:p>
+    <w:tbl>
+      <w:tblPr>
+        <w:tblStyle w:val="TableGrid"/>
+        <w:tblW w:w="0" w:type="auto"/>
+        <w:tblLook w:val="04A0" w:firstRow="1" w:lastRow="0" w:firstColumn="1" w:lastColumn="0" w:noHBand="0" w:noVBand="1"/>
+      </w:tblPr>
+      <w:tblGrid>
+        <w:gridCol w:w="461"/>
+        <w:gridCol w:w="1101"/>
+        <w:gridCol w:w="461"/>
+        <w:gridCol w:w="1101"/>
+        <w:gridCol w:w="1503"/>
+        <w:gridCol w:w="971"/>
+      </w:tblGrid>
+      <w:tr>
+        <w:tc>
+          <w:tcPr>
+            <w:tcW w:w="0" w:type="auto"/>
+            <w:gridSpan w:val="2"/>
+            <w:vAlign w:val="center"/>
+          </w:tcPr>
+          <w:p>
+            <w:pPr>
+              <w:pStyle w:val="CellTextNoSpacing"/>
+              <w:jc w:val="center"/>
               <w:rPr>
                 <w:b/>
               </w:rPr>
@@ -7552,30 +8220,1651 @@
               <w:rPr>
                 <w:b/>
               </w:rPr>
-              <w:t>Device</w:t>
-            </w:r>
-          </w:p>
-        </w:tc>
-      </w:tr>
-      <w:tr>
-        <w:tc>
-          <w:tcPr>
-            <w:tcW w:w="1482" w:type="dxa"/>
-          </w:tcPr>
-          <w:p>
-            <w:r>
-              <w:t>VDA</w:t>
-            </w:r>
-            <w:r>
-              <w:t>_NONE</w:t>
-            </w:r>
-          </w:p>
-        </w:tc>
-        <w:tc>
-          <w:tcPr>
-            <w:tcW w:w="848" w:type="dxa"/>
-          </w:tcPr>
-          <w:p>
+              <w:t>Foreground</w:t>
+            </w:r>
+          </w:p>
+        </w:tc>
+        <w:tc>
+          <w:tcPr>
+            <w:tcW w:w="0" w:type="auto"/>
+            <w:gridSpan w:val="2"/>
+            <w:vAlign w:val="center"/>
+          </w:tcPr>
+          <w:p>
+            <w:pPr>
+              <w:pStyle w:val="CellTextNoSpacing"/>
+              <w:jc w:val="center"/>
+              <w:rPr>
+                <w:b/>
+              </w:rPr>
+            </w:pPr>
+            <w:r>
+              <w:rPr>
+                <w:b/>
+              </w:rPr>
+              <w:t>Background</w:t>
+            </w:r>
+          </w:p>
+        </w:tc>
+        <w:tc>
+          <w:tcPr>
+            <w:tcW w:w="0" w:type="auto"/>
+            <w:vAlign w:val="center"/>
+          </w:tcPr>
+          <w:p>
+            <w:pPr>
+              <w:pStyle w:val="CellTextNoSpacing"/>
+              <w:rPr>
+                <w:b/>
+              </w:rPr>
+            </w:pPr>
+            <w:r>
+              <w:rPr>
+                <w:b/>
+              </w:rPr>
+              <w:t>Color</w:t>
+            </w:r>
+          </w:p>
+        </w:tc>
+        <w:tc>
+          <w:tcPr>
+            <w:tcW w:w="971" w:type="dxa"/>
+            <w:tcBorders>
+              <w:bottom w:val="single" w:sz="4" w:space="0" w:color="auto"/>
+            </w:tcBorders>
+          </w:tcPr>
+          <w:p>
+            <w:pPr>
+              <w:pStyle w:val="CellTextNoSpacing"/>
+              <w:rPr>
+                <w:b/>
+              </w:rPr>
+            </w:pPr>
+            <w:r>
+              <w:rPr>
+                <w:b/>
+              </w:rPr>
+              <w:t>Sample</w:t>
+            </w:r>
+          </w:p>
+        </w:tc>
+      </w:tr>
+      <w:tr>
+        <w:tc>
+          <w:tcPr>
+            <w:tcW w:w="0" w:type="auto"/>
+          </w:tcPr>
+          <w:p>
+            <w:pPr>
+              <w:pStyle w:val="CellTextNoSpacing"/>
+            </w:pPr>
+            <w:r>
+              <w:t>_0</w:t>
+            </w:r>
+          </w:p>
+        </w:tc>
+        <w:tc>
+          <w:tcPr>
+            <w:tcW w:w="0" w:type="auto"/>
+          </w:tcPr>
+          <w:p>
+            <w:pPr>
+              <w:pStyle w:val="CellTextNoSpacing"/>
+            </w:pPr>
+            <w:r>
+              <w:t>____0000</w:t>
+            </w:r>
+          </w:p>
+        </w:tc>
+        <w:tc>
+          <w:tcPr>
+            <w:tcW w:w="0" w:type="auto"/>
+          </w:tcPr>
+          <w:p>
+            <w:pPr>
+              <w:pStyle w:val="CellTextNoSpacing"/>
+            </w:pPr>
+            <w:r>
+              <w:t>0_</w:t>
+            </w:r>
+          </w:p>
+        </w:tc>
+        <w:tc>
+          <w:tcPr>
+            <w:tcW w:w="0" w:type="auto"/>
+          </w:tcPr>
+          <w:p>
+            <w:pPr>
+              <w:pStyle w:val="CellTextNoSpacing"/>
+            </w:pPr>
+            <w:r>
+              <w:t>0000____</w:t>
+            </w:r>
+          </w:p>
+        </w:tc>
+        <w:tc>
+          <w:tcPr>
+            <w:tcW w:w="0" w:type="auto"/>
+          </w:tcPr>
+          <w:p>
+            <w:pPr>
+              <w:pStyle w:val="CellTextNoSpacing"/>
+            </w:pPr>
+            <w:r>
+              <w:t>Black</w:t>
+            </w:r>
+          </w:p>
+        </w:tc>
+        <w:tc>
+          <w:tcPr>
+            <w:tcW w:w="971" w:type="dxa"/>
+            <w:tcBorders>
+              <w:bottom w:val="single" w:sz="4" w:space="0" w:color="auto"/>
+            </w:tcBorders>
+            <w:shd w:val="clear" w:color="auto" w:fill="000000" w:themeFill="text1"/>
+          </w:tcPr>
+          <w:p>
+            <w:pPr>
+              <w:pStyle w:val="CellTextNoSpacing"/>
+              <w:rPr>
+                <w:color w:val="000000"/>
+              </w:rPr>
+            </w:pPr>
+          </w:p>
+        </w:tc>
+      </w:tr>
+      <w:tr>
+        <w:tc>
+          <w:tcPr>
+            <w:tcW w:w="0" w:type="auto"/>
+          </w:tcPr>
+          <w:p>
+            <w:pPr>
+              <w:pStyle w:val="CellTextNoSpacing"/>
+            </w:pPr>
+            <w:r>
+              <w:t>_1</w:t>
+            </w:r>
+          </w:p>
+        </w:tc>
+        <w:tc>
+          <w:tcPr>
+            <w:tcW w:w="0" w:type="auto"/>
+          </w:tcPr>
+          <w:p>
+            <w:pPr>
+              <w:pStyle w:val="CellTextNoSpacing"/>
+            </w:pPr>
+            <w:r>
+              <w:t>____</w:t>
+            </w:r>
+            <w:bookmarkStart w:id="15" w:name="_GoBack"/>
+            <w:bookmarkEnd w:id="15"/>
+            <w:r>
+              <w:t>0001</w:t>
+            </w:r>
+          </w:p>
+        </w:tc>
+        <w:tc>
+          <w:tcPr>
+            <w:tcW w:w="0" w:type="auto"/>
+          </w:tcPr>
+          <w:p>
+            <w:pPr>
+              <w:pStyle w:val="CellTextNoSpacing"/>
+            </w:pPr>
+            <w:r>
+              <w:t>1_</w:t>
+            </w:r>
+          </w:p>
+        </w:tc>
+        <w:tc>
+          <w:tcPr>
+            <w:tcW w:w="0" w:type="auto"/>
+          </w:tcPr>
+          <w:p>
+            <w:pPr>
+              <w:pStyle w:val="CellTextNoSpacing"/>
+            </w:pPr>
+            <w:r>
+              <w:t>0001____</w:t>
+            </w:r>
+          </w:p>
+        </w:tc>
+        <w:tc>
+          <w:tcPr>
+            <w:tcW w:w="0" w:type="auto"/>
+          </w:tcPr>
+          <w:p>
+            <w:pPr>
+              <w:pStyle w:val="CellTextNoSpacing"/>
+            </w:pPr>
+            <w:r>
+              <w:t>Red</w:t>
+            </w:r>
+          </w:p>
+        </w:tc>
+        <w:tc>
+          <w:tcPr>
+            <w:tcW w:w="971" w:type="dxa"/>
+            <w:tcBorders>
+              <w:bottom w:val="single" w:sz="4" w:space="0" w:color="auto"/>
+            </w:tcBorders>
+            <w:shd w:val="clear" w:color="auto" w:fill="800000"/>
+          </w:tcPr>
+          <w:p>
+            <w:pPr>
+              <w:pStyle w:val="CellTextNoSpacing"/>
+            </w:pPr>
+          </w:p>
+        </w:tc>
+      </w:tr>
+      <w:tr>
+        <w:tc>
+          <w:tcPr>
+            <w:tcW w:w="0" w:type="auto"/>
+          </w:tcPr>
+          <w:p>
+            <w:pPr>
+              <w:pStyle w:val="CellTextNoSpacing"/>
+            </w:pPr>
+            <w:r>
+              <w:t>_2</w:t>
+            </w:r>
+          </w:p>
+        </w:tc>
+        <w:tc>
+          <w:tcPr>
+            <w:tcW w:w="0" w:type="auto"/>
+          </w:tcPr>
+          <w:p>
+            <w:pPr>
+              <w:pStyle w:val="CellTextNoSpacing"/>
+            </w:pPr>
+            <w:r>
+              <w:t>____0010</w:t>
+            </w:r>
+          </w:p>
+        </w:tc>
+        <w:tc>
+          <w:tcPr>
+            <w:tcW w:w="0" w:type="auto"/>
+          </w:tcPr>
+          <w:p>
+            <w:pPr>
+              <w:pStyle w:val="CellTextNoSpacing"/>
+            </w:pPr>
+            <w:r>
+              <w:t>2_</w:t>
+            </w:r>
+          </w:p>
+        </w:tc>
+        <w:tc>
+          <w:tcPr>
+            <w:tcW w:w="0" w:type="auto"/>
+          </w:tcPr>
+          <w:p>
+            <w:pPr>
+              <w:pStyle w:val="CellTextNoSpacing"/>
+            </w:pPr>
+            <w:r>
+              <w:t>0010____</w:t>
+            </w:r>
+          </w:p>
+        </w:tc>
+        <w:tc>
+          <w:tcPr>
+            <w:tcW w:w="0" w:type="auto"/>
+          </w:tcPr>
+          <w:p>
+            <w:pPr>
+              <w:pStyle w:val="CellTextNoSpacing"/>
+            </w:pPr>
+            <w:r>
+              <w:t>Green</w:t>
+            </w:r>
+          </w:p>
+        </w:tc>
+        <w:tc>
+          <w:tcPr>
+            <w:tcW w:w="971" w:type="dxa"/>
+            <w:tcBorders>
+              <w:bottom w:val="single" w:sz="4" w:space="0" w:color="auto"/>
+            </w:tcBorders>
+            <w:shd w:val="clear" w:color="auto" w:fill="008000"/>
+          </w:tcPr>
+          <w:p>
+            <w:pPr>
+              <w:pStyle w:val="CellTextNoSpacing"/>
+            </w:pPr>
+          </w:p>
+        </w:tc>
+      </w:tr>
+      <w:tr>
+        <w:tc>
+          <w:tcPr>
+            <w:tcW w:w="0" w:type="auto"/>
+          </w:tcPr>
+          <w:p>
+            <w:pPr>
+              <w:pStyle w:val="CellTextNoSpacing"/>
+            </w:pPr>
+            <w:r>
+              <w:t>_3</w:t>
+            </w:r>
+          </w:p>
+        </w:tc>
+        <w:tc>
+          <w:tcPr>
+            <w:tcW w:w="0" w:type="auto"/>
+          </w:tcPr>
+          <w:p>
+            <w:pPr>
+              <w:pStyle w:val="CellTextNoSpacing"/>
+            </w:pPr>
+            <w:r>
+              <w:t>____0011</w:t>
+            </w:r>
+          </w:p>
+        </w:tc>
+        <w:tc>
+          <w:tcPr>
+            <w:tcW w:w="0" w:type="auto"/>
+          </w:tcPr>
+          <w:p>
+            <w:pPr>
+              <w:pStyle w:val="CellTextNoSpacing"/>
+            </w:pPr>
+            <w:r>
+              <w:t>3_</w:t>
+            </w:r>
+          </w:p>
+        </w:tc>
+        <w:tc>
+          <w:tcPr>
+            <w:tcW w:w="0" w:type="auto"/>
+          </w:tcPr>
+          <w:p>
+            <w:pPr>
+              <w:pStyle w:val="CellTextNoSpacing"/>
+            </w:pPr>
+            <w:r>
+              <w:t>0011____</w:t>
+            </w:r>
+          </w:p>
+        </w:tc>
+        <w:tc>
+          <w:tcPr>
+            <w:tcW w:w="0" w:type="auto"/>
+          </w:tcPr>
+          <w:p>
+            <w:pPr>
+              <w:pStyle w:val="CellTextNoSpacing"/>
+            </w:pPr>
+            <w:r>
+              <w:t>Brown</w:t>
+            </w:r>
+          </w:p>
+        </w:tc>
+        <w:tc>
+          <w:tcPr>
+            <w:tcW w:w="971" w:type="dxa"/>
+            <w:tcBorders>
+              <w:bottom w:val="single" w:sz="4" w:space="0" w:color="auto"/>
+            </w:tcBorders>
+            <w:shd w:val="clear" w:color="auto" w:fill="808000"/>
+          </w:tcPr>
+          <w:p>
+            <w:pPr>
+              <w:pStyle w:val="CellTextNoSpacing"/>
+            </w:pPr>
+          </w:p>
+        </w:tc>
+      </w:tr>
+      <w:tr>
+        <w:tc>
+          <w:tcPr>
+            <w:tcW w:w="0" w:type="auto"/>
+          </w:tcPr>
+          <w:p>
+            <w:pPr>
+              <w:pStyle w:val="CellTextNoSpacing"/>
+            </w:pPr>
+            <w:r>
+              <w:t>_4</w:t>
+            </w:r>
+          </w:p>
+        </w:tc>
+        <w:tc>
+          <w:tcPr>
+            <w:tcW w:w="0" w:type="auto"/>
+          </w:tcPr>
+          <w:p>
+            <w:pPr>
+              <w:pStyle w:val="CellTextNoSpacing"/>
+            </w:pPr>
+            <w:r>
+              <w:t>____0100</w:t>
+            </w:r>
+          </w:p>
+        </w:tc>
+        <w:tc>
+          <w:tcPr>
+            <w:tcW w:w="0" w:type="auto"/>
+          </w:tcPr>
+          <w:p>
+            <w:pPr>
+              <w:pStyle w:val="CellTextNoSpacing"/>
+            </w:pPr>
+            <w:r>
+              <w:t>4_</w:t>
+            </w:r>
+          </w:p>
+        </w:tc>
+        <w:tc>
+          <w:tcPr>
+            <w:tcW w:w="0" w:type="auto"/>
+          </w:tcPr>
+          <w:p>
+            <w:pPr>
+              <w:pStyle w:val="CellTextNoSpacing"/>
+            </w:pPr>
+            <w:r>
+              <w:t>0100____</w:t>
+            </w:r>
+          </w:p>
+        </w:tc>
+        <w:tc>
+          <w:tcPr>
+            <w:tcW w:w="0" w:type="auto"/>
+          </w:tcPr>
+          <w:p>
+            <w:pPr>
+              <w:pStyle w:val="CellTextNoSpacing"/>
+            </w:pPr>
+            <w:r>
+              <w:t>Blue</w:t>
+            </w:r>
+          </w:p>
+        </w:tc>
+        <w:tc>
+          <w:tcPr>
+            <w:tcW w:w="971" w:type="dxa"/>
+            <w:tcBorders>
+              <w:bottom w:val="single" w:sz="4" w:space="0" w:color="auto"/>
+            </w:tcBorders>
+            <w:shd w:val="clear" w:color="auto" w:fill="0000FF"/>
+          </w:tcPr>
+          <w:p>
+            <w:pPr>
+              <w:pStyle w:val="CellTextNoSpacing"/>
+            </w:pPr>
+          </w:p>
+        </w:tc>
+      </w:tr>
+      <w:tr>
+        <w:tc>
+          <w:tcPr>
+            <w:tcW w:w="0" w:type="auto"/>
+          </w:tcPr>
+          <w:p>
+            <w:pPr>
+              <w:pStyle w:val="CellTextNoSpacing"/>
+            </w:pPr>
+            <w:r>
+              <w:t>_5</w:t>
+            </w:r>
+          </w:p>
+        </w:tc>
+        <w:tc>
+          <w:tcPr>
+            <w:tcW w:w="0" w:type="auto"/>
+          </w:tcPr>
+          <w:p>
+            <w:pPr>
+              <w:pStyle w:val="CellTextNoSpacing"/>
+            </w:pPr>
+            <w:r>
+              <w:t>____0101</w:t>
+            </w:r>
+          </w:p>
+        </w:tc>
+        <w:tc>
+          <w:tcPr>
+            <w:tcW w:w="0" w:type="auto"/>
+          </w:tcPr>
+          <w:p>
+            <w:pPr>
+              <w:pStyle w:val="CellTextNoSpacing"/>
+            </w:pPr>
+            <w:r>
+              <w:t>5_</w:t>
+            </w:r>
+          </w:p>
+        </w:tc>
+        <w:tc>
+          <w:tcPr>
+            <w:tcW w:w="0" w:type="auto"/>
+          </w:tcPr>
+          <w:p>
+            <w:pPr>
+              <w:pStyle w:val="CellTextNoSpacing"/>
+            </w:pPr>
+            <w:r>
+              <w:t>0101____</w:t>
+            </w:r>
+          </w:p>
+        </w:tc>
+        <w:tc>
+          <w:tcPr>
+            <w:tcW w:w="0" w:type="auto"/>
+          </w:tcPr>
+          <w:p>
+            <w:pPr>
+              <w:pStyle w:val="CellTextNoSpacing"/>
+            </w:pPr>
+            <w:r>
+              <w:t>Magenta</w:t>
+            </w:r>
+          </w:p>
+        </w:tc>
+        <w:tc>
+          <w:tcPr>
+            <w:tcW w:w="971" w:type="dxa"/>
+            <w:tcBorders>
+              <w:bottom w:val="single" w:sz="4" w:space="0" w:color="auto"/>
+            </w:tcBorders>
+            <w:shd w:val="clear" w:color="auto" w:fill="800080"/>
+          </w:tcPr>
+          <w:p>
+            <w:pPr>
+              <w:pStyle w:val="CellTextNoSpacing"/>
+            </w:pPr>
+          </w:p>
+        </w:tc>
+      </w:tr>
+      <w:tr>
+        <w:tc>
+          <w:tcPr>
+            <w:tcW w:w="0" w:type="auto"/>
+          </w:tcPr>
+          <w:p>
+            <w:pPr>
+              <w:pStyle w:val="CellTextNoSpacing"/>
+            </w:pPr>
+            <w:r>
+              <w:t>_6</w:t>
+            </w:r>
+          </w:p>
+        </w:tc>
+        <w:tc>
+          <w:tcPr>
+            <w:tcW w:w="0" w:type="auto"/>
+          </w:tcPr>
+          <w:p>
+            <w:pPr>
+              <w:pStyle w:val="CellTextNoSpacing"/>
+            </w:pPr>
+            <w:r>
+              <w:t>____0110</w:t>
+            </w:r>
+          </w:p>
+        </w:tc>
+        <w:tc>
+          <w:tcPr>
+            <w:tcW w:w="0" w:type="auto"/>
+          </w:tcPr>
+          <w:p>
+            <w:pPr>
+              <w:pStyle w:val="CellTextNoSpacing"/>
+            </w:pPr>
+            <w:r>
+              <w:t>6_</w:t>
+            </w:r>
+          </w:p>
+        </w:tc>
+        <w:tc>
+          <w:tcPr>
+            <w:tcW w:w="0" w:type="auto"/>
+          </w:tcPr>
+          <w:p>
+            <w:pPr>
+              <w:pStyle w:val="CellTextNoSpacing"/>
+            </w:pPr>
+            <w:r>
+              <w:t>0110____</w:t>
+            </w:r>
+          </w:p>
+        </w:tc>
+        <w:tc>
+          <w:tcPr>
+            <w:tcW w:w="0" w:type="auto"/>
+          </w:tcPr>
+          <w:p>
+            <w:pPr>
+              <w:pStyle w:val="CellTextNoSpacing"/>
+            </w:pPr>
+            <w:r>
+              <w:t>Cyan</w:t>
+            </w:r>
+          </w:p>
+        </w:tc>
+        <w:tc>
+          <w:tcPr>
+            <w:tcW w:w="971" w:type="dxa"/>
+            <w:tcBorders>
+              <w:bottom w:val="single" w:sz="4" w:space="0" w:color="auto"/>
+            </w:tcBorders>
+            <w:shd w:val="clear" w:color="auto" w:fill="008080"/>
+          </w:tcPr>
+          <w:p>
+            <w:pPr>
+              <w:pStyle w:val="CellTextNoSpacing"/>
+            </w:pPr>
+          </w:p>
+        </w:tc>
+      </w:tr>
+      <w:tr>
+        <w:tc>
+          <w:tcPr>
+            <w:tcW w:w="0" w:type="auto"/>
+          </w:tcPr>
+          <w:p>
+            <w:pPr>
+              <w:pStyle w:val="CellTextNoSpacing"/>
+            </w:pPr>
+            <w:r>
+              <w:t>_7</w:t>
+            </w:r>
+          </w:p>
+        </w:tc>
+        <w:tc>
+          <w:tcPr>
+            <w:tcW w:w="0" w:type="auto"/>
+          </w:tcPr>
+          <w:p>
+            <w:pPr>
+              <w:pStyle w:val="CellTextNoSpacing"/>
+            </w:pPr>
+            <w:r>
+              <w:t>____0111</w:t>
+            </w:r>
+          </w:p>
+        </w:tc>
+        <w:tc>
+          <w:tcPr>
+            <w:tcW w:w="0" w:type="auto"/>
+          </w:tcPr>
+          <w:p>
+            <w:pPr>
+              <w:pStyle w:val="CellTextNoSpacing"/>
+            </w:pPr>
+            <w:r>
+              <w:t>7_</w:t>
+            </w:r>
+          </w:p>
+        </w:tc>
+        <w:tc>
+          <w:tcPr>
+            <w:tcW w:w="0" w:type="auto"/>
+          </w:tcPr>
+          <w:p>
+            <w:pPr>
+              <w:pStyle w:val="CellTextNoSpacing"/>
+            </w:pPr>
+            <w:r>
+              <w:t>0111____</w:t>
+            </w:r>
+          </w:p>
+        </w:tc>
+        <w:tc>
+          <w:tcPr>
+            <w:tcW w:w="0" w:type="auto"/>
+          </w:tcPr>
+          <w:p>
+            <w:pPr>
+              <w:pStyle w:val="CellTextNoSpacing"/>
+            </w:pPr>
+            <w:r>
+              <w:t>White</w:t>
+            </w:r>
+          </w:p>
+        </w:tc>
+        <w:tc>
+          <w:tcPr>
+            <w:tcW w:w="971" w:type="dxa"/>
+            <w:tcBorders>
+              <w:bottom w:val="single" w:sz="4" w:space="0" w:color="auto"/>
+            </w:tcBorders>
+            <w:shd w:val="clear" w:color="auto" w:fill="AAAAAA"/>
+          </w:tcPr>
+          <w:p>
+            <w:pPr>
+              <w:pStyle w:val="CellTextNoSpacing"/>
+            </w:pPr>
+          </w:p>
+        </w:tc>
+      </w:tr>
+      <w:tr>
+        <w:tc>
+          <w:tcPr>
+            <w:tcW w:w="0" w:type="auto"/>
+          </w:tcPr>
+          <w:p>
+            <w:pPr>
+              <w:pStyle w:val="CellTextNoSpacing"/>
+            </w:pPr>
+            <w:r>
+              <w:t>_8</w:t>
+            </w:r>
+          </w:p>
+        </w:tc>
+        <w:tc>
+          <w:tcPr>
+            <w:tcW w:w="0" w:type="auto"/>
+          </w:tcPr>
+          <w:p>
+            <w:pPr>
+              <w:pStyle w:val="CellTextNoSpacing"/>
+            </w:pPr>
+            <w:r>
+              <w:t>____1000</w:t>
+            </w:r>
+          </w:p>
+        </w:tc>
+        <w:tc>
+          <w:tcPr>
+            <w:tcW w:w="0" w:type="auto"/>
+          </w:tcPr>
+          <w:p>
+            <w:pPr>
+              <w:pStyle w:val="CellTextNoSpacing"/>
+            </w:pPr>
+            <w:r>
+              <w:t>8_</w:t>
+            </w:r>
+          </w:p>
+        </w:tc>
+        <w:tc>
+          <w:tcPr>
+            <w:tcW w:w="0" w:type="auto"/>
+          </w:tcPr>
+          <w:p>
+            <w:pPr>
+              <w:pStyle w:val="CellTextNoSpacing"/>
+            </w:pPr>
+            <w:r>
+              <w:t>1000____</w:t>
+            </w:r>
+          </w:p>
+        </w:tc>
+        <w:tc>
+          <w:tcPr>
+            <w:tcW w:w="0" w:type="auto"/>
+          </w:tcPr>
+          <w:p>
+            <w:pPr>
+              <w:pStyle w:val="CellTextNoSpacing"/>
+            </w:pPr>
+            <w:r>
+              <w:t>Gray</w:t>
+            </w:r>
+          </w:p>
+        </w:tc>
+        <w:tc>
+          <w:tcPr>
+            <w:tcW w:w="971" w:type="dxa"/>
+            <w:tcBorders>
+              <w:bottom w:val="single" w:sz="4" w:space="0" w:color="auto"/>
+            </w:tcBorders>
+            <w:shd w:val="clear" w:color="auto" w:fill="555555"/>
+          </w:tcPr>
+          <w:p>
+            <w:pPr>
+              <w:pStyle w:val="CellTextNoSpacing"/>
+              <w:rPr>
+                <w:color w:val="000000"/>
+              </w:rPr>
+            </w:pPr>
+          </w:p>
+        </w:tc>
+      </w:tr>
+      <w:tr>
+        <w:tc>
+          <w:tcPr>
+            <w:tcW w:w="0" w:type="auto"/>
+          </w:tcPr>
+          <w:p>
+            <w:pPr>
+              <w:pStyle w:val="CellTextNoSpacing"/>
+            </w:pPr>
+            <w:r>
+              <w:t>_9</w:t>
+            </w:r>
+          </w:p>
+        </w:tc>
+        <w:tc>
+          <w:tcPr>
+            <w:tcW w:w="0" w:type="auto"/>
+          </w:tcPr>
+          <w:p>
+            <w:pPr>
+              <w:pStyle w:val="CellTextNoSpacing"/>
+            </w:pPr>
+            <w:r>
+              <w:t>____1001</w:t>
+            </w:r>
+          </w:p>
+        </w:tc>
+        <w:tc>
+          <w:tcPr>
+            <w:tcW w:w="0" w:type="auto"/>
+          </w:tcPr>
+          <w:p>
+            <w:pPr>
+              <w:pStyle w:val="CellTextNoSpacing"/>
+            </w:pPr>
+            <w:r>
+              <w:t>9_</w:t>
+            </w:r>
+          </w:p>
+        </w:tc>
+        <w:tc>
+          <w:tcPr>
+            <w:tcW w:w="0" w:type="auto"/>
+          </w:tcPr>
+          <w:p>
+            <w:pPr>
+              <w:pStyle w:val="CellTextNoSpacing"/>
+            </w:pPr>
+            <w:r>
+              <w:t>1001____</w:t>
+            </w:r>
+          </w:p>
+        </w:tc>
+        <w:tc>
+          <w:tcPr>
+            <w:tcW w:w="0" w:type="auto"/>
+          </w:tcPr>
+          <w:p>
+            <w:pPr>
+              <w:pStyle w:val="CellTextNoSpacing"/>
+            </w:pPr>
+            <w:r>
+              <w:t>Light Red</w:t>
+            </w:r>
+          </w:p>
+        </w:tc>
+        <w:tc>
+          <w:tcPr>
+            <w:tcW w:w="971" w:type="dxa"/>
+            <w:tcBorders>
+              <w:bottom w:val="single" w:sz="4" w:space="0" w:color="auto"/>
+            </w:tcBorders>
+            <w:shd w:val="clear" w:color="auto" w:fill="FF0000"/>
+          </w:tcPr>
+          <w:p>
+            <w:pPr>
+              <w:pStyle w:val="CellTextNoSpacing"/>
+              <w:rPr>
+                <w:color w:val="000000"/>
+              </w:rPr>
+            </w:pPr>
+          </w:p>
+        </w:tc>
+      </w:tr>
+      <w:tr>
+        <w:tc>
+          <w:tcPr>
+            <w:tcW w:w="0" w:type="auto"/>
+          </w:tcPr>
+          <w:p>
+            <w:pPr>
+              <w:pStyle w:val="CellTextNoSpacing"/>
+            </w:pPr>
+            <w:r>
+              <w:t>_A</w:t>
+            </w:r>
+          </w:p>
+        </w:tc>
+        <w:tc>
+          <w:tcPr>
+            <w:tcW w:w="0" w:type="auto"/>
+          </w:tcPr>
+          <w:p>
+            <w:pPr>
+              <w:pStyle w:val="CellTextNoSpacing"/>
+            </w:pPr>
+            <w:r>
+              <w:t>____1010</w:t>
+            </w:r>
+          </w:p>
+        </w:tc>
+        <w:tc>
+          <w:tcPr>
+            <w:tcW w:w="0" w:type="auto"/>
+          </w:tcPr>
+          <w:p>
+            <w:pPr>
+              <w:pStyle w:val="CellTextNoSpacing"/>
+            </w:pPr>
+            <w:r>
+              <w:t>A_</w:t>
+            </w:r>
+          </w:p>
+        </w:tc>
+        <w:tc>
+          <w:tcPr>
+            <w:tcW w:w="0" w:type="auto"/>
+          </w:tcPr>
+          <w:p>
+            <w:pPr>
+              <w:pStyle w:val="CellTextNoSpacing"/>
+            </w:pPr>
+            <w:r>
+              <w:t>1010____</w:t>
+            </w:r>
+          </w:p>
+        </w:tc>
+        <w:tc>
+          <w:tcPr>
+            <w:tcW w:w="0" w:type="auto"/>
+          </w:tcPr>
+          <w:p>
+            <w:pPr>
+              <w:pStyle w:val="CellTextNoSpacing"/>
+            </w:pPr>
+            <w:r>
+              <w:t>Light Green</w:t>
+            </w:r>
+          </w:p>
+        </w:tc>
+        <w:tc>
+          <w:tcPr>
+            <w:tcW w:w="971" w:type="dxa"/>
+            <w:tcBorders>
+              <w:bottom w:val="single" w:sz="4" w:space="0" w:color="auto"/>
+            </w:tcBorders>
+            <w:shd w:val="clear" w:color="auto" w:fill="00FF00"/>
+          </w:tcPr>
+          <w:p>
+            <w:pPr>
+              <w:pStyle w:val="CellTextNoSpacing"/>
+              <w:rPr>
+                <w:color w:val="000000"/>
+              </w:rPr>
+            </w:pPr>
+          </w:p>
+        </w:tc>
+      </w:tr>
+      <w:tr>
+        <w:tc>
+          <w:tcPr>
+            <w:tcW w:w="0" w:type="auto"/>
+          </w:tcPr>
+          <w:p>
+            <w:pPr>
+              <w:pStyle w:val="CellTextNoSpacing"/>
+            </w:pPr>
+            <w:r>
+              <w:t>_B</w:t>
+            </w:r>
+          </w:p>
+        </w:tc>
+        <w:tc>
+          <w:tcPr>
+            <w:tcW w:w="0" w:type="auto"/>
+          </w:tcPr>
+          <w:p>
+            <w:pPr>
+              <w:pStyle w:val="CellTextNoSpacing"/>
+            </w:pPr>
+            <w:r>
+              <w:t>____1011</w:t>
+            </w:r>
+          </w:p>
+        </w:tc>
+        <w:tc>
+          <w:tcPr>
+            <w:tcW w:w="0" w:type="auto"/>
+          </w:tcPr>
+          <w:p>
+            <w:pPr>
+              <w:pStyle w:val="CellTextNoSpacing"/>
+            </w:pPr>
+            <w:r>
+              <w:t>B_</w:t>
+            </w:r>
+          </w:p>
+        </w:tc>
+        <w:tc>
+          <w:tcPr>
+            <w:tcW w:w="0" w:type="auto"/>
+          </w:tcPr>
+          <w:p>
+            <w:pPr>
+              <w:pStyle w:val="CellTextNoSpacing"/>
+            </w:pPr>
+            <w:r>
+              <w:t>1011____</w:t>
+            </w:r>
+          </w:p>
+        </w:tc>
+        <w:tc>
+          <w:tcPr>
+            <w:tcW w:w="0" w:type="auto"/>
+          </w:tcPr>
+          <w:p>
+            <w:pPr>
+              <w:pStyle w:val="CellTextNoSpacing"/>
+            </w:pPr>
+            <w:r>
+              <w:t>Yellow</w:t>
+            </w:r>
+          </w:p>
+        </w:tc>
+        <w:tc>
+          <w:tcPr>
+            <w:tcW w:w="971" w:type="dxa"/>
+            <w:tcBorders>
+              <w:bottom w:val="single" w:sz="4" w:space="0" w:color="auto"/>
+            </w:tcBorders>
+            <w:shd w:val="clear" w:color="auto" w:fill="FFFF00"/>
+          </w:tcPr>
+          <w:p>
+            <w:pPr>
+              <w:pStyle w:val="CellTextNoSpacing"/>
+              <w:rPr>
+                <w:color w:val="000000"/>
+              </w:rPr>
+            </w:pPr>
+          </w:p>
+        </w:tc>
+      </w:tr>
+      <w:tr>
+        <w:tc>
+          <w:tcPr>
+            <w:tcW w:w="0" w:type="auto"/>
+          </w:tcPr>
+          <w:p>
+            <w:pPr>
+              <w:pStyle w:val="CellTextNoSpacing"/>
+            </w:pPr>
+            <w:r>
+              <w:t>_C</w:t>
+            </w:r>
+          </w:p>
+        </w:tc>
+        <w:tc>
+          <w:tcPr>
+            <w:tcW w:w="0" w:type="auto"/>
+          </w:tcPr>
+          <w:p>
+            <w:pPr>
+              <w:pStyle w:val="CellTextNoSpacing"/>
+            </w:pPr>
+            <w:r>
+              <w:t>____1100</w:t>
+            </w:r>
+          </w:p>
+        </w:tc>
+        <w:tc>
+          <w:tcPr>
+            <w:tcW w:w="0" w:type="auto"/>
+          </w:tcPr>
+          <w:p>
+            <w:pPr>
+              <w:pStyle w:val="CellTextNoSpacing"/>
+            </w:pPr>
+            <w:r>
+              <w:t>C_</w:t>
+            </w:r>
+          </w:p>
+        </w:tc>
+        <w:tc>
+          <w:tcPr>
+            <w:tcW w:w="0" w:type="auto"/>
+          </w:tcPr>
+          <w:p>
+            <w:pPr>
+              <w:pStyle w:val="CellTextNoSpacing"/>
+            </w:pPr>
+            <w:r>
+              <w:t>1100____</w:t>
+            </w:r>
+          </w:p>
+        </w:tc>
+        <w:tc>
+          <w:tcPr>
+            <w:tcW w:w="0" w:type="auto"/>
+          </w:tcPr>
+          <w:p>
+            <w:pPr>
+              <w:pStyle w:val="CellTextNoSpacing"/>
+            </w:pPr>
+            <w:r>
+              <w:t>Light Blue</w:t>
+            </w:r>
+          </w:p>
+        </w:tc>
+        <w:tc>
+          <w:tcPr>
+            <w:tcW w:w="971" w:type="dxa"/>
+            <w:tcBorders>
+              <w:bottom w:val="single" w:sz="4" w:space="0" w:color="auto"/>
+            </w:tcBorders>
+            <w:shd w:val="clear" w:color="auto" w:fill="0000FF"/>
+          </w:tcPr>
+          <w:p>
+            <w:pPr>
+              <w:pStyle w:val="CellTextNoSpacing"/>
+              <w:rPr>
+                <w:color w:val="000000"/>
+              </w:rPr>
+            </w:pPr>
+          </w:p>
+        </w:tc>
+      </w:tr>
+      <w:tr>
+        <w:tc>
+          <w:tcPr>
+            <w:tcW w:w="0" w:type="auto"/>
+          </w:tcPr>
+          <w:p>
+            <w:pPr>
+              <w:pStyle w:val="CellTextNoSpacing"/>
+            </w:pPr>
+            <w:r>
+              <w:t>_D</w:t>
+            </w:r>
+          </w:p>
+        </w:tc>
+        <w:tc>
+          <w:tcPr>
+            <w:tcW w:w="0" w:type="auto"/>
+          </w:tcPr>
+          <w:p>
+            <w:pPr>
+              <w:pStyle w:val="CellTextNoSpacing"/>
+            </w:pPr>
+            <w:r>
+              <w:t>____1101</w:t>
+            </w:r>
+          </w:p>
+        </w:tc>
+        <w:tc>
+          <w:tcPr>
+            <w:tcW w:w="0" w:type="auto"/>
+          </w:tcPr>
+          <w:p>
+            <w:pPr>
+              <w:pStyle w:val="CellTextNoSpacing"/>
+            </w:pPr>
+            <w:r>
+              <w:t>D_</w:t>
+            </w:r>
+          </w:p>
+        </w:tc>
+        <w:tc>
+          <w:tcPr>
+            <w:tcW w:w="0" w:type="auto"/>
+          </w:tcPr>
+          <w:p>
+            <w:pPr>
+              <w:pStyle w:val="CellTextNoSpacing"/>
+            </w:pPr>
+            <w:r>
+              <w:t>1101____</w:t>
+            </w:r>
+          </w:p>
+        </w:tc>
+        <w:tc>
+          <w:tcPr>
+            <w:tcW w:w="0" w:type="auto"/>
+          </w:tcPr>
+          <w:p>
+            <w:pPr>
+              <w:pStyle w:val="CellTextNoSpacing"/>
+            </w:pPr>
+            <w:r>
+              <w:t>Light Magenta</w:t>
+            </w:r>
+          </w:p>
+        </w:tc>
+        <w:tc>
+          <w:tcPr>
+            <w:tcW w:w="971" w:type="dxa"/>
+            <w:tcBorders>
+              <w:bottom w:val="single" w:sz="4" w:space="0" w:color="auto"/>
+            </w:tcBorders>
+            <w:shd w:val="clear" w:color="auto" w:fill="FF00FF"/>
+          </w:tcPr>
+          <w:p>
+            <w:pPr>
+              <w:pStyle w:val="CellTextNoSpacing"/>
+              <w:rPr>
+                <w:color w:val="000000"/>
+              </w:rPr>
+            </w:pPr>
+          </w:p>
+        </w:tc>
+      </w:tr>
+      <w:tr>
+        <w:tc>
+          <w:tcPr>
+            <w:tcW w:w="0" w:type="auto"/>
+          </w:tcPr>
+          <w:p>
+            <w:pPr>
+              <w:pStyle w:val="CellTextNoSpacing"/>
+            </w:pPr>
+            <w:r>
+              <w:t>_E</w:t>
+            </w:r>
+          </w:p>
+        </w:tc>
+        <w:tc>
+          <w:tcPr>
+            <w:tcW w:w="0" w:type="auto"/>
+          </w:tcPr>
+          <w:p>
+            <w:pPr>
+              <w:pStyle w:val="CellTextNoSpacing"/>
+            </w:pPr>
+            <w:r>
+              <w:t>____1110</w:t>
+            </w:r>
+          </w:p>
+        </w:tc>
+        <w:tc>
+          <w:tcPr>
+            <w:tcW w:w="0" w:type="auto"/>
+          </w:tcPr>
+          <w:p>
+            <w:pPr>
+              <w:pStyle w:val="CellTextNoSpacing"/>
+            </w:pPr>
+            <w:r>
+              <w:t>E_</w:t>
+            </w:r>
+          </w:p>
+        </w:tc>
+        <w:tc>
+          <w:tcPr>
+            <w:tcW w:w="0" w:type="auto"/>
+          </w:tcPr>
+          <w:p>
+            <w:pPr>
+              <w:pStyle w:val="CellTextNoSpacing"/>
+            </w:pPr>
+            <w:r>
+              <w:t>1110____</w:t>
+            </w:r>
+          </w:p>
+        </w:tc>
+        <w:tc>
+          <w:tcPr>
+            <w:tcW w:w="0" w:type="auto"/>
+          </w:tcPr>
+          <w:p>
+            <w:pPr>
+              <w:pStyle w:val="CellTextNoSpacing"/>
+            </w:pPr>
+            <w:r>
+              <w:t>Light Cyan</w:t>
+            </w:r>
+          </w:p>
+        </w:tc>
+        <w:tc>
+          <w:tcPr>
+            <w:tcW w:w="971" w:type="dxa"/>
+            <w:tcBorders>
+              <w:bottom w:val="single" w:sz="4" w:space="0" w:color="auto"/>
+            </w:tcBorders>
+            <w:shd w:val="clear" w:color="auto" w:fill="00FFFF"/>
+          </w:tcPr>
+          <w:p>
+            <w:pPr>
+              <w:pStyle w:val="CellTextNoSpacing"/>
+              <w:rPr>
+                <w:color w:val="000000"/>
+              </w:rPr>
+            </w:pPr>
+          </w:p>
+        </w:tc>
+      </w:tr>
+      <w:tr>
+        <w:tc>
+          <w:tcPr>
+            <w:tcW w:w="0" w:type="auto"/>
+          </w:tcPr>
+          <w:p>
+            <w:pPr>
+              <w:pStyle w:val="CellTextNoSpacing"/>
+            </w:pPr>
+            <w:r>
+              <w:t>_F</w:t>
+            </w:r>
+          </w:p>
+        </w:tc>
+        <w:tc>
+          <w:tcPr>
+            <w:tcW w:w="0" w:type="auto"/>
+          </w:tcPr>
+          <w:p>
+            <w:pPr>
+              <w:pStyle w:val="CellTextNoSpacing"/>
+            </w:pPr>
+            <w:r>
+              <w:t>____1111</w:t>
+            </w:r>
+          </w:p>
+        </w:tc>
+        <w:tc>
+          <w:tcPr>
+            <w:tcW w:w="0" w:type="auto"/>
+          </w:tcPr>
+          <w:p>
+            <w:pPr>
+              <w:pStyle w:val="CellTextNoSpacing"/>
+            </w:pPr>
+            <w:r>
+              <w:t>F_</w:t>
+            </w:r>
+          </w:p>
+        </w:tc>
+        <w:tc>
+          <w:tcPr>
+            <w:tcW w:w="0" w:type="auto"/>
+          </w:tcPr>
+          <w:p>
+            <w:pPr>
+              <w:pStyle w:val="CellTextNoSpacing"/>
+            </w:pPr>
+            <w:r>
+              <w:t>1111____</w:t>
+            </w:r>
+          </w:p>
+        </w:tc>
+        <w:tc>
+          <w:tcPr>
+            <w:tcW w:w="0" w:type="auto"/>
+          </w:tcPr>
+          <w:p>
+            <w:pPr>
+              <w:pStyle w:val="CellTextNoSpacing"/>
+            </w:pPr>
+            <w:r>
+              <w:t>Bright White</w:t>
+            </w:r>
+          </w:p>
+        </w:tc>
+        <w:tc>
+          <w:tcPr>
+            <w:tcW w:w="971" w:type="dxa"/>
+            <w:shd w:val="clear" w:color="auto" w:fill="FFFFFF"/>
+          </w:tcPr>
+          <w:p>
+            <w:pPr>
+              <w:pStyle w:val="CellTextNoSpacing"/>
+              <w:rPr>
+                <w:color w:val="000000"/>
+              </w:rPr>
+            </w:pPr>
+          </w:p>
+        </w:tc>
+      </w:tr>
+    </w:tbl>
+    <w:p/>
+    <w:p>
+      <w:pPr>
+        <w:keepNext/>
+      </w:pPr>
+      <w:r>
+        <w:lastRenderedPageBreak/>
+        <w:t>Attribute byte values are constructed using the following bit encoding:</w:t>
+      </w:r>
+    </w:p>
+    <w:tbl>
+      <w:tblPr>
+        <w:tblStyle w:val="TableGrid"/>
+        <w:tblW w:w="0" w:type="auto"/>
+        <w:tblLook w:val="04A0" w:firstRow="1" w:lastRow="0" w:firstColumn="1" w:lastColumn="0" w:noHBand="0" w:noVBand="1"/>
+      </w:tblPr>
+      <w:tblGrid>
+        <w:gridCol w:w="768"/>
+        <w:gridCol w:w="2928"/>
+      </w:tblGrid>
+      <w:tr>
+        <w:tc>
+          <w:tcPr>
+            <w:tcW w:w="768" w:type="dxa"/>
+          </w:tcPr>
+          <w:p>
+            <w:pPr>
+              <w:pStyle w:val="CellTextNoSpacing"/>
+              <w:rPr>
+                <w:b/>
+              </w:rPr>
+            </w:pPr>
+            <w:r>
+              <w:rPr>
+                <w:b/>
+              </w:rPr>
+              <w:t>Bit</w:t>
+            </w:r>
+          </w:p>
+        </w:tc>
+        <w:tc>
+          <w:tcPr>
+            <w:tcW w:w="2928" w:type="dxa"/>
+          </w:tcPr>
+          <w:p>
+            <w:pPr>
+              <w:pStyle w:val="CellTextNoSpacing"/>
+              <w:rPr>
+                <w:b/>
+              </w:rPr>
+            </w:pPr>
+            <w:r>
+              <w:rPr>
+                <w:b/>
+              </w:rPr>
+              <w:t>Effect</w:t>
+            </w:r>
+          </w:p>
+        </w:tc>
+      </w:tr>
+      <w:tr>
+        <w:tc>
+          <w:tcPr>
+            <w:tcW w:w="768" w:type="dxa"/>
+          </w:tcPr>
+          <w:p>
+            <w:pPr>
+              <w:pStyle w:val="CellTextNoSpacing"/>
+            </w:pPr>
+            <w:r>
+              <w:t>7</w:t>
+            </w:r>
+          </w:p>
+        </w:tc>
+        <w:tc>
+          <w:tcPr>
+            <w:tcW w:w="2928" w:type="dxa"/>
+          </w:tcPr>
+          <w:p>
+            <w:r>
+              <w:t>n/a (0)</w:t>
+            </w:r>
+          </w:p>
+        </w:tc>
+      </w:tr>
+      <w:tr>
+        <w:tc>
+          <w:tcPr>
+            <w:tcW w:w="768" w:type="dxa"/>
+          </w:tcPr>
+          <w:p>
+            <w:pPr>
+              <w:pStyle w:val="CellTextNoSpacing"/>
+            </w:pPr>
+            <w:r>
+              <w:t>6</w:t>
+            </w:r>
+          </w:p>
+        </w:tc>
+        <w:tc>
+          <w:tcPr>
+            <w:tcW w:w="2928" w:type="dxa"/>
+          </w:tcPr>
+          <w:p>
+            <w:r>
+              <w:t>n/a (0)</w:t>
+            </w:r>
+          </w:p>
+        </w:tc>
+      </w:tr>
+      <w:tr>
+        <w:tc>
+          <w:tcPr>
+            <w:tcW w:w="768" w:type="dxa"/>
+          </w:tcPr>
+          <w:p>
+            <w:pPr>
+              <w:pStyle w:val="CellTextNoSpacing"/>
+            </w:pPr>
+            <w:r>
+              <w:t>5</w:t>
+            </w:r>
+          </w:p>
+        </w:tc>
+        <w:tc>
+          <w:tcPr>
+            <w:tcW w:w="2928" w:type="dxa"/>
+          </w:tcPr>
+          <w:p>
+            <w:r>
+              <w:t>n/a (0)</w:t>
+            </w:r>
+          </w:p>
+        </w:tc>
+      </w:tr>
+      <w:tr>
+        <w:tc>
+          <w:tcPr>
+            <w:tcW w:w="768" w:type="dxa"/>
+          </w:tcPr>
+          <w:p>
+            <w:pPr>
+              <w:pStyle w:val="CellTextNoSpacing"/>
+            </w:pPr>
+            <w:r>
+              <w:t>4</w:t>
+            </w:r>
+          </w:p>
+        </w:tc>
+        <w:tc>
+          <w:tcPr>
+            <w:tcW w:w="2928" w:type="dxa"/>
+          </w:tcPr>
+          <w:p>
+            <w:r>
+              <w:t>n/a (0)</w:t>
+            </w:r>
+          </w:p>
+        </w:tc>
+      </w:tr>
+      <w:tr>
+        <w:tc>
+          <w:tcPr>
+            <w:tcW w:w="768" w:type="dxa"/>
+          </w:tcPr>
+          <w:p>
+            <w:pPr>
+              <w:pStyle w:val="CellTextNoSpacing"/>
+            </w:pPr>
+            <w:r>
+              <w:t>3</w:t>
+            </w:r>
+          </w:p>
+        </w:tc>
+        <w:tc>
+          <w:tcPr>
+            <w:tcW w:w="2928" w:type="dxa"/>
+          </w:tcPr>
+          <w:p>
+            <w:r>
+              <w:t>n/a (0)</w:t>
+            </w:r>
+          </w:p>
+        </w:tc>
+      </w:tr>
+      <w:tr>
+        <w:tc>
+          <w:tcPr>
+            <w:tcW w:w="768" w:type="dxa"/>
+          </w:tcPr>
+          <w:p>
+            <w:pPr>
+              <w:pStyle w:val="CellTextNoSpacing"/>
+            </w:pPr>
+            <w:r>
+              <w:t>2</w:t>
+            </w:r>
+          </w:p>
+        </w:tc>
+        <w:tc>
+          <w:tcPr>
+            <w:tcW w:w="2928" w:type="dxa"/>
+          </w:tcPr>
+          <w:p>
+            <w:pPr>
+              <w:pStyle w:val="CellTextNoSpacing"/>
+            </w:pPr>
+            <w:r>
+              <w:t>Reverse</w:t>
+            </w:r>
+          </w:p>
+        </w:tc>
+      </w:tr>
+      <w:tr>
+        <w:tc>
+          <w:tcPr>
+            <w:tcW w:w="768" w:type="dxa"/>
+          </w:tcPr>
+          <w:p>
+            <w:pPr>
+              <w:pStyle w:val="CellTextNoSpacing"/>
+            </w:pPr>
+            <w:r>
+              <w:t>1</w:t>
+            </w:r>
+          </w:p>
+        </w:tc>
+        <w:tc>
+          <w:tcPr>
+            <w:tcW w:w="2928" w:type="dxa"/>
+          </w:tcPr>
+          <w:p>
+            <w:pPr>
+              <w:pStyle w:val="CellTextNoSpacing"/>
+            </w:pPr>
+            <w:r>
+              <w:t>Underline</w:t>
+            </w:r>
+          </w:p>
+        </w:tc>
+      </w:tr>
+      <w:tr>
+        <w:tc>
+          <w:tcPr>
+            <w:tcW w:w="768" w:type="dxa"/>
+          </w:tcPr>
+          <w:p>
+            <w:pPr>
+              <w:pStyle w:val="CellTextNoSpacing"/>
+            </w:pPr>
             <w:r>
               <w:t>0</w:t>
             </w:r>
@@ -7583,157 +9872,14 @@
         </w:tc>
         <w:tc>
           <w:tcPr>
-            <w:tcW w:w="4620" w:type="dxa"/>
-          </w:tcPr>
-          <w:p>
-            <w:r>
-              <w:t xml:space="preserve">No </w:t>
-            </w:r>
-            <w:r>
-              <w:t>VDA</w:t>
-            </w:r>
-          </w:p>
-        </w:tc>
-      </w:tr>
-      <w:tr>
-        <w:tc>
-          <w:tcPr>
-            <w:tcW w:w="1482" w:type="dxa"/>
-          </w:tcPr>
-          <w:p>
-            <w:r>
-              <w:t>VDA</w:t>
-            </w:r>
-            <w:r>
-              <w:t>_</w:t>
-            </w:r>
-            <w:r>
-              <w:t>VDU</w:t>
-            </w:r>
-          </w:p>
-        </w:tc>
-        <w:tc>
-          <w:tcPr>
-            <w:tcW w:w="848" w:type="dxa"/>
-          </w:tcPr>
-          <w:p>
-            <w:r>
-              <w:t>1</w:t>
-            </w:r>
-          </w:p>
-        </w:tc>
-        <w:tc>
-          <w:tcPr>
-            <w:tcW w:w="4620" w:type="dxa"/>
-          </w:tcPr>
-          <w:p>
-            <w:r>
-              <w:t>ECB VDU board</w:t>
-            </w:r>
-          </w:p>
-        </w:tc>
-      </w:tr>
-      <w:tr>
-        <w:tc>
-          <w:tcPr>
-            <w:tcW w:w="1482" w:type="dxa"/>
-          </w:tcPr>
-          <w:p>
-            <w:r>
-              <w:t>VDA</w:t>
-            </w:r>
-            <w:r>
-              <w:t>_CVDU</w:t>
-            </w:r>
-          </w:p>
-        </w:tc>
-        <w:tc>
-          <w:tcPr>
-            <w:tcW w:w="848" w:type="dxa"/>
-          </w:tcPr>
-          <w:p>
-            <w:r>
-              <w:t>2</w:t>
-            </w:r>
-          </w:p>
-        </w:tc>
-        <w:tc>
-          <w:tcPr>
-            <w:tcW w:w="4620" w:type="dxa"/>
-          </w:tcPr>
-          <w:p>
-            <w:r>
-              <w:t>ECB Color VDU board</w:t>
-            </w:r>
-          </w:p>
-        </w:tc>
-      </w:tr>
-      <w:tr>
-        <w:tc>
-          <w:tcPr>
-            <w:tcW w:w="1482" w:type="dxa"/>
-          </w:tcPr>
-          <w:p>
-            <w:r>
-              <w:t>VDA</w:t>
-            </w:r>
-            <w:r>
-              <w:t>_7220</w:t>
-            </w:r>
-          </w:p>
-        </w:tc>
-        <w:tc>
-          <w:tcPr>
-            <w:tcW w:w="848" w:type="dxa"/>
-          </w:tcPr>
-          <w:p>
-            <w:r>
-              <w:t>3</w:t>
-            </w:r>
-          </w:p>
-        </w:tc>
-        <w:tc>
-          <w:tcPr>
-            <w:tcW w:w="4620" w:type="dxa"/>
-          </w:tcPr>
-          <w:p>
-            <w:r>
-              <w:t>ECB uPD7220 video display board</w:t>
-            </w:r>
-          </w:p>
-        </w:tc>
-      </w:tr>
-      <w:tr>
-        <w:tc>
-          <w:tcPr>
-            <w:tcW w:w="1482" w:type="dxa"/>
-          </w:tcPr>
-          <w:p>
-            <w:r>
-              <w:t>VDA</w:t>
-            </w:r>
-            <w:r>
-              <w:t>_N8</w:t>
-            </w:r>
-          </w:p>
-        </w:tc>
-        <w:tc>
-          <w:tcPr>
-            <w:tcW w:w="848" w:type="dxa"/>
-          </w:tcPr>
-          <w:p>
-            <w:r>
-              <w:t>4</w:t>
-            </w:r>
-          </w:p>
-        </w:tc>
-        <w:tc>
-          <w:tcPr>
-            <w:tcW w:w="4620" w:type="dxa"/>
-          </w:tcPr>
-          <w:p>
-            <w:r>
-              <w:t>TMS9918 video display built-in to N8</w:t>
+            <w:tcW w:w="2928" w:type="dxa"/>
+          </w:tcPr>
+          <w:p>
+            <w:pPr>
+              <w:pStyle w:val="CellTextNoSpacing"/>
+            </w:pPr>
+            <w:r>
+              <w:t>Blink</w:t>
             </w:r>
           </w:p>
         </w:tc>
@@ -7963,7 +10109,6 @@
         <w:pStyle w:val="Heading4"/>
       </w:pPr>
       <w:r>
-        <w:lastRenderedPageBreak/>
         <w:t xml:space="preserve">Video Display </w:t>
       </w:r>
       <w:proofErr w:type="spellStart"/>
@@ -8190,13 +10335,14 @@
         <w:pStyle w:val="Heading4"/>
       </w:pPr>
       <w:r>
-        <w:t xml:space="preserve">Video Display Adapter </w:t>
-      </w:r>
-      <w:r>
-        <w:t>Reset</w:t>
-      </w:r>
-      <w:r>
-        <w:t xml:space="preserve"> –VDASCS ($42)</w:t>
+        <w:lastRenderedPageBreak/>
+        <w:t>Video Display Adapter Reset –VDA</w:t>
+      </w:r>
+      <w:r>
+        <w:t>RES</w:t>
+      </w:r>
+      <w:r>
+        <w:t xml:space="preserve"> ($42)</w:t>
       </w:r>
     </w:p>
     <w:tbl>
@@ -8473,7 +10619,6 @@
         <w:pStyle w:val="Heading4"/>
       </w:pPr>
       <w:r>
-        <w:lastRenderedPageBreak/>
         <w:t xml:space="preserve">Video Display Adapter </w:t>
       </w:r>
       <w:r>
@@ -8793,6 +10938,7 @@
         <w:pStyle w:val="Heading4"/>
       </w:pPr>
       <w:r>
+        <w:lastRenderedPageBreak/>
         <w:t xml:space="preserve">Video Display Adapter </w:t>
       </w:r>
       <w:r>
@@ -9122,7 +11268,6 @@
         <w:pStyle w:val="Heading4"/>
       </w:pPr>
       <w:r>
-        <w:lastRenderedPageBreak/>
         <w:t xml:space="preserve">Video Display Adapter </w:t>
       </w:r>
       <w:r>
@@ -9457,6 +11602,7 @@
         <w:pStyle w:val="Heading4"/>
       </w:pPr>
       <w:r>
+        <w:lastRenderedPageBreak/>
         <w:t xml:space="preserve">Video Display Adapter </w:t>
       </w:r>
       <w:r>
@@ -9755,7 +11901,6 @@
         <w:pStyle w:val="Heading4"/>
       </w:pPr>
       <w:r>
-        <w:lastRenderedPageBreak/>
         <w:t xml:space="preserve">Video Display Adapter </w:t>
       </w:r>
       <w:r>
@@ -10008,7 +12153,7 @@
       <w:pPr>
         <w:pStyle w:val="Heading2"/>
       </w:pPr>
-      <w:bookmarkStart w:id="16" w:name="_Toc338148487"/>
+      <w:bookmarkStart w:id="16" w:name="_Toc340760388"/>
       <w:r>
         <w:lastRenderedPageBreak/>
         <w:t>System (SYS)</w:t>
@@ -10605,7 +12750,7 @@
       <w:pPr>
         <w:pStyle w:val="Heading1"/>
       </w:pPr>
-      <w:bookmarkStart w:id="17" w:name="_Toc338148488"/>
+      <w:bookmarkStart w:id="17" w:name="_Toc340760389"/>
       <w:r>
         <w:lastRenderedPageBreak/>
         <w:t>Memory Layout</w:t>
@@ -13712,8 +15857,12 @@
     </w:tbl>
     <w:p/>
     <w:sectPr>
-      <w:footerReference w:type="default" r:id="rId13"/>
-      <w:headerReference w:type="first" r:id="rId14"/>
+      <w:headerReference w:type="even" r:id="rId13"/>
+      <w:headerReference w:type="default" r:id="rId14"/>
+      <w:footerReference w:type="even" r:id="rId15"/>
+      <w:footerReference w:type="default" r:id="rId16"/>
+      <w:headerReference w:type="first" r:id="rId17"/>
+      <w:footerReference w:type="first" r:id="rId18"/>
       <w:pgSz w:w="12240" w:h="15840"/>
       <w:pgMar w:top="1440" w:right="1440" w:bottom="1440" w:left="1440" w:header="720" w:footer="720" w:gutter="0"/>
       <w:pgNumType w:start="0"/>
@@ -13755,17 +15904,27 @@
   <w:p>
     <w:pPr>
       <w:pStyle w:val="Footer"/>
+    </w:pPr>
+  </w:p>
+</w:ftr>
+</file>
+
+<file path=word/footer2.xml><?xml version="1.0" encoding="utf-8"?>
+<w:ftr xmlns:wpc="http://schemas.microsoft.com/office/word/2010/wordprocessingCanvas" xmlns:mc="http://schemas.openxmlformats.org/markup-compatibility/2006" xmlns:o="urn:schemas-microsoft-com:office:office" xmlns:r="http://schemas.openxmlformats.org/officeDocument/2006/relationships" xmlns:m="http://schemas.openxmlformats.org/officeDocument/2006/math" xmlns:v="urn:schemas-microsoft-com:vml" xmlns:wp14="http://schemas.microsoft.com/office/word/2010/wordprocessingDrawing" xmlns:wp="http://schemas.openxmlformats.org/drawingml/2006/wordprocessingDrawing" xmlns:w10="urn:schemas-microsoft-com:office:word" xmlns:w="http://schemas.openxmlformats.org/wordprocessingml/2006/main" xmlns:w14="http://schemas.microsoft.com/office/word/2010/wordml" xmlns:wpg="http://schemas.microsoft.com/office/word/2010/wordprocessingGroup" xmlns:wpi="http://schemas.microsoft.com/office/word/2010/wordprocessingInk" xmlns:wne="http://schemas.microsoft.com/office/word/2006/wordml" xmlns:wps="http://schemas.microsoft.com/office/word/2010/wordprocessingShape" mc:Ignorable="w14 wp14">
+  <w:p>
+    <w:pPr>
+      <w:pStyle w:val="Footer"/>
       <w:pBdr>
         <w:top w:val="thinThickSmallGap" w:sz="24" w:space="1" w:color="622423" w:themeColor="accent2" w:themeShade="7F"/>
       </w:pBdr>
       <w:rPr>
-        <w:rFonts w:asciiTheme="majorHAnsi" w:eastAsiaTheme="majorEastAsia" w:hAnsiTheme="majorHAnsi" w:cstheme="majorBidi"/>
+        <w:rFonts w:eastAsiaTheme="majorEastAsia" w:cstheme="majorBidi"/>
       </w:rPr>
     </w:pPr>
     <w:sdt>
       <w:sdtPr>
         <w:rPr>
-          <w:rFonts w:asciiTheme="majorHAnsi" w:eastAsiaTheme="majorEastAsia" w:hAnsiTheme="majorHAnsi" w:cstheme="majorBidi"/>
+          <w:rFonts w:eastAsiaTheme="majorEastAsia" w:cstheme="majorBidi"/>
         </w:rPr>
         <w:alias w:val="Title"/>
         <w:tag w:val=""/>
@@ -13778,14 +15937,14 @@
         <w:proofErr w:type="spellStart"/>
         <w:r>
           <w:rPr>
-            <w:rFonts w:asciiTheme="majorHAnsi" w:eastAsiaTheme="majorEastAsia" w:hAnsiTheme="majorHAnsi" w:cstheme="majorBidi"/>
+            <w:rFonts w:eastAsiaTheme="majorEastAsia" w:cstheme="majorBidi"/>
           </w:rPr>
           <w:t>RomWBW</w:t>
         </w:r>
         <w:proofErr w:type="spellEnd"/>
         <w:r>
           <w:rPr>
-            <w:rFonts w:asciiTheme="majorHAnsi" w:eastAsiaTheme="majorEastAsia" w:hAnsiTheme="majorHAnsi" w:cstheme="majorBidi"/>
+            <w:rFonts w:eastAsiaTheme="majorEastAsia" w:cstheme="majorBidi"/>
           </w:rPr>
           <w:t xml:space="preserve"> Architecture</w:t>
         </w:r>
@@ -13793,13 +15952,13 @@
     </w:sdt>
     <w:r>
       <w:rPr>
-        <w:rFonts w:asciiTheme="majorHAnsi" w:eastAsiaTheme="majorEastAsia" w:hAnsiTheme="majorHAnsi" w:cstheme="majorBidi"/>
+        <w:rFonts w:eastAsiaTheme="majorEastAsia" w:cstheme="majorBidi"/>
       </w:rPr>
       <w:ptab w:relativeTo="margin" w:alignment="right" w:leader="none"/>
     </w:r>
     <w:r>
       <w:rPr>
-        <w:rFonts w:asciiTheme="majorHAnsi" w:eastAsiaTheme="majorEastAsia" w:hAnsiTheme="majorHAnsi" w:cstheme="majorBidi"/>
+        <w:rFonts w:eastAsiaTheme="majorEastAsia" w:cstheme="majorBidi"/>
       </w:rPr>
       <w:t xml:space="preserve">Page </w:t>
     </w:r>
@@ -13820,18 +15979,28 @@
     </w:r>
     <w:r>
       <w:rPr>
-        <w:rFonts w:asciiTheme="majorHAnsi" w:eastAsiaTheme="majorEastAsia" w:hAnsiTheme="majorHAnsi" w:cstheme="majorBidi"/>
+        <w:rFonts w:eastAsiaTheme="majorEastAsia" w:cstheme="majorBidi"/>
         <w:noProof/>
       </w:rPr>
-      <w:t>25</w:t>
+      <w:t>17</w:t>
     </w:r>
     <w:r>
       <w:rPr>
-        <w:rFonts w:asciiTheme="majorHAnsi" w:eastAsiaTheme="majorEastAsia" w:hAnsiTheme="majorHAnsi" w:cstheme="majorBidi"/>
+        <w:rFonts w:eastAsiaTheme="majorEastAsia" w:cstheme="majorBidi"/>
         <w:noProof/>
       </w:rPr>
       <w:fldChar w:fldCharType="end"/>
     </w:r>
+  </w:p>
+</w:ftr>
+</file>
+
+<file path=word/footer3.xml><?xml version="1.0" encoding="utf-8"?>
+<w:ftr xmlns:wpc="http://schemas.microsoft.com/office/word/2010/wordprocessingCanvas" xmlns:mc="http://schemas.openxmlformats.org/markup-compatibility/2006" xmlns:o="urn:schemas-microsoft-com:office:office" xmlns:r="http://schemas.openxmlformats.org/officeDocument/2006/relationships" xmlns:m="http://schemas.openxmlformats.org/officeDocument/2006/math" xmlns:v="urn:schemas-microsoft-com:vml" xmlns:wp14="http://schemas.microsoft.com/office/word/2010/wordprocessingDrawing" xmlns:wp="http://schemas.openxmlformats.org/drawingml/2006/wordprocessingDrawing" xmlns:w10="urn:schemas-microsoft-com:office:word" xmlns:w="http://schemas.openxmlformats.org/wordprocessingml/2006/main" xmlns:w14="http://schemas.microsoft.com/office/word/2010/wordml" xmlns:wpg="http://schemas.microsoft.com/office/word/2010/wordprocessingGroup" xmlns:wpi="http://schemas.microsoft.com/office/word/2010/wordprocessingInk" xmlns:wne="http://schemas.microsoft.com/office/word/2006/wordml" xmlns:wps="http://schemas.microsoft.com/office/word/2010/wordprocessingShape" mc:Ignorable="w14 wp14">
+  <w:p>
+    <w:pPr>
+      <w:pStyle w:val="Footer"/>
+    </w:pPr>
   </w:p>
 </w:ftr>
 </file>
@@ -13863,60 +16032,31 @@
 
 <file path=word/header1.xml><?xml version="1.0" encoding="utf-8"?>
 <w:hdr xmlns:wpc="http://schemas.microsoft.com/office/word/2010/wordprocessingCanvas" xmlns:mc="http://schemas.openxmlformats.org/markup-compatibility/2006" xmlns:o="urn:schemas-microsoft-com:office:office" xmlns:r="http://schemas.openxmlformats.org/officeDocument/2006/relationships" xmlns:m="http://schemas.openxmlformats.org/officeDocument/2006/math" xmlns:v="urn:schemas-microsoft-com:vml" xmlns:wp14="http://schemas.microsoft.com/office/word/2010/wordprocessingDrawing" xmlns:wp="http://schemas.openxmlformats.org/drawingml/2006/wordprocessingDrawing" xmlns:w10="urn:schemas-microsoft-com:office:word" xmlns:w="http://schemas.openxmlformats.org/wordprocessingml/2006/main" xmlns:w14="http://schemas.microsoft.com/office/word/2010/wordml" xmlns:wpg="http://schemas.microsoft.com/office/word/2010/wordprocessingGroup" xmlns:wpi="http://schemas.microsoft.com/office/word/2010/wordprocessingInk" xmlns:wne="http://schemas.microsoft.com/office/word/2006/wordml" xmlns:wps="http://schemas.microsoft.com/office/word/2010/wordprocessingShape" mc:Ignorable="w14 wp14">
-  <w:sdt>
-    <w:sdtPr>
-      <w:id w:val="125823730"/>
-      <w:docPartObj>
-        <w:docPartGallery w:val="Watermarks"/>
-        <w:docPartUnique/>
-      </w:docPartObj>
-    </w:sdtPr>
-    <w:sdtEndPr/>
-    <w:sdtContent>
-      <w:p>
-        <w:pPr>
-          <w:pStyle w:val="Header"/>
-        </w:pPr>
-        <w:r>
-          <w:rPr>
-            <w:noProof/>
-            <w:lang w:eastAsia="zh-TW"/>
-          </w:rPr>
-          <w:pict>
-            <v:shapetype id="_x0000_t136" coordsize="21600,21600" o:spt="136" adj="10800" path="m@7,l@8,m@5,21600l@6,21600e">
-              <v:formulas>
-                <v:f eqn="sum #0 0 10800"/>
-                <v:f eqn="prod #0 2 1"/>
-                <v:f eqn="sum 21600 0 @1"/>
-                <v:f eqn="sum 0 0 @2"/>
-                <v:f eqn="sum 21600 0 @3"/>
-                <v:f eqn="if @0 @3 0"/>
-                <v:f eqn="if @0 21600 @1"/>
-                <v:f eqn="if @0 0 @2"/>
-                <v:f eqn="if @0 @4 21600"/>
-                <v:f eqn="mid @5 @6"/>
-                <v:f eqn="mid @8 @5"/>
-                <v:f eqn="mid @7 @8"/>
-                <v:f eqn="mid @6 @7"/>
-                <v:f eqn="sum @6 0 @5"/>
-              </v:formulas>
-              <v:path textpathok="t" o:connecttype="custom" o:connectlocs="@9,0;@10,10800;@11,21600;@12,10800" o:connectangles="270,180,90,0"/>
-              <v:textpath on="t" fitshape="t"/>
-              <v:handles>
-                <v:h position="#0,bottomRight" xrange="6629,14971"/>
-              </v:handles>
-              <o:lock v:ext="edit" text="t" shapetype="t"/>
-            </v:shapetype>
-            <v:shape id="PowerPlusWaterMarkObject357831064" o:spid="_x0000_s2049" type="#_x0000_t136" style="position:absolute;margin-left:0;margin-top:0;width:412.4pt;height:247.45pt;rotation:315;z-index:-251658752;mso-position-horizontal:center;mso-position-horizontal-relative:margin;mso-position-vertical:center;mso-position-vertical-relative:margin" o:allowincell="f" fillcolor="silver" stroked="f">
-              <v:fill opacity=".5"/>
-              <v:textpath style="font-family:&quot;Calibri&quot;;font-size:1pt" string="DRAFT"/>
-              <w10:wrap anchorx="margin" anchory="margin"/>
-            </v:shape>
-          </w:pict>
-        </w:r>
-      </w:p>
-    </w:sdtContent>
-  </w:sdt>
+  <w:p>
+    <w:pPr>
+      <w:pStyle w:val="Header"/>
+    </w:pPr>
+  </w:p>
+</w:hdr>
+</file>
+
+<file path=word/header2.xml><?xml version="1.0" encoding="utf-8"?>
+<w:hdr xmlns:wpc="http://schemas.microsoft.com/office/word/2010/wordprocessingCanvas" xmlns:mc="http://schemas.openxmlformats.org/markup-compatibility/2006" xmlns:o="urn:schemas-microsoft-com:office:office" xmlns:r="http://schemas.openxmlformats.org/officeDocument/2006/relationships" xmlns:m="http://schemas.openxmlformats.org/officeDocument/2006/math" xmlns:v="urn:schemas-microsoft-com:vml" xmlns:wp14="http://schemas.microsoft.com/office/word/2010/wordprocessingDrawing" xmlns:wp="http://schemas.openxmlformats.org/drawingml/2006/wordprocessingDrawing" xmlns:w10="urn:schemas-microsoft-com:office:word" xmlns:w="http://schemas.openxmlformats.org/wordprocessingml/2006/main" xmlns:w14="http://schemas.microsoft.com/office/word/2010/wordml" xmlns:wpg="http://schemas.microsoft.com/office/word/2010/wordprocessingGroup" xmlns:wpi="http://schemas.microsoft.com/office/word/2010/wordprocessingInk" xmlns:wne="http://schemas.microsoft.com/office/word/2006/wordml" xmlns:wps="http://schemas.microsoft.com/office/word/2010/wordprocessingShape" mc:Ignorable="w14 wp14">
+  <w:p>
+    <w:pPr>
+      <w:pStyle w:val="Header"/>
+    </w:pPr>
+  </w:p>
+</w:hdr>
+</file>
+
+<file path=word/header3.xml><?xml version="1.0" encoding="utf-8"?>
+<w:hdr xmlns:wpc="http://schemas.microsoft.com/office/word/2010/wordprocessingCanvas" xmlns:mc="http://schemas.openxmlformats.org/markup-compatibility/2006" xmlns:o="urn:schemas-microsoft-com:office:office" xmlns:r="http://schemas.openxmlformats.org/officeDocument/2006/relationships" xmlns:m="http://schemas.openxmlformats.org/officeDocument/2006/math" xmlns:v="urn:schemas-microsoft-com:vml" xmlns:wp14="http://schemas.microsoft.com/office/word/2010/wordprocessingDrawing" xmlns:wp="http://schemas.openxmlformats.org/drawingml/2006/wordprocessingDrawing" xmlns:w10="urn:schemas-microsoft-com:office:word" xmlns:w="http://schemas.openxmlformats.org/wordprocessingml/2006/main" xmlns:w14="http://schemas.microsoft.com/office/word/2010/wordml" xmlns:wpg="http://schemas.microsoft.com/office/word/2010/wordprocessingGroup" xmlns:wpi="http://schemas.microsoft.com/office/word/2010/wordprocessingInk" xmlns:wne="http://schemas.microsoft.com/office/word/2006/wordml" xmlns:wps="http://schemas.microsoft.com/office/word/2010/wordprocessingShape" mc:Ignorable="w14 wp14">
+  <w:p>
+    <w:pPr>
+      <w:pStyle w:val="Header"/>
+    </w:pPr>
+  </w:p>
 </w:hdr>
 </file>
 
@@ -15627,7 +17767,7 @@
 </file>
 
 <file path=customXml/itemProps1.xml><?xml version="1.0" encoding="utf-8"?>
-<ds:datastoreItem xmlns:ds="http://schemas.openxmlformats.org/officeDocument/2006/customXml" ds:itemID="{488C8599-937F-4BA6-AA34-C41272BADAE8}">
+<ds:datastoreItem xmlns:ds="http://schemas.openxmlformats.org/officeDocument/2006/customXml" ds:itemID="{1323BDE1-C130-4398-9F00-2573A9FAD67E}">
   <ds:schemaRefs>
     <ds:schemaRef ds:uri="http://schemas.openxmlformats.org/officeDocument/2006/bibliography"/>
   </ds:schemaRefs>

</xml_diff>

<commit_message>
Initial implementation of boot messaging
</commit_message>
<xml_diff>
--- a/branches/wbw/Doc/Source/RomWBW Architecture.docx
+++ b/branches/wbw/Doc/Source/RomWBW Architecture.docx
@@ -1,6 +1,6 @@
 
 <file path=word/document.xml><?xml version="1.0" encoding="utf-8"?>
-<w:document xmlns:wpc="http://schemas.microsoft.com/office/word/2010/wordprocessingCanvas" xmlns:mc="http://schemas.openxmlformats.org/markup-compatibility/2006" xmlns:o="urn:schemas-microsoft-com:office:office" xmlns:r="http://schemas.openxmlformats.org/officeDocument/2006/relationships" xmlns:m="http://schemas.openxmlformats.org/officeDocument/2006/math" xmlns:v="urn:schemas-microsoft-com:vml" xmlns:wp14="http://schemas.microsoft.com/office/word/2010/wordprocessingDrawing" xmlns:wp="http://schemas.openxmlformats.org/drawingml/2006/wordprocessingDrawing" xmlns:w10="urn:schemas-microsoft-com:office:word" xmlns:w="http://schemas.openxmlformats.org/wordprocessingml/2006/main" xmlns:w14="http://schemas.microsoft.com/office/word/2010/wordml" xmlns:wpg="http://schemas.microsoft.com/office/word/2010/wordprocessingGroup" xmlns:wpi="http://schemas.microsoft.com/office/word/2010/wordprocessingInk" xmlns:wne="http://schemas.microsoft.com/office/word/2006/wordml" xmlns:wps="http://schemas.microsoft.com/office/word/2010/wordprocessingShape" mc:Ignorable="w14 wp14">
+<w:document xmlns:wpc="http://schemas.microsoft.com/office/word/2010/wordprocessingCanvas" xmlns:mc="http://schemas.openxmlformats.org/markup-compatibility/2006" xmlns:o="urn:schemas-microsoft-com:office:office" xmlns:r="http://schemas.openxmlformats.org/officeDocument/2006/relationships" xmlns:m="http://schemas.openxmlformats.org/officeDocument/2006/math" xmlns:v="urn:schemas-microsoft-com:vml" xmlns:wp14="http://schemas.microsoft.com/office/word/2010/wordprocessingDrawing" xmlns:wp="http://schemas.openxmlformats.org/drawingml/2006/wordprocessingDrawing" xmlns:w10="urn:schemas-microsoft-com:office:word" xmlns:w="http://schemas.openxmlformats.org/wordprocessingml/2006/main" xmlns:w14="http://schemas.microsoft.com/office/word/2010/wordml" xmlns:w15="http://schemas.microsoft.com/office/word/2012/wordml" xmlns:wpg="http://schemas.microsoft.com/office/word/2010/wordprocessingGroup" xmlns:wpi="http://schemas.microsoft.com/office/word/2010/wordprocessingInk" xmlns:wne="http://schemas.microsoft.com/office/word/2006/wordml" xmlns:wps="http://schemas.microsoft.com/office/word/2010/wordprocessingShape" mc:Ignorable="w14 w15 wp14">
   <w:body>
     <w:sdt>
       <w:sdtPr>
@@ -70,23 +70,13 @@
                         <w:szCs w:val="72"/>
                       </w:rPr>
                     </w:pPr>
-                    <w:proofErr w:type="spellStart"/>
                     <w:r>
                       <w:rPr>
                         <w:rFonts w:asciiTheme="majorHAnsi" w:eastAsiaTheme="majorEastAsia" w:hAnsiTheme="majorHAnsi" w:cstheme="majorBidi"/>
                         <w:sz w:val="72"/>
                         <w:szCs w:val="72"/>
                       </w:rPr>
-                      <w:t>RomWBW</w:t>
-                    </w:r>
-                    <w:proofErr w:type="spellEnd"/>
-                    <w:r>
-                      <w:rPr>
-                        <w:rFonts w:asciiTheme="majorHAnsi" w:eastAsiaTheme="majorEastAsia" w:hAnsiTheme="majorHAnsi" w:cstheme="majorBidi"/>
-                        <w:sz w:val="72"/>
-                        <w:szCs w:val="72"/>
-                      </w:rPr>
-                      <w:t xml:space="preserve"> Architecture</w:t>
+                      <w:t>RomWBW Architecture</w:t>
                     </w:r>
                   </w:p>
                 </w:tc>
@@ -171,7 +161,7 @@
                     <w:sz w:val="28"/>
                     <w:szCs w:val="28"/>
                   </w:rPr>
-                  <w:t>November 15, 2012</w:t>
+                  <w:t>December 1, 2012</w:t>
                 </w:r>
                 <w:r>
                   <w:rPr>
@@ -195,6 +185,8 @@
               <w:szCs w:val="28"/>
             </w:rPr>
           </w:pPr>
+          <w:bookmarkStart w:id="0" w:name="_GoBack"/>
+          <w:bookmarkEnd w:id="0"/>
           <w:r>
             <w:br w:type="page"/>
           </w:r>
@@ -1445,12 +1437,12 @@
       <w:pPr>
         <w:pStyle w:val="Heading1"/>
       </w:pPr>
-      <w:bookmarkStart w:id="0" w:name="_Toc340760373"/>
+      <w:bookmarkStart w:id="1" w:name="_Toc340760373"/>
       <w:r>
         <w:lastRenderedPageBreak/>
         <w:t>Background</w:t>
       </w:r>
-      <w:bookmarkEnd w:id="0"/>
+      <w:bookmarkEnd w:id="1"/>
     </w:p>
     <w:p>
       <w:r>
@@ -1591,11 +1583,11 @@
       <w:pPr>
         <w:pStyle w:val="Heading1"/>
       </w:pPr>
-      <w:bookmarkStart w:id="1" w:name="_Toc340760374"/>
+      <w:bookmarkStart w:id="2" w:name="_Toc340760374"/>
       <w:r>
         <w:t>General Design Strategy</w:t>
       </w:r>
-      <w:bookmarkEnd w:id="1"/>
+      <w:bookmarkEnd w:id="2"/>
     </w:p>
     <w:p>
       <w:r>
@@ -1723,11 +1715,11 @@
       <w:pPr>
         <w:pStyle w:val="Heading1"/>
       </w:pPr>
-      <w:bookmarkStart w:id="2" w:name="_Toc340760375"/>
+      <w:bookmarkStart w:id="3" w:name="_Toc340760375"/>
       <w:r>
         <w:t>Runtime Memory Layout</w:t>
       </w:r>
-      <w:bookmarkEnd w:id="2"/>
+      <w:bookmarkEnd w:id="3"/>
     </w:p>
     <w:p/>
     <w:p>
@@ -1755,10 +1747,10 @@
             <v:path o:extrusionok="f" gradientshapeok="t" o:connecttype="rect"/>
             <o:lock v:ext="edit" aspectratio="t"/>
           </v:shapetype>
-          <v:shape id="_x0000_i1025" type="#_x0000_t75" style="width:466.65pt;height:415pt" o:ole="">
-            <v:imagedata r:id="rId9" o:title=""/>
+          <v:shape id="_x0000_i1025" type="#_x0000_t75" style="width:466.5pt;height:414.75pt" o:ole="">
+            <v:imagedata r:id="rId8" o:title=""/>
           </v:shape>
-          <o:OLEObject Type="Embed" ProgID="Visio.Drawing.11" ShapeID="_x0000_i1025" DrawAspect="Content" ObjectID="_1414502936" r:id="rId10"/>
+          <o:OLEObject Type="Embed" ProgID="Visio.Drawing.11" ShapeID="_x0000_i1025" DrawAspect="Content" ObjectID="_1415899012" r:id="rId9"/>
         </w:object>
       </w:r>
     </w:p>
@@ -1766,12 +1758,12 @@
       <w:pPr>
         <w:pStyle w:val="Heading1"/>
       </w:pPr>
-      <w:bookmarkStart w:id="3" w:name="_Toc340760376"/>
+      <w:bookmarkStart w:id="4" w:name="_Toc340760376"/>
       <w:r>
         <w:lastRenderedPageBreak/>
         <w:t>System Boot Process</w:t>
       </w:r>
-      <w:bookmarkEnd w:id="3"/>
+      <w:bookmarkEnd w:id="4"/>
     </w:p>
     <w:p>
       <w:r>
@@ -1791,15 +1783,7 @@
     </w:p>
     <w:p>
       <w:r>
-        <w:t xml:space="preserve">Phase 2 of booting manages the setup of the RAM page banks as needed.  In the case of a hardware startup, </w:t>
-      </w:r>
-      <w:proofErr w:type="gramStart"/>
-      <w:r>
-        <w:t>phase</w:t>
-      </w:r>
-      <w:proofErr w:type="gramEnd"/>
-      <w:r>
-        <w:t xml:space="preserve"> 2 just copies the code from ROM page 1 into RAM page 1 and executes the loader.  In the case of an application startup (.com file used to load a new copy of the system), phase 2 copies the first 32KB of the application memory space into RAM page 1 and executes the loader.</w:t>
+        <w:t>Phase 2 of booting manages the setup of the RAM page banks as needed.  In the case of a hardware startup, phase 2 just copies the code from ROM page 1 into RAM page 1 and executes the loader.  In the case of an application startup (.com file used to load a new copy of the system), phase 2 copies the first 32KB of the application memory space into RAM page 1 and executes the loader.</w:t>
       </w:r>
     </w:p>
     <w:p>
@@ -1829,11 +1813,11 @@
       <w:pPr>
         <w:pStyle w:val="Heading1"/>
       </w:pPr>
-      <w:bookmarkStart w:id="4" w:name="_Toc340760377"/>
+      <w:bookmarkStart w:id="5" w:name="_Toc340760377"/>
       <w:r>
         <w:t>Notes</w:t>
       </w:r>
-      <w:bookmarkEnd w:id="4"/>
+      <w:bookmarkEnd w:id="5"/>
     </w:p>
     <w:p>
       <w:pPr>
@@ -1887,11 +1871,11 @@
       <w:pPr>
         <w:pStyle w:val="Heading1"/>
       </w:pPr>
-      <w:bookmarkStart w:id="5" w:name="_Toc340760378"/>
+      <w:bookmarkStart w:id="6" w:name="_Toc340760378"/>
       <w:r>
         <w:t>Driver Model</w:t>
       </w:r>
-      <w:bookmarkEnd w:id="5"/>
+      <w:bookmarkEnd w:id="6"/>
     </w:p>
     <w:p>
       <w:r>
@@ -1912,7 +1896,7 @@
       <w:pPr>
         <w:pStyle w:val="Heading1"/>
       </w:pPr>
-      <w:bookmarkStart w:id="6" w:name="_Toc340760379"/>
+      <w:bookmarkStart w:id="7" w:name="_Toc340760379"/>
       <w:r>
         <w:lastRenderedPageBreak/>
         <w:t xml:space="preserve">Character / Emulation / </w:t>
@@ -1923,7 +1907,7 @@
       <w:r>
         <w:t xml:space="preserve"> Services</w:t>
       </w:r>
-      <w:bookmarkEnd w:id="6"/>
+      <w:bookmarkEnd w:id="7"/>
     </w:p>
     <w:p>
       <w:r>
@@ -1986,10 +1970,10 @@
       </w:pPr>
       <w:r>
         <w:object w:dxaOrig="8715" w:dyaOrig="8356">
-          <v:shape id="_x0000_i1026" type="#_x0000_t75" style="width:436.1pt;height:417.75pt" o:ole="">
-            <v:imagedata r:id="rId11" o:title=""/>
+          <v:shape id="_x0000_i1026" type="#_x0000_t75" style="width:436.5pt;height:417.75pt" o:ole="">
+            <v:imagedata r:id="rId10" o:title=""/>
           </v:shape>
-          <o:OLEObject Type="Embed" ProgID="Visio.Drawing.11" ShapeID="_x0000_i1026" DrawAspect="Content" ObjectID="_1414502937" r:id="rId12"/>
+          <o:OLEObject Type="Embed" ProgID="Visio.Drawing.11" ShapeID="_x0000_i1026" DrawAspect="Content" ObjectID="_1415899013" r:id="rId11"/>
         </w:object>
       </w:r>
     </w:p>
@@ -2085,24 +2069,24 @@
       <w:pPr>
         <w:pStyle w:val="Heading1"/>
       </w:pPr>
-      <w:bookmarkStart w:id="7" w:name="_Toc340760380"/>
+      <w:bookmarkStart w:id="8" w:name="_Toc340760380"/>
       <w:r>
         <w:t xml:space="preserve">HBIOS </w:t>
       </w:r>
       <w:r>
         <w:t>Reference</w:t>
       </w:r>
-      <w:bookmarkEnd w:id="7"/>
+      <w:bookmarkEnd w:id="8"/>
     </w:p>
     <w:p>
       <w:pPr>
         <w:pStyle w:val="Heading2"/>
       </w:pPr>
-      <w:bookmarkStart w:id="8" w:name="_Toc340760381"/>
+      <w:bookmarkStart w:id="9" w:name="_Toc340760381"/>
       <w:r>
         <w:t>Invocation</w:t>
       </w:r>
-      <w:bookmarkEnd w:id="8"/>
+      <w:bookmarkEnd w:id="9"/>
     </w:p>
     <w:p>
       <w:r>
@@ -2146,7 +2130,7 @@
       <w:pPr>
         <w:pStyle w:val="Heading2"/>
       </w:pPr>
-      <w:bookmarkStart w:id="9" w:name="_Toc340760382"/>
+      <w:bookmarkStart w:id="10" w:name="_Toc340760382"/>
       <w:r>
         <w:lastRenderedPageBreak/>
         <w:t xml:space="preserve">Function </w:t>
@@ -2154,7 +2138,7 @@
       <w:r>
         <w:t>Overview</w:t>
       </w:r>
-      <w:bookmarkEnd w:id="9"/>
+      <w:bookmarkEnd w:id="10"/>
     </w:p>
     <w:tbl>
       <w:tblPr>
@@ -2177,15 +2161,7 @@
               <w:keepLines/>
             </w:pPr>
             <w:r>
-              <w:t xml:space="preserve">Character </w:t>
-            </w:r>
-            <w:proofErr w:type="spellStart"/>
-            <w:r>
-              <w:t>Input/Output</w:t>
-            </w:r>
-            <w:proofErr w:type="spellEnd"/>
-            <w:r>
-              <w:t xml:space="preserve"> (CIO)</w:t>
+              <w:t>Character Input/Output (CIO)</w:t>
             </w:r>
           </w:p>
         </w:tc>
@@ -2257,15 +2233,7 @@
               <w:keepLines/>
             </w:pPr>
             <w:r>
-              <w:t xml:space="preserve">Disk </w:t>
-            </w:r>
-            <w:proofErr w:type="spellStart"/>
-            <w:r>
-              <w:t>Input/Output</w:t>
-            </w:r>
-            <w:proofErr w:type="spellEnd"/>
-            <w:r>
-              <w:t xml:space="preserve"> (DIO)</w:t>
+              <w:t>Disk Input/Output (DIO)</w:t>
             </w:r>
           </w:p>
         </w:tc>
@@ -2914,20 +2882,12 @@
       <w:pPr>
         <w:pStyle w:val="Heading2"/>
       </w:pPr>
-      <w:bookmarkStart w:id="10" w:name="_Toc340760383"/>
+      <w:bookmarkStart w:id="11" w:name="_Toc340760383"/>
       <w:r>
         <w:lastRenderedPageBreak/>
-        <w:t xml:space="preserve">Character </w:t>
-      </w:r>
-      <w:proofErr w:type="spellStart"/>
-      <w:r>
-        <w:t>Input/Output</w:t>
-      </w:r>
-      <w:proofErr w:type="spellEnd"/>
-      <w:r>
-        <w:t xml:space="preserve"> (CIO)</w:t>
-      </w:r>
-      <w:bookmarkEnd w:id="10"/>
+        <w:t>Character Input/Output (CIO)</w:t>
+      </w:r>
+      <w:bookmarkEnd w:id="11"/>
     </w:p>
     <w:p>
       <w:r>
@@ -3136,13 +3096,8 @@
               <w:keepNext/>
               <w:keepLines/>
             </w:pPr>
-            <w:proofErr w:type="spellStart"/>
-            <w:r>
-              <w:t>PropIO</w:t>
-            </w:r>
-            <w:proofErr w:type="spellEnd"/>
-            <w:r>
-              <w:t xml:space="preserve"> VGA</w:t>
+            <w:r>
+              <w:t>PropIO VGA</w:t>
             </w:r>
           </w:p>
         </w:tc>
@@ -3183,13 +3138,8 @@
               <w:keepNext/>
               <w:keepLines/>
             </w:pPr>
-            <w:proofErr w:type="spellStart"/>
-            <w:r>
-              <w:t>ParPortProp</w:t>
-            </w:r>
-            <w:proofErr w:type="spellEnd"/>
-            <w:r>
-              <w:t xml:space="preserve"> VGA</w:t>
+            <w:r>
+              <w:t>ParPortProp VGA</w:t>
             </w:r>
           </w:p>
         </w:tc>
@@ -3732,15 +3682,7 @@
         <w:pStyle w:val="Heading4"/>
       </w:pPr>
       <w:r>
-        <w:t xml:space="preserve">Character </w:t>
-      </w:r>
-      <w:proofErr w:type="spellStart"/>
-      <w:r>
-        <w:t>Config</w:t>
-      </w:r>
-      <w:proofErr w:type="spellEnd"/>
-      <w:r>
-        <w:t xml:space="preserve"> – CIOCFG ($04)</w:t>
+        <w:t>Character Config – CIOCFG ($04)</w:t>
       </w:r>
     </w:p>
     <w:tbl>
@@ -3883,20 +3825,12 @@
       <w:pPr>
         <w:pStyle w:val="Heading2"/>
       </w:pPr>
-      <w:bookmarkStart w:id="11" w:name="_Toc340760384"/>
+      <w:bookmarkStart w:id="12" w:name="_Toc340760384"/>
       <w:r>
         <w:lastRenderedPageBreak/>
-        <w:t xml:space="preserve">Disk </w:t>
-      </w:r>
-      <w:proofErr w:type="spellStart"/>
-      <w:r>
-        <w:t>Input/Output</w:t>
-      </w:r>
-      <w:proofErr w:type="spellEnd"/>
-      <w:r>
-        <w:t xml:space="preserve"> (DIO)</w:t>
-      </w:r>
-      <w:bookmarkEnd w:id="11"/>
+        <w:t>Disk Input/Output (DIO)</w:t>
+      </w:r>
+      <w:bookmarkEnd w:id="12"/>
     </w:p>
     <w:p>
       <w:r>
@@ -4285,13 +4219,8 @@
             <w:pPr>
               <w:pStyle w:val="CellTextNoSpacing"/>
             </w:pPr>
-            <w:proofErr w:type="spellStart"/>
-            <w:r>
-              <w:t>PropIO</w:t>
-            </w:r>
-            <w:proofErr w:type="spellEnd"/>
-            <w:r>
-              <w:t xml:space="preserve"> SD Card</w:t>
+            <w:r>
+              <w:t>PropIO SD Card</w:t>
             </w:r>
           </w:p>
         </w:tc>
@@ -4331,13 +4260,8 @@
             <w:pPr>
               <w:pStyle w:val="CellTextNoSpacing"/>
             </w:pPr>
-            <w:proofErr w:type="spellStart"/>
-            <w:r>
-              <w:t>ParPortProp</w:t>
-            </w:r>
-            <w:proofErr w:type="spellEnd"/>
-            <w:r>
-              <w:t xml:space="preserve"> SD Card</w:t>
+            <w:r>
+              <w:t>ParPortProp SD Card</w:t>
             </w:r>
           </w:p>
         </w:tc>
@@ -4890,15 +4814,13 @@
               <w:pStyle w:val="CellText"/>
             </w:pPr>
             <w:r>
-              <w:t>Read a single 512 byte sector into the buffer previously specified buffer area (</w:t>
-            </w:r>
-            <w:proofErr w:type="spellStart"/>
-            <w:r>
-              <w:t>seeDIOSBA</w:t>
-            </w:r>
-            <w:proofErr w:type="spellEnd"/>
-            <w:r>
-              <w:t>).</w:t>
+              <w:t>Read a single 512 byte sector into the buffer previously specified buffer area (see</w:t>
+            </w:r>
+            <w:r>
+              <w:t xml:space="preserve"> </w:t>
+            </w:r>
+            <w:r>
+              <w:t>DIOSBA).</w:t>
             </w:r>
           </w:p>
           <w:p>
@@ -5031,15 +4953,13 @@
               <w:pStyle w:val="CellText"/>
             </w:pPr>
             <w:r>
-              <w:t>Write a single 512 byte sector from the buffer previously specified buffer area (</w:t>
-            </w:r>
-            <w:proofErr w:type="spellStart"/>
-            <w:r>
-              <w:t>seeDIOSBA</w:t>
-            </w:r>
-            <w:proofErr w:type="spellEnd"/>
-            <w:r>
-              <w:t>).</w:t>
+              <w:t>Write a single 512 byte sector from the buffer previously specified buffer area (see</w:t>
+            </w:r>
+            <w:r>
+              <w:t xml:space="preserve"> </w:t>
+            </w:r>
+            <w:r>
+              <w:t>DIOSBA).</w:t>
             </w:r>
           </w:p>
           <w:p>
@@ -5563,12 +5483,12 @@
       <w:pPr>
         <w:pStyle w:val="Heading2"/>
       </w:pPr>
-      <w:bookmarkStart w:id="12" w:name="_Toc340760385"/>
+      <w:bookmarkStart w:id="13" w:name="_Toc340760385"/>
       <w:r>
         <w:lastRenderedPageBreak/>
         <w:t>Real Time Clock (RTC)</w:t>
       </w:r>
-      <w:bookmarkEnd w:id="12"/>
+      <w:bookmarkEnd w:id="13"/>
     </w:p>
     <w:p>
       <w:r>
@@ -6526,15 +6446,13 @@
               <w:pStyle w:val="CellText"/>
             </w:pPr>
             <w:r>
-              <w:t xml:space="preserve">Write the entire contents of the Non-Volatile RAM from the buffer pointed to by HL.  HL must point to a location in the </w:t>
-            </w:r>
-            <w:proofErr w:type="spellStart"/>
-            <w:r>
-              <w:t>to</w:t>
-            </w:r>
-            <w:proofErr w:type="spellEnd"/>
-            <w:r>
-              <w:t xml:space="preserve"> p32K of CPU address space.</w:t>
+              <w:t>Write the entire contents of the Non-Volatile RAM from the buffer pointed to by HL.  HL must point to a location in the top</w:t>
+            </w:r>
+            <w:r>
+              <w:t xml:space="preserve"> </w:t>
+            </w:r>
+            <w:r>
+              <w:t>32K of CPU address space.</w:t>
             </w:r>
           </w:p>
           <w:p/>
@@ -6565,12 +6483,12 @@
       <w:pPr>
         <w:pStyle w:val="Heading2"/>
       </w:pPr>
-      <w:bookmarkStart w:id="13" w:name="_Toc340760386"/>
+      <w:bookmarkStart w:id="14" w:name="_Toc340760386"/>
       <w:r>
         <w:lastRenderedPageBreak/>
         <w:t>Emulation (EMU)</w:t>
       </w:r>
-      <w:bookmarkEnd w:id="13"/>
+      <w:bookmarkEnd w:id="14"/>
     </w:p>
     <w:p>
       <w:r>
@@ -7388,7 +7306,7 @@
       <w:pPr>
         <w:pStyle w:val="Heading2"/>
       </w:pPr>
-      <w:bookmarkStart w:id="14" w:name="_Toc340760387"/>
+      <w:bookmarkStart w:id="15" w:name="_Toc340760387"/>
       <w:r>
         <w:t>Video Display Adapter</w:t>
       </w:r>
@@ -7401,7 +7319,7 @@
       <w:r>
         <w:t>)</w:t>
       </w:r>
-      <w:bookmarkEnd w:id="14"/>
+      <w:bookmarkEnd w:id="15"/>
     </w:p>
     <w:p>
       <w:r>
@@ -8396,12 +8314,7 @@
               <w:pStyle w:val="CellTextNoSpacing"/>
             </w:pPr>
             <w:r>
-              <w:t>____</w:t>
-            </w:r>
-            <w:bookmarkStart w:id="15" w:name="_GoBack"/>
-            <w:bookmarkEnd w:id="15"/>
-            <w:r>
-              <w:t>0001</w:t>
+              <w:t>____0001</w:t>
             </w:r>
           </w:p>
         </w:tc>
@@ -10109,13 +10022,11 @@
         <w:pStyle w:val="Heading4"/>
       </w:pPr>
       <w:r>
-        <w:t xml:space="preserve">Video Display </w:t>
-      </w:r>
-      <w:proofErr w:type="spellStart"/>
-      <w:r>
-        <w:t>Adapte</w:t>
-      </w:r>
-      <w:proofErr w:type="spellEnd"/>
+        <w:t>Video Display Adapte</w:t>
+      </w:r>
+      <w:r>
+        <w:t>r</w:t>
+      </w:r>
       <w:r>
         <w:t xml:space="preserve"> </w:t>
       </w:r>
@@ -10918,7 +10829,19 @@
               <w:pStyle w:val="CellText"/>
             </w:pPr>
             <w:r>
-              <w:t>Assign the specified character attribute code to be used for all subsequent character writes/fills.  This attribute is used to fill new lines generated by scroll operations.  Refer to table XXX for a list of the available color codes.  Note that a given video display may or may not support any/all attributes.</w:t>
+              <w:t xml:space="preserve">Assign the specified character attribute code to be used for all subsequent character writes/fills.  This attribute is used to fill new lines generated by scroll operations.  Refer to </w:t>
+            </w:r>
+            <w:r>
+              <w:t xml:space="preserve">the character attribute for </w:t>
+            </w:r>
+            <w:r>
+              <w:t xml:space="preserve">a list of the available </w:t>
+            </w:r>
+            <w:r>
+              <w:t>attribute</w:t>
+            </w:r>
+            <w:r>
+              <w:t xml:space="preserve"> codes.  Note that a given video display may or may not support any/all attributes.</w:t>
             </w:r>
           </w:p>
           <w:p>
@@ -11076,7 +10999,13 @@
               <w:pStyle w:val="CellText"/>
             </w:pPr>
             <w:r>
-              <w:t>Assign the specified color code to be used for all subsequent character writes/fills.  This color is also used to fill new lines generated by scroll operations.  Refer to table XXX for a list of the available color codes.  Note that a given video display may or may not support any/all colors.</w:t>
+              <w:t xml:space="preserve">Assign the specified color code to be used for all subsequent character writes/fills.  This color is also used to fill new lines generated by scroll operations.  Refer to </w:t>
+            </w:r>
+            <w:r>
+              <w:t xml:space="preserve">color code </w:t>
+            </w:r>
+            <w:r>
+              <w:t>table for a list of the available color codes.  Note that a given video display may or may not support any/all colors.</w:t>
             </w:r>
           </w:p>
           <w:p>
@@ -12068,15 +11997,7 @@
               <w:t>are</w:t>
             </w:r>
             <w:r>
-              <w:t xml:space="preserve"> available, wait for a </w:t>
-            </w:r>
-            <w:proofErr w:type="spellStart"/>
-            <w:r>
-              <w:t>keypress</w:t>
-            </w:r>
-            <w:proofErr w:type="spellEnd"/>
-            <w:r>
-              <w:t xml:space="preserve"> and return the key</w:t>
+              <w:t xml:space="preserve"> available, wait for a keypress and return the key</w:t>
             </w:r>
             <w:r>
               <w:t xml:space="preserve"> code</w:t>
@@ -12216,15 +12137,7 @@
             </w:r>
             <w:r>
               <w:br/>
-              <w:t>C=</w:t>
-            </w:r>
-            <w:proofErr w:type="spellStart"/>
-            <w:r>
-              <w:t>Config</w:t>
-            </w:r>
-            <w:proofErr w:type="spellEnd"/>
-            <w:r>
-              <w:t xml:space="preserve"> Version (not implemented)</w:t>
+              <w:t>C=Config Version (not implemented)</w:t>
             </w:r>
             <w:r>
               <w:br/>
@@ -12347,15 +12260,7 @@
               <w:br/>
             </w:r>
             <w:r>
-              <w:t>C=</w:t>
-            </w:r>
-            <w:proofErr w:type="spellStart"/>
-            <w:r>
-              <w:t>Config</w:t>
-            </w:r>
-            <w:proofErr w:type="spellEnd"/>
-            <w:r>
-              <w:t xml:space="preserve"> </w:t>
+              <w:t xml:space="preserve">C=Config </w:t>
             </w:r>
             <w:r>
               <w:t>Version</w:t>
@@ -12511,7 +12416,13 @@
             </w:r>
             <w:r>
               <w:br/>
-              <w:t>IX=Count of byte to copy</w:t>
+              <w:t>IX=Count of byte</w:t>
+            </w:r>
+            <w:r>
+              <w:t>s</w:t>
+            </w:r>
+            <w:r>
+              <w:t xml:space="preserve"> to copy</w:t>
             </w:r>
           </w:p>
         </w:tc>
@@ -12793,14 +12704,12 @@
                 <w:b/>
               </w:rPr>
             </w:pPr>
-            <w:proofErr w:type="spellStart"/>
             <w:r>
               <w:rPr>
                 <w:b/>
               </w:rPr>
               <w:t>Loc</w:t>
             </w:r>
-            <w:proofErr w:type="spellEnd"/>
           </w:p>
         </w:tc>
         <w:tc>
@@ -13367,13 +13276,145 @@
               <w:pStyle w:val="CellTextNoSpacing"/>
             </w:pPr>
             <w:r>
-              <w:t>&lt;</w:t>
-            </w:r>
-            <w:proofErr w:type="spellStart"/>
-            <w:r>
-              <w:t>ccp</w:t>
-            </w:r>
-            <w:proofErr w:type="spellEnd"/>
+              <w:t>&lt;ccp&gt;</w:t>
+            </w:r>
+          </w:p>
+        </w:tc>
+        <w:tc>
+          <w:tcPr>
+            <w:tcW w:w="5286" w:type="dxa"/>
+          </w:tcPr>
+          <w:p>
+            <w:pPr>
+              <w:pStyle w:val="CellTextNoSpacing"/>
+            </w:pPr>
+            <w:r>
+              <w:t>Command Processor (CCP, ZCPR, etc.)</w:t>
+            </w:r>
+          </w:p>
+        </w:tc>
+      </w:tr>
+      <w:tr>
+        <w:tc>
+          <w:tcPr>
+            <w:tcW w:w="772" w:type="dxa"/>
+          </w:tcPr>
+          <w:p>
+            <w:pPr>
+              <w:pStyle w:val="CellTextNoSpacing"/>
+            </w:pPr>
+            <w:r>
+              <w:t>5800</w:t>
+            </w:r>
+          </w:p>
+        </w:tc>
+        <w:tc>
+          <w:tcPr>
+            <w:tcW w:w="796" w:type="dxa"/>
+          </w:tcPr>
+          <w:p>
+            <w:pPr>
+              <w:pStyle w:val="CellTextNoSpacing"/>
+            </w:pPr>
+            <w:r>
+              <w:t>D800</w:t>
+            </w:r>
+          </w:p>
+        </w:tc>
+        <w:tc>
+          <w:tcPr>
+            <w:tcW w:w="778" w:type="dxa"/>
+          </w:tcPr>
+          <w:p>
+            <w:pPr>
+              <w:pStyle w:val="CellTextNoSpacing"/>
+            </w:pPr>
+            <w:r>
+              <w:t>0E00</w:t>
+            </w:r>
+          </w:p>
+        </w:tc>
+        <w:tc>
+          <w:tcPr>
+            <w:tcW w:w="1429" w:type="dxa"/>
+          </w:tcPr>
+          <w:p>
+            <w:pPr>
+              <w:pStyle w:val="CellTextNoSpacing"/>
+            </w:pPr>
+            <w:r>
+              <w:t>&lt;dos&gt;</w:t>
+            </w:r>
+          </w:p>
+        </w:tc>
+        <w:tc>
+          <w:tcPr>
+            <w:tcW w:w="5286" w:type="dxa"/>
+          </w:tcPr>
+          <w:p>
+            <w:pPr>
+              <w:pStyle w:val="CellTextNoSpacing"/>
+            </w:pPr>
+            <w:r>
+              <w:t>Disk Operating System (BDOS, ZSDOS, etc.)</w:t>
+            </w:r>
+          </w:p>
+        </w:tc>
+      </w:tr>
+      <w:tr>
+        <w:tc>
+          <w:tcPr>
+            <w:tcW w:w="772" w:type="dxa"/>
+          </w:tcPr>
+          <w:p>
+            <w:pPr>
+              <w:pStyle w:val="CellTextNoSpacing"/>
+            </w:pPr>
+            <w:r>
+              <w:t>6600</w:t>
+            </w:r>
+          </w:p>
+        </w:tc>
+        <w:tc>
+          <w:tcPr>
+            <w:tcW w:w="796" w:type="dxa"/>
+          </w:tcPr>
+          <w:p>
+            <w:pPr>
+              <w:pStyle w:val="CellTextNoSpacing"/>
+            </w:pPr>
+            <w:r>
+              <w:t>E600</w:t>
+            </w:r>
+          </w:p>
+        </w:tc>
+        <w:tc>
+          <w:tcPr>
+            <w:tcW w:w="778" w:type="dxa"/>
+          </w:tcPr>
+          <w:p>
+            <w:pPr>
+              <w:pStyle w:val="CellTextNoSpacing"/>
+            </w:pPr>
+            <w:r>
+              <w:t>1900</w:t>
+            </w:r>
+          </w:p>
+        </w:tc>
+        <w:tc>
+          <w:tcPr>
+            <w:tcW w:w="1429" w:type="dxa"/>
+          </w:tcPr>
+          <w:p>
+            <w:pPr>
+              <w:pStyle w:val="CellTextNoSpacing"/>
+            </w:pPr>
+            <w:r>
+              <w:t>&lt;os</w:t>
+            </w:r>
+            <w:r>
+              <w:t>bios</w:t>
+            </w:r>
             <w:r>
               <w:t>&gt;</w:t>
             </w:r>
@@ -13388,7 +13429,7 @@
               <w:pStyle w:val="CellTextNoSpacing"/>
             </w:pPr>
             <w:r>
-              <w:t>Command Processor (CCP, ZCPR, etc.)</w:t>
+              <w:t>OS BIOS (CBIOS, ZBIOS)</w:t>
             </w:r>
           </w:p>
         </w:tc>
@@ -13403,7 +13444,7 @@
               <w:pStyle w:val="CellTextNoSpacing"/>
             </w:pPr>
             <w:r>
-              <w:t>5800</w:t>
+              <w:t>7F00</w:t>
             </w:r>
           </w:p>
         </w:tc>
@@ -13416,7 +13457,7 @@
               <w:pStyle w:val="CellTextNoSpacing"/>
             </w:pPr>
             <w:r>
-              <w:t>D800</w:t>
+              <w:t>FF00</w:t>
             </w:r>
           </w:p>
         </w:tc>
@@ -13429,7 +13470,7 @@
               <w:pStyle w:val="CellTextNoSpacing"/>
             </w:pPr>
             <w:r>
-              <w:t>0E00</w:t>
+              <w:t>0100</w:t>
             </w:r>
           </w:p>
         </w:tc>
@@ -13442,155 +13483,8 @@
               <w:pStyle w:val="CellTextNoSpacing"/>
             </w:pPr>
             <w:r>
-              <w:t>&lt;dos&gt;</w:t>
-            </w:r>
-          </w:p>
-        </w:tc>
-        <w:tc>
-          <w:tcPr>
-            <w:tcW w:w="5286" w:type="dxa"/>
-          </w:tcPr>
-          <w:p>
-            <w:pPr>
-              <w:pStyle w:val="CellTextNoSpacing"/>
-            </w:pPr>
-            <w:r>
-              <w:t>Disk Operating System (BDOS, ZSDOS, etc.)</w:t>
-            </w:r>
-          </w:p>
-        </w:tc>
-      </w:tr>
-      <w:tr>
-        <w:tc>
-          <w:tcPr>
-            <w:tcW w:w="772" w:type="dxa"/>
-          </w:tcPr>
-          <w:p>
-            <w:pPr>
-              <w:pStyle w:val="CellTextNoSpacing"/>
-            </w:pPr>
-            <w:r>
-              <w:t>6600</w:t>
-            </w:r>
-          </w:p>
-        </w:tc>
-        <w:tc>
-          <w:tcPr>
-            <w:tcW w:w="796" w:type="dxa"/>
-          </w:tcPr>
-          <w:p>
-            <w:pPr>
-              <w:pStyle w:val="CellTextNoSpacing"/>
-            </w:pPr>
-            <w:r>
-              <w:t>E600</w:t>
-            </w:r>
-          </w:p>
-        </w:tc>
-        <w:tc>
-          <w:tcPr>
-            <w:tcW w:w="778" w:type="dxa"/>
-          </w:tcPr>
-          <w:p>
-            <w:pPr>
-              <w:pStyle w:val="CellTextNoSpacing"/>
-            </w:pPr>
-            <w:r>
-              <w:t>1900</w:t>
-            </w:r>
-          </w:p>
-        </w:tc>
-        <w:tc>
-          <w:tcPr>
-            <w:tcW w:w="1429" w:type="dxa"/>
-          </w:tcPr>
-          <w:p>
-            <w:pPr>
-              <w:pStyle w:val="CellTextNoSpacing"/>
-            </w:pPr>
-            <w:r>
-              <w:t>&lt;</w:t>
-            </w:r>
-            <w:proofErr w:type="spellStart"/>
-            <w:r>
-              <w:t>os</w:t>
-            </w:r>
-            <w:r>
-              <w:t>bios</w:t>
-            </w:r>
-            <w:proofErr w:type="spellEnd"/>
-            <w:r>
-              <w:t>&gt;</w:t>
-            </w:r>
-          </w:p>
-        </w:tc>
-        <w:tc>
-          <w:tcPr>
-            <w:tcW w:w="5286" w:type="dxa"/>
-          </w:tcPr>
-          <w:p>
-            <w:pPr>
-              <w:pStyle w:val="CellTextNoSpacing"/>
-            </w:pPr>
-            <w:r>
-              <w:t>OS BIOS (CBIOS, ZBIOS)</w:t>
-            </w:r>
-          </w:p>
-        </w:tc>
-      </w:tr>
-      <w:tr>
-        <w:tc>
-          <w:tcPr>
-            <w:tcW w:w="772" w:type="dxa"/>
-          </w:tcPr>
-          <w:p>
-            <w:pPr>
-              <w:pStyle w:val="CellTextNoSpacing"/>
-            </w:pPr>
-            <w:r>
-              <w:t>7F00</w:t>
-            </w:r>
-          </w:p>
-        </w:tc>
-        <w:tc>
-          <w:tcPr>
-            <w:tcW w:w="796" w:type="dxa"/>
-          </w:tcPr>
-          <w:p>
-            <w:pPr>
-              <w:pStyle w:val="CellTextNoSpacing"/>
-            </w:pPr>
-            <w:r>
-              <w:t>FF00</w:t>
-            </w:r>
-          </w:p>
-        </w:tc>
-        <w:tc>
-          <w:tcPr>
-            <w:tcW w:w="778" w:type="dxa"/>
-          </w:tcPr>
-          <w:p>
-            <w:pPr>
-              <w:pStyle w:val="CellTextNoSpacing"/>
-            </w:pPr>
-            <w:r>
-              <w:t>0100</w:t>
-            </w:r>
-          </w:p>
-        </w:tc>
-        <w:tc>
-          <w:tcPr>
-            <w:tcW w:w="1429" w:type="dxa"/>
-          </w:tcPr>
-          <w:p>
-            <w:pPr>
-              <w:pStyle w:val="CellTextNoSpacing"/>
-            </w:pPr>
-            <w:proofErr w:type="spellStart"/>
-            <w:r>
               <w:t>hbfill</w:t>
             </w:r>
-            <w:proofErr w:type="spellEnd"/>
           </w:p>
         </w:tc>
         <w:tc>
@@ -13642,14 +13536,12 @@
                 <w:b/>
               </w:rPr>
             </w:pPr>
-            <w:proofErr w:type="spellStart"/>
             <w:r>
               <w:rPr>
                 <w:b/>
               </w:rPr>
               <w:t>Loc</w:t>
             </w:r>
-            <w:proofErr w:type="spellEnd"/>
           </w:p>
         </w:tc>
         <w:tc>
@@ -14126,14 +14018,12 @@
                 <w:b/>
               </w:rPr>
             </w:pPr>
-            <w:proofErr w:type="spellStart"/>
             <w:r>
               <w:rPr>
                 <w:b/>
               </w:rPr>
               <w:t>Loc</w:t>
             </w:r>
-            <w:proofErr w:type="spellEnd"/>
           </w:p>
         </w:tc>
         <w:tc>
@@ -14624,15 +14514,7 @@
               <w:pStyle w:val="CellTextNoSpacing"/>
             </w:pPr>
             <w:r>
-              <w:t>&lt;</w:t>
-            </w:r>
-            <w:proofErr w:type="spellStart"/>
-            <w:r>
-              <w:t>ccp</w:t>
-            </w:r>
-            <w:proofErr w:type="spellEnd"/>
-            <w:r>
-              <w:t>&gt;</w:t>
+              <w:t>&lt;ccp&gt;</w:t>
             </w:r>
           </w:p>
         </w:tc>
@@ -14766,16 +14648,11 @@
               <w:pStyle w:val="CellTextNoSpacing"/>
             </w:pPr>
             <w:r>
-              <w:t>&lt;</w:t>
-            </w:r>
-            <w:proofErr w:type="spellStart"/>
-            <w:r>
-              <w:t>os</w:t>
+              <w:t>&lt;os</w:t>
             </w:r>
             <w:r>
               <w:t>bios</w:t>
             </w:r>
-            <w:proofErr w:type="spellEnd"/>
             <w:r>
               <w:t>&gt;</w:t>
             </w:r>
@@ -14841,14 +14718,12 @@
                 <w:b/>
               </w:rPr>
             </w:pPr>
-            <w:proofErr w:type="spellStart"/>
             <w:r>
               <w:rPr>
                 <w:b/>
               </w:rPr>
               <w:t>Loc</w:t>
             </w:r>
-            <w:proofErr w:type="spellEnd"/>
           </w:p>
         </w:tc>
         <w:tc>
@@ -15061,14 +14936,12 @@
                 <w:b/>
               </w:rPr>
             </w:pPr>
-            <w:proofErr w:type="spellStart"/>
             <w:r>
               <w:rPr>
                 <w:b/>
               </w:rPr>
               <w:t>Loc</w:t>
             </w:r>
-            <w:proofErr w:type="spellEnd"/>
           </w:p>
         </w:tc>
         <w:tc>
@@ -15451,14 +15324,12 @@
                 <w:b/>
               </w:rPr>
             </w:pPr>
-            <w:proofErr w:type="spellStart"/>
             <w:r>
               <w:rPr>
                 <w:b/>
               </w:rPr>
               <w:t>Loc</w:t>
             </w:r>
-            <w:proofErr w:type="spellEnd"/>
           </w:p>
         </w:tc>
         <w:tc>
@@ -15841,15 +15712,7 @@
               <w:pStyle w:val="CellTextNoSpacing"/>
             </w:pPr>
             <w:r>
-              <w:t>HBIOS Proxy (</w:t>
-            </w:r>
-            <w:proofErr w:type="spellStart"/>
-            <w:r>
-              <w:t>HiMem</w:t>
-            </w:r>
-            <w:proofErr w:type="spellEnd"/>
-            <w:r>
-              <w:t xml:space="preserve"> Stub)</w:t>
+              <w:t>HBIOS Proxy (HiMem Stub)</w:t>
             </w:r>
           </w:p>
         </w:tc>
@@ -15857,12 +15720,7 @@
     </w:tbl>
     <w:p/>
     <w:sectPr>
-      <w:headerReference w:type="even" r:id="rId13"/>
-      <w:headerReference w:type="default" r:id="rId14"/>
-      <w:footerReference w:type="even" r:id="rId15"/>
-      <w:footerReference w:type="default" r:id="rId16"/>
-      <w:headerReference w:type="first" r:id="rId17"/>
-      <w:footerReference w:type="first" r:id="rId18"/>
+      <w:footerReference w:type="default" r:id="rId12"/>
       <w:pgSz w:w="12240" w:h="15840"/>
       <w:pgMar w:top="1440" w:right="1440" w:bottom="1440" w:left="1440" w:header="720" w:footer="720" w:gutter="0"/>
       <w:pgNumType w:start="0"/>
@@ -15875,7 +15733,7 @@
 </file>
 
 <file path=word/endnotes.xml><?xml version="1.0" encoding="utf-8"?>
-<w:endnotes xmlns:wpc="http://schemas.microsoft.com/office/word/2010/wordprocessingCanvas" xmlns:mc="http://schemas.openxmlformats.org/markup-compatibility/2006" xmlns:o="urn:schemas-microsoft-com:office:office" xmlns:r="http://schemas.openxmlformats.org/officeDocument/2006/relationships" xmlns:m="http://schemas.openxmlformats.org/officeDocument/2006/math" xmlns:v="urn:schemas-microsoft-com:vml" xmlns:wp14="http://schemas.microsoft.com/office/word/2010/wordprocessingDrawing" xmlns:wp="http://schemas.openxmlformats.org/drawingml/2006/wordprocessingDrawing" xmlns:w10="urn:schemas-microsoft-com:office:word" xmlns:w="http://schemas.openxmlformats.org/wordprocessingml/2006/main" xmlns:w14="http://schemas.microsoft.com/office/word/2010/wordml" xmlns:wpg="http://schemas.microsoft.com/office/word/2010/wordprocessingGroup" xmlns:wpi="http://schemas.microsoft.com/office/word/2010/wordprocessingInk" xmlns:wne="http://schemas.microsoft.com/office/word/2006/wordml" xmlns:wps="http://schemas.microsoft.com/office/word/2010/wordprocessingShape" mc:Ignorable="w14 wp14">
+<w:endnotes xmlns:wpc="http://schemas.microsoft.com/office/word/2010/wordprocessingCanvas" xmlns:mc="http://schemas.openxmlformats.org/markup-compatibility/2006" xmlns:o="urn:schemas-microsoft-com:office:office" xmlns:r="http://schemas.openxmlformats.org/officeDocument/2006/relationships" xmlns:m="http://schemas.openxmlformats.org/officeDocument/2006/math" xmlns:v="urn:schemas-microsoft-com:vml" xmlns:wp14="http://schemas.microsoft.com/office/word/2010/wordprocessingDrawing" xmlns:wp="http://schemas.openxmlformats.org/drawingml/2006/wordprocessingDrawing" xmlns:w10="urn:schemas-microsoft-com:office:word" xmlns:w="http://schemas.openxmlformats.org/wordprocessingml/2006/main" xmlns:w14="http://schemas.microsoft.com/office/word/2010/wordml" xmlns:w15="http://schemas.microsoft.com/office/word/2012/wordml" xmlns:wpg="http://schemas.microsoft.com/office/word/2010/wordprocessingGroup" xmlns:wpi="http://schemas.microsoft.com/office/word/2010/wordprocessingInk" xmlns:wne="http://schemas.microsoft.com/office/word/2006/wordml" xmlns:wps="http://schemas.microsoft.com/office/word/2010/wordprocessingShape" mc:Ignorable="w14 w15 wp14">
   <w:endnote w:type="separator" w:id="-1">
     <w:p>
       <w:pPr>
@@ -15900,17 +15758,7 @@
 </file>
 
 <file path=word/footer1.xml><?xml version="1.0" encoding="utf-8"?>
-<w:ftr xmlns:wpc="http://schemas.microsoft.com/office/word/2010/wordprocessingCanvas" xmlns:mc="http://schemas.openxmlformats.org/markup-compatibility/2006" xmlns:o="urn:schemas-microsoft-com:office:office" xmlns:r="http://schemas.openxmlformats.org/officeDocument/2006/relationships" xmlns:m="http://schemas.openxmlformats.org/officeDocument/2006/math" xmlns:v="urn:schemas-microsoft-com:vml" xmlns:wp14="http://schemas.microsoft.com/office/word/2010/wordprocessingDrawing" xmlns:wp="http://schemas.openxmlformats.org/drawingml/2006/wordprocessingDrawing" xmlns:w10="urn:schemas-microsoft-com:office:word" xmlns:w="http://schemas.openxmlformats.org/wordprocessingml/2006/main" xmlns:w14="http://schemas.microsoft.com/office/word/2010/wordml" xmlns:wpg="http://schemas.microsoft.com/office/word/2010/wordprocessingGroup" xmlns:wpi="http://schemas.microsoft.com/office/word/2010/wordprocessingInk" xmlns:wne="http://schemas.microsoft.com/office/word/2006/wordml" xmlns:wps="http://schemas.microsoft.com/office/word/2010/wordprocessingShape" mc:Ignorable="w14 wp14">
-  <w:p>
-    <w:pPr>
-      <w:pStyle w:val="Footer"/>
-    </w:pPr>
-  </w:p>
-</w:ftr>
-</file>
-
-<file path=word/footer2.xml><?xml version="1.0" encoding="utf-8"?>
-<w:ftr xmlns:wpc="http://schemas.microsoft.com/office/word/2010/wordprocessingCanvas" xmlns:mc="http://schemas.openxmlformats.org/markup-compatibility/2006" xmlns:o="urn:schemas-microsoft-com:office:office" xmlns:r="http://schemas.openxmlformats.org/officeDocument/2006/relationships" xmlns:m="http://schemas.openxmlformats.org/officeDocument/2006/math" xmlns:v="urn:schemas-microsoft-com:vml" xmlns:wp14="http://schemas.microsoft.com/office/word/2010/wordprocessingDrawing" xmlns:wp="http://schemas.openxmlformats.org/drawingml/2006/wordprocessingDrawing" xmlns:w10="urn:schemas-microsoft-com:office:word" xmlns:w="http://schemas.openxmlformats.org/wordprocessingml/2006/main" xmlns:w14="http://schemas.microsoft.com/office/word/2010/wordml" xmlns:wpg="http://schemas.microsoft.com/office/word/2010/wordprocessingGroup" xmlns:wpi="http://schemas.microsoft.com/office/word/2010/wordprocessingInk" xmlns:wne="http://schemas.microsoft.com/office/word/2006/wordml" xmlns:wps="http://schemas.microsoft.com/office/word/2010/wordprocessingShape" mc:Ignorable="w14 wp14">
+<w:ftr xmlns:wpc="http://schemas.microsoft.com/office/word/2010/wordprocessingCanvas" xmlns:mc="http://schemas.openxmlformats.org/markup-compatibility/2006" xmlns:o="urn:schemas-microsoft-com:office:office" xmlns:r="http://schemas.openxmlformats.org/officeDocument/2006/relationships" xmlns:m="http://schemas.openxmlformats.org/officeDocument/2006/math" xmlns:v="urn:schemas-microsoft-com:vml" xmlns:wp14="http://schemas.microsoft.com/office/word/2010/wordprocessingDrawing" xmlns:wp="http://schemas.openxmlformats.org/drawingml/2006/wordprocessingDrawing" xmlns:w10="urn:schemas-microsoft-com:office:word" xmlns:w="http://schemas.openxmlformats.org/wordprocessingml/2006/main" xmlns:w14="http://schemas.microsoft.com/office/word/2010/wordml" xmlns:w15="http://schemas.microsoft.com/office/word/2012/wordml" xmlns:wpg="http://schemas.microsoft.com/office/word/2010/wordprocessingGroup" xmlns:wpi="http://schemas.microsoft.com/office/word/2010/wordprocessingInk" xmlns:wne="http://schemas.microsoft.com/office/word/2006/wordml" xmlns:wps="http://schemas.microsoft.com/office/word/2010/wordprocessingShape" mc:Ignorable="w14 w15 wp14">
   <w:p>
     <w:pPr>
       <w:pStyle w:val="Footer"/>
@@ -15934,19 +15782,11 @@
       </w:sdtPr>
       <w:sdtEndPr/>
       <w:sdtContent>
-        <w:proofErr w:type="spellStart"/>
         <w:r>
           <w:rPr>
             <w:rFonts w:eastAsiaTheme="majorEastAsia" w:cstheme="majorBidi"/>
           </w:rPr>
-          <w:t>RomWBW</w:t>
-        </w:r>
-        <w:proofErr w:type="spellEnd"/>
-        <w:r>
-          <w:rPr>
-            <w:rFonts w:eastAsiaTheme="majorEastAsia" w:cstheme="majorBidi"/>
-          </w:rPr>
-          <w:t xml:space="preserve"> Architecture</w:t>
+          <w:t>RomWBW Architecture</w:t>
         </w:r>
       </w:sdtContent>
     </w:sdt>
@@ -15982,7 +15822,7 @@
         <w:rFonts w:eastAsiaTheme="majorEastAsia" w:cstheme="majorBidi"/>
         <w:noProof/>
       </w:rPr>
-      <w:t>17</w:t>
+      <w:t>23</w:t>
     </w:r>
     <w:r>
       <w:rPr>
@@ -15995,18 +15835,8 @@
 </w:ftr>
 </file>
 
-<file path=word/footer3.xml><?xml version="1.0" encoding="utf-8"?>
-<w:ftr xmlns:wpc="http://schemas.microsoft.com/office/word/2010/wordprocessingCanvas" xmlns:mc="http://schemas.openxmlformats.org/markup-compatibility/2006" xmlns:o="urn:schemas-microsoft-com:office:office" xmlns:r="http://schemas.openxmlformats.org/officeDocument/2006/relationships" xmlns:m="http://schemas.openxmlformats.org/officeDocument/2006/math" xmlns:v="urn:schemas-microsoft-com:vml" xmlns:wp14="http://schemas.microsoft.com/office/word/2010/wordprocessingDrawing" xmlns:wp="http://schemas.openxmlformats.org/drawingml/2006/wordprocessingDrawing" xmlns:w10="urn:schemas-microsoft-com:office:word" xmlns:w="http://schemas.openxmlformats.org/wordprocessingml/2006/main" xmlns:w14="http://schemas.microsoft.com/office/word/2010/wordml" xmlns:wpg="http://schemas.microsoft.com/office/word/2010/wordprocessingGroup" xmlns:wpi="http://schemas.microsoft.com/office/word/2010/wordprocessingInk" xmlns:wne="http://schemas.microsoft.com/office/word/2006/wordml" xmlns:wps="http://schemas.microsoft.com/office/word/2010/wordprocessingShape" mc:Ignorable="w14 wp14">
-  <w:p>
-    <w:pPr>
-      <w:pStyle w:val="Footer"/>
-    </w:pPr>
-  </w:p>
-</w:ftr>
-</file>
-
 <file path=word/footnotes.xml><?xml version="1.0" encoding="utf-8"?>
-<w:footnotes xmlns:wpc="http://schemas.microsoft.com/office/word/2010/wordprocessingCanvas" xmlns:mc="http://schemas.openxmlformats.org/markup-compatibility/2006" xmlns:o="urn:schemas-microsoft-com:office:office" xmlns:r="http://schemas.openxmlformats.org/officeDocument/2006/relationships" xmlns:m="http://schemas.openxmlformats.org/officeDocument/2006/math" xmlns:v="urn:schemas-microsoft-com:vml" xmlns:wp14="http://schemas.microsoft.com/office/word/2010/wordprocessingDrawing" xmlns:wp="http://schemas.openxmlformats.org/drawingml/2006/wordprocessingDrawing" xmlns:w10="urn:schemas-microsoft-com:office:word" xmlns:w="http://schemas.openxmlformats.org/wordprocessingml/2006/main" xmlns:w14="http://schemas.microsoft.com/office/word/2010/wordml" xmlns:wpg="http://schemas.microsoft.com/office/word/2010/wordprocessingGroup" xmlns:wpi="http://schemas.microsoft.com/office/word/2010/wordprocessingInk" xmlns:wne="http://schemas.microsoft.com/office/word/2006/wordml" xmlns:wps="http://schemas.microsoft.com/office/word/2010/wordprocessingShape" mc:Ignorable="w14 wp14">
+<w:footnotes xmlns:wpc="http://schemas.microsoft.com/office/word/2010/wordprocessingCanvas" xmlns:mc="http://schemas.openxmlformats.org/markup-compatibility/2006" xmlns:o="urn:schemas-microsoft-com:office:office" xmlns:r="http://schemas.openxmlformats.org/officeDocument/2006/relationships" xmlns:m="http://schemas.openxmlformats.org/officeDocument/2006/math" xmlns:v="urn:schemas-microsoft-com:vml" xmlns:wp14="http://schemas.microsoft.com/office/word/2010/wordprocessingDrawing" xmlns:wp="http://schemas.openxmlformats.org/drawingml/2006/wordprocessingDrawing" xmlns:w10="urn:schemas-microsoft-com:office:word" xmlns:w="http://schemas.openxmlformats.org/wordprocessingml/2006/main" xmlns:w14="http://schemas.microsoft.com/office/word/2010/wordml" xmlns:w15="http://schemas.microsoft.com/office/word/2012/wordml" xmlns:wpg="http://schemas.microsoft.com/office/word/2010/wordprocessingGroup" xmlns:wpi="http://schemas.microsoft.com/office/word/2010/wordprocessingInk" xmlns:wne="http://schemas.microsoft.com/office/word/2006/wordml" xmlns:wps="http://schemas.microsoft.com/office/word/2010/wordprocessingShape" mc:Ignorable="w14 w15 wp14">
   <w:footnote w:type="separator" w:id="-1">
     <w:p>
       <w:pPr>
@@ -16030,38 +15860,8 @@
 </w:footnotes>
 </file>
 
-<file path=word/header1.xml><?xml version="1.0" encoding="utf-8"?>
-<w:hdr xmlns:wpc="http://schemas.microsoft.com/office/word/2010/wordprocessingCanvas" xmlns:mc="http://schemas.openxmlformats.org/markup-compatibility/2006" xmlns:o="urn:schemas-microsoft-com:office:office" xmlns:r="http://schemas.openxmlformats.org/officeDocument/2006/relationships" xmlns:m="http://schemas.openxmlformats.org/officeDocument/2006/math" xmlns:v="urn:schemas-microsoft-com:vml" xmlns:wp14="http://schemas.microsoft.com/office/word/2010/wordprocessingDrawing" xmlns:wp="http://schemas.openxmlformats.org/drawingml/2006/wordprocessingDrawing" xmlns:w10="urn:schemas-microsoft-com:office:word" xmlns:w="http://schemas.openxmlformats.org/wordprocessingml/2006/main" xmlns:w14="http://schemas.microsoft.com/office/word/2010/wordml" xmlns:wpg="http://schemas.microsoft.com/office/word/2010/wordprocessingGroup" xmlns:wpi="http://schemas.microsoft.com/office/word/2010/wordprocessingInk" xmlns:wne="http://schemas.microsoft.com/office/word/2006/wordml" xmlns:wps="http://schemas.microsoft.com/office/word/2010/wordprocessingShape" mc:Ignorable="w14 wp14">
-  <w:p>
-    <w:pPr>
-      <w:pStyle w:val="Header"/>
-    </w:pPr>
-  </w:p>
-</w:hdr>
-</file>
-
-<file path=word/header2.xml><?xml version="1.0" encoding="utf-8"?>
-<w:hdr xmlns:wpc="http://schemas.microsoft.com/office/word/2010/wordprocessingCanvas" xmlns:mc="http://schemas.openxmlformats.org/markup-compatibility/2006" xmlns:o="urn:schemas-microsoft-com:office:office" xmlns:r="http://schemas.openxmlformats.org/officeDocument/2006/relationships" xmlns:m="http://schemas.openxmlformats.org/officeDocument/2006/math" xmlns:v="urn:schemas-microsoft-com:vml" xmlns:wp14="http://schemas.microsoft.com/office/word/2010/wordprocessingDrawing" xmlns:wp="http://schemas.openxmlformats.org/drawingml/2006/wordprocessingDrawing" xmlns:w10="urn:schemas-microsoft-com:office:word" xmlns:w="http://schemas.openxmlformats.org/wordprocessingml/2006/main" xmlns:w14="http://schemas.microsoft.com/office/word/2010/wordml" xmlns:wpg="http://schemas.microsoft.com/office/word/2010/wordprocessingGroup" xmlns:wpi="http://schemas.microsoft.com/office/word/2010/wordprocessingInk" xmlns:wne="http://schemas.microsoft.com/office/word/2006/wordml" xmlns:wps="http://schemas.microsoft.com/office/word/2010/wordprocessingShape" mc:Ignorable="w14 wp14">
-  <w:p>
-    <w:pPr>
-      <w:pStyle w:val="Header"/>
-    </w:pPr>
-  </w:p>
-</w:hdr>
-</file>
-
-<file path=word/header3.xml><?xml version="1.0" encoding="utf-8"?>
-<w:hdr xmlns:wpc="http://schemas.microsoft.com/office/word/2010/wordprocessingCanvas" xmlns:mc="http://schemas.openxmlformats.org/markup-compatibility/2006" xmlns:o="urn:schemas-microsoft-com:office:office" xmlns:r="http://schemas.openxmlformats.org/officeDocument/2006/relationships" xmlns:m="http://schemas.openxmlformats.org/officeDocument/2006/math" xmlns:v="urn:schemas-microsoft-com:vml" xmlns:wp14="http://schemas.microsoft.com/office/word/2010/wordprocessingDrawing" xmlns:wp="http://schemas.openxmlformats.org/drawingml/2006/wordprocessingDrawing" xmlns:w10="urn:schemas-microsoft-com:office:word" xmlns:w="http://schemas.openxmlformats.org/wordprocessingml/2006/main" xmlns:w14="http://schemas.microsoft.com/office/word/2010/wordml" xmlns:wpg="http://schemas.microsoft.com/office/word/2010/wordprocessingGroup" xmlns:wpi="http://schemas.microsoft.com/office/word/2010/wordprocessingInk" xmlns:wne="http://schemas.microsoft.com/office/word/2006/wordml" xmlns:wps="http://schemas.microsoft.com/office/word/2010/wordprocessingShape" mc:Ignorable="w14 wp14">
-  <w:p>
-    <w:pPr>
-      <w:pStyle w:val="Header"/>
-    </w:pPr>
-  </w:p>
-</w:hdr>
-</file>
-
 <file path=word/numbering.xml><?xml version="1.0" encoding="utf-8"?>
-<w:numbering xmlns:wpc="http://schemas.microsoft.com/office/word/2010/wordprocessingCanvas" xmlns:mc="http://schemas.openxmlformats.org/markup-compatibility/2006" xmlns:o="urn:schemas-microsoft-com:office:office" xmlns:r="http://schemas.openxmlformats.org/officeDocument/2006/relationships" xmlns:m="http://schemas.openxmlformats.org/officeDocument/2006/math" xmlns:v="urn:schemas-microsoft-com:vml" xmlns:wp14="http://schemas.microsoft.com/office/word/2010/wordprocessingDrawing" xmlns:wp="http://schemas.openxmlformats.org/drawingml/2006/wordprocessingDrawing" xmlns:w10="urn:schemas-microsoft-com:office:word" xmlns:w="http://schemas.openxmlformats.org/wordprocessingml/2006/main" xmlns:w14="http://schemas.microsoft.com/office/word/2010/wordml" xmlns:wpg="http://schemas.microsoft.com/office/word/2010/wordprocessingGroup" xmlns:wpi="http://schemas.microsoft.com/office/word/2010/wordprocessingInk" xmlns:wne="http://schemas.microsoft.com/office/word/2006/wordml" xmlns:wps="http://schemas.microsoft.com/office/word/2010/wordprocessingShape" mc:Ignorable="w14 wp14">
+<w:numbering xmlns:wpc="http://schemas.microsoft.com/office/word/2010/wordprocessingCanvas" xmlns:mc="http://schemas.openxmlformats.org/markup-compatibility/2006" xmlns:o="urn:schemas-microsoft-com:office:office" xmlns:r="http://schemas.openxmlformats.org/officeDocument/2006/relationships" xmlns:m="http://schemas.openxmlformats.org/officeDocument/2006/math" xmlns:v="urn:schemas-microsoft-com:vml" xmlns:wp14="http://schemas.microsoft.com/office/word/2010/wordprocessingDrawing" xmlns:wp="http://schemas.openxmlformats.org/drawingml/2006/wordprocessingDrawing" xmlns:w10="urn:schemas-microsoft-com:office:word" xmlns:w="http://schemas.openxmlformats.org/wordprocessingml/2006/main" xmlns:w14="http://schemas.microsoft.com/office/word/2010/wordml" xmlns:w15="http://schemas.microsoft.com/office/word/2012/wordml" xmlns:wpg="http://schemas.microsoft.com/office/word/2010/wordprocessingGroup" xmlns:wpi="http://schemas.microsoft.com/office/word/2010/wordprocessingInk" xmlns:wne="http://schemas.microsoft.com/office/word/2006/wordml" xmlns:wps="http://schemas.microsoft.com/office/word/2010/wordprocessingShape" mc:Ignorable="w14 w15 wp14">
   <w:abstractNum w:abstractNumId="0">
     <w:nsid w:val="142D416B"/>
     <w:multiLevelType w:val="hybridMultilevel"/>
@@ -16336,7 +16136,7 @@
 </file>
 
 <file path=word/styles.xml><?xml version="1.0" encoding="utf-8"?>
-<w:styles xmlns:mc="http://schemas.openxmlformats.org/markup-compatibility/2006" xmlns:r="http://schemas.openxmlformats.org/officeDocument/2006/relationships" xmlns:w="http://schemas.openxmlformats.org/wordprocessingml/2006/main" xmlns:w14="http://schemas.microsoft.com/office/word/2010/wordml" mc:Ignorable="w14">
+<w:styles xmlns:mc="http://schemas.openxmlformats.org/markup-compatibility/2006" xmlns:r="http://schemas.openxmlformats.org/officeDocument/2006/relationships" xmlns:w="http://schemas.openxmlformats.org/wordprocessingml/2006/main" xmlns:w14="http://schemas.microsoft.com/office/word/2010/wordml" xmlns:w15="http://schemas.microsoft.com/office/word/2012/wordml" mc:Ignorable="w14 w15">
   <w:docDefaults>
     <w:rPrDefault>
       <w:rPr>
@@ -16352,715 +16152,378 @@
       </w:pPr>
     </w:pPrDefault>
   </w:docDefaults>
-  <w:latentStyles w:defLockedState="0" w:defUIPriority="99" w:defSemiHidden="1" w:defUnhideWhenUsed="1" w:defQFormat="0" w:count="267">
-    <w:lsdException w:name="Normal" w:semiHidden="0" w:uiPriority="0" w:unhideWhenUsed="0" w:qFormat="1"/>
-    <w:lsdException w:name="heading 1" w:semiHidden="0" w:uiPriority="9" w:unhideWhenUsed="0" w:qFormat="1"/>
-    <w:lsdException w:name="heading 2" w:uiPriority="9" w:qFormat="1"/>
-    <w:lsdException w:name="heading 3" w:uiPriority="9" w:qFormat="1"/>
-    <w:lsdException w:name="heading 4" w:uiPriority="9" w:qFormat="1"/>
-    <w:lsdException w:name="heading 5" w:uiPriority="9" w:qFormat="1"/>
-    <w:lsdException w:name="heading 6" w:uiPriority="9" w:qFormat="1"/>
-    <w:lsdException w:name="heading 7" w:uiPriority="9" w:qFormat="1"/>
-    <w:lsdException w:name="heading 8" w:uiPriority="9" w:qFormat="1"/>
-    <w:lsdException w:name="heading 9" w:uiPriority="9" w:qFormat="1"/>
-    <w:lsdException w:name="toc 1" w:uiPriority="39"/>
-    <w:lsdException w:name="toc 2" w:uiPriority="39"/>
-    <w:lsdException w:name="toc 3" w:uiPriority="39"/>
-    <w:lsdException w:name="toc 4" w:uiPriority="39"/>
-    <w:lsdException w:name="toc 5" w:uiPriority="39"/>
-    <w:lsdException w:name="toc 6" w:uiPriority="39"/>
-    <w:lsdException w:name="toc 7" w:uiPriority="39"/>
-    <w:lsdException w:name="toc 8" w:uiPriority="39"/>
-    <w:lsdException w:name="toc 9" w:uiPriority="39"/>
-    <w:lsdException w:name="caption" w:uiPriority="35" w:qFormat="1"/>
-    <w:lsdException w:name="Title" w:semiHidden="0" w:uiPriority="10" w:unhideWhenUsed="0" w:qFormat="1"/>
-    <w:lsdException w:name="Default Paragraph Font" w:uiPriority="1"/>
-    <w:lsdException w:name="Subtitle" w:semiHidden="0" w:uiPriority="11" w:unhideWhenUsed="0" w:qFormat="1"/>
-    <w:lsdException w:name="Strong" w:semiHidden="0" w:uiPriority="22" w:unhideWhenUsed="0" w:qFormat="1"/>
-    <w:lsdException w:name="Emphasis" w:semiHidden="0" w:uiPriority="20" w:unhideWhenUsed="0" w:qFormat="1"/>
-    <w:lsdException w:name="Table Grid" w:semiHidden="0" w:uiPriority="59" w:unhideWhenUsed="0"/>
-    <w:lsdException w:name="Placeholder Text" w:unhideWhenUsed="0"/>
-    <w:lsdException w:name="No Spacing" w:semiHidden="0" w:uiPriority="1" w:unhideWhenUsed="0" w:qFormat="1"/>
-    <w:lsdException w:name="Light Shading" w:semiHidden="0" w:uiPriority="60" w:unhideWhenUsed="0"/>
-    <w:lsdException w:name="Light List" w:semiHidden="0" w:uiPriority="61" w:unhideWhenUsed="0"/>
-    <w:lsdException w:name="Light Grid" w:semiHidden="0" w:uiPriority="62" w:unhideWhenUsed="0"/>
-    <w:lsdException w:name="Medium Shading 1" w:semiHidden="0" w:uiPriority="63" w:unhideWhenUsed="0"/>
-    <w:lsdException w:name="Medium Shading 2" w:semiHidden="0" w:uiPriority="64" w:unhideWhenUsed="0"/>
-    <w:lsdException w:name="Medium List 1" w:semiHidden="0" w:uiPriority="65" w:unhideWhenUsed="0"/>
-    <w:lsdException w:name="Medium List 2" w:semiHidden="0" w:uiPriority="66" w:unhideWhenUsed="0"/>
-    <w:lsdException w:name="Medium Grid 1" w:semiHidden="0" w:uiPriority="67" w:unhideWhenUsed="0"/>
-    <w:lsdException w:name="Medium Grid 2" w:semiHidden="0" w:uiPriority="68" w:unhideWhenUsed="0"/>
-    <w:lsdException w:name="Medium Grid 3" w:semiHidden="0" w:uiPriority="69" w:unhideWhenUsed="0"/>
-    <w:lsdException w:name="Dark List" w:semiHidden="0" w:uiPriority="70" w:unhideWhenUsed="0"/>
-    <w:lsdException w:name="Colorful Shading" w:semiHidden="0" w:uiPriority="71" w:unhideWhenUsed="0"/>
-    <w:lsdException w:name="Colorful List" w:semiHidden="0" w:uiPriority="72" w:unhideWhenUsed="0"/>
-    <w:lsdException w:name="Colorful Grid" w:semiHidden="0" w:uiPriority="73" w:unhideWhenUsed="0"/>
-    <w:lsdException w:name="Light Shading Accent 1" w:semiHidden="0" w:uiPriority="60" w:unhideWhenUsed="0"/>
-    <w:lsdException w:name="Light List Accent 1" w:semiHidden="0" w:uiPriority="61" w:unhideWhenUsed="0"/>
-    <w:lsdException w:name="Light Grid Accent 1" w:semiHidden="0" w:uiPriority="62" w:unhideWhenUsed="0"/>
-    <w:lsdException w:name="Medium Shading 1 Accent 1" w:semiHidden="0" w:uiPriority="63" w:unhideWhenUsed="0"/>
-    <w:lsdException w:name="Medium Shading 2 Accent 1" w:semiHidden="0" w:uiPriority="64" w:unhideWhenUsed="0"/>
-    <w:lsdException w:name="Medium List 1 Accent 1" w:semiHidden="0" w:uiPriority="65" w:unhideWhenUsed="0"/>
-    <w:lsdException w:name="Revision" w:unhideWhenUsed="0"/>
-    <w:lsdException w:name="List Paragraph" w:semiHidden="0" w:uiPriority="34" w:unhideWhenUsed="0" w:qFormat="1"/>
-    <w:lsdException w:name="Quote" w:semiHidden="0" w:uiPriority="29" w:unhideWhenUsed="0" w:qFormat="1"/>
-    <w:lsdException w:name="Intense Quote" w:semiHidden="0" w:uiPriority="30" w:unhideWhenUsed="0" w:qFormat="1"/>
-    <w:lsdException w:name="Medium List 2 Accent 1" w:semiHidden="0" w:uiPriority="66" w:unhideWhenUsed="0"/>
-    <w:lsdException w:name="Medium Grid 1 Accent 1" w:semiHidden="0" w:uiPriority="67" w:unhideWhenUsed="0"/>
-    <w:lsdException w:name="Medium Grid 2 Accent 1" w:semiHidden="0" w:uiPriority="68" w:unhideWhenUsed="0"/>
-    <w:lsdException w:name="Medium Grid 3 Accent 1" w:semiHidden="0" w:uiPriority="69" w:unhideWhenUsed="0"/>
-    <w:lsdException w:name="Dark List Accent 1" w:semiHidden="0" w:uiPriority="70" w:unhideWhenUsed="0"/>
-    <w:lsdException w:name="Colorful Shading Accent 1" w:semiHidden="0" w:uiPriority="71" w:unhideWhenUsed="0"/>
-    <w:lsdException w:name="Colorful List Accent 1" w:semiHidden="0" w:uiPriority="72" w:unhideWhenUsed="0"/>
-    <w:lsdException w:name="Colorful Grid Accent 1" w:semiHidden="0" w:uiPriority="73" w:unhideWhenUsed="0"/>
-    <w:lsdException w:name="Light Shading Accent 2" w:semiHidden="0" w:uiPriority="60" w:unhideWhenUsed="0"/>
-    <w:lsdException w:name="Light List Accent 2" w:semiHidden="0" w:uiPriority="61" w:unhideWhenUsed="0"/>
-    <w:lsdException w:name="Light Grid Accent 2" w:semiHidden="0" w:uiPriority="62" w:unhideWhenUsed="0"/>
-    <w:lsdException w:name="Medium Shading 1 Accent 2" w:semiHidden="0" w:uiPriority="63" w:unhideWhenUsed="0"/>
-    <w:lsdException w:name="Medium Shading 2 Accent 2" w:semiHidden="0" w:uiPriority="64" w:unhideWhenUsed="0"/>
-    <w:lsdException w:name="Medium List 1 Accent 2" w:semiHidden="0" w:uiPriority="65" w:unhideWhenUsed="0"/>
-    <w:lsdException w:name="Medium List 2 Accent 2" w:semiHidden="0" w:uiPriority="66" w:unhideWhenUsed="0"/>
-    <w:lsdException w:name="Medium Grid 1 Accent 2" w:semiHidden="0" w:uiPriority="67" w:unhideWhenUsed="0"/>
-    <w:lsdException w:name="Medium Grid 2 Accent 2" w:semiHidden="0" w:uiPriority="68" w:unhideWhenUsed="0"/>
-    <w:lsdException w:name="Medium Grid 3 Accent 2" w:semiHidden="0" w:uiPriority="69" w:unhideWhenUsed="0"/>
-    <w:lsdException w:name="Dark List Accent 2" w:semiHidden="0" w:uiPriority="70" w:unhideWhenUsed="0"/>
-    <w:lsdException w:name="Colorful Shading Accent 2" w:semiHidden="0" w:uiPriority="71" w:unhideWhenUsed="0"/>
-    <w:lsdException w:name="Colorful List Accent 2" w:semiHidden="0" w:uiPriority="72" w:unhideWhenUsed="0"/>
-    <w:lsdException w:name="Colorful Grid Accent 2" w:semiHidden="0" w:uiPriority="73" w:unhideWhenUsed="0"/>
-    <w:lsdException w:name="Light Shading Accent 3" w:semiHidden="0" w:uiPriority="60" w:unhideWhenUsed="0"/>
-    <w:lsdException w:name="Light List Accent 3" w:semiHidden="0" w:uiPriority="61" w:unhideWhenUsed="0"/>
-    <w:lsdException w:name="Light Grid Accent 3" w:semiHidden="0" w:uiPriority="62" w:unhideWhenUsed="0"/>
-    <w:lsdException w:name="Medium Shading 1 Accent 3" w:semiHidden="0" w:uiPriority="63" w:unhideWhenUsed="0"/>
-    <w:lsdException w:name="Medium Shading 2 Accent 3" w:semiHidden="0" w:uiPriority="64" w:unhideWhenUsed="0"/>
-    <w:lsdException w:name="Medium List 1 Accent 3" w:semiHidden="0" w:uiPriority="65" w:unhideWhenUsed="0"/>
-    <w:lsdException w:name="Medium List 2 Accent 3" w:semiHidden="0" w:uiPriority="66" w:unhideWhenUsed="0"/>
-    <w:lsdException w:name="Medium Grid 1 Accent 3" w:semiHidden="0" w:uiPriority="67" w:unhideWhenUsed="0"/>
-    <w:lsdException w:name="Medium Grid 2 Accent 3" w:semiHidden="0" w:uiPriority="68" w:unhideWhenUsed="0"/>
-    <w:lsdException w:name="Medium Grid 3 Accent 3" w:semiHidden="0" w:uiPriority="69" w:unhideWhenUsed="0"/>
-    <w:lsdException w:name="Dark List Accent 3" w:semiHidden="0" w:uiPriority="70" w:unhideWhenUsed="0"/>
-    <w:lsdException w:name="Colorful Shading Accent 3" w:semiHidden="0" w:uiPriority="71" w:unhideWhenUsed="0"/>
-    <w:lsdException w:name="Colorful List Accent 3" w:semiHidden="0" w:uiPriority="72" w:unhideWhenUsed="0"/>
-    <w:lsdException w:name="Colorful Grid Accent 3" w:semiHidden="0" w:uiPriority="73" w:unhideWhenUsed="0"/>
-    <w:lsdException w:name="Light Shading Accent 4" w:semiHidden="0" w:uiPriority="60" w:unhideWhenUsed="0"/>
-    <w:lsdException w:name="Light List Accent 4" w:semiHidden="0" w:uiPriority="61" w:unhideWhenUsed="0"/>
-    <w:lsdException w:name="Light Grid Accent 4" w:semiHidden="0" w:uiPriority="62" w:unhideWhenUsed="0"/>
-    <w:lsdException w:name="Medium Shading 1 Accent 4" w:semiHidden="0" w:uiPriority="63" w:unhideWhenUsed="0"/>
-    <w:lsdException w:name="Medium Shading 2 Accent 4" w:semiHidden="0" w:uiPriority="64" w:unhideWhenUsed="0"/>
-    <w:lsdException w:name="Medium List 1 Accent 4" w:semiHidden="0" w:uiPriority="65" w:unhideWhenUsed="0"/>
-    <w:lsdException w:name="Medium List 2 Accent 4" w:semiHidden="0" w:uiPriority="66" w:unhideWhenUsed="0"/>
-    <w:lsdException w:name="Medium Grid 1 Accent 4" w:semiHidden="0" w:uiPriority="67" w:unhideWhenUsed="0"/>
-    <w:lsdException w:name="Medium Grid 2 Accent 4" w:semiHidden="0" w:uiPriority="68" w:unhideWhenUsed="0"/>
-    <w:lsdException w:name="Medium Grid 3 Accent 4" w:semiHidden="0" w:uiPriority="69" w:unhideWhenUsed="0"/>
-    <w:lsdException w:name="Dark List Accent 4" w:semiHidden="0" w:uiPriority="70" w:unhideWhenUsed="0"/>
-    <w:lsdException w:name="Colorful Shading Accent 4" w:semiHidden="0" w:uiPriority="71" w:unhideWhenUsed="0"/>
-    <w:lsdException w:name="Colorful List Accent 4" w:semiHidden="0" w:uiPriority="72" w:unhideWhenUsed="0"/>
-    <w:lsdException w:name="Colorful Grid Accent 4" w:semiHidden="0" w:uiPriority="73" w:unhideWhenUsed="0"/>
-    <w:lsdException w:name="Light Shading Accent 5" w:semiHidden="0" w:uiPriority="60" w:unhideWhenUsed="0"/>
-    <w:lsdException w:name="Light List Accent 5" w:semiHidden="0" w:uiPriority="61" w:unhideWhenUsed="0"/>
-    <w:lsdException w:name="Light Grid Accent 5" w:semiHidden="0" w:uiPriority="62" w:unhideWhenUsed="0"/>
-    <w:lsdException w:name="Medium Shading 1 Accent 5" w:semiHidden="0" w:uiPriority="63" w:unhideWhenUsed="0"/>
-    <w:lsdException w:name="Medium Shading 2 Accent 5" w:semiHidden="0" w:uiPriority="64" w:unhideWhenUsed="0"/>
-    <w:lsdException w:name="Medium List 1 Accent 5" w:semiHidden="0" w:uiPriority="65" w:unhideWhenUsed="0"/>
-    <w:lsdException w:name="Medium List 2 Accent 5" w:semiHidden="0" w:uiPriority="66" w:unhideWhenUsed="0"/>
-    <w:lsdException w:name="Medium Grid 1 Accent 5" w:semiHidden="0" w:uiPriority="67" w:unhideWhenUsed="0"/>
-    <w:lsdException w:name="Medium Grid 2 Accent 5" w:semiHidden="0" w:uiPriority="68" w:unhideWhenUsed="0"/>
-    <w:lsdException w:name="Medium Grid 3 Accent 5" w:semiHidden="0" w:uiPriority="69" w:unhideWhenUsed="0"/>
-    <w:lsdException w:name="Dark List Accent 5" w:semiHidden="0" w:uiPriority="70" w:unhideWhenUsed="0"/>
-    <w:lsdException w:name="Colorful Shading Accent 5" w:semiHidden="0" w:uiPriority="71" w:unhideWhenUsed="0"/>
-    <w:lsdException w:name="Colorful List Accent 5" w:semiHidden="0" w:uiPriority="72" w:unhideWhenUsed="0"/>
-    <w:lsdException w:name="Colorful Grid Accent 5" w:semiHidden="0" w:uiPriority="73" w:unhideWhenUsed="0"/>
-    <w:lsdException w:name="Light Shading Accent 6" w:semiHidden="0" w:uiPriority="60" w:unhideWhenUsed="0"/>
-    <w:lsdException w:name="Light List Accent 6" w:semiHidden="0" w:uiPriority="61" w:unhideWhenUsed="0"/>
-    <w:lsdException w:name="Light Grid Accent 6" w:semiHidden="0" w:uiPriority="62" w:unhideWhenUsed="0"/>
-    <w:lsdException w:name="Medium Shading 1 Accent 6" w:semiHidden="0" w:uiPriority="63" w:unhideWhenUsed="0"/>
-    <w:lsdException w:name="Medium Shading 2 Accent 6" w:semiHidden="0" w:uiPriority="64" w:unhideWhenUsed="0"/>
-    <w:lsdException w:name="Medium List 1 Accent 6" w:semiHidden="0" w:uiPriority="65" w:unhideWhenUsed="0"/>
-    <w:lsdException w:name="Medium List 2 Accent 6" w:semiHidden="0" w:uiPriority="66" w:unhideWhenUsed="0"/>
-    <w:lsdException w:name="Medium Grid 1 Accent 6" w:semiHidden="0" w:uiPriority="67" w:unhideWhenUsed="0"/>
-    <w:lsdException w:name="Medium Grid 2 Accent 6" w:semiHidden="0" w:uiPriority="68" w:unhideWhenUsed="0"/>
-    <w:lsdException w:name="Medium Grid 3 Accent 6" w:semiHidden="0" w:uiPriority="69" w:unhideWhenUsed="0"/>
-    <w:lsdException w:name="Dark List Accent 6" w:semiHidden="0" w:uiPriority="70" w:unhideWhenUsed="0"/>
-    <w:lsdException w:name="Colorful Shading Accent 6" w:semiHidden="0" w:uiPriority="71" w:unhideWhenUsed="0"/>
-    <w:lsdException w:name="Colorful List Accent 6" w:semiHidden="0" w:uiPriority="72" w:unhideWhenUsed="0"/>
-    <w:lsdException w:name="Colorful Grid Accent 6" w:semiHidden="0" w:uiPriority="73" w:unhideWhenUsed="0"/>
-    <w:lsdException w:name="Subtle Emphasis" w:semiHidden="0" w:uiPriority="19" w:unhideWhenUsed="0" w:qFormat="1"/>
-    <w:lsdException w:name="Intense Emphasis" w:semiHidden="0" w:uiPriority="21" w:unhideWhenUsed="0" w:qFormat="1"/>
-    <w:lsdException w:name="Subtle Reference" w:semiHidden="0" w:uiPriority="31" w:unhideWhenUsed="0" w:qFormat="1"/>
-    <w:lsdException w:name="Intense Reference" w:semiHidden="0" w:uiPriority="32" w:unhideWhenUsed="0" w:qFormat="1"/>
-    <w:lsdException w:name="Book Title" w:semiHidden="0" w:uiPriority="33" w:unhideWhenUsed="0" w:qFormat="1"/>
-    <w:lsdException w:name="Bibliography" w:uiPriority="37"/>
-    <w:lsdException w:name="TOC Heading" w:uiPriority="39" w:qFormat="1"/>
-  </w:latentStyles>
-  <w:style w:type="paragraph" w:default="1" w:styleId="Normal">
-    <w:name w:val="Normal"/>
-    <w:qFormat/>
-  </w:style>
-  <w:style w:type="paragraph" w:styleId="Heading1">
-    <w:name w:val="heading 1"/>
-    <w:basedOn w:val="Normal"/>
-    <w:next w:val="Normal"/>
-    <w:link w:val="Heading1Char"/>
-    <w:uiPriority w:val="9"/>
-    <w:qFormat/>
-    <w:rsid w:val="005D5309"/>
-    <w:pPr>
-      <w:keepNext/>
-      <w:keepLines/>
-      <w:spacing w:before="480" w:after="0"/>
-      <w:outlineLvl w:val="0"/>
-    </w:pPr>
-    <w:rPr>
-      <w:rFonts w:asciiTheme="majorHAnsi" w:eastAsiaTheme="majorEastAsia" w:hAnsiTheme="majorHAnsi" w:cstheme="majorBidi"/>
-      <w:b/>
-      <w:bCs/>
-      <w:color w:val="365F91" w:themeColor="accent1" w:themeShade="BF"/>
-      <w:sz w:val="28"/>
-      <w:szCs w:val="28"/>
-    </w:rPr>
-  </w:style>
-  <w:style w:type="paragraph" w:styleId="Heading2">
-    <w:name w:val="heading 2"/>
-    <w:basedOn w:val="Normal"/>
-    <w:next w:val="Normal"/>
-    <w:link w:val="Heading2Char"/>
-    <w:uiPriority w:val="9"/>
-    <w:unhideWhenUsed/>
-    <w:qFormat/>
-    <w:rsid w:val="00B55672"/>
-    <w:pPr>
-      <w:keepNext/>
-      <w:keepLines/>
-      <w:spacing w:before="200" w:after="0"/>
-      <w:outlineLvl w:val="1"/>
-    </w:pPr>
-    <w:rPr>
-      <w:rFonts w:asciiTheme="majorHAnsi" w:eastAsiaTheme="majorEastAsia" w:hAnsiTheme="majorHAnsi" w:cstheme="majorBidi"/>
-      <w:b/>
-      <w:bCs/>
-      <w:color w:val="4F81BD" w:themeColor="accent1"/>
-      <w:sz w:val="26"/>
-      <w:szCs w:val="26"/>
-    </w:rPr>
-  </w:style>
-  <w:style w:type="paragraph" w:styleId="Heading3">
-    <w:name w:val="heading 3"/>
-    <w:basedOn w:val="Normal"/>
-    <w:next w:val="Normal"/>
-    <w:link w:val="Heading3Char"/>
-    <w:uiPriority w:val="9"/>
-    <w:unhideWhenUsed/>
-    <w:qFormat/>
-    <w:rsid w:val="00027B5F"/>
-    <w:pPr>
-      <w:keepNext/>
-      <w:keepLines/>
-      <w:spacing w:before="200" w:after="0"/>
-      <w:outlineLvl w:val="2"/>
-    </w:pPr>
-    <w:rPr>
-      <w:rFonts w:asciiTheme="majorHAnsi" w:eastAsiaTheme="majorEastAsia" w:hAnsiTheme="majorHAnsi" w:cstheme="majorBidi"/>
-      <w:b/>
-      <w:bCs/>
-      <w:color w:val="4F81BD" w:themeColor="accent1"/>
-    </w:rPr>
-  </w:style>
-  <w:style w:type="paragraph" w:styleId="Heading4">
-    <w:name w:val="heading 4"/>
-    <w:basedOn w:val="Normal"/>
-    <w:next w:val="Normal"/>
-    <w:link w:val="Heading4Char"/>
-    <w:uiPriority w:val="9"/>
-    <w:unhideWhenUsed/>
-    <w:qFormat/>
-    <w:rsid w:val="00CA0FED"/>
-    <w:pPr>
-      <w:keepNext/>
-      <w:keepLines/>
-      <w:spacing w:before="200" w:after="0"/>
-      <w:outlineLvl w:val="3"/>
-    </w:pPr>
-    <w:rPr>
-      <w:rFonts w:asciiTheme="majorHAnsi" w:eastAsiaTheme="majorEastAsia" w:hAnsiTheme="majorHAnsi" w:cstheme="majorBidi"/>
-      <w:b/>
-      <w:bCs/>
-      <w:i/>
-      <w:iCs/>
-      <w:color w:val="4F81BD" w:themeColor="accent1"/>
-    </w:rPr>
-  </w:style>
-  <w:style w:type="character" w:default="1" w:styleId="DefaultParagraphFont">
-    <w:name w:val="Default Paragraph Font"/>
-    <w:uiPriority w:val="1"/>
-    <w:semiHidden/>
-    <w:unhideWhenUsed/>
-  </w:style>
-  <w:style w:type="table" w:default="1" w:styleId="TableNormal">
-    <w:name w:val="Normal Table"/>
-    <w:uiPriority w:val="99"/>
-    <w:semiHidden/>
-    <w:unhideWhenUsed/>
-    <w:tblPr>
-      <w:tblInd w:w="0" w:type="dxa"/>
-      <w:tblCellMar>
-        <w:top w:w="0" w:type="dxa"/>
-        <w:left w:w="108" w:type="dxa"/>
-        <w:bottom w:w="0" w:type="dxa"/>
-        <w:right w:w="108" w:type="dxa"/>
-      </w:tblCellMar>
-    </w:tblPr>
-  </w:style>
-  <w:style w:type="numbering" w:default="1" w:styleId="NoList">
-    <w:name w:val="No List"/>
-    <w:uiPriority w:val="99"/>
-    <w:semiHidden/>
-    <w:unhideWhenUsed/>
-  </w:style>
-  <w:style w:type="paragraph" w:styleId="ListParagraph">
-    <w:name w:val="List Paragraph"/>
-    <w:basedOn w:val="Normal"/>
-    <w:uiPriority w:val="34"/>
-    <w:qFormat/>
-    <w:rsid w:val="00E32FB2"/>
-    <w:pPr>
-      <w:ind w:left="720"/>
-    </w:pPr>
-  </w:style>
-  <w:style w:type="character" w:customStyle="1" w:styleId="Heading1Char">
-    <w:name w:val="Heading 1 Char"/>
-    <w:basedOn w:val="DefaultParagraphFont"/>
-    <w:link w:val="Heading1"/>
-    <w:uiPriority w:val="9"/>
-    <w:rsid w:val="005D5309"/>
-    <w:rPr>
-      <w:rFonts w:asciiTheme="majorHAnsi" w:eastAsiaTheme="majorEastAsia" w:hAnsiTheme="majorHAnsi" w:cstheme="majorBidi"/>
-      <w:b/>
-      <w:bCs/>
-      <w:color w:val="365F91" w:themeColor="accent1" w:themeShade="BF"/>
-      <w:sz w:val="28"/>
-      <w:szCs w:val="28"/>
-    </w:rPr>
-  </w:style>
-  <w:style w:type="character" w:customStyle="1" w:styleId="Heading2Char">
-    <w:name w:val="Heading 2 Char"/>
-    <w:basedOn w:val="DefaultParagraphFont"/>
-    <w:link w:val="Heading2"/>
-    <w:uiPriority w:val="9"/>
-    <w:rsid w:val="00B55672"/>
-    <w:rPr>
-      <w:rFonts w:asciiTheme="majorHAnsi" w:eastAsiaTheme="majorEastAsia" w:hAnsiTheme="majorHAnsi" w:cstheme="majorBidi"/>
-      <w:b/>
-      <w:bCs/>
-      <w:color w:val="4F81BD" w:themeColor="accent1"/>
-      <w:sz w:val="26"/>
-      <w:szCs w:val="26"/>
-    </w:rPr>
-  </w:style>
-  <w:style w:type="table" w:styleId="TableGrid">
-    <w:name w:val="Table Grid"/>
-    <w:basedOn w:val="TableNormal"/>
-    <w:uiPriority w:val="59"/>
-    <w:rsid w:val="00B55672"/>
-    <w:pPr>
-      <w:spacing w:after="0" w:line="240" w:lineRule="auto"/>
-    </w:pPr>
-    <w:tblPr>
-      <w:tblInd w:w="0" w:type="dxa"/>
-      <w:tblBorders>
-        <w:top w:val="single" w:sz="4" w:space="0" w:color="auto"/>
-        <w:left w:val="single" w:sz="4" w:space="0" w:color="auto"/>
-        <w:bottom w:val="single" w:sz="4" w:space="0" w:color="auto"/>
-        <w:right w:val="single" w:sz="4" w:space="0" w:color="auto"/>
-        <w:insideH w:val="single" w:sz="4" w:space="0" w:color="auto"/>
-        <w:insideV w:val="single" w:sz="4" w:space="0" w:color="auto"/>
-      </w:tblBorders>
-      <w:tblCellMar>
-        <w:top w:w="0" w:type="dxa"/>
-        <w:left w:w="108" w:type="dxa"/>
-        <w:bottom w:w="0" w:type="dxa"/>
-        <w:right w:w="108" w:type="dxa"/>
-      </w:tblCellMar>
-    </w:tblPr>
-  </w:style>
-  <w:style w:type="paragraph" w:styleId="NoSpacing">
-    <w:name w:val="No Spacing"/>
-    <w:link w:val="NoSpacingChar"/>
-    <w:uiPriority w:val="1"/>
-    <w:qFormat/>
-    <w:rsid w:val="00DD5BBF"/>
-    <w:pPr>
-      <w:spacing w:after="0" w:line="240" w:lineRule="auto"/>
-    </w:pPr>
-    <w:rPr>
-      <w:rFonts w:eastAsiaTheme="minorEastAsia"/>
-      <w:lang w:eastAsia="ja-JP"/>
-    </w:rPr>
-  </w:style>
-  <w:style w:type="character" w:customStyle="1" w:styleId="NoSpacingChar">
-    <w:name w:val="No Spacing Char"/>
-    <w:basedOn w:val="DefaultParagraphFont"/>
-    <w:link w:val="NoSpacing"/>
-    <w:uiPriority w:val="1"/>
-    <w:rsid w:val="00DD5BBF"/>
-    <w:rPr>
-      <w:rFonts w:eastAsiaTheme="minorEastAsia"/>
-      <w:lang w:eastAsia="ja-JP"/>
-    </w:rPr>
-  </w:style>
-  <w:style w:type="paragraph" w:styleId="BalloonText">
-    <w:name w:val="Balloon Text"/>
-    <w:basedOn w:val="Normal"/>
-    <w:link w:val="BalloonTextChar"/>
-    <w:uiPriority w:val="99"/>
-    <w:semiHidden/>
-    <w:unhideWhenUsed/>
-    <w:rsid w:val="00DD5BBF"/>
-    <w:pPr>
-      <w:spacing w:after="0" w:line="240" w:lineRule="auto"/>
-    </w:pPr>
-    <w:rPr>
-      <w:rFonts w:ascii="Tahoma" w:hAnsi="Tahoma" w:cs="Tahoma"/>
-      <w:sz w:val="16"/>
-      <w:szCs w:val="16"/>
-    </w:rPr>
-  </w:style>
-  <w:style w:type="character" w:customStyle="1" w:styleId="BalloonTextChar">
-    <w:name w:val="Balloon Text Char"/>
-    <w:basedOn w:val="DefaultParagraphFont"/>
-    <w:link w:val="BalloonText"/>
-    <w:uiPriority w:val="99"/>
-    <w:semiHidden/>
-    <w:rsid w:val="00DD5BBF"/>
-    <w:rPr>
-      <w:rFonts w:ascii="Tahoma" w:hAnsi="Tahoma" w:cs="Tahoma"/>
-      <w:sz w:val="16"/>
-      <w:szCs w:val="16"/>
-    </w:rPr>
-  </w:style>
-  <w:style w:type="paragraph" w:styleId="TOCHeading">
-    <w:name w:val="TOC Heading"/>
-    <w:basedOn w:val="Heading1"/>
-    <w:next w:val="Normal"/>
-    <w:uiPriority w:val="39"/>
-    <w:semiHidden/>
-    <w:unhideWhenUsed/>
-    <w:qFormat/>
-    <w:rsid w:val="00384F08"/>
-    <w:pPr>
-      <w:outlineLvl w:val="9"/>
-    </w:pPr>
-    <w:rPr>
-      <w:lang w:eastAsia="ja-JP"/>
-    </w:rPr>
-  </w:style>
-  <w:style w:type="paragraph" w:styleId="TOC1">
-    <w:name w:val="toc 1"/>
-    <w:basedOn w:val="Normal"/>
-    <w:next w:val="Normal"/>
-    <w:autoRedefine/>
-    <w:uiPriority w:val="39"/>
-    <w:unhideWhenUsed/>
-    <w:rsid w:val="00384F08"/>
-    <w:pPr>
-      <w:spacing w:after="100"/>
-    </w:pPr>
-  </w:style>
-  <w:style w:type="paragraph" w:styleId="TOC2">
-    <w:name w:val="toc 2"/>
-    <w:basedOn w:val="Normal"/>
-    <w:next w:val="Normal"/>
-    <w:autoRedefine/>
-    <w:uiPriority w:val="39"/>
-    <w:unhideWhenUsed/>
-    <w:rsid w:val="00384F08"/>
-    <w:pPr>
-      <w:spacing w:after="100"/>
-      <w:ind w:left="220"/>
-    </w:pPr>
-  </w:style>
-  <w:style w:type="character" w:styleId="Hyperlink">
-    <w:name w:val="Hyperlink"/>
-    <w:basedOn w:val="DefaultParagraphFont"/>
-    <w:uiPriority w:val="99"/>
-    <w:unhideWhenUsed/>
-    <w:rsid w:val="00384F08"/>
-    <w:rPr>
-      <w:color w:val="0000FF" w:themeColor="hyperlink"/>
-      <w:u w:val="single"/>
-    </w:rPr>
-  </w:style>
-  <w:style w:type="paragraph" w:styleId="Header">
-    <w:name w:val="header"/>
-    <w:basedOn w:val="Normal"/>
-    <w:link w:val="HeaderChar"/>
-    <w:uiPriority w:val="99"/>
-    <w:unhideWhenUsed/>
-    <w:rsid w:val="00866212"/>
-    <w:pPr>
-      <w:tabs>
-        <w:tab w:val="center" w:pos="4680"/>
-        <w:tab w:val="right" w:pos="9360"/>
-      </w:tabs>
-      <w:spacing w:after="0" w:line="240" w:lineRule="auto"/>
-    </w:pPr>
-  </w:style>
-  <w:style w:type="character" w:customStyle="1" w:styleId="HeaderChar">
-    <w:name w:val="Header Char"/>
-    <w:basedOn w:val="DefaultParagraphFont"/>
-    <w:link w:val="Header"/>
-    <w:uiPriority w:val="99"/>
-    <w:rsid w:val="00866212"/>
-  </w:style>
-  <w:style w:type="paragraph" w:styleId="Footer">
-    <w:name w:val="footer"/>
-    <w:basedOn w:val="Normal"/>
-    <w:link w:val="FooterChar"/>
-    <w:uiPriority w:val="99"/>
-    <w:unhideWhenUsed/>
-    <w:rsid w:val="00866212"/>
-    <w:pPr>
-      <w:tabs>
-        <w:tab w:val="center" w:pos="4680"/>
-        <w:tab w:val="right" w:pos="9360"/>
-      </w:tabs>
-      <w:spacing w:after="0" w:line="240" w:lineRule="auto"/>
-    </w:pPr>
-  </w:style>
-  <w:style w:type="character" w:customStyle="1" w:styleId="FooterChar">
-    <w:name w:val="Footer Char"/>
-    <w:basedOn w:val="DefaultParagraphFont"/>
-    <w:link w:val="Footer"/>
-    <w:uiPriority w:val="99"/>
-    <w:rsid w:val="00866212"/>
-  </w:style>
-  <w:style w:type="character" w:styleId="PlaceholderText">
-    <w:name w:val="Placeholder Text"/>
-    <w:basedOn w:val="DefaultParagraphFont"/>
-    <w:uiPriority w:val="99"/>
-    <w:semiHidden/>
-    <w:rsid w:val="00866212"/>
-    <w:rPr>
-      <w:color w:val="808080"/>
-    </w:rPr>
-  </w:style>
-  <w:style w:type="character" w:customStyle="1" w:styleId="Heading3Char">
-    <w:name w:val="Heading 3 Char"/>
-    <w:basedOn w:val="DefaultParagraphFont"/>
-    <w:link w:val="Heading3"/>
-    <w:uiPriority w:val="9"/>
-    <w:rsid w:val="00027B5F"/>
-    <w:rPr>
-      <w:rFonts w:asciiTheme="majorHAnsi" w:eastAsiaTheme="majorEastAsia" w:hAnsiTheme="majorHAnsi" w:cstheme="majorBidi"/>
-      <w:b/>
-      <w:bCs/>
-      <w:color w:val="4F81BD" w:themeColor="accent1"/>
-    </w:rPr>
-  </w:style>
-  <w:style w:type="paragraph" w:styleId="TOC3">
-    <w:name w:val="toc 3"/>
-    <w:basedOn w:val="Normal"/>
-    <w:next w:val="Normal"/>
-    <w:autoRedefine/>
-    <w:uiPriority w:val="39"/>
-    <w:unhideWhenUsed/>
-    <w:rsid w:val="006D3533"/>
-    <w:pPr>
-      <w:spacing w:after="100"/>
-      <w:ind w:left="440"/>
-    </w:pPr>
-  </w:style>
-  <w:style w:type="paragraph" w:customStyle="1" w:styleId="CellText">
-    <w:name w:val="Cell Text"/>
-    <w:basedOn w:val="Normal"/>
-    <w:qFormat/>
-    <w:rsid w:val="00FD025C"/>
-    <w:pPr>
-      <w:keepLines/>
-      <w:spacing w:before="240" w:after="0" w:line="240" w:lineRule="auto"/>
-    </w:pPr>
-  </w:style>
-  <w:style w:type="paragraph" w:customStyle="1" w:styleId="CellTextNoSpacing">
-    <w:name w:val="Cell Text No Spacing"/>
-    <w:basedOn w:val="CellText"/>
-    <w:qFormat/>
-    <w:rsid w:val="00FF48AF"/>
-    <w:pPr>
-      <w:keepNext/>
-      <w:spacing w:before="0"/>
-    </w:pPr>
-  </w:style>
-  <w:style w:type="character" w:customStyle="1" w:styleId="Heading4Char">
-    <w:name w:val="Heading 4 Char"/>
-    <w:basedOn w:val="DefaultParagraphFont"/>
-    <w:link w:val="Heading4"/>
-    <w:uiPriority w:val="9"/>
-    <w:rsid w:val="00CA0FED"/>
-    <w:rPr>
-      <w:rFonts w:asciiTheme="majorHAnsi" w:eastAsiaTheme="majorEastAsia" w:hAnsiTheme="majorHAnsi" w:cstheme="majorBidi"/>
-      <w:b/>
-      <w:bCs/>
-      <w:i/>
-      <w:iCs/>
-      <w:color w:val="4F81BD" w:themeColor="accent1"/>
-    </w:rPr>
-  </w:style>
-</w:styles>
-</file>
-
-<file path=word/stylesWithEffects.xml><?xml version="1.0" encoding="utf-8"?>
-<w:styles xmlns:wpc="http://schemas.microsoft.com/office/word/2010/wordprocessingCanvas" xmlns:mc="http://schemas.openxmlformats.org/markup-compatibility/2006" xmlns:o="urn:schemas-microsoft-com:office:office" xmlns:r="http://schemas.openxmlformats.org/officeDocument/2006/relationships" xmlns:m="http://schemas.openxmlformats.org/officeDocument/2006/math" xmlns:v="urn:schemas-microsoft-com:vml" xmlns:wp14="http://schemas.microsoft.com/office/word/2010/wordprocessingDrawing" xmlns:wp="http://schemas.openxmlformats.org/drawingml/2006/wordprocessingDrawing" xmlns:w10="urn:schemas-microsoft-com:office:word" xmlns:w="http://schemas.openxmlformats.org/wordprocessingml/2006/main" xmlns:w14="http://schemas.microsoft.com/office/word/2010/wordml" xmlns:wpg="http://schemas.microsoft.com/office/word/2010/wordprocessingGroup" xmlns:wpi="http://schemas.microsoft.com/office/word/2010/wordprocessingInk" xmlns:wne="http://schemas.microsoft.com/office/word/2006/wordml" xmlns:wps="http://schemas.microsoft.com/office/word/2010/wordprocessingShape" mc:Ignorable="w14 wp14">
-  <w:docDefaults>
-    <w:rPrDefault>
-      <w:rPr>
-        <w:rFonts w:asciiTheme="minorHAnsi" w:eastAsiaTheme="minorHAnsi" w:hAnsiTheme="minorHAnsi" w:cstheme="minorBidi"/>
-        <w:sz w:val="22"/>
-        <w:szCs w:val="22"/>
-        <w:lang w:val="en-US" w:eastAsia="en-US" w:bidi="ar-SA"/>
-      </w:rPr>
-    </w:rPrDefault>
-    <w:pPrDefault>
-      <w:pPr>
-        <w:spacing w:after="200" w:line="276" w:lineRule="auto"/>
-      </w:pPr>
-    </w:pPrDefault>
-  </w:docDefaults>
-  <w:latentStyles w:defLockedState="0" w:defUIPriority="99" w:defSemiHidden="1" w:defUnhideWhenUsed="1" w:defQFormat="0" w:count="267">
-    <w:lsdException w:name="Normal" w:semiHidden="0" w:uiPriority="0" w:unhideWhenUsed="0" w:qFormat="1"/>
-    <w:lsdException w:name="heading 1" w:semiHidden="0" w:uiPriority="9" w:unhideWhenUsed="0" w:qFormat="1"/>
-    <w:lsdException w:name="heading 2" w:uiPriority="9" w:qFormat="1"/>
-    <w:lsdException w:name="heading 3" w:uiPriority="9" w:qFormat="1"/>
-    <w:lsdException w:name="heading 4" w:uiPriority="9" w:qFormat="1"/>
-    <w:lsdException w:name="heading 5" w:uiPriority="9" w:qFormat="1"/>
-    <w:lsdException w:name="heading 6" w:uiPriority="9" w:qFormat="1"/>
-    <w:lsdException w:name="heading 7" w:uiPriority="9" w:qFormat="1"/>
-    <w:lsdException w:name="heading 8" w:uiPriority="9" w:qFormat="1"/>
-    <w:lsdException w:name="heading 9" w:uiPriority="9" w:qFormat="1"/>
-    <w:lsdException w:name="toc 1" w:uiPriority="39"/>
-    <w:lsdException w:name="toc 2" w:uiPriority="39"/>
-    <w:lsdException w:name="toc 3" w:uiPriority="39"/>
-    <w:lsdException w:name="toc 4" w:uiPriority="39"/>
-    <w:lsdException w:name="toc 5" w:uiPriority="39"/>
-    <w:lsdException w:name="toc 6" w:uiPriority="39"/>
-    <w:lsdException w:name="toc 7" w:uiPriority="39"/>
-    <w:lsdException w:name="toc 8" w:uiPriority="39"/>
-    <w:lsdException w:name="toc 9" w:uiPriority="39"/>
-    <w:lsdException w:name="caption" w:uiPriority="35" w:qFormat="1"/>
-    <w:lsdException w:name="Title" w:semiHidden="0" w:uiPriority="10" w:unhideWhenUsed="0" w:qFormat="1"/>
-    <w:lsdException w:name="Default Paragraph Font" w:uiPriority="1"/>
-    <w:lsdException w:name="Subtitle" w:semiHidden="0" w:uiPriority="11" w:unhideWhenUsed="0" w:qFormat="1"/>
-    <w:lsdException w:name="Strong" w:semiHidden="0" w:uiPriority="22" w:unhideWhenUsed="0" w:qFormat="1"/>
-    <w:lsdException w:name="Emphasis" w:semiHidden="0" w:uiPriority="20" w:unhideWhenUsed="0" w:qFormat="1"/>
-    <w:lsdException w:name="Table Grid" w:semiHidden="0" w:uiPriority="59" w:unhideWhenUsed="0"/>
-    <w:lsdException w:name="Placeholder Text" w:unhideWhenUsed="0"/>
-    <w:lsdException w:name="No Spacing" w:semiHidden="0" w:uiPriority="1" w:unhideWhenUsed="0" w:qFormat="1"/>
-    <w:lsdException w:name="Light Shading" w:semiHidden="0" w:uiPriority="60" w:unhideWhenUsed="0"/>
-    <w:lsdException w:name="Light List" w:semiHidden="0" w:uiPriority="61" w:unhideWhenUsed="0"/>
-    <w:lsdException w:name="Light Grid" w:semiHidden="0" w:uiPriority="62" w:unhideWhenUsed="0"/>
-    <w:lsdException w:name="Medium Shading 1" w:semiHidden="0" w:uiPriority="63" w:unhideWhenUsed="0"/>
-    <w:lsdException w:name="Medium Shading 2" w:semiHidden="0" w:uiPriority="64" w:unhideWhenUsed="0"/>
-    <w:lsdException w:name="Medium List 1" w:semiHidden="0" w:uiPriority="65" w:unhideWhenUsed="0"/>
-    <w:lsdException w:name="Medium List 2" w:semiHidden="0" w:uiPriority="66" w:unhideWhenUsed="0"/>
-    <w:lsdException w:name="Medium Grid 1" w:semiHidden="0" w:uiPriority="67" w:unhideWhenUsed="0"/>
-    <w:lsdException w:name="Medium Grid 2" w:semiHidden="0" w:uiPriority="68" w:unhideWhenUsed="0"/>
-    <w:lsdException w:name="Medium Grid 3" w:semiHidden="0" w:uiPriority="69" w:unhideWhenUsed="0"/>
-    <w:lsdException w:name="Dark List" w:semiHidden="0" w:uiPriority="70" w:unhideWhenUsed="0"/>
-    <w:lsdException w:name="Colorful Shading" w:semiHidden="0" w:uiPriority="71" w:unhideWhenUsed="0"/>
-    <w:lsdException w:name="Colorful List" w:semiHidden="0" w:uiPriority="72" w:unhideWhenUsed="0"/>
-    <w:lsdException w:name="Colorful Grid" w:semiHidden="0" w:uiPriority="73" w:unhideWhenUsed="0"/>
-    <w:lsdException w:name="Light Shading Accent 1" w:semiHidden="0" w:uiPriority="60" w:unhideWhenUsed="0"/>
-    <w:lsdException w:name="Light List Accent 1" w:semiHidden="0" w:uiPriority="61" w:unhideWhenUsed="0"/>
-    <w:lsdException w:name="Light Grid Accent 1" w:semiHidden="0" w:uiPriority="62" w:unhideWhenUsed="0"/>
-    <w:lsdException w:name="Medium Shading 1 Accent 1" w:semiHidden="0" w:uiPriority="63" w:unhideWhenUsed="0"/>
-    <w:lsdException w:name="Medium Shading 2 Accent 1" w:semiHidden="0" w:uiPriority="64" w:unhideWhenUsed="0"/>
-    <w:lsdException w:name="Medium List 1 Accent 1" w:semiHidden="0" w:uiPriority="65" w:unhideWhenUsed="0"/>
-    <w:lsdException w:name="Revision" w:unhideWhenUsed="0"/>
-    <w:lsdException w:name="List Paragraph" w:semiHidden="0" w:uiPriority="34" w:unhideWhenUsed="0" w:qFormat="1"/>
-    <w:lsdException w:name="Quote" w:semiHidden="0" w:uiPriority="29" w:unhideWhenUsed="0" w:qFormat="1"/>
-    <w:lsdException w:name="Intense Quote" w:semiHidden="0" w:uiPriority="30" w:unhideWhenUsed="0" w:qFormat="1"/>
-    <w:lsdException w:name="Medium List 2 Accent 1" w:semiHidden="0" w:uiPriority="66" w:unhideWhenUsed="0"/>
-    <w:lsdException w:name="Medium Grid 1 Accent 1" w:semiHidden="0" w:uiPriority="67" w:unhideWhenUsed="0"/>
-    <w:lsdException w:name="Medium Grid 2 Accent 1" w:semiHidden="0" w:uiPriority="68" w:unhideWhenUsed="0"/>
-    <w:lsdException w:name="Medium Grid 3 Accent 1" w:semiHidden="0" w:uiPriority="69" w:unhideWhenUsed="0"/>
-    <w:lsdException w:name="Dark List Accent 1" w:semiHidden="0" w:uiPriority="70" w:unhideWhenUsed="0"/>
-    <w:lsdException w:name="Colorful Shading Accent 1" w:semiHidden="0" w:uiPriority="71" w:unhideWhenUsed="0"/>
-    <w:lsdException w:name="Colorful List Accent 1" w:semiHidden="0" w:uiPriority="72" w:unhideWhenUsed="0"/>
-    <w:lsdException w:name="Colorful Grid Accent 1" w:semiHidden="0" w:uiPriority="73" w:unhideWhenUsed="0"/>
-    <w:lsdException w:name="Light Shading Accent 2" w:semiHidden="0" w:uiPriority="60" w:unhideWhenUsed="0"/>
-    <w:lsdException w:name="Light List Accent 2" w:semiHidden="0" w:uiPriority="61" w:unhideWhenUsed="0"/>
-    <w:lsdException w:name="Light Grid Accent 2" w:semiHidden="0" w:uiPriority="62" w:unhideWhenUsed="0"/>
-    <w:lsdException w:name="Medium Shading 1 Accent 2" w:semiHidden="0" w:uiPriority="63" w:unhideWhenUsed="0"/>
-    <w:lsdException w:name="Medium Shading 2 Accent 2" w:semiHidden="0" w:uiPriority="64" w:unhideWhenUsed="0"/>
-    <w:lsdException w:name="Medium List 1 Accent 2" w:semiHidden="0" w:uiPriority="65" w:unhideWhenUsed="0"/>
-    <w:lsdException w:name="Medium List 2 Accent 2" w:semiHidden="0" w:uiPriority="66" w:unhideWhenUsed="0"/>
-    <w:lsdException w:name="Medium Grid 1 Accent 2" w:semiHidden="0" w:uiPriority="67" w:unhideWhenUsed="0"/>
-    <w:lsdException w:name="Medium Grid 2 Accent 2" w:semiHidden="0" w:uiPriority="68" w:unhideWhenUsed="0"/>
-    <w:lsdException w:name="Medium Grid 3 Accent 2" w:semiHidden="0" w:uiPriority="69" w:unhideWhenUsed="0"/>
-    <w:lsdException w:name="Dark List Accent 2" w:semiHidden="0" w:uiPriority="70" w:unhideWhenUsed="0"/>
-    <w:lsdException w:name="Colorful Shading Accent 2" w:semiHidden="0" w:uiPriority="71" w:unhideWhenUsed="0"/>
-    <w:lsdException w:name="Colorful List Accent 2" w:semiHidden="0" w:uiPriority="72" w:unhideWhenUsed="0"/>
-    <w:lsdException w:name="Colorful Grid Accent 2" w:semiHidden="0" w:uiPriority="73" w:unhideWhenUsed="0"/>
-    <w:lsdException w:name="Light Shading Accent 3" w:semiHidden="0" w:uiPriority="60" w:unhideWhenUsed="0"/>
-    <w:lsdException w:name="Light List Accent 3" w:semiHidden="0" w:uiPriority="61" w:unhideWhenUsed="0"/>
-    <w:lsdException w:name="Light Grid Accent 3" w:semiHidden="0" w:uiPriority="62" w:unhideWhenUsed="0"/>
-    <w:lsdException w:name="Medium Shading 1 Accent 3" w:semiHidden="0" w:uiPriority="63" w:unhideWhenUsed="0"/>
-    <w:lsdException w:name="Medium Shading 2 Accent 3" w:semiHidden="0" w:uiPriority="64" w:unhideWhenUsed="0"/>
-    <w:lsdException w:name="Medium List 1 Accent 3" w:semiHidden="0" w:uiPriority="65" w:unhideWhenUsed="0"/>
-    <w:lsdException w:name="Medium List 2 Accent 3" w:semiHidden="0" w:uiPriority="66" w:unhideWhenUsed="0"/>
-    <w:lsdException w:name="Medium Grid 1 Accent 3" w:semiHidden="0" w:uiPriority="67" w:unhideWhenUsed="0"/>
-    <w:lsdException w:name="Medium Grid 2 Accent 3" w:semiHidden="0" w:uiPriority="68" w:unhideWhenUsed="0"/>
-    <w:lsdException w:name="Medium Grid 3 Accent 3" w:semiHidden="0" w:uiPriority="69" w:unhideWhenUsed="0"/>
-    <w:lsdException w:name="Dark List Accent 3" w:semiHidden="0" w:uiPriority="70" w:unhideWhenUsed="0"/>
-    <w:lsdException w:name="Colorful Shading Accent 3" w:semiHidden="0" w:uiPriority="71" w:unhideWhenUsed="0"/>
-    <w:lsdException w:name="Colorful List Accent 3" w:semiHidden="0" w:uiPriority="72" w:unhideWhenUsed="0"/>
-    <w:lsdException w:name="Colorful Grid Accent 3" w:semiHidden="0" w:uiPriority="73" w:unhideWhenUsed="0"/>
-    <w:lsdException w:name="Light Shading Accent 4" w:semiHidden="0" w:uiPriority="60" w:unhideWhenUsed="0"/>
-    <w:lsdException w:name="Light List Accent 4" w:semiHidden="0" w:uiPriority="61" w:unhideWhenUsed="0"/>
-    <w:lsdException w:name="Light Grid Accent 4" w:semiHidden="0" w:uiPriority="62" w:unhideWhenUsed="0"/>
-    <w:lsdException w:name="Medium Shading 1 Accent 4" w:semiHidden="0" w:uiPriority="63" w:unhideWhenUsed="0"/>
-    <w:lsdException w:name="Medium Shading 2 Accent 4" w:semiHidden="0" w:uiPriority="64" w:unhideWhenUsed="0"/>
-    <w:lsdException w:name="Medium List 1 Accent 4" w:semiHidden="0" w:uiPriority="65" w:unhideWhenUsed="0"/>
-    <w:lsdException w:name="Medium List 2 Accent 4" w:semiHidden="0" w:uiPriority="66" w:unhideWhenUsed="0"/>
-    <w:lsdException w:name="Medium Grid 1 Accent 4" w:semiHidden="0" w:uiPriority="67" w:unhideWhenUsed="0"/>
-    <w:lsdException w:name="Medium Grid 2 Accent 4" w:semiHidden="0" w:uiPriority="68" w:unhideWhenUsed="0"/>
-    <w:lsdException w:name="Medium Grid 3 Accent 4" w:semiHidden="0" w:uiPriority="69" w:unhideWhenUsed="0"/>
-    <w:lsdException w:name="Dark List Accent 4" w:semiHidden="0" w:uiPriority="70" w:unhideWhenUsed="0"/>
-    <w:lsdException w:name="Colorful Shading Accent 4" w:semiHidden="0" w:uiPriority="71" w:unhideWhenUsed="0"/>
-    <w:lsdException w:name="Colorful List Accent 4" w:semiHidden="0" w:uiPriority="72" w:unhideWhenUsed="0"/>
-    <w:lsdException w:name="Colorful Grid Accent 4" w:semiHidden="0" w:uiPriority="73" w:unhideWhenUsed="0"/>
-    <w:lsdException w:name="Light Shading Accent 5" w:semiHidden="0" w:uiPriority="60" w:unhideWhenUsed="0"/>
-    <w:lsdException w:name="Light List Accent 5" w:semiHidden="0" w:uiPriority="61" w:unhideWhenUsed="0"/>
-    <w:lsdException w:name="Light Grid Accent 5" w:semiHidden="0" w:uiPriority="62" w:unhideWhenUsed="0"/>
-    <w:lsdException w:name="Medium Shading 1 Accent 5" w:semiHidden="0" w:uiPriority="63" w:unhideWhenUsed="0"/>
-    <w:lsdException w:name="Medium Shading 2 Accent 5" w:semiHidden="0" w:uiPriority="64" w:unhideWhenUsed="0"/>
-    <w:lsdException w:name="Medium List 1 Accent 5" w:semiHidden="0" w:uiPriority="65" w:unhideWhenUsed="0"/>
-    <w:lsdException w:name="Medium List 2 Accent 5" w:semiHidden="0" w:uiPriority="66" w:unhideWhenUsed="0"/>
-    <w:lsdException w:name="Medium Grid 1 Accent 5" w:semiHidden="0" w:uiPriority="67" w:unhideWhenUsed="0"/>
-    <w:lsdException w:name="Medium Grid 2 Accent 5" w:semiHidden="0" w:uiPriority="68" w:unhideWhenUsed="0"/>
-    <w:lsdException w:name="Medium Grid 3 Accent 5" w:semiHidden="0" w:uiPriority="69" w:unhideWhenUsed="0"/>
-    <w:lsdException w:name="Dark List Accent 5" w:semiHidden="0" w:uiPriority="70" w:unhideWhenUsed="0"/>
-    <w:lsdException w:name="Colorful Shading Accent 5" w:semiHidden="0" w:uiPriority="71" w:unhideWhenUsed="0"/>
-    <w:lsdException w:name="Colorful List Accent 5" w:semiHidden="0" w:uiPriority="72" w:unhideWhenUsed="0"/>
-    <w:lsdException w:name="Colorful Grid Accent 5" w:semiHidden="0" w:uiPriority="73" w:unhideWhenUsed="0"/>
-    <w:lsdException w:name="Light Shading Accent 6" w:semiHidden="0" w:uiPriority="60" w:unhideWhenUsed="0"/>
-    <w:lsdException w:name="Light List Accent 6" w:semiHidden="0" w:uiPriority="61" w:unhideWhenUsed="0"/>
-    <w:lsdException w:name="Light Grid Accent 6" w:semiHidden="0" w:uiPriority="62" w:unhideWhenUsed="0"/>
-    <w:lsdException w:name="Medium Shading 1 Accent 6" w:semiHidden="0" w:uiPriority="63" w:unhideWhenUsed="0"/>
-    <w:lsdException w:name="Medium Shading 2 Accent 6" w:semiHidden="0" w:uiPriority="64" w:unhideWhenUsed="0"/>
-    <w:lsdException w:name="Medium List 1 Accent 6" w:semiHidden="0" w:uiPriority="65" w:unhideWhenUsed="0"/>
-    <w:lsdException w:name="Medium List 2 Accent 6" w:semiHidden="0" w:uiPriority="66" w:unhideWhenUsed="0"/>
-    <w:lsdException w:name="Medium Grid 1 Accent 6" w:semiHidden="0" w:uiPriority="67" w:unhideWhenUsed="0"/>
-    <w:lsdException w:name="Medium Grid 2 Accent 6" w:semiHidden="0" w:uiPriority="68" w:unhideWhenUsed="0"/>
-    <w:lsdException w:name="Medium Grid 3 Accent 6" w:semiHidden="0" w:uiPriority="69" w:unhideWhenUsed="0"/>
-    <w:lsdException w:name="Dark List Accent 6" w:semiHidden="0" w:uiPriority="70" w:unhideWhenUsed="0"/>
-    <w:lsdException w:name="Colorful Shading Accent 6" w:semiHidden="0" w:uiPriority="71" w:unhideWhenUsed="0"/>
-    <w:lsdException w:name="Colorful List Accent 6" w:semiHidden="0" w:uiPriority="72" w:unhideWhenUsed="0"/>
-    <w:lsdException w:name="Colorful Grid Accent 6" w:semiHidden="0" w:uiPriority="73" w:unhideWhenUsed="0"/>
-    <w:lsdException w:name="Subtle Emphasis" w:semiHidden="0" w:uiPriority="19" w:unhideWhenUsed="0" w:qFormat="1"/>
-    <w:lsdException w:name="Intense Emphasis" w:semiHidden="0" w:uiPriority="21" w:unhideWhenUsed="0" w:qFormat="1"/>
-    <w:lsdException w:name="Subtle Reference" w:semiHidden="0" w:uiPriority="31" w:unhideWhenUsed="0" w:qFormat="1"/>
-    <w:lsdException w:name="Intense Reference" w:semiHidden="0" w:uiPriority="32" w:unhideWhenUsed="0" w:qFormat="1"/>
-    <w:lsdException w:name="Book Title" w:semiHidden="0" w:uiPriority="33" w:unhideWhenUsed="0" w:qFormat="1"/>
-    <w:lsdException w:name="Bibliography" w:uiPriority="37"/>
-    <w:lsdException w:name="TOC Heading" w:uiPriority="39" w:qFormat="1"/>
+  <w:latentStyles w:defLockedState="0" w:defUIPriority="99" w:defSemiHidden="0" w:defUnhideWhenUsed="0" w:defQFormat="0" w:count="371">
+    <w:lsdException w:name="Normal" w:uiPriority="0" w:qFormat="1"/>
+    <w:lsdException w:name="heading 1" w:uiPriority="9" w:qFormat="1"/>
+    <w:lsdException w:name="heading 2" w:semiHidden="1" w:uiPriority="9" w:unhideWhenUsed="1" w:qFormat="1"/>
+    <w:lsdException w:name="heading 3" w:semiHidden="1" w:uiPriority="9" w:unhideWhenUsed="1" w:qFormat="1"/>
+    <w:lsdException w:name="heading 4" w:semiHidden="1" w:uiPriority="9" w:unhideWhenUsed="1" w:qFormat="1"/>
+    <w:lsdException w:name="heading 5" w:semiHidden="1" w:uiPriority="9" w:unhideWhenUsed="1" w:qFormat="1"/>
+    <w:lsdException w:name="heading 6" w:semiHidden="1" w:uiPriority="9" w:unhideWhenUsed="1" w:qFormat="1"/>
+    <w:lsdException w:name="heading 7" w:semiHidden="1" w:uiPriority="9" w:unhideWhenUsed="1" w:qFormat="1"/>
+    <w:lsdException w:name="heading 8" w:semiHidden="1" w:uiPriority="9" w:unhideWhenUsed="1" w:qFormat="1"/>
+    <w:lsdException w:name="heading 9" w:semiHidden="1" w:uiPriority="9" w:unhideWhenUsed="1" w:qFormat="1"/>
+    <w:lsdException w:name="index 1" w:semiHidden="1" w:unhideWhenUsed="1"/>
+    <w:lsdException w:name="index 2" w:semiHidden="1" w:unhideWhenUsed="1"/>
+    <w:lsdException w:name="index 3" w:semiHidden="1" w:unhideWhenUsed="1"/>
+    <w:lsdException w:name="index 4" w:semiHidden="1" w:unhideWhenUsed="1"/>
+    <w:lsdException w:name="index 5" w:semiHidden="1" w:unhideWhenUsed="1"/>
+    <w:lsdException w:name="index 6" w:semiHidden="1" w:unhideWhenUsed="1"/>
+    <w:lsdException w:name="index 7" w:semiHidden="1" w:unhideWhenUsed="1"/>
+    <w:lsdException w:name="index 8" w:semiHidden="1" w:unhideWhenUsed="1"/>
+    <w:lsdException w:name="index 9" w:semiHidden="1" w:unhideWhenUsed="1"/>
+    <w:lsdException w:name="toc 1" w:semiHidden="1" w:uiPriority="39" w:unhideWhenUsed="1"/>
+    <w:lsdException w:name="toc 2" w:semiHidden="1" w:uiPriority="39" w:unhideWhenUsed="1"/>
+    <w:lsdException w:name="toc 3" w:semiHidden="1" w:uiPriority="39" w:unhideWhenUsed="1"/>
+    <w:lsdException w:name="toc 4" w:semiHidden="1" w:uiPriority="39" w:unhideWhenUsed="1"/>
+    <w:lsdException w:name="toc 5" w:semiHidden="1" w:uiPriority="39" w:unhideWhenUsed="1"/>
+    <w:lsdException w:name="toc 6" w:semiHidden="1" w:uiPriority="39" w:unhideWhenUsed="1"/>
+    <w:lsdException w:name="toc 7" w:semiHidden="1" w:uiPriority="39" w:unhideWhenUsed="1"/>
+    <w:lsdException w:name="toc 8" w:semiHidden="1" w:uiPriority="39" w:unhideWhenUsed="1"/>
+    <w:lsdException w:name="toc 9" w:semiHidden="1" w:uiPriority="39" w:unhideWhenUsed="1"/>
+    <w:lsdException w:name="Normal Indent" w:semiHidden="1" w:unhideWhenUsed="1"/>
+    <w:lsdException w:name="footnote text" w:semiHidden="1" w:unhideWhenUsed="1"/>
+    <w:lsdException w:name="annotation text" w:semiHidden="1" w:unhideWhenUsed="1"/>
+    <w:lsdException w:name="header" w:semiHidden="1" w:unhideWhenUsed="1"/>
+    <w:lsdException w:name="footer" w:semiHidden="1" w:unhideWhenUsed="1"/>
+    <w:lsdException w:name="index heading" w:semiHidden="1" w:unhideWhenUsed="1"/>
+    <w:lsdException w:name="caption" w:semiHidden="1" w:uiPriority="35" w:unhideWhenUsed="1" w:qFormat="1"/>
+    <w:lsdException w:name="table of figures" w:semiHidden="1" w:unhideWhenUsed="1"/>
+    <w:lsdException w:name="envelope address" w:semiHidden="1" w:unhideWhenUsed="1"/>
+    <w:lsdException w:name="envelope return" w:semiHidden="1" w:unhideWhenUsed="1"/>
+    <w:lsdException w:name="footnote reference" w:semiHidden="1" w:unhideWhenUsed="1"/>
+    <w:lsdException w:name="annotation reference" w:semiHidden="1" w:unhideWhenUsed="1"/>
+    <w:lsdException w:name="line number" w:semiHidden="1" w:unhideWhenUsed="1"/>
+    <w:lsdException w:name="page number" w:semiHidden="1" w:unhideWhenUsed="1"/>
+    <w:lsdException w:name="endnote reference" w:semiHidden="1" w:unhideWhenUsed="1"/>
+    <w:lsdException w:name="endnote text" w:semiHidden="1" w:unhideWhenUsed="1"/>
+    <w:lsdException w:name="table of authorities" w:semiHidden="1" w:unhideWhenUsed="1"/>
+    <w:lsdException w:name="macro" w:semiHidden="1" w:unhideWhenUsed="1"/>
+    <w:lsdException w:name="toa heading" w:semiHidden="1" w:unhideWhenUsed="1"/>
+    <w:lsdException w:name="List" w:semiHidden="1" w:unhideWhenUsed="1"/>
+    <w:lsdException w:name="List Bullet" w:semiHidden="1" w:unhideWhenUsed="1"/>
+    <w:lsdException w:name="List Number" w:semiHidden="1" w:unhideWhenUsed="1"/>
+    <w:lsdException w:name="List 2" w:semiHidden="1" w:unhideWhenUsed="1"/>
+    <w:lsdException w:name="List 3" w:semiHidden="1" w:unhideWhenUsed="1"/>
+    <w:lsdException w:name="List 4" w:semiHidden="1" w:unhideWhenUsed="1"/>
+    <w:lsdException w:name="List 5" w:semiHidden="1" w:unhideWhenUsed="1"/>
+    <w:lsdException w:name="List Bullet 2" w:semiHidden="1" w:unhideWhenUsed="1"/>
+    <w:lsdException w:name="List Bullet 3" w:semiHidden="1" w:unhideWhenUsed="1"/>
+    <w:lsdException w:name="List Bullet 4" w:semiHidden="1" w:unhideWhenUsed="1"/>
+    <w:lsdException w:name="List Bullet 5" w:semiHidden="1" w:unhideWhenUsed="1"/>
+    <w:lsdException w:name="List Number 2" w:semiHidden="1" w:unhideWhenUsed="1"/>
+    <w:lsdException w:name="List Number 3" w:semiHidden="1" w:unhideWhenUsed="1"/>
+    <w:lsdException w:name="List Number 4" w:semiHidden="1" w:unhideWhenUsed="1"/>
+    <w:lsdException w:name="List Number 5" w:semiHidden="1" w:unhideWhenUsed="1"/>
+    <w:lsdException w:name="Title" w:uiPriority="10" w:qFormat="1"/>
+    <w:lsdException w:name="Closing" w:semiHidden="1" w:unhideWhenUsed="1"/>
+    <w:lsdException w:name="Signature" w:semiHidden="1" w:unhideWhenUsed="1"/>
+    <w:lsdException w:name="Default Paragraph Font" w:semiHidden="1" w:uiPriority="1" w:unhideWhenUsed="1"/>
+    <w:lsdException w:name="Body Text" w:semiHidden="1" w:unhideWhenUsed="1"/>
+    <w:lsdException w:name="Body Text Indent" w:semiHidden="1" w:unhideWhenUsed="1"/>
+    <w:lsdException w:name="List Continue" w:semiHidden="1" w:unhideWhenUsed="1"/>
+    <w:lsdException w:name="List Continue 2" w:semiHidden="1" w:unhideWhenUsed="1"/>
+    <w:lsdException w:name="List Continue 3" w:semiHidden="1" w:unhideWhenUsed="1"/>
+    <w:lsdException w:name="List Continue 4" w:semiHidden="1" w:unhideWhenUsed="1"/>
+    <w:lsdException w:name="List Continue 5" w:semiHidden="1" w:unhideWhenUsed="1"/>
+    <w:lsdException w:name="Message Header" w:semiHidden="1" w:unhideWhenUsed="1"/>
+    <w:lsdException w:name="Subtitle" w:uiPriority="11" w:qFormat="1"/>
+    <w:lsdException w:name="Salutation" w:semiHidden="1" w:unhideWhenUsed="1"/>
+    <w:lsdException w:name="Date" w:semiHidden="1" w:unhideWhenUsed="1"/>
+    <w:lsdException w:name="Body Text First Indent" w:semiHidden="1" w:unhideWhenUsed="1"/>
+    <w:lsdException w:name="Body Text First Indent 2" w:semiHidden="1" w:unhideWhenUsed="1"/>
+    <w:lsdException w:name="Note Heading" w:semiHidden="1" w:unhideWhenUsed="1"/>
+    <w:lsdException w:name="Body Text 2" w:semiHidden="1" w:unhideWhenUsed="1"/>
+    <w:lsdException w:name="Body Text 3" w:semiHidden="1" w:unhideWhenUsed="1"/>
+    <w:lsdException w:name="Body Text Indent 2" w:semiHidden="1" w:unhideWhenUsed="1"/>
+    <w:lsdException w:name="Body Text Indent 3" w:semiHidden="1" w:unhideWhenUsed="1"/>
+    <w:lsdException w:name="Block Text" w:semiHidden="1" w:unhideWhenUsed="1"/>
+    <w:lsdException w:name="Hyperlink" w:semiHidden="1" w:unhideWhenUsed="1"/>
+    <w:lsdException w:name="FollowedHyperlink" w:semiHidden="1" w:unhideWhenUsed="1"/>
+    <w:lsdException w:name="Strong" w:uiPriority="22" w:qFormat="1"/>
+    <w:lsdException w:name="Emphasis" w:uiPriority="20" w:qFormat="1"/>
+    <w:lsdException w:name="Document Map" w:semiHidden="1" w:unhideWhenUsed="1"/>
+    <w:lsdException w:name="Plain Text" w:semiHidden="1" w:unhideWhenUsed="1"/>
+    <w:lsdException w:name="E-mail Signature" w:semiHidden="1" w:unhideWhenUsed="1"/>
+    <w:lsdException w:name="HTML Top of Form" w:semiHidden="1" w:unhideWhenUsed="1"/>
+    <w:lsdException w:name="HTML Bottom of Form" w:semiHidden="1" w:unhideWhenUsed="1"/>
+    <w:lsdException w:name="Normal (Web)" w:semiHidden="1" w:unhideWhenUsed="1"/>
+    <w:lsdException w:name="HTML Acronym" w:semiHidden="1" w:unhideWhenUsed="1"/>
+    <w:lsdException w:name="HTML Address" w:semiHidden="1" w:unhideWhenUsed="1"/>
+    <w:lsdException w:name="HTML Cite" w:semiHidden="1" w:unhideWhenUsed="1"/>
+    <w:lsdException w:name="HTML Code" w:semiHidden="1" w:unhideWhenUsed="1"/>
+    <w:lsdException w:name="HTML Definition" w:semiHidden="1" w:unhideWhenUsed="1"/>
+    <w:lsdException w:name="HTML Keyboard" w:semiHidden="1" w:unhideWhenUsed="1"/>
+    <w:lsdException w:name="HTML Preformatted" w:semiHidden="1" w:unhideWhenUsed="1"/>
+    <w:lsdException w:name="HTML Sample" w:semiHidden="1" w:unhideWhenUsed="1"/>
+    <w:lsdException w:name="HTML Typewriter" w:semiHidden="1" w:unhideWhenUsed="1"/>
+    <w:lsdException w:name="HTML Variable" w:semiHidden="1" w:unhideWhenUsed="1"/>
+    <w:lsdException w:name="Normal Table" w:semiHidden="1" w:unhideWhenUsed="1"/>
+    <w:lsdException w:name="annotation subject" w:semiHidden="1" w:unhideWhenUsed="1"/>
+    <w:lsdException w:name="No List" w:semiHidden="1" w:unhideWhenUsed="1"/>
+    <w:lsdException w:name="Outline List 1" w:semiHidden="1" w:unhideWhenUsed="1"/>
+    <w:lsdException w:name="Outline List 2" w:semiHidden="1" w:unhideWhenUsed="1"/>
+    <w:lsdException w:name="Outline List 3" w:semiHidden="1" w:unhideWhenUsed="1"/>
+    <w:lsdException w:name="Table Simple 1" w:semiHidden="1" w:unhideWhenUsed="1"/>
+    <w:lsdException w:name="Table Simple 2" w:semiHidden="1" w:unhideWhenUsed="1"/>
+    <w:lsdException w:name="Table Simple 3" w:semiHidden="1" w:unhideWhenUsed="1"/>
+    <w:lsdException w:name="Table Classic 1" w:semiHidden="1" w:unhideWhenUsed="1"/>
+    <w:lsdException w:name="Table Classic 2" w:semiHidden="1" w:unhideWhenUsed="1"/>
+    <w:lsdException w:name="Table Classic 3" w:semiHidden="1" w:unhideWhenUsed="1"/>
+    <w:lsdException w:name="Table Classic 4" w:semiHidden="1" w:unhideWhenUsed="1"/>
+    <w:lsdException w:name="Table Colorful 1" w:semiHidden="1" w:unhideWhenUsed="1"/>
+    <w:lsdException w:name="Table Colorful 2" w:semiHidden="1" w:unhideWhenUsed="1"/>
+    <w:lsdException w:name="Table Colorful 3" w:semiHidden="1" w:unhideWhenUsed="1"/>
+    <w:lsdException w:name="Table Columns 1" w:semiHidden="1" w:unhideWhenUsed="1"/>
+    <w:lsdException w:name="Table Columns 2" w:semiHidden="1" w:unhideWhenUsed="1"/>
+    <w:lsdException w:name="Table Columns 3" w:semiHidden="1" w:unhideWhenUsed="1"/>
+    <w:lsdException w:name="Table Columns 4" w:semiHidden="1" w:unhideWhenUsed="1"/>
+    <w:lsdException w:name="Table Columns 5" w:semiHidden="1" w:unhideWhenUsed="1"/>
+    <w:lsdException w:name="Table Grid 1" w:semiHidden="1" w:unhideWhenUsed="1"/>
+    <w:lsdException w:name="Table Grid 2" w:semiHidden="1" w:unhideWhenUsed="1"/>
+    <w:lsdException w:name="Table Grid 3" w:semiHidden="1" w:unhideWhenUsed="1"/>
+    <w:lsdException w:name="Table Grid 4" w:semiHidden="1" w:unhideWhenUsed="1"/>
+    <w:lsdException w:name="Table Grid 5" w:semiHidden="1" w:unhideWhenUsed="1"/>
+    <w:lsdException w:name="Table Grid 6" w:semiHidden="1" w:unhideWhenUsed="1"/>
+    <w:lsdException w:name="Table Grid 7" w:semiHidden="1" w:unhideWhenUsed="1"/>
+    <w:lsdException w:name="Table Grid 8" w:semiHidden="1" w:unhideWhenUsed="1"/>
+    <w:lsdException w:name="Table List 1" w:semiHidden="1" w:unhideWhenUsed="1"/>
+    <w:lsdException w:name="Table List 2" w:semiHidden="1" w:unhideWhenUsed="1"/>
+    <w:lsdException w:name="Table List 3" w:semiHidden="1" w:unhideWhenUsed="1"/>
+    <w:lsdException w:name="Table List 4" w:semiHidden="1" w:unhideWhenUsed="1"/>
+    <w:lsdException w:name="Table List 5" w:semiHidden="1" w:unhideWhenUsed="1"/>
+    <w:lsdException w:name="Table List 6" w:semiHidden="1" w:unhideWhenUsed="1"/>
+    <w:lsdException w:name="Table List 7" w:semiHidden="1" w:unhideWhenUsed="1"/>
+    <w:lsdException w:name="Table List 8" w:semiHidden="1" w:unhideWhenUsed="1"/>
+    <w:lsdException w:name="Table 3D effects 1" w:semiHidden="1" w:unhideWhenUsed="1"/>
+    <w:lsdException w:name="Table 3D effects 2" w:semiHidden="1" w:unhideWhenUsed="1"/>
+    <w:lsdException w:name="Table 3D effects 3" w:semiHidden="1" w:unhideWhenUsed="1"/>
+    <w:lsdException w:name="Table Contemporary" w:semiHidden="1" w:unhideWhenUsed="1"/>
+    <w:lsdException w:name="Table Elegant" w:semiHidden="1" w:unhideWhenUsed="1"/>
+    <w:lsdException w:name="Table Professional" w:semiHidden="1" w:unhideWhenUsed="1"/>
+    <w:lsdException w:name="Table Subtle 1" w:semiHidden="1" w:unhideWhenUsed="1"/>
+    <w:lsdException w:name="Table Subtle 2" w:semiHidden="1" w:unhideWhenUsed="1"/>
+    <w:lsdException w:name="Table Web 1" w:semiHidden="1" w:unhideWhenUsed="1"/>
+    <w:lsdException w:name="Table Web 2" w:semiHidden="1" w:unhideWhenUsed="1"/>
+    <w:lsdException w:name="Table Web 3" w:semiHidden="1" w:unhideWhenUsed="1"/>
+    <w:lsdException w:name="Balloon Text" w:semiHidden="1" w:unhideWhenUsed="1"/>
+    <w:lsdException w:name="Table Grid" w:uiPriority="59"/>
+    <w:lsdException w:name="Table Theme" w:semiHidden="1" w:unhideWhenUsed="1"/>
+    <w:lsdException w:name="Placeholder Text" w:semiHidden="1"/>
+    <w:lsdException w:name="No Spacing" w:uiPriority="1" w:qFormat="1"/>
+    <w:lsdException w:name="Light Shading" w:uiPriority="60"/>
+    <w:lsdException w:name="Light List" w:uiPriority="61"/>
+    <w:lsdException w:name="Light Grid" w:uiPriority="62"/>
+    <w:lsdException w:name="Medium Shading 1" w:uiPriority="63"/>
+    <w:lsdException w:name="Medium Shading 2" w:uiPriority="64"/>
+    <w:lsdException w:name="Medium List 1" w:uiPriority="65"/>
+    <w:lsdException w:name="Medium List 2" w:uiPriority="66"/>
+    <w:lsdException w:name="Medium Grid 1" w:uiPriority="67"/>
+    <w:lsdException w:name="Medium Grid 2" w:uiPriority="68"/>
+    <w:lsdException w:name="Medium Grid 3" w:uiPriority="69"/>
+    <w:lsdException w:name="Dark List" w:uiPriority="70"/>
+    <w:lsdException w:name="Colorful Shading" w:uiPriority="71"/>
+    <w:lsdException w:name="Colorful List" w:uiPriority="72"/>
+    <w:lsdException w:name="Colorful Grid" w:uiPriority="73"/>
+    <w:lsdException w:name="Light Shading Accent 1" w:uiPriority="60"/>
+    <w:lsdException w:name="Light List Accent 1" w:uiPriority="61"/>
+    <w:lsdException w:name="Light Grid Accent 1" w:uiPriority="62"/>
+    <w:lsdException w:name="Medium Shading 1 Accent 1" w:uiPriority="63"/>
+    <w:lsdException w:name="Medium Shading 2 Accent 1" w:uiPriority="64"/>
+    <w:lsdException w:name="Medium List 1 Accent 1" w:uiPriority="65"/>
+    <w:lsdException w:name="Revision" w:semiHidden="1"/>
+    <w:lsdException w:name="List Paragraph" w:uiPriority="34" w:qFormat="1"/>
+    <w:lsdException w:name="Quote" w:uiPriority="29" w:qFormat="1"/>
+    <w:lsdException w:name="Intense Quote" w:uiPriority="30" w:qFormat="1"/>
+    <w:lsdException w:name="Medium List 2 Accent 1" w:uiPriority="66"/>
+    <w:lsdException w:name="Medium Grid 1 Accent 1" w:uiPriority="67"/>
+    <w:lsdException w:name="Medium Grid 2 Accent 1" w:uiPriority="68"/>
+    <w:lsdException w:name="Medium Grid 3 Accent 1" w:uiPriority="69"/>
+    <w:lsdException w:name="Dark List Accent 1" w:uiPriority="70"/>
+    <w:lsdException w:name="Colorful Shading Accent 1" w:uiPriority="71"/>
+    <w:lsdException w:name="Colorful List Accent 1" w:uiPriority="72"/>
+    <w:lsdException w:name="Colorful Grid Accent 1" w:uiPriority="73"/>
+    <w:lsdException w:name="Light Shading Accent 2" w:uiPriority="60"/>
+    <w:lsdException w:name="Light List Accent 2" w:uiPriority="61"/>
+    <w:lsdException w:name="Light Grid Accent 2" w:uiPriority="62"/>
+    <w:lsdException w:name="Medium Shading 1 Accent 2" w:uiPriority="63"/>
+    <w:lsdException w:name="Medium Shading 2 Accent 2" w:uiPriority="64"/>
+    <w:lsdException w:name="Medium List 1 Accent 2" w:uiPriority="65"/>
+    <w:lsdException w:name="Medium List 2 Accent 2" w:uiPriority="66"/>
+    <w:lsdException w:name="Medium Grid 1 Accent 2" w:uiPriority="67"/>
+    <w:lsdException w:name="Medium Grid 2 Accent 2" w:uiPriority="68"/>
+    <w:lsdException w:name="Medium Grid 3 Accent 2" w:uiPriority="69"/>
+    <w:lsdException w:name="Dark List Accent 2" w:uiPriority="70"/>
+    <w:lsdException w:name="Colorful Shading Accent 2" w:uiPriority="71"/>
+    <w:lsdException w:name="Colorful List Accent 2" w:uiPriority="72"/>
+    <w:lsdException w:name="Colorful Grid Accent 2" w:uiPriority="73"/>
+    <w:lsdException w:name="Light Shading Accent 3" w:uiPriority="60"/>
+    <w:lsdException w:name="Light List Accent 3" w:uiPriority="61"/>
+    <w:lsdException w:name="Light Grid Accent 3" w:uiPriority="62"/>
+    <w:lsdException w:name="Medium Shading 1 Accent 3" w:uiPriority="63"/>
+    <w:lsdException w:name="Medium Shading 2 Accent 3" w:uiPriority="64"/>
+    <w:lsdException w:name="Medium List 1 Accent 3" w:uiPriority="65"/>
+    <w:lsdException w:name="Medium List 2 Accent 3" w:uiPriority="66"/>
+    <w:lsdException w:name="Medium Grid 1 Accent 3" w:uiPriority="67"/>
+    <w:lsdException w:name="Medium Grid 2 Accent 3" w:uiPriority="68"/>
+    <w:lsdException w:name="Medium Grid 3 Accent 3" w:uiPriority="69"/>
+    <w:lsdException w:name="Dark List Accent 3" w:uiPriority="70"/>
+    <w:lsdException w:name="Colorful Shading Accent 3" w:uiPriority="71"/>
+    <w:lsdException w:name="Colorful List Accent 3" w:uiPriority="72"/>
+    <w:lsdException w:name="Colorful Grid Accent 3" w:uiPriority="73"/>
+    <w:lsdException w:name="Light Shading Accent 4" w:uiPriority="60"/>
+    <w:lsdException w:name="Light List Accent 4" w:uiPriority="61"/>
+    <w:lsdException w:name="Light Grid Accent 4" w:uiPriority="62"/>
+    <w:lsdException w:name="Medium Shading 1 Accent 4" w:uiPriority="63"/>
+    <w:lsdException w:name="Medium Shading 2 Accent 4" w:uiPriority="64"/>
+    <w:lsdException w:name="Medium List 1 Accent 4" w:uiPriority="65"/>
+    <w:lsdException w:name="Medium List 2 Accent 4" w:uiPriority="66"/>
+    <w:lsdException w:name="Medium Grid 1 Accent 4" w:uiPriority="67"/>
+    <w:lsdException w:name="Medium Grid 2 Accent 4" w:uiPriority="68"/>
+    <w:lsdException w:name="Medium Grid 3 Accent 4" w:uiPriority="69"/>
+    <w:lsdException w:name="Dark List Accent 4" w:uiPriority="70"/>
+    <w:lsdException w:name="Colorful Shading Accent 4" w:uiPriority="71"/>
+    <w:lsdException w:name="Colorful List Accent 4" w:uiPriority="72"/>
+    <w:lsdException w:name="Colorful Grid Accent 4" w:uiPriority="73"/>
+    <w:lsdException w:name="Light Shading Accent 5" w:uiPriority="60"/>
+    <w:lsdException w:name="Light List Accent 5" w:uiPriority="61"/>
+    <w:lsdException w:name="Light Grid Accent 5" w:uiPriority="62"/>
+    <w:lsdException w:name="Medium Shading 1 Accent 5" w:uiPriority="63"/>
+    <w:lsdException w:name="Medium Shading 2 Accent 5" w:uiPriority="64"/>
+    <w:lsdException w:name="Medium List 1 Accent 5" w:uiPriority="65"/>
+    <w:lsdException w:name="Medium List 2 Accent 5" w:uiPriority="66"/>
+    <w:lsdException w:name="Medium Grid 1 Accent 5" w:uiPriority="67"/>
+    <w:lsdException w:name="Medium Grid 2 Accent 5" w:uiPriority="68"/>
+    <w:lsdException w:name="Medium Grid 3 Accent 5" w:uiPriority="69"/>
+    <w:lsdException w:name="Dark List Accent 5" w:uiPriority="70"/>
+    <w:lsdException w:name="Colorful Shading Accent 5" w:uiPriority="71"/>
+    <w:lsdException w:name="Colorful List Accent 5" w:uiPriority="72"/>
+    <w:lsdException w:name="Colorful Grid Accent 5" w:uiPriority="73"/>
+    <w:lsdException w:name="Light Shading Accent 6" w:uiPriority="60"/>
+    <w:lsdException w:name="Light List Accent 6" w:uiPriority="61"/>
+    <w:lsdException w:name="Light Grid Accent 6" w:uiPriority="62"/>
+    <w:lsdException w:name="Medium Shading 1 Accent 6" w:uiPriority="63"/>
+    <w:lsdException w:name="Medium Shading 2 Accent 6" w:uiPriority="64"/>
+    <w:lsdException w:name="Medium List 1 Accent 6" w:uiPriority="65"/>
+    <w:lsdException w:name="Medium List 2 Accent 6" w:uiPriority="66"/>
+    <w:lsdException w:name="Medium Grid 1 Accent 6" w:uiPriority="67"/>
+    <w:lsdException w:name="Medium Grid 2 Accent 6" w:uiPriority="68"/>
+    <w:lsdException w:name="Medium Grid 3 Accent 6" w:uiPriority="69"/>
+    <w:lsdException w:name="Dark List Accent 6" w:uiPriority="70"/>
+    <w:lsdException w:name="Colorful Shading Accent 6" w:uiPriority="71"/>
+    <w:lsdException w:name="Colorful List Accent 6" w:uiPriority="72"/>
+    <w:lsdException w:name="Colorful Grid Accent 6" w:uiPriority="73"/>
+    <w:lsdException w:name="Subtle Emphasis" w:uiPriority="19" w:qFormat="1"/>
+    <w:lsdException w:name="Intense Emphasis" w:uiPriority="21" w:qFormat="1"/>
+    <w:lsdException w:name="Subtle Reference" w:uiPriority="31" w:qFormat="1"/>
+    <w:lsdException w:name="Intense Reference" w:uiPriority="32" w:qFormat="1"/>
+    <w:lsdException w:name="Book Title" w:uiPriority="33" w:qFormat="1"/>
+    <w:lsdException w:name="Bibliography" w:semiHidden="1" w:uiPriority="37" w:unhideWhenUsed="1"/>
+    <w:lsdException w:name="TOC Heading" w:semiHidden="1" w:uiPriority="39" w:unhideWhenUsed="1" w:qFormat="1"/>
+    <w:lsdException w:name="Plain Table 1" w:uiPriority="41"/>
+    <w:lsdException w:name="Plain Table 2" w:uiPriority="42"/>
+    <w:lsdException w:name="Plain Table 3" w:uiPriority="43"/>
+    <w:lsdException w:name="Plain Table 4" w:uiPriority="44"/>
+    <w:lsdException w:name="Plain Table 5" w:uiPriority="45"/>
+    <w:lsdException w:name="Grid Table Light" w:uiPriority="40"/>
+    <w:lsdException w:name="Grid Table 1 Light" w:uiPriority="46"/>
+    <w:lsdException w:name="Grid Table 2" w:uiPriority="47"/>
+    <w:lsdException w:name="Grid Table 3" w:uiPriority="48"/>
+    <w:lsdException w:name="Grid Table 4" w:uiPriority="49"/>
+    <w:lsdException w:name="Grid Table 5 Dark" w:uiPriority="50"/>
+    <w:lsdException w:name="Grid Table 6 Colorful" w:uiPriority="51"/>
+    <w:lsdException w:name="Grid Table 7 Colorful" w:uiPriority="52"/>
+    <w:lsdException w:name="Grid Table 1 Light Accent 1" w:uiPriority="46"/>
+    <w:lsdException w:name="Grid Table 2 Accent 1" w:uiPriority="47"/>
+    <w:lsdException w:name="Grid Table 3 Accent 1" w:uiPriority="48"/>
+    <w:lsdException w:name="Grid Table 4 Accent 1" w:uiPriority="49"/>
+    <w:lsdException w:name="Grid Table 5 Dark Accent 1" w:uiPriority="50"/>
+    <w:lsdException w:name="Grid Table 6 Colorful Accent 1" w:uiPriority="51"/>
+    <w:lsdException w:name="Grid Table 7 Colorful Accent 1" w:uiPriority="52"/>
+    <w:lsdException w:name="Grid Table 1 Light Accent 2" w:uiPriority="46"/>
+    <w:lsdException w:name="Grid Table 2 Accent 2" w:uiPriority="47"/>
+    <w:lsdException w:name="Grid Table 3 Accent 2" w:uiPriority="48"/>
+    <w:lsdException w:name="Grid Table 4 Accent 2" w:uiPriority="49"/>
+    <w:lsdException w:name="Grid Table 5 Dark Accent 2" w:uiPriority="50"/>
+    <w:lsdException w:name="Grid Table 6 Colorful Accent 2" w:uiPriority="51"/>
+    <w:lsdException w:name="Grid Table 7 Colorful Accent 2" w:uiPriority="52"/>
+    <w:lsdException w:name="Grid Table 1 Light Accent 3" w:uiPriority="46"/>
+    <w:lsdException w:name="Grid Table 2 Accent 3" w:uiPriority="47"/>
+    <w:lsdException w:name="Grid Table 3 Accent 3" w:uiPriority="48"/>
+    <w:lsdException w:name="Grid Table 4 Accent 3" w:uiPriority="49"/>
+    <w:lsdException w:name="Grid Table 5 Dark Accent 3" w:uiPriority="50"/>
+    <w:lsdException w:name="Grid Table 6 Colorful Accent 3" w:uiPriority="51"/>
+    <w:lsdException w:name="Grid Table 7 Colorful Accent 3" w:uiPriority="52"/>
+    <w:lsdException w:name="Grid Table 1 Light Accent 4" w:uiPriority="46"/>
+    <w:lsdException w:name="Grid Table 2 Accent 4" w:uiPriority="47"/>
+    <w:lsdException w:name="Grid Table 3 Accent 4" w:uiPriority="48"/>
+    <w:lsdException w:name="Grid Table 4 Accent 4" w:uiPriority="49"/>
+    <w:lsdException w:name="Grid Table 5 Dark Accent 4" w:uiPriority="50"/>
+    <w:lsdException w:name="Grid Table 6 Colorful Accent 4" w:uiPriority="51"/>
+    <w:lsdException w:name="Grid Table 7 Colorful Accent 4" w:uiPriority="52"/>
+    <w:lsdException w:name="Grid Table 1 Light Accent 5" w:uiPriority="46"/>
+    <w:lsdException w:name="Grid Table 2 Accent 5" w:uiPriority="47"/>
+    <w:lsdException w:name="Grid Table 3 Accent 5" w:uiPriority="48"/>
+    <w:lsdException w:name="Grid Table 4 Accent 5" w:uiPriority="49"/>
+    <w:lsdException w:name="Grid Table 5 Dark Accent 5" w:uiPriority="50"/>
+    <w:lsdException w:name="Grid Table 6 Colorful Accent 5" w:uiPriority="51"/>
+    <w:lsdException w:name="Grid Table 7 Colorful Accent 5" w:uiPriority="52"/>
+    <w:lsdException w:name="Grid Table 1 Light Accent 6" w:uiPriority="46"/>
+    <w:lsdException w:name="Grid Table 2 Accent 6" w:uiPriority="47"/>
+    <w:lsdException w:name="Grid Table 3 Accent 6" w:uiPriority="48"/>
+    <w:lsdException w:name="Grid Table 4 Accent 6" w:uiPriority="49"/>
+    <w:lsdException w:name="Grid Table 5 Dark Accent 6" w:uiPriority="50"/>
+    <w:lsdException w:name="Grid Table 6 Colorful Accent 6" w:uiPriority="51"/>
+    <w:lsdException w:name="Grid Table 7 Colorful Accent 6" w:uiPriority="52"/>
+    <w:lsdException w:name="List Table 1 Light" w:uiPriority="46"/>
+    <w:lsdException w:name="List Table 2" w:uiPriority="47"/>
+    <w:lsdException w:name="List Table 3" w:uiPriority="48"/>
+    <w:lsdException w:name="List Table 4" w:uiPriority="49"/>
+    <w:lsdException w:name="List Table 5 Dark" w:uiPriority="50"/>
+    <w:lsdException w:name="List Table 6 Colorful" w:uiPriority="51"/>
+    <w:lsdException w:name="List Table 7 Colorful" w:uiPriority="52"/>
+    <w:lsdException w:name="List Table 1 Light Accent 1" w:uiPriority="46"/>
+    <w:lsdException w:name="List Table 2 Accent 1" w:uiPriority="47"/>
+    <w:lsdException w:name="List Table 3 Accent 1" w:uiPriority="48"/>
+    <w:lsdException w:name="List Table 4 Accent 1" w:uiPriority="49"/>
+    <w:lsdException w:name="List Table 5 Dark Accent 1" w:uiPriority="50"/>
+    <w:lsdException w:name="List Table 6 Colorful Accent 1" w:uiPriority="51"/>
+    <w:lsdException w:name="List Table 7 Colorful Accent 1" w:uiPriority="52"/>
+    <w:lsdException w:name="List Table 1 Light Accent 2" w:uiPriority="46"/>
+    <w:lsdException w:name="List Table 2 Accent 2" w:uiPriority="47"/>
+    <w:lsdException w:name="List Table 3 Accent 2" w:uiPriority="48"/>
+    <w:lsdException w:name="List Table 4 Accent 2" w:uiPriority="49"/>
+    <w:lsdException w:name="List Table 5 Dark Accent 2" w:uiPriority="50"/>
+    <w:lsdException w:name="List Table 6 Colorful Accent 2" w:uiPriority="51"/>
+    <w:lsdException w:name="List Table 7 Colorful Accent 2" w:uiPriority="52"/>
+    <w:lsdException w:name="List Table 1 Light Accent 3" w:uiPriority="46"/>
+    <w:lsdException w:name="List Table 2 Accent 3" w:uiPriority="47"/>
+    <w:lsdException w:name="List Table 3 Accent 3" w:uiPriority="48"/>
+    <w:lsdException w:name="List Table 4 Accent 3" w:uiPriority="49"/>
+    <w:lsdException w:name="List Table 5 Dark Accent 3" w:uiPriority="50"/>
+    <w:lsdException w:name="List Table 6 Colorful Accent 3" w:uiPriority="51"/>
+    <w:lsdException w:name="List Table 7 Colorful Accent 3" w:uiPriority="52"/>
+    <w:lsdException w:name="List Table 1 Light Accent 4" w:uiPriority="46"/>
+    <w:lsdException w:name="List Table 2 Accent 4" w:uiPriority="47"/>
+    <w:lsdException w:name="List Table 3 Accent 4" w:uiPriority="48"/>
+    <w:lsdException w:name="List Table 4 Accent 4" w:uiPriority="49"/>
+    <w:lsdException w:name="List Table 5 Dark Accent 4" w:uiPriority="50"/>
+    <w:lsdException w:name="List Table 6 Colorful Accent 4" w:uiPriority="51"/>
+    <w:lsdException w:name="List Table 7 Colorful Accent 4" w:uiPriority="52"/>
+    <w:lsdException w:name="List Table 1 Light Accent 5" w:uiPriority="46"/>
+    <w:lsdException w:name="List Table 2 Accent 5" w:uiPriority="47"/>
+    <w:lsdException w:name="List Table 3 Accent 5" w:uiPriority="48"/>
+    <w:lsdException w:name="List Table 4 Accent 5" w:uiPriority="49"/>
+    <w:lsdException w:name="List Table 5 Dark Accent 5" w:uiPriority="50"/>
+    <w:lsdException w:name="List Table 6 Colorful Accent 5" w:uiPriority="51"/>
+    <w:lsdException w:name="List Table 7 Colorful Accent 5" w:uiPriority="52"/>
+    <w:lsdException w:name="List Table 1 Light Accent 6" w:uiPriority="46"/>
+    <w:lsdException w:name="List Table 2 Accent 6" w:uiPriority="47"/>
+    <w:lsdException w:name="List Table 3 Accent 6" w:uiPriority="48"/>
+    <w:lsdException w:name="List Table 4 Accent 6" w:uiPriority="49"/>
+    <w:lsdException w:name="List Table 5 Dark Accent 6" w:uiPriority="50"/>
+    <w:lsdException w:name="List Table 6 Colorful Accent 6" w:uiPriority="51"/>
+    <w:lsdException w:name="List Table 7 Colorful Accent 6" w:uiPriority="52"/>
   </w:latentStyles>
   <w:style w:type="paragraph" w:default="1" w:styleId="Normal">
     <w:name w:val="Normal"/>
@@ -17767,7 +17230,7 @@
 </file>
 
 <file path=customXml/itemProps1.xml><?xml version="1.0" encoding="utf-8"?>
-<ds:datastoreItem xmlns:ds="http://schemas.openxmlformats.org/officeDocument/2006/customXml" ds:itemID="{1323BDE1-C130-4398-9F00-2573A9FAD67E}">
+<ds:datastoreItem xmlns:ds="http://schemas.openxmlformats.org/officeDocument/2006/customXml" ds:itemID="{7929C2CF-9B9B-45BF-8205-146952E512F3}">
   <ds:schemaRefs>
     <ds:schemaRef ds:uri="http://schemas.openxmlformats.org/officeDocument/2006/bibliography"/>
   </ds:schemaRefs>

</xml_diff>

<commit_message>
Additional ANSI driver work.
</commit_message>
<xml_diff>
--- a/branches/wbw/Doc/Source/RomWBW Architecture.docx
+++ b/branches/wbw/Doc/Source/RomWBW Architecture.docx
@@ -14,7 +14,6 @@
           <w:docPartUnique/>
         </w:docPartObj>
       </w:sdtPr>
-      <w:sdtEndPr/>
       <w:sdtContent>
         <w:tbl>
           <w:tblPr>
@@ -70,13 +69,23 @@
                         <w:szCs w:val="72"/>
                       </w:rPr>
                     </w:pPr>
+                    <w:proofErr w:type="spellStart"/>
                     <w:r>
                       <w:rPr>
                         <w:rFonts w:asciiTheme="majorHAnsi" w:eastAsiaTheme="majorEastAsia" w:hAnsiTheme="majorHAnsi" w:cstheme="majorBidi"/>
                         <w:sz w:val="72"/>
                         <w:szCs w:val="72"/>
                       </w:rPr>
-                      <w:t>RomWBW Architecture</w:t>
+                      <w:t>RomWBW</w:t>
+                    </w:r>
+                    <w:proofErr w:type="spellEnd"/>
+                    <w:r>
+                      <w:rPr>
+                        <w:rFonts w:asciiTheme="majorHAnsi" w:eastAsiaTheme="majorEastAsia" w:hAnsiTheme="majorHAnsi" w:cstheme="majorBidi"/>
+                        <w:sz w:val="72"/>
+                        <w:szCs w:val="72"/>
+                      </w:rPr>
+                      <w:t xml:space="preserve"> Architecture</w:t>
                     </w:r>
                   </w:p>
                 </w:tc>
@@ -84,31 +93,30 @@
             </w:sdt>
           </w:tr>
           <w:tr>
-            <w:sdt>
-              <w:sdtPr>
-                <w:rPr>
-                  <w:sz w:val="40"/>
-                  <w:szCs w:val="40"/>
-                </w:rPr>
-                <w:alias w:val="Subtitle"/>
-                <w:id w:val="13553153"/>
-                <w:dataBinding w:prefixMappings="xmlns:ns0='http://schemas.openxmlformats.org/package/2006/metadata/core-properties' xmlns:ns1='http://purl.org/dc/elements/1.1/'" w:xpath="/ns0:coreProperties[1]/ns1:subject[1]" w:storeItemID="{6C3C8BC8-F283-45AE-878A-BAB7291924A1}"/>
-                <w:text/>
-              </w:sdtPr>
-              <w:sdtEndPr/>
-              <w:sdtContent>
-                <w:tc>
-                  <w:tcPr>
-                    <w:tcW w:w="0" w:type="auto"/>
-                  </w:tcPr>
-                  <w:p>
-                    <w:pPr>
-                      <w:pStyle w:val="NoSpacing"/>
-                      <w:rPr>
-                        <w:sz w:val="40"/>
-                        <w:szCs w:val="40"/>
-                      </w:rPr>
-                    </w:pPr>
+            <w:tc>
+              <w:tcPr>
+                <w:tcW w:w="0" w:type="auto"/>
+              </w:tcPr>
+              <w:p>
+                <w:pPr>
+                  <w:pStyle w:val="NoSpacing"/>
+                  <w:rPr>
+                    <w:sz w:val="40"/>
+                    <w:szCs w:val="40"/>
+                  </w:rPr>
+                </w:pPr>
+                <w:sdt>
+                  <w:sdtPr>
+                    <w:rPr>
+                      <w:sz w:val="40"/>
+                      <w:szCs w:val="40"/>
+                    </w:rPr>
+                    <w:alias w:val="Subtitle"/>
+                    <w:id w:val="13553153"/>
+                    <w:dataBinding w:prefixMappings="xmlns:ns0='http://schemas.openxmlformats.org/package/2006/metadata/core-properties' xmlns:ns1='http://purl.org/dc/elements/1.1/'" w:xpath="/ns0:coreProperties[1]/ns1:subject[1]" w:storeItemID="{6C3C8BC8-F283-45AE-878A-BAB7291924A1}"/>
+                    <w:text/>
+                  </w:sdtPr>
+                  <w:sdtContent>
                     <w:r>
                       <w:rPr>
                         <w:sz w:val="40"/>
@@ -116,10 +124,33 @@
                       </w:rPr>
                       <w:t>N8VEM Project</w:t>
                     </w:r>
-                  </w:p>
-                </w:tc>
-              </w:sdtContent>
-            </w:sdt>
+                  </w:sdtContent>
+                </w:sdt>
+                <w:r>
+                  <w:rPr>
+                    <w:sz w:val="40"/>
+                    <w:szCs w:val="40"/>
+                  </w:rPr>
+                  <w:br/>
+                </w:r>
+                <w:proofErr w:type="spellStart"/>
+                <w:r>
+                  <w:rPr>
+                    <w:sz w:val="40"/>
+                    <w:szCs w:val="40"/>
+                  </w:rPr>
+                  <w:t>RomWBW</w:t>
+                </w:r>
+                <w:proofErr w:type="spellEnd"/>
+                <w:r>
+                  <w:rPr>
+                    <w:sz w:val="40"/>
+                    <w:szCs w:val="40"/>
+                  </w:rPr>
+                  <w:t xml:space="preserve"> Version 2.5</w:t>
+                </w:r>
+              </w:p>
+            </w:tc>
           </w:tr>
           <w:tr>
             <w:tc>
@@ -161,7 +192,7 @@
                     <w:sz w:val="28"/>
                     <w:szCs w:val="28"/>
                   </w:rPr>
-                  <w:t>December 1, 2012</w:t>
+                  <w:t>March 14, 2013</w:t>
                 </w:r>
                 <w:r>
                   <w:rPr>
@@ -185,8 +216,6 @@
               <w:szCs w:val="28"/>
             </w:rPr>
           </w:pPr>
-          <w:bookmarkStart w:id="0" w:name="_GoBack"/>
-          <w:bookmarkEnd w:id="0"/>
           <w:r>
             <w:br w:type="page"/>
           </w:r>
@@ -244,7 +273,7 @@
           <w:r>
             <w:fldChar w:fldCharType="separate"/>
           </w:r>
-          <w:hyperlink w:anchor="_Toc340760373" w:history="1">
+          <w:hyperlink w:anchor="_Toc351037343" w:history="1">
             <w:r>
               <w:rPr>
                 <w:rStyle w:val="Hyperlink"/>
@@ -271,7 +300,7 @@
                 <w:noProof/>
                 <w:webHidden/>
               </w:rPr>
-              <w:instrText xml:space="preserve"> PAGEREF _Toc340760373 \h </w:instrText>
+              <w:instrText xml:space="preserve"> PAGEREF _Toc351037343 \h </w:instrText>
             </w:r>
             <w:r>
               <w:rPr>
@@ -313,7 +342,7 @@
               <w:noProof/>
             </w:rPr>
           </w:pPr>
-          <w:hyperlink w:anchor="_Toc340760374" w:history="1">
+          <w:hyperlink w:anchor="_Toc351037344" w:history="1">
             <w:r>
               <w:rPr>
                 <w:rStyle w:val="Hyperlink"/>
@@ -340,7 +369,7 @@
                 <w:noProof/>
                 <w:webHidden/>
               </w:rPr>
-              <w:instrText xml:space="preserve"> PAGEREF _Toc340760374 \h </w:instrText>
+              <w:instrText xml:space="preserve"> PAGEREF _Toc351037344 \h </w:instrText>
             </w:r>
             <w:r>
               <w:rPr>
@@ -382,7 +411,7 @@
               <w:noProof/>
             </w:rPr>
           </w:pPr>
-          <w:hyperlink w:anchor="_Toc340760375" w:history="1">
+          <w:hyperlink w:anchor="_Toc351037345" w:history="1">
             <w:r>
               <w:rPr>
                 <w:rStyle w:val="Hyperlink"/>
@@ -409,7 +438,7 @@
                 <w:noProof/>
                 <w:webHidden/>
               </w:rPr>
-              <w:instrText xml:space="preserve"> PAGEREF _Toc340760375 \h </w:instrText>
+              <w:instrText xml:space="preserve"> PAGEREF _Toc351037345 \h </w:instrText>
             </w:r>
             <w:r>
               <w:rPr>
@@ -451,7 +480,7 @@
               <w:noProof/>
             </w:rPr>
           </w:pPr>
-          <w:hyperlink w:anchor="_Toc340760376" w:history="1">
+          <w:hyperlink w:anchor="_Toc351037346" w:history="1">
             <w:r>
               <w:rPr>
                 <w:rStyle w:val="Hyperlink"/>
@@ -478,7 +507,7 @@
                 <w:noProof/>
                 <w:webHidden/>
               </w:rPr>
-              <w:instrText xml:space="preserve"> PAGEREF _Toc340760376 \h </w:instrText>
+              <w:instrText xml:space="preserve"> PAGEREF _Toc351037346 \h </w:instrText>
             </w:r>
             <w:r>
               <w:rPr>
@@ -520,7 +549,7 @@
               <w:noProof/>
             </w:rPr>
           </w:pPr>
-          <w:hyperlink w:anchor="_Toc340760377" w:history="1">
+          <w:hyperlink w:anchor="_Toc351037347" w:history="1">
             <w:r>
               <w:rPr>
                 <w:rStyle w:val="Hyperlink"/>
@@ -547,7 +576,7 @@
                 <w:noProof/>
                 <w:webHidden/>
               </w:rPr>
-              <w:instrText xml:space="preserve"> PAGEREF _Toc340760377 \h </w:instrText>
+              <w:instrText xml:space="preserve"> PAGEREF _Toc351037347 \h </w:instrText>
             </w:r>
             <w:r>
               <w:rPr>
@@ -589,7 +618,7 @@
               <w:noProof/>
             </w:rPr>
           </w:pPr>
-          <w:hyperlink w:anchor="_Toc340760378" w:history="1">
+          <w:hyperlink w:anchor="_Toc351037348" w:history="1">
             <w:r>
               <w:rPr>
                 <w:rStyle w:val="Hyperlink"/>
@@ -616,7 +645,7 @@
                 <w:noProof/>
                 <w:webHidden/>
               </w:rPr>
-              <w:instrText xml:space="preserve"> PAGEREF _Toc340760378 \h </w:instrText>
+              <w:instrText xml:space="preserve"> PAGEREF _Toc351037348 \h </w:instrText>
             </w:r>
             <w:r>
               <w:rPr>
@@ -658,7 +687,7 @@
               <w:noProof/>
             </w:rPr>
           </w:pPr>
-          <w:hyperlink w:anchor="_Toc340760379" w:history="1">
+          <w:hyperlink w:anchor="_Toc351037349" w:history="1">
             <w:r>
               <w:rPr>
                 <w:rStyle w:val="Hyperlink"/>
@@ -685,7 +714,7 @@
                 <w:noProof/>
                 <w:webHidden/>
               </w:rPr>
-              <w:instrText xml:space="preserve"> PAGEREF _Toc340760379 \h </w:instrText>
+              <w:instrText xml:space="preserve"> PAGEREF _Toc351037349 \h </w:instrText>
             </w:r>
             <w:r>
               <w:rPr>
@@ -727,7 +756,7 @@
               <w:noProof/>
             </w:rPr>
           </w:pPr>
-          <w:hyperlink w:anchor="_Toc340760380" w:history="1">
+          <w:hyperlink w:anchor="_Toc351037350" w:history="1">
             <w:r>
               <w:rPr>
                 <w:rStyle w:val="Hyperlink"/>
@@ -754,7 +783,7 @@
                 <w:noProof/>
                 <w:webHidden/>
               </w:rPr>
-              <w:instrText xml:space="preserve"> PAGEREF _Toc340760380 \h </w:instrText>
+              <w:instrText xml:space="preserve"> PAGEREF _Toc351037350 \h </w:instrText>
             </w:r>
             <w:r>
               <w:rPr>
@@ -796,7 +825,7 @@
               <w:noProof/>
             </w:rPr>
           </w:pPr>
-          <w:hyperlink w:anchor="_Toc340760381" w:history="1">
+          <w:hyperlink w:anchor="_Toc351037351" w:history="1">
             <w:r>
               <w:rPr>
                 <w:rStyle w:val="Hyperlink"/>
@@ -823,7 +852,7 @@
                 <w:noProof/>
                 <w:webHidden/>
               </w:rPr>
-              <w:instrText xml:space="preserve"> PAGEREF _Toc340760381 \h </w:instrText>
+              <w:instrText xml:space="preserve"> PAGEREF _Toc351037351 \h </w:instrText>
             </w:r>
             <w:r>
               <w:rPr>
@@ -865,7 +894,7 @@
               <w:noProof/>
             </w:rPr>
           </w:pPr>
-          <w:hyperlink w:anchor="_Toc340760382" w:history="1">
+          <w:hyperlink w:anchor="_Toc351037352" w:history="1">
             <w:r>
               <w:rPr>
                 <w:rStyle w:val="Hyperlink"/>
@@ -892,7 +921,7 @@
                 <w:noProof/>
                 <w:webHidden/>
               </w:rPr>
-              <w:instrText xml:space="preserve"> PAGEREF _Toc340760382 \h </w:instrText>
+              <w:instrText xml:space="preserve"> PAGEREF _Toc351037352 \h </w:instrText>
             </w:r>
             <w:r>
               <w:rPr>
@@ -934,7 +963,7 @@
               <w:noProof/>
             </w:rPr>
           </w:pPr>
-          <w:hyperlink w:anchor="_Toc340760383" w:history="1">
+          <w:hyperlink w:anchor="_Toc351037353" w:history="1">
             <w:r>
               <w:rPr>
                 <w:rStyle w:val="Hyperlink"/>
@@ -961,7 +990,7 @@
                 <w:noProof/>
                 <w:webHidden/>
               </w:rPr>
-              <w:instrText xml:space="preserve"> PAGEREF _Toc340760383 \h </w:instrText>
+              <w:instrText xml:space="preserve"> PAGEREF _Toc351037353 \h </w:instrText>
             </w:r>
             <w:r>
               <w:rPr>
@@ -1003,7 +1032,7 @@
               <w:noProof/>
             </w:rPr>
           </w:pPr>
-          <w:hyperlink w:anchor="_Toc340760384" w:history="1">
+          <w:hyperlink w:anchor="_Toc351037354" w:history="1">
             <w:r>
               <w:rPr>
                 <w:rStyle w:val="Hyperlink"/>
@@ -1030,7 +1059,7 @@
                 <w:noProof/>
                 <w:webHidden/>
               </w:rPr>
-              <w:instrText xml:space="preserve"> PAGEREF _Toc340760384 \h </w:instrText>
+              <w:instrText xml:space="preserve"> PAGEREF _Toc351037354 \h </w:instrText>
             </w:r>
             <w:r>
               <w:rPr>
@@ -1072,7 +1101,7 @@
               <w:noProof/>
             </w:rPr>
           </w:pPr>
-          <w:hyperlink w:anchor="_Toc340760385" w:history="1">
+          <w:hyperlink w:anchor="_Toc351037355" w:history="1">
             <w:r>
               <w:rPr>
                 <w:rStyle w:val="Hyperlink"/>
@@ -1099,7 +1128,7 @@
                 <w:noProof/>
                 <w:webHidden/>
               </w:rPr>
-              <w:instrText xml:space="preserve"> PAGEREF _Toc340760385 \h </w:instrText>
+              <w:instrText xml:space="preserve"> PAGEREF _Toc351037355 \h </w:instrText>
             </w:r>
             <w:r>
               <w:rPr>
@@ -1141,7 +1170,7 @@
               <w:noProof/>
             </w:rPr>
           </w:pPr>
-          <w:hyperlink w:anchor="_Toc340760386" w:history="1">
+          <w:hyperlink w:anchor="_Toc351037356" w:history="1">
             <w:r>
               <w:rPr>
                 <w:rStyle w:val="Hyperlink"/>
@@ -1168,7 +1197,7 @@
                 <w:noProof/>
                 <w:webHidden/>
               </w:rPr>
-              <w:instrText xml:space="preserve"> PAGEREF _Toc340760386 \h </w:instrText>
+              <w:instrText xml:space="preserve"> PAGEREF _Toc351037356 \h </w:instrText>
             </w:r>
             <w:r>
               <w:rPr>
@@ -1210,7 +1239,7 @@
               <w:noProof/>
             </w:rPr>
           </w:pPr>
-          <w:hyperlink w:anchor="_Toc340760387" w:history="1">
+          <w:hyperlink w:anchor="_Toc351037357" w:history="1">
             <w:r>
               <w:rPr>
                 <w:rStyle w:val="Hyperlink"/>
@@ -1237,7 +1266,7 @@
                 <w:noProof/>
                 <w:webHidden/>
               </w:rPr>
-              <w:instrText xml:space="preserve"> PAGEREF _Toc340760387 \h </w:instrText>
+              <w:instrText xml:space="preserve"> PAGEREF _Toc351037357 \h </w:instrText>
             </w:r>
             <w:r>
               <w:rPr>
@@ -1279,7 +1308,7 @@
               <w:noProof/>
             </w:rPr>
           </w:pPr>
-          <w:hyperlink w:anchor="_Toc340760388" w:history="1">
+          <w:hyperlink w:anchor="_Toc351037358" w:history="1">
             <w:r>
               <w:rPr>
                 <w:rStyle w:val="Hyperlink"/>
@@ -1306,7 +1335,7 @@
                 <w:noProof/>
                 <w:webHidden/>
               </w:rPr>
-              <w:instrText xml:space="preserve"> PAGEREF _Toc340760388 \h </w:instrText>
+              <w:instrText xml:space="preserve"> PAGEREF _Toc351037358 \h </w:instrText>
             </w:r>
             <w:r>
               <w:rPr>
@@ -1326,7 +1355,7 @@
                 <w:noProof/>
                 <w:webHidden/>
               </w:rPr>
-              <w:t>22</w:t>
+              <w:t>23</w:t>
             </w:r>
             <w:r>
               <w:rPr>
@@ -1348,7 +1377,7 @@
               <w:noProof/>
             </w:rPr>
           </w:pPr>
-          <w:hyperlink w:anchor="_Toc340760389" w:history="1">
+          <w:hyperlink w:anchor="_Toc351037359" w:history="1">
             <w:r>
               <w:rPr>
                 <w:rStyle w:val="Hyperlink"/>
@@ -1375,7 +1404,7 @@
                 <w:noProof/>
                 <w:webHidden/>
               </w:rPr>
-              <w:instrText xml:space="preserve"> PAGEREF _Toc340760389 \h </w:instrText>
+              <w:instrText xml:space="preserve"> PAGEREF _Toc351037359 \h </w:instrText>
             </w:r>
             <w:r>
               <w:rPr>
@@ -1395,7 +1424,7 @@
                 <w:noProof/>
                 <w:webHidden/>
               </w:rPr>
-              <w:t>24</w:t>
+              <w:t>25</w:t>
             </w:r>
             <w:r>
               <w:rPr>
@@ -1437,12 +1466,12 @@
       <w:pPr>
         <w:pStyle w:val="Heading1"/>
       </w:pPr>
-      <w:bookmarkStart w:id="1" w:name="_Toc340760373"/>
+      <w:bookmarkStart w:id="0" w:name="_Toc351037343"/>
       <w:r>
         <w:lastRenderedPageBreak/>
         <w:t>Background</w:t>
       </w:r>
-      <w:bookmarkEnd w:id="1"/>
+      <w:bookmarkEnd w:id="0"/>
     </w:p>
     <w:p>
       <w:r>
@@ -1583,11 +1612,11 @@
       <w:pPr>
         <w:pStyle w:val="Heading1"/>
       </w:pPr>
-      <w:bookmarkStart w:id="2" w:name="_Toc340760374"/>
+      <w:bookmarkStart w:id="1" w:name="_Toc351037344"/>
       <w:r>
         <w:t>General Design Strategy</w:t>
       </w:r>
-      <w:bookmarkEnd w:id="2"/>
+      <w:bookmarkEnd w:id="1"/>
     </w:p>
     <w:p>
       <w:r>
@@ -1689,9 +1718,6 @@
       </w:r>
       <w:r>
         <w:t xml:space="preserve">  This also keeps the complexity of memory management completely away from the operating system and applications.</w:t>
-      </w:r>
-      <w:r>
-        <w:t xml:space="preserve"> </w:t>
       </w:r>
     </w:p>
     <w:p>
@@ -1715,11 +1741,11 @@
       <w:pPr>
         <w:pStyle w:val="Heading1"/>
       </w:pPr>
-      <w:bookmarkStart w:id="3" w:name="_Toc340760375"/>
+      <w:bookmarkStart w:id="2" w:name="_Toc351037345"/>
       <w:r>
         <w:t>Runtime Memory Layout</w:t>
       </w:r>
-      <w:bookmarkEnd w:id="3"/>
+      <w:bookmarkEnd w:id="2"/>
     </w:p>
     <w:p/>
     <w:p>
@@ -1750,7 +1776,7 @@
           <v:shape id="_x0000_i1025" type="#_x0000_t75" style="width:466.5pt;height:414.75pt" o:ole="">
             <v:imagedata r:id="rId8" o:title=""/>
           </v:shape>
-          <o:OLEObject Type="Embed" ProgID="Visio.Drawing.11" ShapeID="_x0000_i1025" DrawAspect="Content" ObjectID="_1415899012" r:id="rId9"/>
+          <o:OLEObject Type="Embed" ProgID="Visio.Drawing.11" ShapeID="_x0000_i1025" DrawAspect="Content" ObjectID="_1424862420" r:id="rId9"/>
         </w:object>
       </w:r>
     </w:p>
@@ -1758,12 +1784,12 @@
       <w:pPr>
         <w:pStyle w:val="Heading1"/>
       </w:pPr>
-      <w:bookmarkStart w:id="4" w:name="_Toc340760376"/>
+      <w:bookmarkStart w:id="3" w:name="_Toc351037346"/>
       <w:r>
         <w:lastRenderedPageBreak/>
         <w:t>System Boot Process</w:t>
       </w:r>
-      <w:bookmarkEnd w:id="4"/>
+      <w:bookmarkEnd w:id="3"/>
     </w:p>
     <w:p>
       <w:r>
@@ -1813,11 +1839,11 @@
       <w:pPr>
         <w:pStyle w:val="Heading1"/>
       </w:pPr>
-      <w:bookmarkStart w:id="5" w:name="_Toc340760377"/>
+      <w:bookmarkStart w:id="4" w:name="_Toc351037347"/>
       <w:r>
         <w:t>Notes</w:t>
       </w:r>
-      <w:bookmarkEnd w:id="5"/>
+      <w:bookmarkEnd w:id="4"/>
     </w:p>
     <w:p>
       <w:pPr>
@@ -1871,11 +1897,11 @@
       <w:pPr>
         <w:pStyle w:val="Heading1"/>
       </w:pPr>
-      <w:bookmarkStart w:id="6" w:name="_Toc340760378"/>
+      <w:bookmarkStart w:id="5" w:name="_Toc351037348"/>
       <w:r>
         <w:t>Driver Model</w:t>
       </w:r>
-      <w:bookmarkEnd w:id="6"/>
+      <w:bookmarkEnd w:id="5"/>
     </w:p>
     <w:p>
       <w:r>
@@ -1896,7 +1922,7 @@
       <w:pPr>
         <w:pStyle w:val="Heading1"/>
       </w:pPr>
-      <w:bookmarkStart w:id="7" w:name="_Toc340760379"/>
+      <w:bookmarkStart w:id="6" w:name="_Toc351037349"/>
       <w:r>
         <w:lastRenderedPageBreak/>
         <w:t xml:space="preserve">Character / Emulation / </w:t>
@@ -1907,7 +1933,7 @@
       <w:r>
         <w:t xml:space="preserve"> Services</w:t>
       </w:r>
-      <w:bookmarkEnd w:id="7"/>
+      <w:bookmarkEnd w:id="6"/>
     </w:p>
     <w:p>
       <w:r>
@@ -1973,7 +1999,7 @@
           <v:shape id="_x0000_i1026" type="#_x0000_t75" style="width:436.5pt;height:417.75pt" o:ole="">
             <v:imagedata r:id="rId10" o:title=""/>
           </v:shape>
-          <o:OLEObject Type="Embed" ProgID="Visio.Drawing.11" ShapeID="_x0000_i1026" DrawAspect="Content" ObjectID="_1415899013" r:id="rId11"/>
+          <o:OLEObject Type="Embed" ProgID="Visio.Drawing.11" ShapeID="_x0000_i1026" DrawAspect="Content" ObjectID="_1424862421" r:id="rId11"/>
         </w:object>
       </w:r>
     </w:p>
@@ -2069,24 +2095,24 @@
       <w:pPr>
         <w:pStyle w:val="Heading1"/>
       </w:pPr>
-      <w:bookmarkStart w:id="8" w:name="_Toc340760380"/>
+      <w:bookmarkStart w:id="7" w:name="_Toc351037350"/>
       <w:r>
         <w:t xml:space="preserve">HBIOS </w:t>
       </w:r>
       <w:r>
         <w:t>Reference</w:t>
       </w:r>
-      <w:bookmarkEnd w:id="8"/>
+      <w:bookmarkEnd w:id="7"/>
     </w:p>
     <w:p>
       <w:pPr>
         <w:pStyle w:val="Heading2"/>
       </w:pPr>
-      <w:bookmarkStart w:id="9" w:name="_Toc340760381"/>
+      <w:bookmarkStart w:id="8" w:name="_Toc351037351"/>
       <w:r>
         <w:t>Invocation</w:t>
       </w:r>
-      <w:bookmarkEnd w:id="9"/>
+      <w:bookmarkEnd w:id="8"/>
     </w:p>
     <w:p>
       <w:r>
@@ -2130,7 +2156,7 @@
       <w:pPr>
         <w:pStyle w:val="Heading2"/>
       </w:pPr>
-      <w:bookmarkStart w:id="10" w:name="_Toc340760382"/>
+      <w:bookmarkStart w:id="9" w:name="_Toc351037352"/>
       <w:r>
         <w:lastRenderedPageBreak/>
         <w:t xml:space="preserve">Function </w:t>
@@ -2138,7 +2164,7 @@
       <w:r>
         <w:t>Overview</w:t>
       </w:r>
-      <w:bookmarkEnd w:id="10"/>
+      <w:bookmarkEnd w:id="9"/>
     </w:p>
     <w:tbl>
       <w:tblPr>
@@ -2161,7 +2187,15 @@
               <w:keepLines/>
             </w:pPr>
             <w:r>
-              <w:t>Character Input/Output (CIO)</w:t>
+              <w:t xml:space="preserve">Character </w:t>
+            </w:r>
+            <w:proofErr w:type="spellStart"/>
+            <w:r>
+              <w:t>Input/Output</w:t>
+            </w:r>
+            <w:proofErr w:type="spellEnd"/>
+            <w:r>
+              <w:t xml:space="preserve"> (CIO)</w:t>
             </w:r>
           </w:p>
         </w:tc>
@@ -2233,7 +2267,15 @@
               <w:keepLines/>
             </w:pPr>
             <w:r>
-              <w:t>Disk Input/Output (DIO)</w:t>
+              <w:t xml:space="preserve">Disk </w:t>
+            </w:r>
+            <w:proofErr w:type="spellStart"/>
+            <w:r>
+              <w:t>Input/Output</w:t>
+            </w:r>
+            <w:proofErr w:type="spellEnd"/>
+            <w:r>
+              <w:t xml:space="preserve"> (DIO)</w:t>
             </w:r>
           </w:p>
         </w:tc>
@@ -2674,6 +2716,15 @@
             </w:r>
             <w:r>
               <w:t>FIL</w:t>
+            </w:r>
+          </w:p>
+          <w:p>
+            <w:pPr>
+              <w:keepNext/>
+              <w:keepLines/>
+            </w:pPr>
+            <w:r>
+              <w:t>VDA Copy -- VDACPY</w:t>
             </w:r>
           </w:p>
           <w:p>
@@ -2882,12 +2933,20 @@
       <w:pPr>
         <w:pStyle w:val="Heading2"/>
       </w:pPr>
-      <w:bookmarkStart w:id="11" w:name="_Toc340760383"/>
+      <w:bookmarkStart w:id="10" w:name="_Toc351037353"/>
       <w:r>
         <w:lastRenderedPageBreak/>
-        <w:t>Character Input/Output (CIO)</w:t>
-      </w:r>
-      <w:bookmarkEnd w:id="11"/>
+        <w:t xml:space="preserve">Character </w:t>
+      </w:r>
+      <w:proofErr w:type="spellStart"/>
+      <w:r>
+        <w:t>Input/Output</w:t>
+      </w:r>
+      <w:proofErr w:type="spellEnd"/>
+      <w:r>
+        <w:t xml:space="preserve"> (CIO)</w:t>
+      </w:r>
+      <w:bookmarkEnd w:id="10"/>
     </w:p>
     <w:p>
       <w:r>
@@ -3096,8 +3155,13 @@
               <w:keepNext/>
               <w:keepLines/>
             </w:pPr>
-            <w:r>
-              <w:t>PropIO VGA</w:t>
+            <w:proofErr w:type="spellStart"/>
+            <w:r>
+              <w:t>PropIO</w:t>
+            </w:r>
+            <w:proofErr w:type="spellEnd"/>
+            <w:r>
+              <w:t xml:space="preserve"> VGA</w:t>
             </w:r>
           </w:p>
         </w:tc>
@@ -3138,8 +3202,13 @@
               <w:keepNext/>
               <w:keepLines/>
             </w:pPr>
-            <w:r>
-              <w:t>ParPortProp VGA</w:t>
+            <w:proofErr w:type="spellStart"/>
+            <w:r>
+              <w:t>ParPortProp</w:t>
+            </w:r>
+            <w:proofErr w:type="spellEnd"/>
+            <w:r>
+              <w:t xml:space="preserve"> VGA</w:t>
             </w:r>
           </w:p>
         </w:tc>
@@ -3682,7 +3751,15 @@
         <w:pStyle w:val="Heading4"/>
       </w:pPr>
       <w:r>
-        <w:t>Character Config – CIOCFG ($04)</w:t>
+        <w:t xml:space="preserve">Character </w:t>
+      </w:r>
+      <w:proofErr w:type="spellStart"/>
+      <w:r>
+        <w:t>Config</w:t>
+      </w:r>
+      <w:proofErr w:type="spellEnd"/>
+      <w:r>
+        <w:t xml:space="preserve"> – CIOCFG ($04)</w:t>
       </w:r>
     </w:p>
     <w:tbl>
@@ -3825,12 +3902,20 @@
       <w:pPr>
         <w:pStyle w:val="Heading2"/>
       </w:pPr>
-      <w:bookmarkStart w:id="12" w:name="_Toc340760384"/>
+      <w:bookmarkStart w:id="11" w:name="_Toc351037354"/>
       <w:r>
         <w:lastRenderedPageBreak/>
-        <w:t>Disk Input/Output (DIO)</w:t>
-      </w:r>
-      <w:bookmarkEnd w:id="12"/>
+        <w:t xml:space="preserve">Disk </w:t>
+      </w:r>
+      <w:proofErr w:type="spellStart"/>
+      <w:r>
+        <w:t>Input/Output</w:t>
+      </w:r>
+      <w:proofErr w:type="spellEnd"/>
+      <w:r>
+        <w:t xml:space="preserve"> (DIO)</w:t>
+      </w:r>
+      <w:bookmarkEnd w:id="11"/>
     </w:p>
     <w:p>
       <w:r>
@@ -4219,8 +4304,13 @@
             <w:pPr>
               <w:pStyle w:val="CellTextNoSpacing"/>
             </w:pPr>
-            <w:r>
-              <w:t>PropIO SD Card</w:t>
+            <w:proofErr w:type="spellStart"/>
+            <w:r>
+              <w:t>PropIO</w:t>
+            </w:r>
+            <w:proofErr w:type="spellEnd"/>
+            <w:r>
+              <w:t xml:space="preserve"> SD Card</w:t>
             </w:r>
           </w:p>
         </w:tc>
@@ -4260,8 +4350,13 @@
             <w:pPr>
               <w:pStyle w:val="CellTextNoSpacing"/>
             </w:pPr>
-            <w:r>
-              <w:t>ParPortProp SD Card</w:t>
+            <w:proofErr w:type="spellStart"/>
+            <w:r>
+              <w:t>ParPortProp</w:t>
+            </w:r>
+            <w:proofErr w:type="spellEnd"/>
+            <w:r>
+              <w:t xml:space="preserve"> SD Card</w:t>
             </w:r>
           </w:p>
         </w:tc>
@@ -5483,12 +5578,12 @@
       <w:pPr>
         <w:pStyle w:val="Heading2"/>
       </w:pPr>
-      <w:bookmarkStart w:id="13" w:name="_Toc340760385"/>
+      <w:bookmarkStart w:id="12" w:name="_Toc351037355"/>
       <w:r>
         <w:lastRenderedPageBreak/>
         <w:t>Real Time Clock (RTC)</w:t>
       </w:r>
-      <w:bookmarkEnd w:id="13"/>
+      <w:bookmarkEnd w:id="12"/>
     </w:p>
     <w:p>
       <w:r>
@@ -5711,10 +5806,18 @@
         <w:pStyle w:val="Heading4"/>
       </w:pPr>
       <w:r>
-        <w:t>RTC Get Time – RTCGETTIM</w:t>
-      </w:r>
-      <w:r>
-        <w:t>($</w:t>
+        <w:t xml:space="preserve">RTC Get Time – </w:t>
+      </w:r>
+      <w:proofErr w:type="gramStart"/>
+      <w:r>
+        <w:t>RTCGETTIM</w:t>
+      </w:r>
+      <w:r>
+        <w:t>(</w:t>
+      </w:r>
+      <w:proofErr w:type="gramEnd"/>
+      <w:r>
+        <w:t>$</w:t>
       </w:r>
       <w:r>
         <w:t>2</w:t>
@@ -5834,10 +5937,18 @@
         <w:pStyle w:val="Heading4"/>
       </w:pPr>
       <w:r>
-        <w:t>RTC Set Time – RTCSETTIM</w:t>
-      </w:r>
-      <w:r>
-        <w:t>($</w:t>
+        <w:t xml:space="preserve">RTC Set Time – </w:t>
+      </w:r>
+      <w:proofErr w:type="gramStart"/>
+      <w:r>
+        <w:t>RTCSETTIM</w:t>
+      </w:r>
+      <w:r>
+        <w:t>(</w:t>
+      </w:r>
+      <w:proofErr w:type="gramEnd"/>
+      <w:r>
+        <w:t>$</w:t>
       </w:r>
       <w:r>
         <w:t>2</w:t>
@@ -5949,10 +6060,18 @@
         <w:pStyle w:val="Heading4"/>
       </w:pPr>
       <w:r>
-        <w:t>RTC Get NVRAM Byte – RTCGETBYT</w:t>
-      </w:r>
-      <w:r>
-        <w:t>($</w:t>
+        <w:t xml:space="preserve">RTC Get NVRAM Byte – </w:t>
+      </w:r>
+      <w:proofErr w:type="gramStart"/>
+      <w:r>
+        <w:t>RTCGETBYT</w:t>
+      </w:r>
+      <w:r>
+        <w:t>(</w:t>
+      </w:r>
+      <w:proofErr w:type="gramEnd"/>
+      <w:r>
+        <w:t>$</w:t>
       </w:r>
       <w:r>
         <w:t>2</w:t>
@@ -6080,10 +6199,18 @@
         <w:pStyle w:val="Heading4"/>
       </w:pPr>
       <w:r>
-        <w:t>RTC Set NVRAM Byte – RTCSETBYT</w:t>
-      </w:r>
-      <w:r>
-        <w:t>($</w:t>
+        <w:t xml:space="preserve">RTC Set NVRAM Byte – </w:t>
+      </w:r>
+      <w:proofErr w:type="gramStart"/>
+      <w:r>
+        <w:t>RTCSETBYT</w:t>
+      </w:r>
+      <w:r>
+        <w:t>(</w:t>
+      </w:r>
+      <w:proofErr w:type="gramEnd"/>
+      <w:r>
+        <w:t>$</w:t>
       </w:r>
       <w:r>
         <w:t>2</w:t>
@@ -6212,10 +6339,18 @@
       </w:pPr>
       <w:r>
         <w:lastRenderedPageBreak/>
-        <w:t>RTC Get NVRAM Block – RTCGETBLK</w:t>
-      </w:r>
-      <w:r>
-        <w:t>($</w:t>
+        <w:t xml:space="preserve">RTC Get NVRAM Block – </w:t>
+      </w:r>
+      <w:proofErr w:type="gramStart"/>
+      <w:r>
+        <w:t>RTCGETBLK</w:t>
+      </w:r>
+      <w:r>
+        <w:t>(</w:t>
+      </w:r>
+      <w:proofErr w:type="gramEnd"/>
+      <w:r>
+        <w:t>$</w:t>
       </w:r>
       <w:r>
         <w:t>2</w:t>
@@ -6335,10 +6470,18 @@
         <w:pStyle w:val="Heading4"/>
       </w:pPr>
       <w:r>
-        <w:t>RTC Set NVRAM Block – RTCSETBLK</w:t>
-      </w:r>
-      <w:r>
-        <w:t>($</w:t>
+        <w:t xml:space="preserve">RTC Set NVRAM Block – </w:t>
+      </w:r>
+      <w:proofErr w:type="gramStart"/>
+      <w:r>
+        <w:t>RTCSETBLK</w:t>
+      </w:r>
+      <w:r>
+        <w:t>(</w:t>
+      </w:r>
+      <w:proofErr w:type="gramEnd"/>
+      <w:r>
+        <w:t>$</w:t>
       </w:r>
       <w:r>
         <w:t>2</w:t>
@@ -6483,12 +6626,12 @@
       <w:pPr>
         <w:pStyle w:val="Heading2"/>
       </w:pPr>
-      <w:bookmarkStart w:id="14" w:name="_Toc340760386"/>
+      <w:bookmarkStart w:id="13" w:name="_Toc351037356"/>
       <w:r>
         <w:lastRenderedPageBreak/>
         <w:t>Emulation (EMU)</w:t>
       </w:r>
-      <w:bookmarkEnd w:id="14"/>
+      <w:bookmarkEnd w:id="13"/>
     </w:p>
     <w:p>
       <w:r>
@@ -7114,10 +7257,18 @@
               <w:t xml:space="preserve"> device/unit to be </w:t>
             </w:r>
             <w:r>
-              <w:t>targeted for emulation.</w:t>
-            </w:r>
-            <w:r>
-              <w:t xml:space="preserve">.  Register C is set to the </w:t>
+              <w:t>targeted for emulation</w:t>
+            </w:r>
+            <w:proofErr w:type="gramStart"/>
+            <w:r>
+              <w:t>.</w:t>
+            </w:r>
+            <w:r>
+              <w:t>.</w:t>
+            </w:r>
+            <w:proofErr w:type="gramEnd"/>
+            <w:r>
+              <w:t xml:space="preserve">  Register C is set to the </w:t>
             </w:r>
             <w:r>
               <w:t>VDA</w:t>
@@ -7306,7 +7457,7 @@
       <w:pPr>
         <w:pStyle w:val="Heading2"/>
       </w:pPr>
-      <w:bookmarkStart w:id="15" w:name="_Toc340760387"/>
+      <w:bookmarkStart w:id="14" w:name="_Toc351037357"/>
       <w:r>
         <w:t>Video Display Adapter</w:t>
       </w:r>
@@ -7319,7 +7470,7 @@
       <w:r>
         <w:t>)</w:t>
       </w:r>
-      <w:bookmarkEnd w:id="15"/>
+      <w:bookmarkEnd w:id="14"/>
     </w:p>
     <w:p>
       <w:r>
@@ -9801,9 +9952,930 @@
     <w:p/>
     <w:p>
       <w:pPr>
+        <w:keepNext/>
+      </w:pPr>
+      <w:r>
+        <w:t>The following codes are returned by a keyboard read to signify non-</w:t>
+      </w:r>
+      <w:r>
+        <w:t>ASCII</w:t>
+      </w:r>
+      <w:r>
+        <w:t xml:space="preserve"> keystrokes:</w:t>
+      </w:r>
+    </w:p>
+    <w:tbl>
+      <w:tblPr>
+        <w:tblStyle w:val="TableGrid"/>
+        <w:tblW w:w="7938" w:type="dxa"/>
+        <w:tblLook w:val="04A0" w:firstRow="1" w:lastRow="0" w:firstColumn="1" w:lastColumn="0" w:noHBand="0" w:noVBand="1"/>
+      </w:tblPr>
+      <w:tblGrid>
+        <w:gridCol w:w="768"/>
+        <w:gridCol w:w="2928"/>
+        <w:gridCol w:w="848"/>
+        <w:gridCol w:w="3394"/>
+      </w:tblGrid>
+      <w:tr>
+        <w:tc>
+          <w:tcPr>
+            <w:tcW w:w="768" w:type="dxa"/>
+          </w:tcPr>
+          <w:p>
+            <w:pPr>
+              <w:pStyle w:val="CellTextNoSpacing"/>
+              <w:rPr>
+                <w:b/>
+              </w:rPr>
+            </w:pPr>
+            <w:r>
+              <w:rPr>
+                <w:b/>
+              </w:rPr>
+              <w:t>Value</w:t>
+            </w:r>
+          </w:p>
+        </w:tc>
+        <w:tc>
+          <w:tcPr>
+            <w:tcW w:w="2928" w:type="dxa"/>
+          </w:tcPr>
+          <w:p>
+            <w:pPr>
+              <w:pStyle w:val="CellTextNoSpacing"/>
+              <w:rPr>
+                <w:b/>
+              </w:rPr>
+            </w:pPr>
+            <w:r>
+              <w:rPr>
+                <w:b/>
+              </w:rPr>
+              <w:t>Keystroke</w:t>
+            </w:r>
+          </w:p>
+        </w:tc>
+        <w:tc>
+          <w:tcPr>
+            <w:tcW w:w="848" w:type="dxa"/>
+          </w:tcPr>
+          <w:p>
+            <w:pPr>
+              <w:pStyle w:val="CellTextNoSpacing"/>
+              <w:rPr>
+                <w:b/>
+              </w:rPr>
+            </w:pPr>
+            <w:r>
+              <w:rPr>
+                <w:b/>
+              </w:rPr>
+              <w:t>Value</w:t>
+            </w:r>
+          </w:p>
+        </w:tc>
+        <w:tc>
+          <w:tcPr>
+            <w:tcW w:w="3394" w:type="dxa"/>
+          </w:tcPr>
+          <w:p>
+            <w:pPr>
+              <w:pStyle w:val="CellTextNoSpacing"/>
+              <w:rPr>
+                <w:b/>
+              </w:rPr>
+            </w:pPr>
+            <w:r>
+              <w:rPr>
+                <w:b/>
+              </w:rPr>
+              <w:t>Keystroke</w:t>
+            </w:r>
+          </w:p>
+        </w:tc>
+      </w:tr>
+      <w:tr>
+        <w:tc>
+          <w:tcPr>
+            <w:tcW w:w="768" w:type="dxa"/>
+          </w:tcPr>
+          <w:p>
+            <w:pPr>
+              <w:pStyle w:val="CellTextNoSpacing"/>
+            </w:pPr>
+            <w:r>
+              <w:t>E0</w:t>
+            </w:r>
+          </w:p>
+        </w:tc>
+        <w:tc>
+          <w:tcPr>
+            <w:tcW w:w="2928" w:type="dxa"/>
+          </w:tcPr>
+          <w:p>
+            <w:r>
+              <w:t>F1</w:t>
+            </w:r>
+          </w:p>
+        </w:tc>
+        <w:tc>
+          <w:tcPr>
+            <w:tcW w:w="848" w:type="dxa"/>
+          </w:tcPr>
+          <w:p>
+            <w:pPr>
+              <w:pStyle w:val="CellTextNoSpacing"/>
+            </w:pPr>
+            <w:r>
+              <w:t>F0</w:t>
+            </w:r>
+          </w:p>
+        </w:tc>
+        <w:tc>
+          <w:tcPr>
+            <w:tcW w:w="3394" w:type="dxa"/>
+          </w:tcPr>
+          <w:p>
+            <w:r>
+              <w:t>Insert</w:t>
+            </w:r>
+          </w:p>
+        </w:tc>
+      </w:tr>
+      <w:tr>
+        <w:tc>
+          <w:tcPr>
+            <w:tcW w:w="768" w:type="dxa"/>
+          </w:tcPr>
+          <w:p>
+            <w:pPr>
+              <w:pStyle w:val="CellTextNoSpacing"/>
+            </w:pPr>
+            <w:r>
+              <w:t>E1</w:t>
+            </w:r>
+          </w:p>
+        </w:tc>
+        <w:tc>
+          <w:tcPr>
+            <w:tcW w:w="2928" w:type="dxa"/>
+          </w:tcPr>
+          <w:p>
+            <w:r>
+              <w:t>F2</w:t>
+            </w:r>
+          </w:p>
+        </w:tc>
+        <w:tc>
+          <w:tcPr>
+            <w:tcW w:w="848" w:type="dxa"/>
+          </w:tcPr>
+          <w:p>
+            <w:pPr>
+              <w:pStyle w:val="CellTextNoSpacing"/>
+            </w:pPr>
+            <w:r>
+              <w:t>F1</w:t>
+            </w:r>
+          </w:p>
+        </w:tc>
+        <w:tc>
+          <w:tcPr>
+            <w:tcW w:w="3394" w:type="dxa"/>
+          </w:tcPr>
+          <w:p>
+            <w:r>
+              <w:t>Delete</w:t>
+            </w:r>
+          </w:p>
+        </w:tc>
+      </w:tr>
+      <w:tr>
+        <w:tc>
+          <w:tcPr>
+            <w:tcW w:w="768" w:type="dxa"/>
+          </w:tcPr>
+          <w:p>
+            <w:pPr>
+              <w:pStyle w:val="CellTextNoSpacing"/>
+            </w:pPr>
+            <w:r>
+              <w:t>E2</w:t>
+            </w:r>
+          </w:p>
+        </w:tc>
+        <w:tc>
+          <w:tcPr>
+            <w:tcW w:w="2928" w:type="dxa"/>
+          </w:tcPr>
+          <w:p>
+            <w:r>
+              <w:t>F3</w:t>
+            </w:r>
+          </w:p>
+        </w:tc>
+        <w:tc>
+          <w:tcPr>
+            <w:tcW w:w="848" w:type="dxa"/>
+          </w:tcPr>
+          <w:p>
+            <w:pPr>
+              <w:pStyle w:val="CellTextNoSpacing"/>
+            </w:pPr>
+            <w:r>
+              <w:t>F2</w:t>
+            </w:r>
+          </w:p>
+        </w:tc>
+        <w:tc>
+          <w:tcPr>
+            <w:tcW w:w="3394" w:type="dxa"/>
+          </w:tcPr>
+          <w:p>
+            <w:r>
+              <w:t>Home</w:t>
+            </w:r>
+          </w:p>
+        </w:tc>
+      </w:tr>
+      <w:tr>
+        <w:tc>
+          <w:tcPr>
+            <w:tcW w:w="768" w:type="dxa"/>
+          </w:tcPr>
+          <w:p>
+            <w:pPr>
+              <w:pStyle w:val="CellTextNoSpacing"/>
+            </w:pPr>
+            <w:r>
+              <w:t>E3</w:t>
+            </w:r>
+          </w:p>
+        </w:tc>
+        <w:tc>
+          <w:tcPr>
+            <w:tcW w:w="2928" w:type="dxa"/>
+          </w:tcPr>
+          <w:p>
+            <w:r>
+              <w:t>F4</w:t>
+            </w:r>
+          </w:p>
+        </w:tc>
+        <w:tc>
+          <w:tcPr>
+            <w:tcW w:w="848" w:type="dxa"/>
+          </w:tcPr>
+          <w:p>
+            <w:pPr>
+              <w:pStyle w:val="CellTextNoSpacing"/>
+            </w:pPr>
+            <w:r>
+              <w:t>F3</w:t>
+            </w:r>
+          </w:p>
+        </w:tc>
+        <w:tc>
+          <w:tcPr>
+            <w:tcW w:w="3394" w:type="dxa"/>
+          </w:tcPr>
+          <w:p>
+            <w:r>
+              <w:t>End</w:t>
+            </w:r>
+          </w:p>
+        </w:tc>
+      </w:tr>
+      <w:tr>
+        <w:tc>
+          <w:tcPr>
+            <w:tcW w:w="768" w:type="dxa"/>
+          </w:tcPr>
+          <w:p>
+            <w:pPr>
+              <w:pStyle w:val="CellTextNoSpacing"/>
+            </w:pPr>
+            <w:r>
+              <w:t>E4</w:t>
+            </w:r>
+          </w:p>
+        </w:tc>
+        <w:tc>
+          <w:tcPr>
+            <w:tcW w:w="2928" w:type="dxa"/>
+          </w:tcPr>
+          <w:p>
+            <w:r>
+              <w:t>F5</w:t>
+            </w:r>
+          </w:p>
+        </w:tc>
+        <w:tc>
+          <w:tcPr>
+            <w:tcW w:w="848" w:type="dxa"/>
+          </w:tcPr>
+          <w:p>
+            <w:pPr>
+              <w:pStyle w:val="CellTextNoSpacing"/>
+            </w:pPr>
+            <w:r>
+              <w:t>F4</w:t>
+            </w:r>
+          </w:p>
+        </w:tc>
+        <w:tc>
+          <w:tcPr>
+            <w:tcW w:w="3394" w:type="dxa"/>
+          </w:tcPr>
+          <w:p>
+            <w:proofErr w:type="spellStart"/>
+            <w:r>
+              <w:t>PageUp</w:t>
+            </w:r>
+            <w:proofErr w:type="spellEnd"/>
+          </w:p>
+        </w:tc>
+      </w:tr>
+      <w:tr>
+        <w:tc>
+          <w:tcPr>
+            <w:tcW w:w="768" w:type="dxa"/>
+          </w:tcPr>
+          <w:p>
+            <w:pPr>
+              <w:pStyle w:val="CellTextNoSpacing"/>
+            </w:pPr>
+            <w:r>
+              <w:t>E5</w:t>
+            </w:r>
+          </w:p>
+        </w:tc>
+        <w:tc>
+          <w:tcPr>
+            <w:tcW w:w="2928" w:type="dxa"/>
+          </w:tcPr>
+          <w:p>
+            <w:pPr>
+              <w:pStyle w:val="CellTextNoSpacing"/>
+            </w:pPr>
+            <w:r>
+              <w:t>F6</w:t>
+            </w:r>
+          </w:p>
+        </w:tc>
+        <w:tc>
+          <w:tcPr>
+            <w:tcW w:w="848" w:type="dxa"/>
+          </w:tcPr>
+          <w:p>
+            <w:pPr>
+              <w:pStyle w:val="CellTextNoSpacing"/>
+            </w:pPr>
+            <w:r>
+              <w:t>F5</w:t>
+            </w:r>
+          </w:p>
+        </w:tc>
+        <w:tc>
+          <w:tcPr>
+            <w:tcW w:w="3394" w:type="dxa"/>
+          </w:tcPr>
+          <w:p>
+            <w:pPr>
+              <w:pStyle w:val="CellTextNoSpacing"/>
+            </w:pPr>
+            <w:proofErr w:type="spellStart"/>
+            <w:r>
+              <w:t>PadeDown</w:t>
+            </w:r>
+            <w:proofErr w:type="spellEnd"/>
+          </w:p>
+        </w:tc>
+      </w:tr>
+      <w:tr>
+        <w:tc>
+          <w:tcPr>
+            <w:tcW w:w="768" w:type="dxa"/>
+          </w:tcPr>
+          <w:p>
+            <w:pPr>
+              <w:pStyle w:val="CellTextNoSpacing"/>
+            </w:pPr>
+            <w:r>
+              <w:t>E6</w:t>
+            </w:r>
+          </w:p>
+        </w:tc>
+        <w:tc>
+          <w:tcPr>
+            <w:tcW w:w="2928" w:type="dxa"/>
+          </w:tcPr>
+          <w:p>
+            <w:pPr>
+              <w:pStyle w:val="CellTextNoSpacing"/>
+            </w:pPr>
+            <w:r>
+              <w:t>F7</w:t>
+            </w:r>
+          </w:p>
+        </w:tc>
+        <w:tc>
+          <w:tcPr>
+            <w:tcW w:w="848" w:type="dxa"/>
+          </w:tcPr>
+          <w:p>
+            <w:pPr>
+              <w:pStyle w:val="CellTextNoSpacing"/>
+            </w:pPr>
+            <w:r>
+              <w:t>F6</w:t>
+            </w:r>
+          </w:p>
+        </w:tc>
+        <w:tc>
+          <w:tcPr>
+            <w:tcW w:w="3394" w:type="dxa"/>
+          </w:tcPr>
+          <w:p>
+            <w:pPr>
+              <w:pStyle w:val="CellTextNoSpacing"/>
+            </w:pPr>
+            <w:proofErr w:type="spellStart"/>
+            <w:r>
+              <w:t>UpArrow</w:t>
+            </w:r>
+            <w:proofErr w:type="spellEnd"/>
+          </w:p>
+        </w:tc>
+      </w:tr>
+      <w:tr>
+        <w:tc>
+          <w:tcPr>
+            <w:tcW w:w="768" w:type="dxa"/>
+          </w:tcPr>
+          <w:p>
+            <w:pPr>
+              <w:pStyle w:val="CellTextNoSpacing"/>
+            </w:pPr>
+            <w:r>
+              <w:t>E7</w:t>
+            </w:r>
+          </w:p>
+        </w:tc>
+        <w:tc>
+          <w:tcPr>
+            <w:tcW w:w="2928" w:type="dxa"/>
+          </w:tcPr>
+          <w:p>
+            <w:pPr>
+              <w:pStyle w:val="CellTextNoSpacing"/>
+            </w:pPr>
+            <w:r>
+              <w:t>F8</w:t>
+            </w:r>
+          </w:p>
+        </w:tc>
+        <w:tc>
+          <w:tcPr>
+            <w:tcW w:w="848" w:type="dxa"/>
+          </w:tcPr>
+          <w:p>
+            <w:pPr>
+              <w:pStyle w:val="CellTextNoSpacing"/>
+            </w:pPr>
+            <w:r>
+              <w:t>F7</w:t>
+            </w:r>
+          </w:p>
+        </w:tc>
+        <w:tc>
+          <w:tcPr>
+            <w:tcW w:w="3394" w:type="dxa"/>
+          </w:tcPr>
+          <w:p>
+            <w:pPr>
+              <w:pStyle w:val="CellTextNoSpacing"/>
+            </w:pPr>
+            <w:proofErr w:type="spellStart"/>
+            <w:r>
+              <w:t>DownArrow</w:t>
+            </w:r>
+            <w:proofErr w:type="spellEnd"/>
+          </w:p>
+        </w:tc>
+      </w:tr>
+      <w:tr>
+        <w:tc>
+          <w:tcPr>
+            <w:tcW w:w="768" w:type="dxa"/>
+          </w:tcPr>
+          <w:p>
+            <w:pPr>
+              <w:pStyle w:val="CellTextNoSpacing"/>
+            </w:pPr>
+            <w:r>
+              <w:t>E8</w:t>
+            </w:r>
+          </w:p>
+        </w:tc>
+        <w:tc>
+          <w:tcPr>
+            <w:tcW w:w="2928" w:type="dxa"/>
+          </w:tcPr>
+          <w:p>
+            <w:pPr>
+              <w:pStyle w:val="CellTextNoSpacing"/>
+            </w:pPr>
+            <w:r>
+              <w:t>F9</w:t>
+            </w:r>
+          </w:p>
+        </w:tc>
+        <w:tc>
+          <w:tcPr>
+            <w:tcW w:w="848" w:type="dxa"/>
+          </w:tcPr>
+          <w:p>
+            <w:pPr>
+              <w:pStyle w:val="CellTextNoSpacing"/>
+            </w:pPr>
+            <w:r>
+              <w:t>F8</w:t>
+            </w:r>
+          </w:p>
+        </w:tc>
+        <w:tc>
+          <w:tcPr>
+            <w:tcW w:w="3394" w:type="dxa"/>
+          </w:tcPr>
+          <w:p>
+            <w:pPr>
+              <w:pStyle w:val="CellTextNoSpacing"/>
+            </w:pPr>
+            <w:proofErr w:type="spellStart"/>
+            <w:r>
+              <w:t>LeftArrow</w:t>
+            </w:r>
+            <w:proofErr w:type="spellEnd"/>
+          </w:p>
+        </w:tc>
+      </w:tr>
+      <w:tr>
+        <w:tc>
+          <w:tcPr>
+            <w:tcW w:w="768" w:type="dxa"/>
+          </w:tcPr>
+          <w:p>
+            <w:pPr>
+              <w:pStyle w:val="CellTextNoSpacing"/>
+            </w:pPr>
+            <w:r>
+              <w:t>E9</w:t>
+            </w:r>
+          </w:p>
+        </w:tc>
+        <w:tc>
+          <w:tcPr>
+            <w:tcW w:w="2928" w:type="dxa"/>
+          </w:tcPr>
+          <w:p>
+            <w:r>
+              <w:t>F10</w:t>
+            </w:r>
+          </w:p>
+        </w:tc>
+        <w:tc>
+          <w:tcPr>
+            <w:tcW w:w="848" w:type="dxa"/>
+          </w:tcPr>
+          <w:p>
+            <w:pPr>
+              <w:pStyle w:val="CellTextNoSpacing"/>
+            </w:pPr>
+            <w:r>
+              <w:t>F9</w:t>
+            </w:r>
+          </w:p>
+        </w:tc>
+        <w:tc>
+          <w:tcPr>
+            <w:tcW w:w="3394" w:type="dxa"/>
+          </w:tcPr>
+          <w:p>
+            <w:proofErr w:type="spellStart"/>
+            <w:r>
+              <w:t>RightArrow</w:t>
+            </w:r>
+            <w:proofErr w:type="spellEnd"/>
+          </w:p>
+        </w:tc>
+      </w:tr>
+      <w:tr>
+        <w:tc>
+          <w:tcPr>
+            <w:tcW w:w="768" w:type="dxa"/>
+          </w:tcPr>
+          <w:p>
+            <w:pPr>
+              <w:pStyle w:val="CellTextNoSpacing"/>
+            </w:pPr>
+            <w:r>
+              <w:t>EA</w:t>
+            </w:r>
+          </w:p>
+        </w:tc>
+        <w:tc>
+          <w:tcPr>
+            <w:tcW w:w="2928" w:type="dxa"/>
+          </w:tcPr>
+          <w:p>
+            <w:r>
+              <w:t>F11</w:t>
+            </w:r>
+          </w:p>
+        </w:tc>
+        <w:tc>
+          <w:tcPr>
+            <w:tcW w:w="848" w:type="dxa"/>
+          </w:tcPr>
+          <w:p>
+            <w:pPr>
+              <w:pStyle w:val="CellTextNoSpacing"/>
+            </w:pPr>
+            <w:r>
+              <w:t>FA</w:t>
+            </w:r>
+          </w:p>
+        </w:tc>
+        <w:tc>
+          <w:tcPr>
+            <w:tcW w:w="3394" w:type="dxa"/>
+          </w:tcPr>
+          <w:p>
+            <w:r>
+              <w:t>Power</w:t>
+            </w:r>
+          </w:p>
+        </w:tc>
+      </w:tr>
+      <w:tr>
+        <w:tc>
+          <w:tcPr>
+            <w:tcW w:w="768" w:type="dxa"/>
+          </w:tcPr>
+          <w:p>
+            <w:pPr>
+              <w:pStyle w:val="CellTextNoSpacing"/>
+            </w:pPr>
+            <w:r>
+              <w:t>EB</w:t>
+            </w:r>
+          </w:p>
+        </w:tc>
+        <w:tc>
+          <w:tcPr>
+            <w:tcW w:w="2928" w:type="dxa"/>
+          </w:tcPr>
+          <w:p>
+            <w:r>
+              <w:t>F12</w:t>
+            </w:r>
+          </w:p>
+        </w:tc>
+        <w:tc>
+          <w:tcPr>
+            <w:tcW w:w="848" w:type="dxa"/>
+          </w:tcPr>
+          <w:p>
+            <w:pPr>
+              <w:pStyle w:val="CellTextNoSpacing"/>
+            </w:pPr>
+            <w:r>
+              <w:t>FB</w:t>
+            </w:r>
+          </w:p>
+        </w:tc>
+        <w:tc>
+          <w:tcPr>
+            <w:tcW w:w="3394" w:type="dxa"/>
+          </w:tcPr>
+          <w:p>
+            <w:r>
+              <w:t>Sleep</w:t>
+            </w:r>
+          </w:p>
+        </w:tc>
+      </w:tr>
+      <w:tr>
+        <w:tc>
+          <w:tcPr>
+            <w:tcW w:w="768" w:type="dxa"/>
+          </w:tcPr>
+          <w:p>
+            <w:pPr>
+              <w:pStyle w:val="CellTextNoSpacing"/>
+            </w:pPr>
+            <w:r>
+              <w:t>EC</w:t>
+            </w:r>
+          </w:p>
+        </w:tc>
+        <w:tc>
+          <w:tcPr>
+            <w:tcW w:w="2928" w:type="dxa"/>
+          </w:tcPr>
+          <w:p>
+            <w:proofErr w:type="spellStart"/>
+            <w:r>
+              <w:t>SysReq</w:t>
+            </w:r>
+            <w:proofErr w:type="spellEnd"/>
+          </w:p>
+        </w:tc>
+        <w:tc>
+          <w:tcPr>
+            <w:tcW w:w="848" w:type="dxa"/>
+          </w:tcPr>
+          <w:p>
+            <w:pPr>
+              <w:pStyle w:val="CellTextNoSpacing"/>
+            </w:pPr>
+            <w:r>
+              <w:t>FC</w:t>
+            </w:r>
+          </w:p>
+        </w:tc>
+        <w:tc>
+          <w:tcPr>
+            <w:tcW w:w="3394" w:type="dxa"/>
+          </w:tcPr>
+          <w:p>
+            <w:r>
+              <w:t>Wake</w:t>
+            </w:r>
+          </w:p>
+        </w:tc>
+      </w:tr>
+      <w:tr>
+        <w:tc>
+          <w:tcPr>
+            <w:tcW w:w="768" w:type="dxa"/>
+          </w:tcPr>
+          <w:p>
+            <w:pPr>
+              <w:pStyle w:val="CellTextNoSpacing"/>
+            </w:pPr>
+            <w:r>
+              <w:t>ED</w:t>
+            </w:r>
+          </w:p>
+        </w:tc>
+        <w:tc>
+          <w:tcPr>
+            <w:tcW w:w="2928" w:type="dxa"/>
+          </w:tcPr>
+          <w:p>
+            <w:proofErr w:type="spellStart"/>
+            <w:r>
+              <w:t>PrintScreen</w:t>
+            </w:r>
+            <w:proofErr w:type="spellEnd"/>
+          </w:p>
+        </w:tc>
+        <w:tc>
+          <w:tcPr>
+            <w:tcW w:w="848" w:type="dxa"/>
+          </w:tcPr>
+          <w:p>
+            <w:pPr>
+              <w:pStyle w:val="CellTextNoSpacing"/>
+            </w:pPr>
+            <w:r>
+              <w:t>FD</w:t>
+            </w:r>
+          </w:p>
+        </w:tc>
+        <w:tc>
+          <w:tcPr>
+            <w:tcW w:w="3394" w:type="dxa"/>
+          </w:tcPr>
+          <w:p>
+            <w:r>
+              <w:t>Break</w:t>
+            </w:r>
+          </w:p>
+        </w:tc>
+      </w:tr>
+      <w:tr>
+        <w:tc>
+          <w:tcPr>
+            <w:tcW w:w="768" w:type="dxa"/>
+          </w:tcPr>
+          <w:p>
+            <w:pPr>
+              <w:pStyle w:val="CellTextNoSpacing"/>
+            </w:pPr>
+            <w:r>
+              <w:t>EE</w:t>
+            </w:r>
+          </w:p>
+        </w:tc>
+        <w:tc>
+          <w:tcPr>
+            <w:tcW w:w="2928" w:type="dxa"/>
+          </w:tcPr>
+          <w:p>
+            <w:pPr>
+              <w:pStyle w:val="CellTextNoSpacing"/>
+            </w:pPr>
+            <w:r>
+              <w:t>Pause</w:t>
+            </w:r>
+          </w:p>
+        </w:tc>
+        <w:tc>
+          <w:tcPr>
+            <w:tcW w:w="848" w:type="dxa"/>
+          </w:tcPr>
+          <w:p>
+            <w:pPr>
+              <w:pStyle w:val="CellTextNoSpacing"/>
+            </w:pPr>
+            <w:r>
+              <w:t>FE</w:t>
+            </w:r>
+          </w:p>
+        </w:tc>
+        <w:tc>
+          <w:tcPr>
+            <w:tcW w:w="3394" w:type="dxa"/>
+          </w:tcPr>
+          <w:p>
+            <w:pPr>
+              <w:pStyle w:val="CellTextNoSpacing"/>
+            </w:pPr>
+          </w:p>
+        </w:tc>
+      </w:tr>
+      <w:tr>
+        <w:tc>
+          <w:tcPr>
+            <w:tcW w:w="768" w:type="dxa"/>
+          </w:tcPr>
+          <w:p>
+            <w:pPr>
+              <w:pStyle w:val="CellTextNoSpacing"/>
+            </w:pPr>
+            <w:r>
+              <w:t>EF</w:t>
+            </w:r>
+          </w:p>
+        </w:tc>
+        <w:tc>
+          <w:tcPr>
+            <w:tcW w:w="2928" w:type="dxa"/>
+          </w:tcPr>
+          <w:p>
+            <w:pPr>
+              <w:pStyle w:val="CellTextNoSpacing"/>
+            </w:pPr>
+            <w:r>
+              <w:t>App</w:t>
+            </w:r>
+          </w:p>
+        </w:tc>
+        <w:tc>
+          <w:tcPr>
+            <w:tcW w:w="848" w:type="dxa"/>
+          </w:tcPr>
+          <w:p>
+            <w:pPr>
+              <w:pStyle w:val="CellTextNoSpacing"/>
+            </w:pPr>
+            <w:r>
+              <w:t>FF</w:t>
+            </w:r>
+          </w:p>
+        </w:tc>
+        <w:tc>
+          <w:tcPr>
+            <w:tcW w:w="3394" w:type="dxa"/>
+          </w:tcPr>
+          <w:p>
+            <w:pPr>
+              <w:pStyle w:val="CellTextNoSpacing"/>
+            </w:pPr>
+          </w:p>
+        </w:tc>
+      </w:tr>
+    </w:tbl>
+    <w:p/>
+    <w:p>
+      <w:pPr>
         <w:pStyle w:val="Heading4"/>
       </w:pPr>
       <w:r>
+        <w:lastRenderedPageBreak/>
         <w:t>Video Display Adapter</w:t>
       </w:r>
       <w:r>
@@ -10246,7 +11318,6 @@
         <w:pStyle w:val="Heading4"/>
       </w:pPr>
       <w:r>
-        <w:lastRenderedPageBreak/>
         <w:t>Video Display Adapter Reset –VDA</w:t>
       </w:r>
       <w:r>
@@ -10370,6 +11441,7 @@
         <w:pStyle w:val="Heading4"/>
       </w:pPr>
       <w:r>
+        <w:lastRenderedPageBreak/>
         <w:t>Video Display Adapter Set Cursor Style –VDASCS ($4</w:t>
       </w:r>
       <w:r>
@@ -10672,7 +11744,15 @@
               <w:pStyle w:val="CellText"/>
             </w:pPr>
             <w:r>
-              <w:t>Reposition the cursor to the specified row and column.  Specifying a row/column that exceeds the boundaries of the display results in undefined behavior.  Cursor coordinates are 0 based (0,0 is the upper left corner of the display).</w:t>
+              <w:t>Reposition the cursor to the specified row and column.  Specifying a row/column that exceeds the boundaries of the display results in undefined behavior.  Cursor coordinates are 0 based (0</w:t>
+            </w:r>
+            <w:proofErr w:type="gramStart"/>
+            <w:r>
+              <w:t>,0</w:t>
+            </w:r>
+            <w:proofErr w:type="gramEnd"/>
+            <w:r>
+              <w:t xml:space="preserve"> is the upper left corner of the display).</w:t>
             </w:r>
           </w:p>
           <w:p>
@@ -11197,28 +12277,7 @@
         <w:pStyle w:val="Heading4"/>
       </w:pPr>
       <w:r>
-        <w:t xml:space="preserve">Video Display Adapter </w:t>
-      </w:r>
-      <w:r>
-        <w:t>Fill –</w:t>
-      </w:r>
-      <w:r>
-        <w:t>VDA</w:t>
-      </w:r>
-      <w:r>
-        <w:t>FIL</w:t>
-      </w:r>
-      <w:r>
-        <w:t xml:space="preserve"> (</w:t>
-      </w:r>
-      <w:r>
-        <w:t>$4</w:t>
-      </w:r>
-      <w:r>
-        <w:t>8</w:t>
-      </w:r>
-      <w:r>
-        <w:t>)</w:t>
+        <w:t>Video Display Adapter Fill –VDAFIL ($48)</w:t>
       </w:r>
     </w:p>
     <w:tbl>
@@ -11259,16 +12318,7 @@
               <w:br/>
             </w:r>
             <w:r>
-              <w:t>B=</w:t>
-            </w:r>
-            <w:r>
-              <w:t>$4</w:t>
-            </w:r>
-            <w:r>
-              <w:t>8</w:t>
-            </w:r>
-            <w:r>
-              <w:t xml:space="preserve"> (function)</w:t>
+              <w:t>B=$48 (function)</w:t>
             </w:r>
           </w:p>
           <w:p>
@@ -11339,13 +12389,7 @@
               <w:pStyle w:val="CellText"/>
             </w:pPr>
             <w:r>
-              <w:t>Write the character specified in E to the display the number of times specified in HL.  Characters are written star</w:t>
-            </w:r>
-            <w:r>
-              <w:t>t</w:t>
-            </w:r>
-            <w:r>
-              <w:t xml:space="preserve">ing at the current cursor position and the cursor is advanced by the number of characters written.  If the end of the line is encountered, the characters will continue to be written starting at the next line as needed.  The display will </w:t>
+              <w:t xml:space="preserve">Write the character specified in E to the display the number of times specified in HL.  Characters are written starting at the current cursor position and the cursor is advanced by the number of characters written.  If the end of the line is encountered, the characters will continue to be written starting at the next line as needed.  The display will </w:t>
             </w:r>
             <w:r>
               <w:rPr>
@@ -11374,28 +12418,8 @@
         <w:pStyle w:val="Heading4"/>
       </w:pPr>
       <w:r>
-        <w:t xml:space="preserve">Video Display Adapter </w:t>
-      </w:r>
-      <w:r>
-        <w:t>Scroll –</w:t>
-      </w:r>
-      <w:r>
-        <w:t>VDA</w:t>
-      </w:r>
-      <w:r>
-        <w:t>SCR</w:t>
-      </w:r>
-      <w:r>
-        <w:t xml:space="preserve"> (</w:t>
-      </w:r>
-      <w:r>
-        <w:t>$4</w:t>
-      </w:r>
-      <w:r>
-        <w:t>9</w:t>
-      </w:r>
-      <w:r>
-        <w:t>)</w:t>
+        <w:lastRenderedPageBreak/>
+        <w:t>Video Display Adapter Copy –VDACPY ($49)</w:t>
       </w:r>
     </w:p>
     <w:tbl>
@@ -11436,16 +12460,7 @@
               <w:br/>
             </w:r>
             <w:r>
-              <w:t>B=</w:t>
-            </w:r>
-            <w:r>
-              <w:t>$4</w:t>
-            </w:r>
-            <w:r>
-              <w:t>9</w:t>
-            </w:r>
-            <w:r>
-              <w:t xml:space="preserve"> (function)</w:t>
+              <w:t>B=$48 (function)</w:t>
             </w:r>
           </w:p>
           <w:p>
@@ -11461,7 +12476,29 @@
               <w:pStyle w:val="CellTextNoSpacing"/>
             </w:pPr>
             <w:r>
-              <w:t>E=Scroll distance (# lines)</w:t>
+              <w:t>D=Source Row</w:t>
+            </w:r>
+          </w:p>
+          <w:p>
+            <w:pPr>
+              <w:pStyle w:val="CellTextNoSpacing"/>
+            </w:pPr>
+            <w:r>
+              <w:t xml:space="preserve">E=Source </w:t>
+            </w:r>
+            <w:r>
+              <w:t>Column</w:t>
+            </w:r>
+          </w:p>
+          <w:p>
+            <w:pPr>
+              <w:pStyle w:val="CellTextNoSpacing"/>
+            </w:pPr>
+            <w:r>
+              <w:t>L=Count</w:t>
+            </w:r>
+            <w:r>
+              <w:t xml:space="preserve"> (max 255)</w:t>
             </w:r>
           </w:p>
         </w:tc>
@@ -11508,21 +12545,40 @@
               <w:pStyle w:val="CellText"/>
             </w:pPr>
             <w:r>
-              <w:t>Scroll the video display by the number of lines specified in E.  If E contains a negative number, then reverse scroll should be performed</w:t>
-            </w:r>
-            <w:r>
-              <w:t>.</w:t>
-            </w:r>
-          </w:p>
-          <w:p>
-            <w:pPr>
-              <w:keepLines/>
-              <w:rPr>
-                <w:sz w:val="20"/>
-                <w:u w:val="single"/>
-              </w:rPr>
-            </w:pPr>
-          </w:p>
+              <w:t xml:space="preserve">Copy count </w:t>
+            </w:r>
+            <w:r>
+              <w:t xml:space="preserve">(L) </w:t>
+            </w:r>
+            <w:r>
+              <w:t xml:space="preserve">bytes from the source </w:t>
+            </w:r>
+            <w:r>
+              <w:t xml:space="preserve">row/column </w:t>
+            </w:r>
+            <w:r>
+              <w:t xml:space="preserve">(DE) to current cursor position.  The source index position is expressed as a linear index from the upper left position (not row/column).  The cursor position is not updated.  The maximum count is 255.  Copying to/from overlapping areas </w:t>
+            </w:r>
+            <w:r>
+              <w:t xml:space="preserve">is not supported and </w:t>
+            </w:r>
+            <w:r>
+              <w:t>will have an undefined behavior.</w:t>
+            </w:r>
+            <w:r>
+              <w:t xml:space="preserve">  The display will </w:t>
+            </w:r>
+            <w:r>
+              <w:rPr>
+                <w:b/>
+              </w:rPr>
+              <w:t>not</w:t>
+            </w:r>
+            <w:r>
+              <w:t xml:space="preserve"> scroll if the end of the screen is exceeded.  Copying beyond the active screen buffer area is not supported and results in undefined behavior.</w:t>
+            </w:r>
+          </w:p>
+          <w:p/>
         </w:tc>
       </w:tr>
     </w:tbl>
@@ -11531,26 +12587,25 @@
         <w:pStyle w:val="Heading4"/>
       </w:pPr>
       <w:r>
-        <w:lastRenderedPageBreak/>
         <w:t xml:space="preserve">Video Display Adapter </w:t>
       </w:r>
       <w:r>
-        <w:t>Keyboard Status –</w:t>
+        <w:t>Scroll –</w:t>
       </w:r>
       <w:r>
         <w:t>VDA</w:t>
       </w:r>
       <w:r>
-        <w:t>KST</w:t>
+        <w:t>SCR</w:t>
       </w:r>
       <w:r>
         <w:t xml:space="preserve"> (</w:t>
       </w:r>
       <w:r>
-        <w:t>$</w:t>
-      </w:r>
-      <w:r>
-        <w:t>4A</w:t>
+        <w:t>$4</w:t>
+      </w:r>
+      <w:r>
+        <w:t>A</w:t>
       </w:r>
       <w:r>
         <w:t>)</w:t>
@@ -11597,10 +12652,10 @@
               <w:t>B=</w:t>
             </w:r>
             <w:r>
-              <w:t>$</w:t>
-            </w:r>
-            <w:r>
-              <w:t>4A</w:t>
+              <w:t>$4</w:t>
+            </w:r>
+            <w:r>
+              <w:t>9</w:t>
             </w:r>
             <w:r>
               <w:t xml:space="preserve"> (function)</w:t>
@@ -11612,6 +12667,14 @@
             </w:pPr>
             <w:r>
               <w:t>C=Device/Unit</w:t>
+            </w:r>
+          </w:p>
+          <w:p>
+            <w:pPr>
+              <w:pStyle w:val="CellTextNoSpacing"/>
+            </w:pPr>
+            <w:r>
+              <w:t>E=Scroll distance (# lines)</w:t>
             </w:r>
           </w:p>
         </w:tc>
@@ -11639,7 +12702,7 @@
               <w:br/>
             </w:r>
             <w:r>
-              <w:t>A=Status: # key codes in keyboard buffer</w:t>
+              <w:t>A=Status: 0=Success, otherwise failure</w:t>
             </w:r>
           </w:p>
         </w:tc>
@@ -11658,7 +12721,7 @@
               <w:pStyle w:val="CellText"/>
             </w:pPr>
             <w:r>
-              <w:t>Return a count of the number of key codes in the keyboard buffer.  If it is not possible to determine the actual number in the buffer, it is acceptable to return 1 to indicate there are key codes available to read and 0 if there are none available</w:t>
+              <w:t>Scroll the video display by the number of lines specified in E.  If E contains a negative number, then reverse scroll should be performed</w:t>
             </w:r>
             <w:r>
               <w:t>.</w:t>
@@ -11684,16 +12747,13 @@
         <w:t xml:space="preserve">Video Display Adapter </w:t>
       </w:r>
       <w:r>
-        <w:t>Keyboard Flush</w:t>
-      </w:r>
-      <w:r>
-        <w:t xml:space="preserve"> –</w:t>
+        <w:t>Keyboard Status –</w:t>
       </w:r>
       <w:r>
         <w:t>VDA</w:t>
       </w:r>
       <w:r>
-        <w:t>KFL</w:t>
+        <w:t>KST</w:t>
       </w:r>
       <w:r>
         <w:t xml:space="preserve"> (</w:t>
@@ -11702,7 +12762,10 @@
         <w:t>$</w:t>
       </w:r>
       <w:r>
-        <w:t>4B</w:t>
+        <w:t>4</w:t>
+      </w:r>
+      <w:r>
+        <w:t>B</w:t>
       </w:r>
       <w:r>
         <w:t>)</w:t>
@@ -11752,7 +12815,7 @@
               <w:t>$</w:t>
             </w:r>
             <w:r>
-              <w:t>4B</w:t>
+              <w:t>4A</w:t>
             </w:r>
             <w:r>
               <w:t xml:space="preserve"> (function)</w:t>
@@ -11791,7 +12854,7 @@
               <w:br/>
             </w:r>
             <w:r>
-              <w:t>A=Status: 0=Success, otherwise failure</w:t>
+              <w:t>A=Status: # key codes in keyboard buffer</w:t>
             </w:r>
           </w:p>
         </w:tc>
@@ -11810,7 +12873,10 @@
               <w:pStyle w:val="CellText"/>
             </w:pPr>
             <w:r>
-              <w:t>If a keyboard buffer is in use, it should be purged and all contents discarded.</w:t>
+              <w:t>Return a count of the number of key codes in the keyboard buffer.  If it is not possible to determine the actual number in the buffer, it is acceptable to return 1 to indicate there are key codes available to read and 0 if there are none available</w:t>
+            </w:r>
+            <w:r>
+              <w:t>.</w:t>
             </w:r>
           </w:p>
           <w:p>
@@ -11833,7 +12899,7 @@
         <w:t xml:space="preserve">Video Display Adapter </w:t>
       </w:r>
       <w:r>
-        <w:t>Keyboard Read</w:t>
+        <w:t>Keyboard Flush</w:t>
       </w:r>
       <w:r>
         <w:t xml:space="preserve"> –</w:t>
@@ -11842,13 +12908,16 @@
         <w:t>VDA</w:t>
       </w:r>
       <w:r>
-        <w:t>KRD</w:t>
+        <w:t>KFL</w:t>
       </w:r>
       <w:r>
         <w:t xml:space="preserve"> (</w:t>
       </w:r>
       <w:r>
-        <w:t>$4</w:t>
+        <w:t>$</w:t>
+      </w:r>
+      <w:r>
+        <w:t>4</w:t>
       </w:r>
       <w:r>
         <w:t>C</w:t>
@@ -11901,7 +12970,7 @@
               <w:t>$</w:t>
             </w:r>
             <w:r>
-              <w:t>4C</w:t>
+              <w:t>4B</w:t>
             </w:r>
             <w:r>
               <w:t xml:space="preserve"> (function)</w:t>
@@ -11941,20 +13010,6 @@
             </w:r>
             <w:r>
               <w:t>A=Status: 0=Success, otherwise failure</w:t>
-            </w:r>
-          </w:p>
-          <w:p>
-            <w:pPr>
-              <w:pStyle w:val="CellTextNoSpacing"/>
-            </w:pPr>
-            <w:r>
-              <w:t xml:space="preserve">E=Key </w:t>
-            </w:r>
-            <w:r>
-              <w:t xml:space="preserve">code </w:t>
-            </w:r>
-            <w:r>
-              <w:t>read</w:t>
             </w:r>
           </w:p>
         </w:tc>
@@ -11973,6 +13028,191 @@
               <w:pStyle w:val="CellText"/>
             </w:pPr>
             <w:r>
+              <w:t>If a keyboard buffer is in use, it should be purged and all contents discarded.</w:t>
+            </w:r>
+          </w:p>
+          <w:p>
+            <w:pPr>
+              <w:keepLines/>
+              <w:rPr>
+                <w:sz w:val="20"/>
+                <w:u w:val="single"/>
+              </w:rPr>
+            </w:pPr>
+          </w:p>
+        </w:tc>
+      </w:tr>
+    </w:tbl>
+    <w:p>
+      <w:pPr>
+        <w:pStyle w:val="Heading4"/>
+      </w:pPr>
+      <w:r>
+        <w:lastRenderedPageBreak/>
+        <w:t xml:space="preserve">Video Display Adapter </w:t>
+      </w:r>
+      <w:r>
+        <w:t>Keyboard Read</w:t>
+      </w:r>
+      <w:r>
+        <w:t xml:space="preserve"> –</w:t>
+      </w:r>
+      <w:r>
+        <w:t>VDA</w:t>
+      </w:r>
+      <w:r>
+        <w:t>KRD</w:t>
+      </w:r>
+      <w:r>
+        <w:t xml:space="preserve"> (</w:t>
+      </w:r>
+      <w:r>
+        <w:t>$4</w:t>
+      </w:r>
+      <w:r>
+        <w:t>D</w:t>
+      </w:r>
+      <w:r>
+        <w:t>)</w:t>
+      </w:r>
+    </w:p>
+    <w:tbl>
+      <w:tblPr>
+        <w:tblStyle w:val="TableGrid"/>
+        <w:tblW w:w="0" w:type="auto"/>
+        <w:tblLook w:val="04A0" w:firstRow="1" w:lastRow="0" w:firstColumn="1" w:lastColumn="0" w:noHBand="0" w:noVBand="1"/>
+      </w:tblPr>
+      <w:tblGrid>
+        <w:gridCol w:w="4788"/>
+        <w:gridCol w:w="4788"/>
+      </w:tblGrid>
+      <w:tr>
+        <w:trPr>
+          <w:cantSplit/>
+        </w:trPr>
+        <w:tc>
+          <w:tcPr>
+            <w:tcW w:w="4788" w:type="dxa"/>
+          </w:tcPr>
+          <w:p>
+            <w:pPr>
+              <w:pStyle w:val="CellTextNoSpacing"/>
+            </w:pPr>
+            <w:r>
+              <w:rPr>
+                <w:sz w:val="18"/>
+                <w:szCs w:val="18"/>
+                <w:u w:val="single"/>
+              </w:rPr>
+              <w:t>Input</w:t>
+            </w:r>
+            <w:r>
+              <w:rPr>
+                <w:sz w:val="20"/>
+                <w:u w:val="single"/>
+              </w:rPr>
+              <w:br/>
+            </w:r>
+            <w:r>
+              <w:t>B=</w:t>
+            </w:r>
+            <w:r>
+              <w:t>$</w:t>
+            </w:r>
+            <w:r>
+              <w:t>4C</w:t>
+            </w:r>
+            <w:r>
+              <w:t xml:space="preserve"> (function)</w:t>
+            </w:r>
+          </w:p>
+          <w:p>
+            <w:pPr>
+              <w:pStyle w:val="CellTextNoSpacing"/>
+            </w:pPr>
+            <w:r>
+              <w:t>C=Device/Unit</w:t>
+            </w:r>
+          </w:p>
+        </w:tc>
+        <w:tc>
+          <w:tcPr>
+            <w:tcW w:w="4788" w:type="dxa"/>
+          </w:tcPr>
+          <w:p>
+            <w:pPr>
+              <w:pStyle w:val="CellTextNoSpacing"/>
+            </w:pPr>
+            <w:r>
+              <w:rPr>
+                <w:sz w:val="18"/>
+                <w:szCs w:val="18"/>
+                <w:u w:val="single"/>
+              </w:rPr>
+              <w:t>Output</w:t>
+            </w:r>
+            <w:r>
+              <w:rPr>
+                <w:sz w:val="20"/>
+                <w:u w:val="single"/>
+              </w:rPr>
+              <w:br/>
+            </w:r>
+            <w:r>
+              <w:t>A=Status: 0=Success, otherwise failure</w:t>
+            </w:r>
+          </w:p>
+          <w:p>
+            <w:pPr>
+              <w:pStyle w:val="CellTextNoSpacing"/>
+            </w:pPr>
+            <w:r>
+              <w:t>D=</w:t>
+            </w:r>
+            <w:proofErr w:type="spellStart"/>
+            <w:r>
+              <w:t>Keystate</w:t>
+            </w:r>
+            <w:proofErr w:type="spellEnd"/>
+          </w:p>
+          <w:p>
+            <w:pPr>
+              <w:pStyle w:val="CellTextNoSpacing"/>
+            </w:pPr>
+            <w:r>
+              <w:t>E=</w:t>
+            </w:r>
+            <w:proofErr w:type="spellStart"/>
+            <w:r>
+              <w:t>Key</w:t>
+            </w:r>
+            <w:r>
+              <w:t>code</w:t>
+            </w:r>
+            <w:proofErr w:type="spellEnd"/>
+            <w:r>
+              <w:t xml:space="preserve"> </w:t>
+            </w:r>
+            <w:r>
+              <w:t>read</w:t>
+            </w:r>
+          </w:p>
+        </w:tc>
+      </w:tr>
+      <w:tr>
+        <w:trPr>
+          <w:cantSplit/>
+        </w:trPr>
+        <w:tc>
+          <w:tcPr>
+            <w:tcW w:w="9576" w:type="dxa"/>
+            <w:gridSpan w:val="2"/>
+          </w:tcPr>
+          <w:p>
+            <w:pPr>
+              <w:pStyle w:val="CellText"/>
+            </w:pPr>
+            <w:r>
               <w:t xml:space="preserve">Read next </w:t>
             </w:r>
             <w:r>
@@ -11997,7 +13237,15 @@
               <w:t>are</w:t>
             </w:r>
             <w:r>
-              <w:t xml:space="preserve"> available, wait for a keypress and return the key</w:t>
+              <w:t xml:space="preserve"> available, wait for a </w:t>
+            </w:r>
+            <w:proofErr w:type="spellStart"/>
+            <w:r>
+              <w:t>keypress</w:t>
+            </w:r>
+            <w:proofErr w:type="spellEnd"/>
+            <w:r>
+              <w:t xml:space="preserve"> and return the key</w:t>
             </w:r>
             <w:r>
               <w:t xml:space="preserve"> code</w:t>
@@ -12005,49 +13253,97 @@
             <w:r>
               <w:t>.</w:t>
             </w:r>
+            <w:r>
+              <w:t xml:space="preserve">  </w:t>
+            </w:r>
+            <w:proofErr w:type="spellStart"/>
+            <w:r>
+              <w:t>Keypresses</w:t>
+            </w:r>
+            <w:proofErr w:type="spellEnd"/>
+            <w:r>
+              <w:t xml:space="preserve"> are generally returned as appropriate ASCII values, if possible.  Special keys, like function keys, are returned as reserved codes as described at the start of this section.</w:t>
+            </w:r>
           </w:p>
           <w:p>
             <w:pPr>
               <w:pStyle w:val="CellText"/>
             </w:pPr>
             <w:r>
-              <w:t xml:space="preserve">Note that this function returns the </w:t>
-            </w:r>
-            <w:r>
-              <w:rPr>
-                <w:b/>
-              </w:rPr>
-              <w:t>key</w:t>
-            </w:r>
-            <w:r>
-              <w:rPr>
-                <w:b/>
-              </w:rPr>
-              <w:t xml:space="preserve"> code</w:t>
-            </w:r>
-            <w:r>
-              <w:t xml:space="preserve"> that was read, not an ASCII character.  See table ??? for the key codes</w:t>
-            </w:r>
-            <w:r>
-              <w:t xml:space="preserve"> and their meanings.  Key</w:t>
-            </w:r>
-            <w:r>
-              <w:t xml:space="preserve"> code</w:t>
-            </w:r>
-            <w:r>
-              <w:t>s must be appropriately mapped for case, control, etc. before being used.</w:t>
-            </w:r>
-          </w:p>
-          <w:p>
-            <w:pPr>
-              <w:keepLines/>
-              <w:rPr>
-                <w:sz w:val="20"/>
-                <w:u w:val="single"/>
-              </w:rPr>
-            </w:pPr>
-          </w:p>
-        </w:tc>
+              <w:t xml:space="preserve">The </w:t>
+            </w:r>
+            <w:proofErr w:type="spellStart"/>
+            <w:r>
+              <w:t>keystate</w:t>
+            </w:r>
+            <w:proofErr w:type="spellEnd"/>
+            <w:r>
+              <w:t xml:space="preserve"> is a bitmap representing the value of all modifier</w:t>
+            </w:r>
+            <w:r>
+              <w:t xml:space="preserve"> keys and shift state</w:t>
+            </w:r>
+            <w:r>
+              <w:t>s as they existed at the time of the keystroke.  The bitmap is defined as:</w:t>
+            </w:r>
+          </w:p>
+          <w:p>
+            <w:pPr>
+              <w:pStyle w:val="CellText"/>
+              <w:ind w:left="720"/>
+            </w:pPr>
+            <w:r>
+              <w:t xml:space="preserve">Bit 7: Set to indicate key pressed was from the </w:t>
+            </w:r>
+            <w:proofErr w:type="spellStart"/>
+            <w:r>
+              <w:t>num</w:t>
+            </w:r>
+            <w:proofErr w:type="spellEnd"/>
+            <w:r>
+              <w:t xml:space="preserve"> pad</w:t>
+            </w:r>
+            <w:r>
+              <w:br/>
+              <w:t>Bit 6: Set to indicate Caps Lock was active</w:t>
+            </w:r>
+            <w:r>
+              <w:br/>
+              <w:t xml:space="preserve">Bit 5: Set to indicate </w:t>
+            </w:r>
+            <w:proofErr w:type="spellStart"/>
+            <w:r>
+              <w:t>Num</w:t>
+            </w:r>
+            <w:proofErr w:type="spellEnd"/>
+            <w:r>
+              <w:t xml:space="preserve"> Lock was active</w:t>
+            </w:r>
+            <w:r>
+              <w:br/>
+              <w:t>Bit 4: Set to indicate Scroll Lock was active</w:t>
+            </w:r>
+            <w:r>
+              <w:br/>
+              <w:t>Bit 3: Set to indicate Windows key was held down</w:t>
+            </w:r>
+            <w:r>
+              <w:br/>
+              <w:t>Bit 2: Set to indicate Alt key was held down</w:t>
+            </w:r>
+            <w:r>
+              <w:br/>
+              <w:t>Bit 1: Set to indicate control key was held down</w:t>
+            </w:r>
+            <w:r>
+              <w:br/>
+              <w:t>Bit 0: Set to indicate Shift key was held down</w:t>
+            </w:r>
+          </w:p>
+          <w:p/>
+        </w:tc>
+        <w:bookmarkStart w:id="15" w:name="_GoBack"/>
+        <w:bookmarkEnd w:id="15"/>
       </w:tr>
     </w:tbl>
     <w:p>
@@ -12074,7 +13370,7 @@
       <w:pPr>
         <w:pStyle w:val="Heading2"/>
       </w:pPr>
-      <w:bookmarkStart w:id="16" w:name="_Toc340760388"/>
+      <w:bookmarkStart w:id="16" w:name="_Toc351037358"/>
       <w:r>
         <w:lastRenderedPageBreak/>
         <w:t>System (SYS)</w:t>
@@ -12137,7 +13433,15 @@
             </w:r>
             <w:r>
               <w:br/>
-              <w:t>C=Config Version (not implemented)</w:t>
+              <w:t>C=</w:t>
+            </w:r>
+            <w:proofErr w:type="spellStart"/>
+            <w:r>
+              <w:t>Config</w:t>
+            </w:r>
+            <w:proofErr w:type="spellEnd"/>
+            <w:r>
+              <w:t xml:space="preserve"> Version (not implemented)</w:t>
             </w:r>
             <w:r>
               <w:br/>
@@ -12260,7 +13564,15 @@
               <w:br/>
             </w:r>
             <w:r>
-              <w:t xml:space="preserve">C=Config </w:t>
+              <w:t>C=</w:t>
+            </w:r>
+            <w:proofErr w:type="spellStart"/>
+            <w:r>
+              <w:t>Config</w:t>
+            </w:r>
+            <w:proofErr w:type="spellEnd"/>
+            <w:r>
+              <w:t xml:space="preserve"> </w:t>
             </w:r>
             <w:r>
               <w:t>Version</w:t>
@@ -12661,7 +13973,7 @@
       <w:pPr>
         <w:pStyle w:val="Heading1"/>
       </w:pPr>
-      <w:bookmarkStart w:id="17" w:name="_Toc340760389"/>
+      <w:bookmarkStart w:id="17" w:name="_Toc351037359"/>
       <w:r>
         <w:lastRenderedPageBreak/>
         <w:t>Memory Layout</w:t>
@@ -12704,12 +14016,14 @@
                 <w:b/>
               </w:rPr>
             </w:pPr>
+            <w:proofErr w:type="spellStart"/>
             <w:r>
               <w:rPr>
                 <w:b/>
               </w:rPr>
               <w:t>Loc</w:t>
             </w:r>
+            <w:proofErr w:type="spellEnd"/>
           </w:p>
         </w:tc>
         <w:tc>
@@ -13276,7 +14590,15 @@
               <w:pStyle w:val="CellTextNoSpacing"/>
             </w:pPr>
             <w:r>
-              <w:t>&lt;ccp&gt;</w:t>
+              <w:t>&lt;</w:t>
+            </w:r>
+            <w:proofErr w:type="spellStart"/>
+            <w:r>
+              <w:t>ccp</w:t>
+            </w:r>
+            <w:proofErr w:type="spellEnd"/>
+            <w:r>
+              <w:t>&gt;</w:t>
             </w:r>
           </w:p>
         </w:tc>
@@ -13410,11 +14732,16 @@
               <w:pStyle w:val="CellTextNoSpacing"/>
             </w:pPr>
             <w:r>
-              <w:t>&lt;os</w:t>
+              <w:t>&lt;</w:t>
+            </w:r>
+            <w:proofErr w:type="spellStart"/>
+            <w:r>
+              <w:t>os</w:t>
             </w:r>
             <w:r>
               <w:t>bios</w:t>
             </w:r>
+            <w:proofErr w:type="spellEnd"/>
             <w:r>
               <w:t>&gt;</w:t>
             </w:r>
@@ -13482,9 +14809,11 @@
             <w:pPr>
               <w:pStyle w:val="CellTextNoSpacing"/>
             </w:pPr>
+            <w:proofErr w:type="spellStart"/>
             <w:r>
               <w:t>hbfill</w:t>
             </w:r>
+            <w:proofErr w:type="spellEnd"/>
           </w:p>
         </w:tc>
         <w:tc>
@@ -13536,12 +14865,14 @@
                 <w:b/>
               </w:rPr>
             </w:pPr>
+            <w:proofErr w:type="spellStart"/>
             <w:r>
               <w:rPr>
                 <w:b/>
               </w:rPr>
               <w:t>Loc</w:t>
             </w:r>
+            <w:proofErr w:type="spellEnd"/>
           </w:p>
         </w:tc>
         <w:tc>
@@ -14018,12 +15349,14 @@
                 <w:b/>
               </w:rPr>
             </w:pPr>
+            <w:proofErr w:type="spellStart"/>
             <w:r>
               <w:rPr>
                 <w:b/>
               </w:rPr>
               <w:t>Loc</w:t>
             </w:r>
+            <w:proofErr w:type="spellEnd"/>
           </w:p>
         </w:tc>
         <w:tc>
@@ -14514,7 +15847,15 @@
               <w:pStyle w:val="CellTextNoSpacing"/>
             </w:pPr>
             <w:r>
-              <w:t>&lt;ccp&gt;</w:t>
+              <w:t>&lt;</w:t>
+            </w:r>
+            <w:proofErr w:type="spellStart"/>
+            <w:r>
+              <w:t>ccp</w:t>
+            </w:r>
+            <w:proofErr w:type="spellEnd"/>
+            <w:r>
+              <w:t>&gt;</w:t>
             </w:r>
           </w:p>
         </w:tc>
@@ -14648,11 +15989,16 @@
               <w:pStyle w:val="CellTextNoSpacing"/>
             </w:pPr>
             <w:r>
-              <w:t>&lt;os</w:t>
+              <w:t>&lt;</w:t>
+            </w:r>
+            <w:proofErr w:type="spellStart"/>
+            <w:r>
+              <w:t>os</w:t>
             </w:r>
             <w:r>
               <w:t>bios</w:t>
             </w:r>
+            <w:proofErr w:type="spellEnd"/>
             <w:r>
               <w:t>&gt;</w:t>
             </w:r>
@@ -14718,12 +16064,14 @@
                 <w:b/>
               </w:rPr>
             </w:pPr>
+            <w:proofErr w:type="spellStart"/>
             <w:r>
               <w:rPr>
                 <w:b/>
               </w:rPr>
               <w:t>Loc</w:t>
             </w:r>
+            <w:proofErr w:type="spellEnd"/>
           </w:p>
         </w:tc>
         <w:tc>
@@ -14936,12 +16284,14 @@
                 <w:b/>
               </w:rPr>
             </w:pPr>
+            <w:proofErr w:type="spellStart"/>
             <w:r>
               <w:rPr>
                 <w:b/>
               </w:rPr>
               <w:t>Loc</w:t>
             </w:r>
+            <w:proofErr w:type="spellEnd"/>
           </w:p>
         </w:tc>
         <w:tc>
@@ -15324,12 +16674,14 @@
                 <w:b/>
               </w:rPr>
             </w:pPr>
+            <w:proofErr w:type="spellStart"/>
             <w:r>
               <w:rPr>
                 <w:b/>
               </w:rPr>
               <w:t>Loc</w:t>
             </w:r>
+            <w:proofErr w:type="spellEnd"/>
           </w:p>
         </w:tc>
         <w:tc>
@@ -15712,7 +17064,15 @@
               <w:pStyle w:val="CellTextNoSpacing"/>
             </w:pPr>
             <w:r>
-              <w:t>HBIOS Proxy (HiMem Stub)</w:t>
+              <w:t>HBIOS Proxy (</w:t>
+            </w:r>
+            <w:proofErr w:type="spellStart"/>
+            <w:r>
+              <w:t>HiMem</w:t>
+            </w:r>
+            <w:proofErr w:type="spellEnd"/>
+            <w:r>
+              <w:t xml:space="preserve"> Stub)</w:t>
             </w:r>
           </w:p>
         </w:tc>
@@ -15780,13 +17140,20 @@
         <w:dataBinding w:prefixMappings="xmlns:ns0='http://purl.org/dc/elements/1.1/' xmlns:ns1='http://schemas.openxmlformats.org/package/2006/metadata/core-properties' " w:xpath="/ns1:coreProperties[1]/ns0:title[1]" w:storeItemID="{6C3C8BC8-F283-45AE-878A-BAB7291924A1}"/>
         <w:text/>
       </w:sdtPr>
-      <w:sdtEndPr/>
       <w:sdtContent>
+        <w:proofErr w:type="spellStart"/>
         <w:r>
           <w:rPr>
             <w:rFonts w:eastAsiaTheme="majorEastAsia" w:cstheme="majorBidi"/>
           </w:rPr>
-          <w:t>RomWBW Architecture</w:t>
+          <w:t>RomWBW</w:t>
+        </w:r>
+        <w:proofErr w:type="spellEnd"/>
+        <w:r>
+          <w:rPr>
+            <w:rFonts w:eastAsiaTheme="majorEastAsia" w:cstheme="majorBidi"/>
+          </w:rPr>
+          <w:t xml:space="preserve"> Architecture</w:t>
         </w:r>
       </w:sdtContent>
     </w:sdt>
@@ -17230,7 +18597,7 @@
 </file>
 
 <file path=customXml/itemProps1.xml><?xml version="1.0" encoding="utf-8"?>
-<ds:datastoreItem xmlns:ds="http://schemas.openxmlformats.org/officeDocument/2006/customXml" ds:itemID="{7929C2CF-9B9B-45BF-8205-146952E512F3}">
+<ds:datastoreItem xmlns:ds="http://schemas.openxmlformats.org/officeDocument/2006/customXml" ds:itemID="{DA0A74B1-8227-48A7-8F26-E7BFAF683FBB}">
   <ds:schemaRefs>
     <ds:schemaRef ds:uri="http://schemas.openxmlformats.org/officeDocument/2006/bibliography"/>
   </ds:schemaRefs>

</xml_diff>

<commit_message>
Finalized keyboard driver Enhanced documentation
</commit_message>
<xml_diff>
--- a/branches/wbw/Doc/Source/RomWBW Architecture.docx
+++ b/branches/wbw/Doc/Source/RomWBW Architecture.docx
@@ -192,7 +192,7 @@
                     <w:sz w:val="28"/>
                     <w:szCs w:val="28"/>
                   </w:rPr>
-                  <w:t>March 14, 2013</w:t>
+                  <w:t>March 18, 2013</w:t>
                 </w:r>
                 <w:r>
                   <w:rPr>
@@ -220,6 +220,8 @@
             <w:br w:type="page"/>
           </w:r>
         </w:p>
+        <w:bookmarkStart w:id="0" w:name="_GoBack" w:displacedByCustomXml="next"/>
+        <w:bookmarkEnd w:id="0" w:displacedByCustomXml="next"/>
       </w:sdtContent>
     </w:sdt>
     <w:sdt>
@@ -273,13 +275,13 @@
           <w:r>
             <w:fldChar w:fldCharType="separate"/>
           </w:r>
-          <w:hyperlink w:anchor="_Toc351037343" w:history="1">
+          <w:hyperlink w:anchor="_Toc351401683" w:history="1">
             <w:r>
               <w:rPr>
                 <w:rStyle w:val="Hyperlink"/>
                 <w:noProof/>
               </w:rPr>
-              <w:t>Background</w:t>
+              <w:t>Overview</w:t>
             </w:r>
             <w:r>
               <w:rPr>
@@ -300,7 +302,7 @@
                 <w:noProof/>
                 <w:webHidden/>
               </w:rPr>
-              <w:instrText xml:space="preserve"> PAGEREF _Toc351037343 \h </w:instrText>
+              <w:instrText xml:space="preserve"> PAGEREF _Toc351401683 \h </w:instrText>
             </w:r>
             <w:r>
               <w:rPr>
@@ -342,13 +344,13 @@
               <w:noProof/>
             </w:rPr>
           </w:pPr>
-          <w:hyperlink w:anchor="_Toc351037344" w:history="1">
+          <w:hyperlink w:anchor="_Toc351401684" w:history="1">
             <w:r>
               <w:rPr>
                 <w:rStyle w:val="Hyperlink"/>
                 <w:noProof/>
               </w:rPr>
-              <w:t>General Design Strategy</w:t>
+              <w:t>Background</w:t>
             </w:r>
             <w:r>
               <w:rPr>
@@ -369,7 +371,7 @@
                 <w:noProof/>
                 <w:webHidden/>
               </w:rPr>
-              <w:instrText xml:space="preserve"> PAGEREF _Toc351037344 \h </w:instrText>
+              <w:instrText xml:space="preserve"> PAGEREF _Toc351401684 \h </w:instrText>
             </w:r>
             <w:r>
               <w:rPr>
@@ -411,13 +413,13 @@
               <w:noProof/>
             </w:rPr>
           </w:pPr>
-          <w:hyperlink w:anchor="_Toc351037345" w:history="1">
+          <w:hyperlink w:anchor="_Toc351401685" w:history="1">
             <w:r>
               <w:rPr>
                 <w:rStyle w:val="Hyperlink"/>
                 <w:noProof/>
               </w:rPr>
-              <w:t>Runtime Memory Layout</w:t>
+              <w:t>General Design Strategy</w:t>
             </w:r>
             <w:r>
               <w:rPr>
@@ -438,7 +440,7 @@
                 <w:noProof/>
                 <w:webHidden/>
               </w:rPr>
-              <w:instrText xml:space="preserve"> PAGEREF _Toc351037345 \h </w:instrText>
+              <w:instrText xml:space="preserve"> PAGEREF _Toc351401685 \h </w:instrText>
             </w:r>
             <w:r>
               <w:rPr>
@@ -480,13 +482,13 @@
               <w:noProof/>
             </w:rPr>
           </w:pPr>
-          <w:hyperlink w:anchor="_Toc351037346" w:history="1">
+          <w:hyperlink w:anchor="_Toc351401686" w:history="1">
             <w:r>
               <w:rPr>
                 <w:rStyle w:val="Hyperlink"/>
                 <w:noProof/>
               </w:rPr>
-              <w:t>System Boot Process</w:t>
+              <w:t>Runtime Memory Layout</w:t>
             </w:r>
             <w:r>
               <w:rPr>
@@ -507,7 +509,7 @@
                 <w:noProof/>
                 <w:webHidden/>
               </w:rPr>
-              <w:instrText xml:space="preserve"> PAGEREF _Toc351037346 \h </w:instrText>
+              <w:instrText xml:space="preserve"> PAGEREF _Toc351401686 \h </w:instrText>
             </w:r>
             <w:r>
               <w:rPr>
@@ -549,13 +551,13 @@
               <w:noProof/>
             </w:rPr>
           </w:pPr>
-          <w:hyperlink w:anchor="_Toc351037347" w:history="1">
+          <w:hyperlink w:anchor="_Toc351401687" w:history="1">
             <w:r>
               <w:rPr>
                 <w:rStyle w:val="Hyperlink"/>
                 <w:noProof/>
               </w:rPr>
-              <w:t>Notes</w:t>
+              <w:t>System Boot Process</w:t>
             </w:r>
             <w:r>
               <w:rPr>
@@ -576,7 +578,7 @@
                 <w:noProof/>
                 <w:webHidden/>
               </w:rPr>
-              <w:instrText xml:space="preserve"> PAGEREF _Toc351037347 \h </w:instrText>
+              <w:instrText xml:space="preserve"> PAGEREF _Toc351401687 \h </w:instrText>
             </w:r>
             <w:r>
               <w:rPr>
@@ -618,13 +620,13 @@
               <w:noProof/>
             </w:rPr>
           </w:pPr>
-          <w:hyperlink w:anchor="_Toc351037348" w:history="1">
+          <w:hyperlink w:anchor="_Toc351401688" w:history="1">
             <w:r>
               <w:rPr>
                 <w:rStyle w:val="Hyperlink"/>
                 <w:noProof/>
               </w:rPr>
-              <w:t>Driver Model</w:t>
+              <w:t>Notes</w:t>
             </w:r>
             <w:r>
               <w:rPr>
@@ -645,7 +647,7 @@
                 <w:noProof/>
                 <w:webHidden/>
               </w:rPr>
-              <w:instrText xml:space="preserve"> PAGEREF _Toc351037348 \h </w:instrText>
+              <w:instrText xml:space="preserve"> PAGEREF _Toc351401688 \h </w:instrText>
             </w:r>
             <w:r>
               <w:rPr>
@@ -665,7 +667,7 @@
                 <w:noProof/>
                 <w:webHidden/>
               </w:rPr>
-              <w:t>4</w:t>
+              <w:t>5</w:t>
             </w:r>
             <w:r>
               <w:rPr>
@@ -687,13 +689,13 @@
               <w:noProof/>
             </w:rPr>
           </w:pPr>
-          <w:hyperlink w:anchor="_Toc351037349" w:history="1">
+          <w:hyperlink w:anchor="_Toc351401689" w:history="1">
             <w:r>
               <w:rPr>
                 <w:rStyle w:val="Hyperlink"/>
                 <w:noProof/>
               </w:rPr>
-              <w:t>Character / Emulation / Video Services</w:t>
+              <w:t>Driver Model</w:t>
             </w:r>
             <w:r>
               <w:rPr>
@@ -714,7 +716,7 @@
                 <w:noProof/>
                 <w:webHidden/>
               </w:rPr>
-              <w:instrText xml:space="preserve"> PAGEREF _Toc351037349 \h </w:instrText>
+              <w:instrText xml:space="preserve"> PAGEREF _Toc351401689 \h </w:instrText>
             </w:r>
             <w:r>
               <w:rPr>
@@ -756,13 +758,13 @@
               <w:noProof/>
             </w:rPr>
           </w:pPr>
-          <w:hyperlink w:anchor="_Toc351037350" w:history="1">
+          <w:hyperlink w:anchor="_Toc351401690" w:history="1">
             <w:r>
               <w:rPr>
                 <w:rStyle w:val="Hyperlink"/>
                 <w:noProof/>
               </w:rPr>
-              <w:t>HBIOS Reference</w:t>
+              <w:t>Character / Emulation / Video Services</w:t>
             </w:r>
             <w:r>
               <w:rPr>
@@ -783,7 +785,7 @@
                 <w:noProof/>
                 <w:webHidden/>
               </w:rPr>
-              <w:instrText xml:space="preserve"> PAGEREF _Toc351037350 \h </w:instrText>
+              <w:instrText xml:space="preserve"> PAGEREF _Toc351401690 \h </w:instrText>
             </w:r>
             <w:r>
               <w:rPr>
@@ -803,7 +805,76 @@
                 <w:noProof/>
                 <w:webHidden/>
               </w:rPr>
-              <w:t>6</w:t>
+              <w:t>5</w:t>
+            </w:r>
+            <w:r>
+              <w:rPr>
+                <w:noProof/>
+                <w:webHidden/>
+              </w:rPr>
+              <w:fldChar w:fldCharType="end"/>
+            </w:r>
+          </w:hyperlink>
+        </w:p>
+        <w:p>
+          <w:pPr>
+            <w:pStyle w:val="TOC1"/>
+            <w:tabs>
+              <w:tab w:val="right" w:leader="dot" w:pos="9350"/>
+            </w:tabs>
+            <w:rPr>
+              <w:rFonts w:eastAsiaTheme="minorEastAsia"/>
+              <w:noProof/>
+            </w:rPr>
+          </w:pPr>
+          <w:hyperlink w:anchor="_Toc351401691" w:history="1">
+            <w:r>
+              <w:rPr>
+                <w:rStyle w:val="Hyperlink"/>
+                <w:noProof/>
+              </w:rPr>
+              <w:t>HBIOS Reference</w:t>
+            </w:r>
+            <w:r>
+              <w:rPr>
+                <w:noProof/>
+                <w:webHidden/>
+              </w:rPr>
+              <w:tab/>
+            </w:r>
+            <w:r>
+              <w:rPr>
+                <w:noProof/>
+                <w:webHidden/>
+              </w:rPr>
+              <w:fldChar w:fldCharType="begin"/>
+            </w:r>
+            <w:r>
+              <w:rPr>
+                <w:noProof/>
+                <w:webHidden/>
+              </w:rPr>
+              <w:instrText xml:space="preserve"> PAGEREF _Toc351401691 \h </w:instrText>
+            </w:r>
+            <w:r>
+              <w:rPr>
+                <w:noProof/>
+                <w:webHidden/>
+              </w:rPr>
+            </w:r>
+            <w:r>
+              <w:rPr>
+                <w:noProof/>
+                <w:webHidden/>
+              </w:rPr>
+              <w:fldChar w:fldCharType="separate"/>
+            </w:r>
+            <w:r>
+              <w:rPr>
+                <w:noProof/>
+                <w:webHidden/>
+              </w:rPr>
+              <w:t>7</w:t>
             </w:r>
             <w:r>
               <w:rPr>
@@ -825,7 +896,7 @@
               <w:noProof/>
             </w:rPr>
           </w:pPr>
-          <w:hyperlink w:anchor="_Toc351037351" w:history="1">
+          <w:hyperlink w:anchor="_Toc351401692" w:history="1">
             <w:r>
               <w:rPr>
                 <w:rStyle w:val="Hyperlink"/>
@@ -852,7 +923,7 @@
                 <w:noProof/>
                 <w:webHidden/>
               </w:rPr>
-              <w:instrText xml:space="preserve"> PAGEREF _Toc351037351 \h </w:instrText>
+              <w:instrText xml:space="preserve"> PAGEREF _Toc351401692 \h </w:instrText>
             </w:r>
             <w:r>
               <w:rPr>
@@ -872,7 +943,7 @@
                 <w:noProof/>
                 <w:webHidden/>
               </w:rPr>
-              <w:t>6</w:t>
+              <w:t>7</w:t>
             </w:r>
             <w:r>
               <w:rPr>
@@ -894,7 +965,7 @@
               <w:noProof/>
             </w:rPr>
           </w:pPr>
-          <w:hyperlink w:anchor="_Toc351037352" w:history="1">
+          <w:hyperlink w:anchor="_Toc351401693" w:history="1">
             <w:r>
               <w:rPr>
                 <w:rStyle w:val="Hyperlink"/>
@@ -921,7 +992,7 @@
                 <w:noProof/>
                 <w:webHidden/>
               </w:rPr>
-              <w:instrText xml:space="preserve"> PAGEREF _Toc351037352 \h </w:instrText>
+              <w:instrText xml:space="preserve"> PAGEREF _Toc351401693 \h </w:instrText>
             </w:r>
             <w:r>
               <w:rPr>
@@ -941,7 +1012,7 @@
                 <w:noProof/>
                 <w:webHidden/>
               </w:rPr>
-              <w:t>7</w:t>
+              <w:t>8</w:t>
             </w:r>
             <w:r>
               <w:rPr>
@@ -963,7 +1034,7 @@
               <w:noProof/>
             </w:rPr>
           </w:pPr>
-          <w:hyperlink w:anchor="_Toc351037353" w:history="1">
+          <w:hyperlink w:anchor="_Toc351401694" w:history="1">
             <w:r>
               <w:rPr>
                 <w:rStyle w:val="Hyperlink"/>
@@ -990,7 +1061,7 @@
                 <w:noProof/>
                 <w:webHidden/>
               </w:rPr>
-              <w:instrText xml:space="preserve"> PAGEREF _Toc351037353 \h </w:instrText>
+              <w:instrText xml:space="preserve"> PAGEREF _Toc351401694 \h </w:instrText>
             </w:r>
             <w:r>
               <w:rPr>
@@ -1010,7 +1081,7 @@
                 <w:noProof/>
                 <w:webHidden/>
               </w:rPr>
-              <w:t>8</w:t>
+              <w:t>9</w:t>
             </w:r>
             <w:r>
               <w:rPr>
@@ -1032,7 +1103,7 @@
               <w:noProof/>
             </w:rPr>
           </w:pPr>
-          <w:hyperlink w:anchor="_Toc351037354" w:history="1">
+          <w:hyperlink w:anchor="_Toc351401695" w:history="1">
             <w:r>
               <w:rPr>
                 <w:rStyle w:val="Hyperlink"/>
@@ -1059,7 +1130,7 @@
                 <w:noProof/>
                 <w:webHidden/>
               </w:rPr>
-              <w:instrText xml:space="preserve"> PAGEREF _Toc351037354 \h </w:instrText>
+              <w:instrText xml:space="preserve"> PAGEREF _Toc351401695 \h </w:instrText>
             </w:r>
             <w:r>
               <w:rPr>
@@ -1079,7 +1150,7 @@
                 <w:noProof/>
                 <w:webHidden/>
               </w:rPr>
-              <w:t>10</w:t>
+              <w:t>11</w:t>
             </w:r>
             <w:r>
               <w:rPr>
@@ -1101,7 +1172,7 @@
               <w:noProof/>
             </w:rPr>
           </w:pPr>
-          <w:hyperlink w:anchor="_Toc351037355" w:history="1">
+          <w:hyperlink w:anchor="_Toc351401696" w:history="1">
             <w:r>
               <w:rPr>
                 <w:rStyle w:val="Hyperlink"/>
@@ -1128,7 +1199,7 @@
                 <w:noProof/>
                 <w:webHidden/>
               </w:rPr>
-              <w:instrText xml:space="preserve"> PAGEREF _Toc351037355 \h </w:instrText>
+              <w:instrText xml:space="preserve"> PAGEREF _Toc351401696 \h </w:instrText>
             </w:r>
             <w:r>
               <w:rPr>
@@ -1148,7 +1219,7 @@
                 <w:noProof/>
                 <w:webHidden/>
               </w:rPr>
-              <w:t>13</w:t>
+              <w:t>14</w:t>
             </w:r>
             <w:r>
               <w:rPr>
@@ -1170,7 +1241,7 @@
               <w:noProof/>
             </w:rPr>
           </w:pPr>
-          <w:hyperlink w:anchor="_Toc351037356" w:history="1">
+          <w:hyperlink w:anchor="_Toc351401697" w:history="1">
             <w:r>
               <w:rPr>
                 <w:rStyle w:val="Hyperlink"/>
@@ -1197,7 +1268,7 @@
                 <w:noProof/>
                 <w:webHidden/>
               </w:rPr>
-              <w:instrText xml:space="preserve"> PAGEREF _Toc351037356 \h </w:instrText>
+              <w:instrText xml:space="preserve"> PAGEREF _Toc351401697 \h </w:instrText>
             </w:r>
             <w:r>
               <w:rPr>
@@ -1217,7 +1288,7 @@
                 <w:noProof/>
                 <w:webHidden/>
               </w:rPr>
-              <w:t>15</w:t>
+              <w:t>16</w:t>
             </w:r>
             <w:r>
               <w:rPr>
@@ -1239,7 +1310,7 @@
               <w:noProof/>
             </w:rPr>
           </w:pPr>
-          <w:hyperlink w:anchor="_Toc351037357" w:history="1">
+          <w:hyperlink w:anchor="_Toc351401698" w:history="1">
             <w:r>
               <w:rPr>
                 <w:rStyle w:val="Hyperlink"/>
@@ -1266,7 +1337,7 @@
                 <w:noProof/>
                 <w:webHidden/>
               </w:rPr>
-              <w:instrText xml:space="preserve"> PAGEREF _Toc351037357 \h </w:instrText>
+              <w:instrText xml:space="preserve"> PAGEREF _Toc351401698 \h </w:instrText>
             </w:r>
             <w:r>
               <w:rPr>
@@ -1286,7 +1357,7 @@
                 <w:noProof/>
                 <w:webHidden/>
               </w:rPr>
-              <w:t>16</w:t>
+              <w:t>17</w:t>
             </w:r>
             <w:r>
               <w:rPr>
@@ -1308,7 +1379,7 @@
               <w:noProof/>
             </w:rPr>
           </w:pPr>
-          <w:hyperlink w:anchor="_Toc351037358" w:history="1">
+          <w:hyperlink w:anchor="_Toc351401699" w:history="1">
             <w:r>
               <w:rPr>
                 <w:rStyle w:val="Hyperlink"/>
@@ -1335,7 +1406,7 @@
                 <w:noProof/>
                 <w:webHidden/>
               </w:rPr>
-              <w:instrText xml:space="preserve"> PAGEREF _Toc351037358 \h </w:instrText>
+              <w:instrText xml:space="preserve"> PAGEREF _Toc351401699 \h </w:instrText>
             </w:r>
             <w:r>
               <w:rPr>
@@ -1355,7 +1426,7 @@
                 <w:noProof/>
                 <w:webHidden/>
               </w:rPr>
-              <w:t>23</w:t>
+              <w:t>25</w:t>
             </w:r>
             <w:r>
               <w:rPr>
@@ -1377,7 +1448,7 @@
               <w:noProof/>
             </w:rPr>
           </w:pPr>
-          <w:hyperlink w:anchor="_Toc351037359" w:history="1">
+          <w:hyperlink w:anchor="_Toc351401700" w:history="1">
             <w:r>
               <w:rPr>
                 <w:rStyle w:val="Hyperlink"/>
@@ -1404,7 +1475,7 @@
                 <w:noProof/>
                 <w:webHidden/>
               </w:rPr>
-              <w:instrText xml:space="preserve"> PAGEREF _Toc351037359 \h </w:instrText>
+              <w:instrText xml:space="preserve"> PAGEREF _Toc351401700 \h </w:instrText>
             </w:r>
             <w:r>
               <w:rPr>
@@ -1424,7 +1495,7 @@
                 <w:noProof/>
                 <w:webHidden/>
               </w:rPr>
-              <w:t>25</w:t>
+              <w:t>27</w:t>
             </w:r>
             <w:r>
               <w:rPr>
@@ -1466,286 +1537,461 @@
       <w:pPr>
         <w:pStyle w:val="Heading1"/>
       </w:pPr>
-      <w:bookmarkStart w:id="0" w:name="_Toc351037343"/>
+      <w:bookmarkStart w:id="1" w:name="_Toc351401683"/>
       <w:r>
         <w:lastRenderedPageBreak/>
-        <w:t>Background</w:t>
-      </w:r>
-      <w:bookmarkEnd w:id="0"/>
+        <w:t>Overview</w:t>
+      </w:r>
+      <w:bookmarkEnd w:id="1"/>
     </w:p>
     <w:p>
-      <w:r>
-        <w:t>The Z80 CPU architecture has a limited, 64K address range.  In general, this address space must accommodate a running application, disk operating system, and hardware support code.</w:t>
+      <w:proofErr w:type="spellStart"/>
+      <w:r>
+        <w:t>RomWBW</w:t>
+      </w:r>
+      <w:proofErr w:type="spellEnd"/>
+      <w:r>
+        <w:t xml:space="preserve"> provides a complete firmware package for all of the Z80-based systems that are available in the N8VEM Community (see http://</w:t>
+      </w:r>
+      <w:r>
+        <w:t xml:space="preserve"> </w:t>
+      </w:r>
+      <w:hyperlink r:id="rId8" w:history="1">
+        <w:r>
+          <w:rPr>
+            <w:rStyle w:val="Hyperlink"/>
+          </w:rPr>
+          <w:t>http://n8vem-sbc.pbworks.com</w:t>
+        </w:r>
+      </w:hyperlink>
+      <w:r>
+        <w:t xml:space="preserve">).  Each of these systems provides for a fairly large ROM memory (typically, 512KB or more).  </w:t>
+      </w:r>
+      <w:proofErr w:type="spellStart"/>
+      <w:r>
+        <w:t>RomWBW</w:t>
+      </w:r>
+      <w:proofErr w:type="spellEnd"/>
+      <w:r>
+        <w:t xml:space="preserve"> allows you to configure and build appropriate contents for such a ROM.</w:t>
       </w:r>
     </w:p>
     <w:p>
       <w:r>
-        <w:t>All</w:t>
-      </w:r>
-      <w:r>
-        <w:t xml:space="preserve"> </w:t>
-      </w:r>
-      <w:r>
-        <w:t>N</w:t>
-      </w:r>
-      <w:r>
-        <w:t xml:space="preserve">8VEM </w:t>
-      </w:r>
-      <w:r>
-        <w:t xml:space="preserve">Z80 CPU platforms </w:t>
-      </w:r>
-      <w:r>
-        <w:t>provide a physical address space that is much larger than the CPU address space (typically 512K or 1MB).  This additional memory can</w:t>
-      </w:r>
-      <w:r>
-        <w:t xml:space="preserve"> be made available to the CPU using a technique called </w:t>
-      </w:r>
-      <w:r>
-        <w:t xml:space="preserve">bank switching.  To achieve this, </w:t>
-      </w:r>
-      <w:r>
-        <w:t>the physical memory is divided up into chunks (banks)</w:t>
-      </w:r>
-      <w:r>
-        <w:t>, typically 32K each</w:t>
-      </w:r>
-      <w:r>
-        <w:t>.   A designated are</w:t>
-      </w:r>
-      <w:r>
-        <w:t>a</w:t>
-      </w:r>
-      <w:r>
-        <w:t xml:space="preserve"> of the CPU’s </w:t>
-      </w:r>
-      <w:r>
-        <w:t xml:space="preserve">64K address space </w:t>
-      </w:r>
-      <w:r>
-        <w:t>is then reserved to “map” any of the physical memory chunks.</w:t>
-      </w:r>
-      <w:r>
-        <w:t xml:space="preserve">  You can think of this as a window that can be adjusted to view portions of the physical memory in 32K blocks.</w:t>
-      </w:r>
-      <w:r>
-        <w:t xml:space="preserve">  In the case of N8VEM platforms, the lower 32K of the CPU address space is used for this purpose</w:t>
-      </w:r>
-      <w:r>
-        <w:t xml:space="preserve"> (the window)</w:t>
-      </w:r>
-      <w:r>
-        <w:t xml:space="preserve">.  The upper </w:t>
-      </w:r>
-      <w:r>
-        <w:t>32K of CPU address space</w:t>
-      </w:r>
-      <w:r>
-        <w:t xml:space="preserve"> </w:t>
-      </w:r>
-      <w:r>
-        <w:t xml:space="preserve">is </w:t>
-      </w:r>
-      <w:r>
-        <w:t xml:space="preserve">assigned a </w:t>
-      </w:r>
-      <w:r>
-        <w:t>fixed</w:t>
-      </w:r>
-      <w:r>
-        <w:t xml:space="preserve"> 32K area of physical </w:t>
-      </w:r>
-      <w:r>
-        <w:t>memory</w:t>
-      </w:r>
-      <w:r>
-        <w:t xml:space="preserve"> that never changes.  </w:t>
-      </w:r>
-      <w:r>
-        <w:t>T</w:t>
-      </w:r>
-      <w:r>
-        <w:t xml:space="preserve">he lower 32K can be “mapped” </w:t>
-      </w:r>
-      <w:r>
-        <w:t xml:space="preserve">on the fly </w:t>
-      </w:r>
-      <w:r>
-        <w:t xml:space="preserve">to any of the 32K </w:t>
-      </w:r>
-      <w:r>
-        <w:t>banks</w:t>
-      </w:r>
-      <w:r>
-        <w:t xml:space="preserve"> of physical memory at a time.</w:t>
-      </w:r>
-      <w:r>
-        <w:t xml:space="preserve">  The</w:t>
-      </w:r>
-      <w:r>
-        <w:t xml:space="preserve"> only</w:t>
-      </w:r>
-      <w:r>
-        <w:t xml:space="preserve"> constraint is that the CPU cannot be executing code in the lower 32K of CPU address space at the time that a bank switch is performed.</w:t>
+        <w:t xml:space="preserve">Typically, a computer will contain a small ROM that contains </w:t>
+      </w:r>
+      <w:r>
+        <w:t xml:space="preserve">the </w:t>
+      </w:r>
+      <w:r>
+        <w:t xml:space="preserve">BIOS (Basic </w:t>
+      </w:r>
+      <w:proofErr w:type="spellStart"/>
+      <w:r>
+        <w:t>Input/Output</w:t>
+      </w:r>
+      <w:proofErr w:type="spellEnd"/>
+      <w:r>
+        <w:t xml:space="preserve"> System) functions as well as </w:t>
+      </w:r>
+      <w:r>
+        <w:t xml:space="preserve">code to start the system by booting an operating system from a disk.  Since the N8VEM Projects provide a large ROM space, </w:t>
+      </w:r>
+      <w:proofErr w:type="spellStart"/>
+      <w:r>
+        <w:t>RomWBW</w:t>
+      </w:r>
+      <w:proofErr w:type="spellEnd"/>
+      <w:r>
+        <w:t xml:space="preserve"> provides a much more comprehensive software package.  In fact, it is entirely possible to run a fully functioning N8VEM System with nothing but the ROM.</w:t>
       </w:r>
     </w:p>
     <w:p>
-      <w:r>
-        <w:t xml:space="preserve">By cleverly utilizing the pages of physical RAM for specific purposes and swapping in the correct page when needed, it is possible to utilize substantially more than 64K of RAM.  Because the N8VEM project has now produced a very large variety of </w:t>
-      </w:r>
-      <w:r>
-        <w:t>hardware</w:t>
-      </w:r>
-      <w:r>
-        <w:t xml:space="preserve">, it has become extremely important to implement a bank switched solution to </w:t>
-      </w:r>
-      <w:r>
-        <w:t>accommodate</w:t>
-      </w:r>
-      <w:r>
-        <w:t xml:space="preserve"> the ma</w:t>
-      </w:r>
-      <w:r>
-        <w:t>ximum range of hardware devices and desired functionality.</w:t>
+      <w:proofErr w:type="spellStart"/>
+      <w:r>
+        <w:t>RomWBW</w:t>
+      </w:r>
+      <w:proofErr w:type="spellEnd"/>
+      <w:r>
+        <w:t xml:space="preserve"> firmware includes:</w:t>
+      </w:r>
+    </w:p>
+    <w:p>
+      <w:pPr>
+        <w:pStyle w:val="ListParagraph"/>
+        <w:numPr>
+          <w:ilvl w:val="0"/>
+          <w:numId w:val="4"/>
+        </w:numPr>
+      </w:pPr>
+      <w:r>
+        <w:t>System startup code (bootstrap)</w:t>
+      </w:r>
+    </w:p>
+    <w:p>
+      <w:pPr>
+        <w:pStyle w:val="ListParagraph"/>
+        <w:numPr>
+          <w:ilvl w:val="0"/>
+          <w:numId w:val="4"/>
+        </w:numPr>
+      </w:pPr>
+      <w:r>
+        <w:t>A basic system/debug monitor</w:t>
+      </w:r>
+    </w:p>
+    <w:p>
+      <w:pPr>
+        <w:pStyle w:val="ListParagraph"/>
+        <w:numPr>
+          <w:ilvl w:val="0"/>
+          <w:numId w:val="4"/>
+        </w:numPr>
+      </w:pPr>
+      <w:r>
+        <w:t>HBIOS (Hardware BIOS) providing support for the vast majority of N8VEM I/O components</w:t>
+      </w:r>
+    </w:p>
+    <w:p>
+      <w:pPr>
+        <w:pStyle w:val="ListParagraph"/>
+        <w:numPr>
+          <w:ilvl w:val="0"/>
+          <w:numId w:val="4"/>
+        </w:numPr>
+      </w:pPr>
+      <w:r>
+        <w:t>A complete operating system (either CP/M 2.2 or ZSDOS 1.1)</w:t>
+      </w:r>
+    </w:p>
+    <w:p>
+      <w:pPr>
+        <w:pStyle w:val="ListParagraph"/>
+        <w:numPr>
+          <w:ilvl w:val="0"/>
+          <w:numId w:val="4"/>
+        </w:numPr>
+      </w:pPr>
+      <w:r>
+        <w:t xml:space="preserve">A built-in CP/M </w:t>
+      </w:r>
+      <w:proofErr w:type="spellStart"/>
+      <w:r>
+        <w:t>filesystem</w:t>
+      </w:r>
+      <w:proofErr w:type="spellEnd"/>
+      <w:r>
+        <w:t xml:space="preserve"> containing the basic applications and utilities for the operating system and hardware being used</w:t>
+      </w:r>
+    </w:p>
+    <w:p>
+      <w:r>
+        <w:t xml:space="preserve">It is appropriate to note that much of the code and components that make up a complete </w:t>
+      </w:r>
+      <w:proofErr w:type="spellStart"/>
+      <w:r>
+        <w:t>RomWBW</w:t>
+      </w:r>
+      <w:proofErr w:type="spellEnd"/>
+      <w:r>
+        <w:t xml:space="preserve"> package are derived from pre-existing work.  Most notably, the imbedded operating system </w:t>
+      </w:r>
+      <w:r>
+        <w:t>is simply a ROM-based copy of generic CP/M or ZSDOS.  Much of the hardware support code was originally produced by other members of the N8VEM community.</w:t>
+      </w:r>
+    </w:p>
+    <w:p>
+      <w:r>
+        <w:t>The remainder of this document will focus on the HBIOS portion of the ROM.  HBIOS contains the vast majority of the custom-developed code for the N8VEM hardware platforms.  It provides a formal, structured interface that allows the operating system to be hosted with relative ease.</w:t>
       </w:r>
     </w:p>
     <w:p>
       <w:pPr>
         <w:pStyle w:val="Heading1"/>
       </w:pPr>
-      <w:bookmarkStart w:id="1" w:name="_Toc351037344"/>
-      <w:r>
-        <w:t>General Design Strategy</w:t>
-      </w:r>
-      <w:bookmarkEnd w:id="1"/>
+      <w:bookmarkStart w:id="2" w:name="_Toc351401684"/>
+      <w:r>
+        <w:t>Background</w:t>
+      </w:r>
+      <w:bookmarkEnd w:id="2"/>
     </w:p>
     <w:p>
       <w:r>
-        <w:t xml:space="preserve">The design goal is to locate as much of the hardware dependent code as possible out of normal 64KB CP/M address space and into a bank switched area of memory.  A very small </w:t>
-      </w:r>
-      <w:r>
-        <w:t>code shim (</w:t>
-      </w:r>
-      <w:r>
-        <w:t>proxy</w:t>
-      </w:r>
-      <w:r>
-        <w:t>)</w:t>
-      </w:r>
-      <w:r>
-        <w:t xml:space="preserve"> is located in the top 256 bytes of CPU memory.  This proxy is responsible for </w:t>
-      </w:r>
-      <w:r>
-        <w:t xml:space="preserve">redirecting all hardware BIOS (HBIOS) calls by swapping the </w:t>
-      </w:r>
-      <w:r>
-        <w:t>“driver code”</w:t>
-      </w:r>
-      <w:r>
-        <w:t xml:space="preserve"> bank of physical RAM into the lower 32K and completing the request.  </w:t>
-      </w:r>
-      <w:r>
-        <w:t xml:space="preserve">The operating system is unaware this has occurred.  As control is returned to the </w:t>
-      </w:r>
-      <w:r>
-        <w:t>o</w:t>
-      </w:r>
-      <w:r>
-        <w:t xml:space="preserve">perating </w:t>
-      </w:r>
-      <w:r>
-        <w:t>s</w:t>
-      </w:r>
-      <w:r>
-        <w:t xml:space="preserve">ystem, the lower 32KB of memory is switched back to normal </w:t>
-      </w:r>
-      <w:r>
-        <w:t>(</w:t>
-      </w:r>
-      <w:r>
-        <w:t>bank 0</w:t>
-      </w:r>
-      <w:r>
-        <w:t>)</w:t>
-      </w:r>
-      <w:r>
-        <w:t>.</w:t>
+        <w:t>The Z80 CPU architecture has a limited, 64K address range.  In general, this address space must accommodate a running application, disk operating system, and hardware support code.</w:t>
       </w:r>
     </w:p>
     <w:p>
       <w:r>
-        <w:t>HBIOS is completely agnostic with respect to the operating system (it does not know or care what operating system is using it).  The operating system makes simple calls to HBIOS to access any desired hardware</w:t>
-      </w:r>
-      <w:r>
-        <w:t xml:space="preserve"> functions</w:t>
-      </w:r>
-      <w:r>
-        <w:t>.  Since the HBIOS proxy occupies only 256 bytes at the top of memory, the vast majority of the CPU memory is available to the operating system and the running application.</w:t>
-      </w:r>
-      <w:r>
-        <w:t xml:space="preserve">  As far as the operating system is concerned, all of the hardware driver code has been magically implemented inside of a tiny 256 byte area at the top of the CPU address space.</w:t>
+        <w:t>All</w:t>
+      </w:r>
+      <w:r>
+        <w:t xml:space="preserve"> </w:t>
+      </w:r>
+      <w:r>
+        <w:t>N</w:t>
+      </w:r>
+      <w:r>
+        <w:t xml:space="preserve">8VEM </w:t>
+      </w:r>
+      <w:r>
+        <w:t xml:space="preserve">Z80 CPU platforms </w:t>
+      </w:r>
+      <w:r>
+        <w:t>provide a physical address space that is much larger than the CPU address space (typically 512K or 1MB).  This additional memory can</w:t>
+      </w:r>
+      <w:r>
+        <w:t xml:space="preserve"> be made available to the CPU using a technique called </w:t>
+      </w:r>
+      <w:r>
+        <w:t xml:space="preserve">bank switching.  To achieve this, </w:t>
+      </w:r>
+      <w:r>
+        <w:t>the physical memory is divided up into chunks (banks)</w:t>
+      </w:r>
+      <w:r>
+        <w:t>, typically 32K each</w:t>
+      </w:r>
+      <w:r>
+        <w:t>.   A designated are</w:t>
+      </w:r>
+      <w:r>
+        <w:t>a</w:t>
+      </w:r>
+      <w:r>
+        <w:t xml:space="preserve"> of the CPU’s </w:t>
+      </w:r>
+      <w:r>
+        <w:t xml:space="preserve">64K address space </w:t>
+      </w:r>
+      <w:r>
+        <w:t>is then reserved to “map” any of the physical memory chunks.</w:t>
+      </w:r>
+      <w:r>
+        <w:t xml:space="preserve">  You can think of this as a window that can be adjusted to view portions of the physical memory in 32K blocks.</w:t>
+      </w:r>
+      <w:r>
+        <w:t xml:space="preserve">  In the case of N8VEM platforms, the lower 32K of the CPU address </w:t>
+      </w:r>
+      <w:r>
+        <w:lastRenderedPageBreak/>
+        <w:t>space is used for this purpose</w:t>
+      </w:r>
+      <w:r>
+        <w:t xml:space="preserve"> (the window)</w:t>
+      </w:r>
+      <w:r>
+        <w:t xml:space="preserve">.  The upper </w:t>
+      </w:r>
+      <w:r>
+        <w:t>32K of CPU address space</w:t>
+      </w:r>
+      <w:r>
+        <w:t xml:space="preserve"> </w:t>
+      </w:r>
+      <w:r>
+        <w:t xml:space="preserve">is </w:t>
+      </w:r>
+      <w:r>
+        <w:t xml:space="preserve">assigned a </w:t>
+      </w:r>
+      <w:r>
+        <w:t>fixed</w:t>
+      </w:r>
+      <w:r>
+        <w:t xml:space="preserve"> 32K area of physical </w:t>
+      </w:r>
+      <w:r>
+        <w:t>memory</w:t>
+      </w:r>
+      <w:r>
+        <w:t xml:space="preserve"> that never changes.  </w:t>
+      </w:r>
+      <w:r>
+        <w:t>T</w:t>
+      </w:r>
+      <w:r>
+        <w:t xml:space="preserve">he lower 32K can be “mapped” </w:t>
+      </w:r>
+      <w:r>
+        <w:t xml:space="preserve">on the fly </w:t>
+      </w:r>
+      <w:r>
+        <w:t xml:space="preserve">to any of the 32K </w:t>
+      </w:r>
+      <w:r>
+        <w:t>banks</w:t>
+      </w:r>
+      <w:r>
+        <w:t xml:space="preserve"> of physical memory at a time.</w:t>
+      </w:r>
+      <w:r>
+        <w:t xml:space="preserve">  The</w:t>
+      </w:r>
+      <w:r>
+        <w:t xml:space="preserve"> only</w:t>
+      </w:r>
+      <w:r>
+        <w:t xml:space="preserve"> constraint is that the CPU cannot be executing code in the lower 32K of CPU address space at the time that a bank switch is performed.</w:t>
       </w:r>
     </w:p>
     <w:p>
       <w:r>
-        <w:t>Unlike some</w:t>
-      </w:r>
-      <w:r>
-        <w:t xml:space="preserve"> </w:t>
-      </w:r>
-      <w:r>
-        <w:t>other</w:t>
-      </w:r>
-      <w:r>
-        <w:t xml:space="preserve"> Z80 bank switching schemes, there is no attempt to build bank switching into the operating system itself.  This is intentional so as to ensure that any operating system can easily be adapted without requiring </w:t>
-      </w:r>
-      <w:r>
-        <w:t xml:space="preserve">invasive </w:t>
-      </w:r>
-      <w:r>
-        <w:t>modification</w:t>
-      </w:r>
-      <w:r>
-        <w:t>s</w:t>
-      </w:r>
-      <w:r>
-        <w:t xml:space="preserve"> </w:t>
-      </w:r>
-      <w:r>
-        <w:t>to</w:t>
-      </w:r>
-      <w:r>
-        <w:t xml:space="preserve"> the operating system itself.</w:t>
-      </w:r>
-      <w:r>
-        <w:t xml:space="preserve">  This also keeps the complexity of memory management completely away from the operating system and applications.</w:t>
-      </w:r>
-    </w:p>
-    <w:p>
-      <w:r>
-        <w:lastRenderedPageBreak/>
-        <w:t xml:space="preserve">There are some operating systems that have built-in support </w:t>
-      </w:r>
-      <w:r>
-        <w:t>for</w:t>
-      </w:r>
-      <w:r>
-        <w:t xml:space="preserve"> bank switching (e.g., CP/M 3).  These operating systems are allowed to make use of the bank switched memory and are compatible with HBIOS.  However, it is necessary that the customization of these operating systems take into account the banks of memory used by HBIOS and not attempt to use those specific banks.</w:t>
-      </w:r>
-    </w:p>
-    <w:p>
-      <w:r>
-        <w:t>Note that all code and data are located in RAM memory during normal execution.  While it is possible to use ROM memory to run code, it would require that more upper memory be reserved for data storage.  It is simpler and more memory efficient to keep everything in RAM.  At startup (boot) all required code is copied to RAM for subsequent execution.</w:t>
+        <w:t xml:space="preserve">By cleverly utilizing the pages of physical RAM for specific purposes and swapping in the correct page when needed, it is possible to utilize substantially more than 64K of RAM.  Because the N8VEM project has now produced a very large variety of </w:t>
+      </w:r>
+      <w:r>
+        <w:t>hardware</w:t>
+      </w:r>
+      <w:r>
+        <w:t xml:space="preserve">, it has become extremely important to implement a bank switched solution to </w:t>
+      </w:r>
+      <w:r>
+        <w:t>accommodate</w:t>
+      </w:r>
+      <w:r>
+        <w:t xml:space="preserve"> the ma</w:t>
+      </w:r>
+      <w:r>
+        <w:t>ximum range of hardware devices and desired functionality.</w:t>
       </w:r>
     </w:p>
     <w:p>
       <w:pPr>
         <w:pStyle w:val="Heading1"/>
       </w:pPr>
-      <w:bookmarkStart w:id="2" w:name="_Toc351037345"/>
-      <w:r>
+      <w:bookmarkStart w:id="3" w:name="_Toc351401685"/>
+      <w:r>
+        <w:t>General Design Strategy</w:t>
+      </w:r>
+      <w:bookmarkEnd w:id="3"/>
+    </w:p>
+    <w:p>
+      <w:r>
+        <w:t xml:space="preserve">The design goal is to locate as much of the hardware dependent code as possible out of normal 64KB CP/M address space and into a bank switched area of memory.  A very small </w:t>
+      </w:r>
+      <w:r>
+        <w:t>code shim (</w:t>
+      </w:r>
+      <w:r>
+        <w:t>proxy</w:t>
+      </w:r>
+      <w:r>
+        <w:t>)</w:t>
+      </w:r>
+      <w:r>
+        <w:t xml:space="preserve"> is located in the top 256 bytes of CPU memory.  This proxy is responsible for </w:t>
+      </w:r>
+      <w:r>
+        <w:t xml:space="preserve">redirecting all hardware BIOS (HBIOS) calls by swapping the </w:t>
+      </w:r>
+      <w:r>
+        <w:t>“driver code”</w:t>
+      </w:r>
+      <w:r>
+        <w:t xml:space="preserve"> bank of physical RAM into the lower 32K and completing the request.  </w:t>
+      </w:r>
+      <w:r>
+        <w:t xml:space="preserve">The operating system is unaware this has occurred.  As control is returned to the </w:t>
+      </w:r>
+      <w:r>
+        <w:t>o</w:t>
+      </w:r>
+      <w:r>
+        <w:t xml:space="preserve">perating </w:t>
+      </w:r>
+      <w:r>
+        <w:t>s</w:t>
+      </w:r>
+      <w:r>
+        <w:t xml:space="preserve">ystem, the lower 32KB of memory is switched back to normal </w:t>
+      </w:r>
+      <w:r>
+        <w:t>(</w:t>
+      </w:r>
+      <w:r>
+        <w:t>bank 0</w:t>
+      </w:r>
+      <w:r>
+        <w:t>)</w:t>
+      </w:r>
+      <w:r>
+        <w:t>.</w:t>
+      </w:r>
+    </w:p>
+    <w:p>
+      <w:r>
+        <w:t>HBIOS is completely agnostic with respect to the operating system (it does not know or care what operating system is using it).  The operating system makes simple calls to HBIOS to access any desired hardware</w:t>
+      </w:r>
+      <w:r>
+        <w:t xml:space="preserve"> functions</w:t>
+      </w:r>
+      <w:r>
+        <w:t>.  Since the HBIOS proxy occupies only 256 bytes at the top of memory, the vast majority of the CPU memory is available to the operating system and the running application.</w:t>
+      </w:r>
+      <w:r>
+        <w:t xml:space="preserve">  As far as the operating system is concerned, all of the hardware driver code has been magically implemented inside of a tiny 256 byte area at the top of the CPU address space.</w:t>
+      </w:r>
+    </w:p>
+    <w:p>
+      <w:r>
+        <w:t>Unlike some</w:t>
+      </w:r>
+      <w:r>
+        <w:t xml:space="preserve"> </w:t>
+      </w:r>
+      <w:r>
+        <w:t>other</w:t>
+      </w:r>
+      <w:r>
+        <w:t xml:space="preserve"> Z80 bank switching schemes, there is no attempt to build bank switching into the operating system itself.  This is intentional so as to ensure that any operating system can easily be adapted without requiring </w:t>
+      </w:r>
+      <w:r>
+        <w:t xml:space="preserve">invasive </w:t>
+      </w:r>
+      <w:r>
+        <w:t>modification</w:t>
+      </w:r>
+      <w:r>
+        <w:t>s</w:t>
+      </w:r>
+      <w:r>
+        <w:t xml:space="preserve"> </w:t>
+      </w:r>
+      <w:r>
+        <w:t>to</w:t>
+      </w:r>
+      <w:r>
+        <w:t xml:space="preserve"> the operating system itself.</w:t>
+      </w:r>
+      <w:r>
+        <w:t xml:space="preserve">  This also keeps the complexity of memory management completely away from the operating system and applications.</w:t>
+      </w:r>
+    </w:p>
+    <w:p>
+      <w:r>
+        <w:t xml:space="preserve">There are some operating systems that have built-in support </w:t>
+      </w:r>
+      <w:r>
+        <w:t>for</w:t>
+      </w:r>
+      <w:r>
+        <w:t xml:space="preserve"> bank switching (e.g., CP/M 3).  These operating systems are allowed to make use of the bank switched memory and are compatible with HBIOS.  However, it is necessary that the customization of these operating systems take into account the banks of memory used by HBIOS and not attempt to use those specific banks.</w:t>
+      </w:r>
+    </w:p>
+    <w:p>
+      <w:r>
+        <w:t>Note that all code and data are located in RAM memory during normal execution.  While it is possible to use ROM memory to run code, it would require that more upper memory be reserved for data storage.  It is simpler and more memory efficient to keep everything in RAM.  At startup (boot) all required code is copied to RAM for subsequent execution.</w:t>
+      </w:r>
+    </w:p>
+    <w:p>
+      <w:pPr>
+        <w:pStyle w:val="Heading1"/>
+      </w:pPr>
+      <w:bookmarkStart w:id="4" w:name="_Toc351401686"/>
+      <w:r>
+        <w:lastRenderedPageBreak/>
         <w:t>Runtime Memory Layout</w:t>
       </w:r>
-      <w:bookmarkEnd w:id="2"/>
+      <w:bookmarkEnd w:id="4"/>
     </w:p>
     <w:p/>
     <w:p>
@@ -1774,9 +2020,9 @@
             <o:lock v:ext="edit" aspectratio="t"/>
           </v:shapetype>
           <v:shape id="_x0000_i1025" type="#_x0000_t75" style="width:466.5pt;height:414.75pt" o:ole="">
-            <v:imagedata r:id="rId8" o:title=""/>
+            <v:imagedata r:id="rId9" o:title=""/>
           </v:shape>
-          <o:OLEObject Type="Embed" ProgID="Visio.Drawing.11" ShapeID="_x0000_i1025" DrawAspect="Content" ObjectID="_1424862420" r:id="rId9"/>
+          <o:OLEObject Type="Embed" ProgID="Visio.Drawing.11" ShapeID="_x0000_i1025" DrawAspect="Content" ObjectID="_1425143539" r:id="rId10"/>
         </w:object>
       </w:r>
     </w:p>
@@ -1784,12 +2030,11 @@
       <w:pPr>
         <w:pStyle w:val="Heading1"/>
       </w:pPr>
-      <w:bookmarkStart w:id="3" w:name="_Toc351037346"/>
-      <w:r>
-        <w:lastRenderedPageBreak/>
+      <w:bookmarkStart w:id="5" w:name="_Toc351401687"/>
+      <w:r>
         <w:t>System Boot Process</w:t>
       </w:r>
-      <w:bookmarkEnd w:id="3"/>
+      <w:bookmarkEnd w:id="5"/>
     </w:p>
     <w:p>
       <w:r>
@@ -1814,6 +2059,7 @@
     </w:p>
     <w:p>
       <w:r>
+        <w:lastRenderedPageBreak/>
         <w:t>See 'bootrom.asm' for the implementation of the ROM</w:t>
       </w:r>
       <w:r>
@@ -1839,11 +2085,11 @@
       <w:pPr>
         <w:pStyle w:val="Heading1"/>
       </w:pPr>
-      <w:bookmarkStart w:id="4" w:name="_Toc351037347"/>
+      <w:bookmarkStart w:id="6" w:name="_Toc351401688"/>
       <w:r>
         <w:t>Notes</w:t>
       </w:r>
-      <w:bookmarkEnd w:id="4"/>
+      <w:bookmarkEnd w:id="6"/>
     </w:p>
     <w:p>
       <w:pPr>
@@ -1897,11 +2143,11 @@
       <w:pPr>
         <w:pStyle w:val="Heading1"/>
       </w:pPr>
-      <w:bookmarkStart w:id="5" w:name="_Toc351037348"/>
+      <w:bookmarkStart w:id="7" w:name="_Toc351401689"/>
       <w:r>
         <w:t>Driver Model</w:t>
       </w:r>
-      <w:bookmarkEnd w:id="5"/>
+      <w:bookmarkEnd w:id="7"/>
     </w:p>
     <w:p>
       <w:r>
@@ -1922,9 +2168,8 @@
       <w:pPr>
         <w:pStyle w:val="Heading1"/>
       </w:pPr>
-      <w:bookmarkStart w:id="6" w:name="_Toc351037349"/>
-      <w:r>
-        <w:lastRenderedPageBreak/>
+      <w:bookmarkStart w:id="8" w:name="_Toc351401690"/>
+      <w:r>
         <w:t xml:space="preserve">Character / Emulation / </w:t>
       </w:r>
       <w:r>
@@ -1933,7 +2178,7 @@
       <w:r>
         <w:t xml:space="preserve"> Services</w:t>
       </w:r>
-      <w:bookmarkEnd w:id="6"/>
+      <w:bookmarkEnd w:id="8"/>
     </w:p>
     <w:p>
       <w:r>
@@ -1997,9 +2242,9 @@
       <w:r>
         <w:object w:dxaOrig="8715" w:dyaOrig="8356">
           <v:shape id="_x0000_i1026" type="#_x0000_t75" style="width:436.5pt;height:417.75pt" o:ole="">
-            <v:imagedata r:id="rId10" o:title=""/>
+            <v:imagedata r:id="rId11" o:title=""/>
           </v:shape>
-          <o:OLEObject Type="Embed" ProgID="Visio.Drawing.11" ShapeID="_x0000_i1026" DrawAspect="Content" ObjectID="_1424862421" r:id="rId11"/>
+          <o:OLEObject Type="Embed" ProgID="Visio.Drawing.11" ShapeID="_x0000_i1026" DrawAspect="Content" ObjectID="_1425143540" r:id="rId12"/>
         </w:object>
       </w:r>
     </w:p>
@@ -2017,11 +2262,7 @@
         <w:t>CRT</w:t>
       </w:r>
       <w:r>
-        <w:t xml:space="preserve"> device is targeted by a </w:t>
-      </w:r>
-      <w:r>
-        <w:lastRenderedPageBreak/>
-        <w:t xml:space="preserve">CIOXXX function, it will actually be routed to the Emulation Services which implement TTY, ANSI, etc. escape sequences.  The Emulation Services </w:t>
+        <w:t xml:space="preserve"> device is targeted by a CIOXXX function, it will actually be routed to the Emulation Services which implement TTY, ANSI, etc. escape sequences.  The Emulation Services </w:t>
       </w:r>
       <w:r>
         <w:t xml:space="preserve">subsequently </w:t>
@@ -2073,7 +2314,11 @@
         <w:t>VDA</w:t>
       </w:r>
       <w:r>
-        <w:t xml:space="preserve">) be properly initialized.  The Emulation Services must be initialized to specify the desired emulation and specific physical </w:t>
+        <w:t xml:space="preserve">) be properly initialized.  The Emulation Services must be initialized to specify the </w:t>
+      </w:r>
+      <w:r>
+        <w:lastRenderedPageBreak/>
+        <w:t xml:space="preserve">desired emulation and specific physical </w:t>
       </w:r>
       <w:r>
         <w:t>VDA</w:t>
@@ -2095,24 +2340,24 @@
       <w:pPr>
         <w:pStyle w:val="Heading1"/>
       </w:pPr>
-      <w:bookmarkStart w:id="7" w:name="_Toc351037350"/>
+      <w:bookmarkStart w:id="9" w:name="_Toc351401691"/>
       <w:r>
         <w:t xml:space="preserve">HBIOS </w:t>
       </w:r>
       <w:r>
         <w:t>Reference</w:t>
       </w:r>
-      <w:bookmarkEnd w:id="7"/>
+      <w:bookmarkEnd w:id="9"/>
     </w:p>
     <w:p>
       <w:pPr>
         <w:pStyle w:val="Heading2"/>
       </w:pPr>
-      <w:bookmarkStart w:id="8" w:name="_Toc351037351"/>
+      <w:bookmarkStart w:id="10" w:name="_Toc351401692"/>
       <w:r>
         <w:t>Invocation</w:t>
       </w:r>
-      <w:bookmarkEnd w:id="8"/>
+      <w:bookmarkEnd w:id="10"/>
     </w:p>
     <w:p>
       <w:r>
@@ -2156,7 +2401,7 @@
       <w:pPr>
         <w:pStyle w:val="Heading2"/>
       </w:pPr>
-      <w:bookmarkStart w:id="9" w:name="_Toc351037352"/>
+      <w:bookmarkStart w:id="11" w:name="_Toc351401693"/>
       <w:r>
         <w:lastRenderedPageBreak/>
         <w:t xml:space="preserve">Function </w:t>
@@ -2164,7 +2409,7 @@
       <w:r>
         <w:t>Overview</w:t>
       </w:r>
-      <w:bookmarkEnd w:id="9"/>
+      <w:bookmarkEnd w:id="11"/>
     </w:p>
     <w:tbl>
       <w:tblPr>
@@ -2933,7 +3178,7 @@
       <w:pPr>
         <w:pStyle w:val="Heading2"/>
       </w:pPr>
-      <w:bookmarkStart w:id="10" w:name="_Toc351037353"/>
+      <w:bookmarkStart w:id="12" w:name="_Toc351401694"/>
       <w:r>
         <w:lastRenderedPageBreak/>
         <w:t xml:space="preserve">Character </w:t>
@@ -2946,7 +3191,7 @@
       <w:r>
         <w:t xml:space="preserve"> (CIO)</w:t>
       </w:r>
-      <w:bookmarkEnd w:id="10"/>
+      <w:bookmarkEnd w:id="12"/>
     </w:p>
     <w:p>
       <w:r>
@@ -3902,7 +4147,7 @@
       <w:pPr>
         <w:pStyle w:val="Heading2"/>
       </w:pPr>
-      <w:bookmarkStart w:id="11" w:name="_Toc351037354"/>
+      <w:bookmarkStart w:id="13" w:name="_Toc351401695"/>
       <w:r>
         <w:lastRenderedPageBreak/>
         <w:t xml:space="preserve">Disk </w:t>
@@ -3915,7 +4160,7 @@
       <w:r>
         <w:t xml:space="preserve"> (DIO)</w:t>
       </w:r>
-      <w:bookmarkEnd w:id="11"/>
+      <w:bookmarkEnd w:id="13"/>
     </w:p>
     <w:p>
       <w:r>
@@ -5578,12 +5823,12 @@
       <w:pPr>
         <w:pStyle w:val="Heading2"/>
       </w:pPr>
-      <w:bookmarkStart w:id="12" w:name="_Toc351037355"/>
+      <w:bookmarkStart w:id="14" w:name="_Toc351401696"/>
       <w:r>
         <w:lastRenderedPageBreak/>
         <w:t>Real Time Clock (RTC)</w:t>
       </w:r>
-      <w:bookmarkEnd w:id="12"/>
+      <w:bookmarkEnd w:id="14"/>
     </w:p>
     <w:p>
       <w:r>
@@ -6626,12 +6871,12 @@
       <w:pPr>
         <w:pStyle w:val="Heading2"/>
       </w:pPr>
-      <w:bookmarkStart w:id="13" w:name="_Toc351037356"/>
+      <w:bookmarkStart w:id="15" w:name="_Toc351401697"/>
       <w:r>
         <w:lastRenderedPageBreak/>
         <w:t>Emulation (EMU)</w:t>
       </w:r>
-      <w:bookmarkEnd w:id="13"/>
+      <w:bookmarkEnd w:id="15"/>
     </w:p>
     <w:p>
       <w:r>
@@ -7457,7 +7702,7 @@
       <w:pPr>
         <w:pStyle w:val="Heading2"/>
       </w:pPr>
-      <w:bookmarkStart w:id="14" w:name="_Toc351037357"/>
+      <w:bookmarkStart w:id="16" w:name="_Toc351401698"/>
       <w:r>
         <w:t>Video Display Adapter</w:t>
       </w:r>
@@ -7470,7 +7715,7 @@
       <w:r>
         <w:t>)</w:t>
       </w:r>
-      <w:bookmarkEnd w:id="14"/>
+      <w:bookmarkEnd w:id="16"/>
     </w:p>
     <w:p>
       <w:r>
@@ -13167,6 +13412,19 @@
               <w:pStyle w:val="CellTextNoSpacing"/>
             </w:pPr>
             <w:r>
+              <w:t>C=</w:t>
+            </w:r>
+            <w:proofErr w:type="spellStart"/>
+            <w:r>
+              <w:t>Scancode</w:t>
+            </w:r>
+            <w:proofErr w:type="spellEnd"/>
+          </w:p>
+          <w:p>
+            <w:pPr>
+              <w:pStyle w:val="CellTextNoSpacing"/>
+            </w:pPr>
+            <w:r>
               <w:t>D=</w:t>
             </w:r>
             <w:proofErr w:type="spellStart"/>
@@ -13190,12 +13448,6 @@
               <w:t>code</w:t>
             </w:r>
             <w:proofErr w:type="spellEnd"/>
-            <w:r>
-              <w:t xml:space="preserve"> </w:t>
-            </w:r>
-            <w:r>
-              <w:t>read</w:t>
-            </w:r>
           </w:p>
         </w:tc>
       </w:tr>
@@ -13228,7 +13480,10 @@
               <w:t xml:space="preserve"> in the buffer.  If no </w:t>
             </w:r>
             <w:r>
-              <w:t>key codes</w:t>
+              <w:t>key</w:t>
+            </w:r>
+            <w:r>
+              <w:t xml:space="preserve"> codes</w:t>
             </w:r>
             <w:r>
               <w:t xml:space="preserve"> </w:t>
@@ -13245,24 +13500,66 @@
             </w:r>
             <w:proofErr w:type="spellEnd"/>
             <w:r>
-              <w:t xml:space="preserve"> and return the key</w:t>
-            </w:r>
-            <w:r>
-              <w:t xml:space="preserve"> code</w:t>
-            </w:r>
+              <w:t xml:space="preserve"> and return </w:t>
+            </w:r>
+            <w:r>
+              <w:t xml:space="preserve">the </w:t>
+            </w:r>
+            <w:proofErr w:type="spellStart"/>
+            <w:r>
+              <w:t>keycode</w:t>
+            </w:r>
+            <w:proofErr w:type="spellEnd"/>
             <w:r>
               <w:t>.</w:t>
             </w:r>
-            <w:r>
-              <w:t xml:space="preserve">  </w:t>
+          </w:p>
+          <w:p>
+            <w:pPr>
+              <w:pStyle w:val="CellText"/>
+            </w:pPr>
+            <w:r>
+              <w:t xml:space="preserve">The </w:t>
             </w:r>
             <w:proofErr w:type="spellStart"/>
             <w:r>
-              <w:t>Keypresses</w:t>
+              <w:t>scancode</w:t>
             </w:r>
             <w:proofErr w:type="spellEnd"/>
             <w:r>
-              <w:t xml:space="preserve"> are generally returned as appropriate ASCII values, if possible.  Special keys, like function keys, are returned as reserved codes as described at the start of this section.</w:t>
+              <w:t xml:space="preserve"> value is the raw </w:t>
+            </w:r>
+            <w:proofErr w:type="spellStart"/>
+            <w:r>
+              <w:t>scancode</w:t>
+            </w:r>
+            <w:proofErr w:type="spellEnd"/>
+            <w:r>
+              <w:t xml:space="preserve"> from the keyboard for the </w:t>
+            </w:r>
+            <w:proofErr w:type="spellStart"/>
+            <w:r>
+              <w:t>keypress</w:t>
+            </w:r>
+            <w:proofErr w:type="spellEnd"/>
+            <w:r>
+              <w:t xml:space="preserve">.  </w:t>
+            </w:r>
+            <w:proofErr w:type="spellStart"/>
+            <w:r>
+              <w:t>Scancodes</w:t>
+            </w:r>
+            <w:proofErr w:type="spellEnd"/>
+            <w:r>
+              <w:t xml:space="preserve"> are from </w:t>
+            </w:r>
+            <w:proofErr w:type="spellStart"/>
+            <w:r>
+              <w:t>scancode</w:t>
+            </w:r>
+            <w:proofErr w:type="spellEnd"/>
+            <w:r>
+              <w:t xml:space="preserve"> set 2 standard.</w:t>
             </w:r>
           </w:p>
           <w:p>
@@ -13340,10 +13637,21 @@
               <w:t>Bit 0: Set to indicate Shift key was held down</w:t>
             </w:r>
           </w:p>
+          <w:p>
+            <w:pPr>
+              <w:pStyle w:val="CellText"/>
+            </w:pPr>
+            <w:proofErr w:type="spellStart"/>
+            <w:r>
+              <w:t>Keycodes</w:t>
+            </w:r>
+            <w:proofErr w:type="spellEnd"/>
+            <w:r>
+              <w:t xml:space="preserve"> are generally returned as appropriate ASCII values, if possible.  Special keys, like function keys, are returned as reserved codes as described at the start of this section.</w:t>
+            </w:r>
+          </w:p>
           <w:p/>
         </w:tc>
-        <w:bookmarkStart w:id="15" w:name="_GoBack"/>
-        <w:bookmarkEnd w:id="15"/>
       </w:tr>
     </w:tbl>
     <w:p>
@@ -13370,12 +13678,12 @@
       <w:pPr>
         <w:pStyle w:val="Heading2"/>
       </w:pPr>
-      <w:bookmarkStart w:id="16" w:name="_Toc351037358"/>
+      <w:bookmarkStart w:id="17" w:name="_Toc351401699"/>
       <w:r>
         <w:lastRenderedPageBreak/>
         <w:t>System (SYS)</w:t>
       </w:r>
-      <w:bookmarkEnd w:id="16"/>
+      <w:bookmarkEnd w:id="17"/>
     </w:p>
     <w:p>
       <w:pPr>
@@ -13973,7 +14281,7 @@
       <w:pPr>
         <w:pStyle w:val="Heading1"/>
       </w:pPr>
-      <w:bookmarkStart w:id="17" w:name="_Toc351037359"/>
+      <w:bookmarkStart w:id="18" w:name="_Toc351401700"/>
       <w:r>
         <w:lastRenderedPageBreak/>
         <w:t>Memory Layout</w:t>
@@ -13981,7 +14289,7 @@
       <w:r>
         <w:t xml:space="preserve"> Detail</w:t>
       </w:r>
-      <w:bookmarkEnd w:id="17"/>
+      <w:bookmarkEnd w:id="18"/>
     </w:p>
     <w:p>
       <w:pPr>
@@ -17080,7 +17388,7 @@
     </w:tbl>
     <w:p/>
     <w:sectPr>
-      <w:footerReference w:type="default" r:id="rId12"/>
+      <w:footerReference w:type="default" r:id="rId13"/>
       <w:pgSz w:w="12240" w:h="15840"/>
       <w:pgMar w:top="1440" w:right="1440" w:bottom="1440" w:left="1440" w:header="720" w:footer="720" w:gutter="0"/>
       <w:pgNumType w:start="0"/>
@@ -17189,7 +17497,7 @@
         <w:rFonts w:eastAsiaTheme="majorEastAsia" w:cstheme="majorBidi"/>
         <w:noProof/>
       </w:rPr>
-      <w:t>23</w:t>
+      <w:t>28</w:t>
     </w:r>
     <w:r>
       <w:rPr>
@@ -17316,6 +17624,119 @@
     </w:lvl>
   </w:abstractNum>
   <w:abstractNum w:abstractNumId="1">
+    <w:nsid w:val="3B711C45"/>
+    <w:multiLevelType w:val="hybridMultilevel"/>
+    <w:tmpl w:val="6968276A"/>
+    <w:lvl w:ilvl="0" w:tplc="04090001">
+      <w:start w:val="1"/>
+      <w:numFmt w:val="bullet"/>
+      <w:lvlText w:val=""/>
+      <w:lvlJc w:val="left"/>
+      <w:pPr>
+        <w:ind w:left="720" w:hanging="360"/>
+      </w:pPr>
+      <w:rPr>
+        <w:rFonts w:ascii="Symbol" w:hAnsi="Symbol" w:hint="default"/>
+      </w:rPr>
+    </w:lvl>
+    <w:lvl w:ilvl="1" w:tplc="04090003" w:tentative="1">
+      <w:start w:val="1"/>
+      <w:numFmt w:val="bullet"/>
+      <w:lvlText w:val="o"/>
+      <w:lvlJc w:val="left"/>
+      <w:pPr>
+        <w:ind w:left="1440" w:hanging="360"/>
+      </w:pPr>
+      <w:rPr>
+        <w:rFonts w:ascii="Courier New" w:hAnsi="Courier New" w:cs="Courier New" w:hint="default"/>
+      </w:rPr>
+    </w:lvl>
+    <w:lvl w:ilvl="2" w:tplc="04090005" w:tentative="1">
+      <w:start w:val="1"/>
+      <w:numFmt w:val="bullet"/>
+      <w:lvlText w:val=""/>
+      <w:lvlJc w:val="left"/>
+      <w:pPr>
+        <w:ind w:left="2160" w:hanging="360"/>
+      </w:pPr>
+      <w:rPr>
+        <w:rFonts w:ascii="Wingdings" w:hAnsi="Wingdings" w:hint="default"/>
+      </w:rPr>
+    </w:lvl>
+    <w:lvl w:ilvl="3" w:tplc="04090001" w:tentative="1">
+      <w:start w:val="1"/>
+      <w:numFmt w:val="bullet"/>
+      <w:lvlText w:val=""/>
+      <w:lvlJc w:val="left"/>
+      <w:pPr>
+        <w:ind w:left="2880" w:hanging="360"/>
+      </w:pPr>
+      <w:rPr>
+        <w:rFonts w:ascii="Symbol" w:hAnsi="Symbol" w:hint="default"/>
+      </w:rPr>
+    </w:lvl>
+    <w:lvl w:ilvl="4" w:tplc="04090003" w:tentative="1">
+      <w:start w:val="1"/>
+      <w:numFmt w:val="bullet"/>
+      <w:lvlText w:val="o"/>
+      <w:lvlJc w:val="left"/>
+      <w:pPr>
+        <w:ind w:left="3600" w:hanging="360"/>
+      </w:pPr>
+      <w:rPr>
+        <w:rFonts w:ascii="Courier New" w:hAnsi="Courier New" w:cs="Courier New" w:hint="default"/>
+      </w:rPr>
+    </w:lvl>
+    <w:lvl w:ilvl="5" w:tplc="04090005" w:tentative="1">
+      <w:start w:val="1"/>
+      <w:numFmt w:val="bullet"/>
+      <w:lvlText w:val=""/>
+      <w:lvlJc w:val="left"/>
+      <w:pPr>
+        <w:ind w:left="4320" w:hanging="360"/>
+      </w:pPr>
+      <w:rPr>
+        <w:rFonts w:ascii="Wingdings" w:hAnsi="Wingdings" w:hint="default"/>
+      </w:rPr>
+    </w:lvl>
+    <w:lvl w:ilvl="6" w:tplc="04090001" w:tentative="1">
+      <w:start w:val="1"/>
+      <w:numFmt w:val="bullet"/>
+      <w:lvlText w:val=""/>
+      <w:lvlJc w:val="left"/>
+      <w:pPr>
+        <w:ind w:left="5040" w:hanging="360"/>
+      </w:pPr>
+      <w:rPr>
+        <w:rFonts w:ascii="Symbol" w:hAnsi="Symbol" w:hint="default"/>
+      </w:rPr>
+    </w:lvl>
+    <w:lvl w:ilvl="7" w:tplc="04090003" w:tentative="1">
+      <w:start w:val="1"/>
+      <w:numFmt w:val="bullet"/>
+      <w:lvlText w:val="o"/>
+      <w:lvlJc w:val="left"/>
+      <w:pPr>
+        <w:ind w:left="5760" w:hanging="360"/>
+      </w:pPr>
+      <w:rPr>
+        <w:rFonts w:ascii="Courier New" w:hAnsi="Courier New" w:cs="Courier New" w:hint="default"/>
+      </w:rPr>
+    </w:lvl>
+    <w:lvl w:ilvl="8" w:tplc="04090005" w:tentative="1">
+      <w:start w:val="1"/>
+      <w:numFmt w:val="bullet"/>
+      <w:lvlText w:val=""/>
+      <w:lvlJc w:val="left"/>
+      <w:pPr>
+        <w:ind w:left="6480" w:hanging="360"/>
+      </w:pPr>
+      <w:rPr>
+        <w:rFonts w:ascii="Wingdings" w:hAnsi="Wingdings" w:hint="default"/>
+      </w:rPr>
+    </w:lvl>
+  </w:abstractNum>
+  <w:abstractNum w:abstractNumId="2">
     <w:nsid w:val="6C7644AE"/>
     <w:multiLevelType w:val="hybridMultilevel"/>
     <w:tmpl w:val="1226AF4A"/>
@@ -17401,7 +17822,7 @@
       </w:pPr>
     </w:lvl>
   </w:abstractNum>
-  <w:abstractNum w:abstractNumId="2">
+  <w:abstractNum w:abstractNumId="3">
     <w:nsid w:val="70301EF8"/>
     <w:multiLevelType w:val="hybridMultilevel"/>
     <w:tmpl w:val="5B60EB4E"/>
@@ -17491,13 +17912,16 @@
     </w:lvl>
   </w:abstractNum>
   <w:num w:numId="1">
-    <w:abstractNumId w:val="2"/>
+    <w:abstractNumId w:val="3"/>
   </w:num>
   <w:num w:numId="2">
-    <w:abstractNumId w:val="1"/>
+    <w:abstractNumId w:val="2"/>
   </w:num>
   <w:num w:numId="3">
     <w:abstractNumId w:val="0"/>
+  </w:num>
+  <w:num w:numId="4">
+    <w:abstractNumId w:val="1"/>
   </w:num>
 </w:numbering>
 </file>
@@ -18597,7 +19021,7 @@
 </file>
 
 <file path=customXml/itemProps1.xml><?xml version="1.0" encoding="utf-8"?>
-<ds:datastoreItem xmlns:ds="http://schemas.openxmlformats.org/officeDocument/2006/customXml" ds:itemID="{DA0A74B1-8227-48A7-8F26-E7BFAF683FBB}">
+<ds:datastoreItem xmlns:ds="http://schemas.openxmlformats.org/officeDocument/2006/customXml" ds:itemID="{4FBFD2B2-1CCB-4208-84C1-08B3958F7E59}">
   <ds:schemaRefs>
     <ds:schemaRef ds:uri="http://schemas.openxmlformats.org/officeDocument/2006/bibliography"/>
   </ds:schemaRefs>

</xml_diff>

<commit_message>
Fix cpmname.c Update CBIOS to use HBIOS for CCP caching calls
</commit_message>
<xml_diff>
--- a/branches/wbw/Doc/Source/RomWBW Architecture.docx
+++ b/branches/wbw/Doc/Source/RomWBW Architecture.docx
@@ -2,6 +2,8 @@
 <file path=word/document.xml><?xml version="1.0" encoding="utf-8"?>
 <w:document xmlns:wpc="http://schemas.microsoft.com/office/word/2010/wordprocessingCanvas" xmlns:mc="http://schemas.openxmlformats.org/markup-compatibility/2006" xmlns:o="urn:schemas-microsoft-com:office:office" xmlns:r="http://schemas.openxmlformats.org/officeDocument/2006/relationships" xmlns:m="http://schemas.openxmlformats.org/officeDocument/2006/math" xmlns:v="urn:schemas-microsoft-com:vml" xmlns:wp14="http://schemas.microsoft.com/office/word/2010/wordprocessingDrawing" xmlns:wp="http://schemas.openxmlformats.org/drawingml/2006/wordprocessingDrawing" xmlns:w10="urn:schemas-microsoft-com:office:word" xmlns:w="http://schemas.openxmlformats.org/wordprocessingml/2006/main" xmlns:w14="http://schemas.microsoft.com/office/word/2010/wordml" xmlns:w15="http://schemas.microsoft.com/office/word/2012/wordml" xmlns:wpg="http://schemas.microsoft.com/office/word/2010/wordprocessingGroup" xmlns:wpi="http://schemas.microsoft.com/office/word/2010/wordprocessingInk" xmlns:wne="http://schemas.microsoft.com/office/word/2006/wordml" xmlns:wps="http://schemas.microsoft.com/office/word/2010/wordprocessingShape" mc:Ignorable="w14 w15 wp14">
   <w:body>
+    <w:bookmarkStart w:id="0" w:name="_GoBack" w:displacedByCustomXml="next"/>
+    <w:bookmarkEnd w:id="0" w:displacedByCustomXml="next"/>
     <w:sdt>
       <w:sdtPr>
         <w:rPr>
@@ -14,6 +16,7 @@
           <w:docPartUnique/>
         </w:docPartObj>
       </w:sdtPr>
+      <w:sdtEndPr/>
       <w:sdtContent>
         <w:tbl>
           <w:tblPr>
@@ -69,23 +72,13 @@
                         <w:szCs w:val="72"/>
                       </w:rPr>
                     </w:pPr>
-                    <w:proofErr w:type="spellStart"/>
                     <w:r>
                       <w:rPr>
                         <w:rFonts w:asciiTheme="majorHAnsi" w:eastAsiaTheme="majorEastAsia" w:hAnsiTheme="majorHAnsi" w:cstheme="majorBidi"/>
                         <w:sz w:val="72"/>
                         <w:szCs w:val="72"/>
                       </w:rPr>
-                      <w:t>RomWBW</w:t>
-                    </w:r>
-                    <w:proofErr w:type="spellEnd"/>
-                    <w:r>
-                      <w:rPr>
-                        <w:rFonts w:asciiTheme="majorHAnsi" w:eastAsiaTheme="majorEastAsia" w:hAnsiTheme="majorHAnsi" w:cstheme="majorBidi"/>
-                        <w:sz w:val="72"/>
-                        <w:szCs w:val="72"/>
-                      </w:rPr>
-                      <w:t xml:space="preserve"> Architecture</w:t>
+                      <w:t>RomWBW Architecture</w:t>
                     </w:r>
                   </w:p>
                 </w:tc>
@@ -116,6 +109,7 @@
                     <w:dataBinding w:prefixMappings="xmlns:ns0='http://schemas.openxmlformats.org/package/2006/metadata/core-properties' xmlns:ns1='http://purl.org/dc/elements/1.1/'" w:xpath="/ns0:coreProperties[1]/ns1:subject[1]" w:storeItemID="{6C3C8BC8-F283-45AE-878A-BAB7291924A1}"/>
                     <w:text/>
                   </w:sdtPr>
+                  <w:sdtEndPr/>
                   <w:sdtContent>
                     <w:r>
                       <w:rPr>
@@ -132,22 +126,7 @@
                     <w:szCs w:val="40"/>
                   </w:rPr>
                   <w:br/>
-                </w:r>
-                <w:proofErr w:type="spellStart"/>
-                <w:r>
-                  <w:rPr>
-                    <w:sz w:val="40"/>
-                    <w:szCs w:val="40"/>
-                  </w:rPr>
-                  <w:t>RomWBW</w:t>
-                </w:r>
-                <w:proofErr w:type="spellEnd"/>
-                <w:r>
-                  <w:rPr>
-                    <w:sz w:val="40"/>
-                    <w:szCs w:val="40"/>
-                  </w:rPr>
-                  <w:t xml:space="preserve"> Version 2.5</w:t>
+                  <w:t>RomWBW Version 2.5</w:t>
                 </w:r>
               </w:p>
             </w:tc>
@@ -192,7 +171,7 @@
                     <w:sz w:val="28"/>
                     <w:szCs w:val="28"/>
                   </w:rPr>
-                  <w:t>March 19, 2013</w:t>
+                  <w:t>June 26, 2013</w:t>
                 </w:r>
                 <w:r>
                   <w:rPr>
@@ -273,7 +252,7 @@
           <w:r>
             <w:fldChar w:fldCharType="separate"/>
           </w:r>
-          <w:hyperlink w:anchor="_Toc351445814" w:history="1">
+          <w:hyperlink w:anchor="_Toc360008927" w:history="1">
             <w:r>
               <w:rPr>
                 <w:rStyle w:val="Hyperlink"/>
@@ -300,7 +279,7 @@
                 <w:noProof/>
                 <w:webHidden/>
               </w:rPr>
-              <w:instrText xml:space="preserve"> PAGEREF _Toc351445814 \h </w:instrText>
+              <w:instrText xml:space="preserve"> PAGEREF _Toc360008927 \h </w:instrText>
             </w:r>
             <w:r>
               <w:rPr>
@@ -342,7 +321,7 @@
               <w:noProof/>
             </w:rPr>
           </w:pPr>
-          <w:hyperlink w:anchor="_Toc351445815" w:history="1">
+          <w:hyperlink w:anchor="_Toc360008928" w:history="1">
             <w:r>
               <w:rPr>
                 <w:rStyle w:val="Hyperlink"/>
@@ -369,7 +348,7 @@
                 <w:noProof/>
                 <w:webHidden/>
               </w:rPr>
-              <w:instrText xml:space="preserve"> PAGEREF _Toc351445815 \h </w:instrText>
+              <w:instrText xml:space="preserve"> PAGEREF _Toc360008928 \h </w:instrText>
             </w:r>
             <w:r>
               <w:rPr>
@@ -411,7 +390,7 @@
               <w:noProof/>
             </w:rPr>
           </w:pPr>
-          <w:hyperlink w:anchor="_Toc351445816" w:history="1">
+          <w:hyperlink w:anchor="_Toc360008929" w:history="1">
             <w:r>
               <w:rPr>
                 <w:rStyle w:val="Hyperlink"/>
@@ -438,7 +417,7 @@
                 <w:noProof/>
                 <w:webHidden/>
               </w:rPr>
-              <w:instrText xml:space="preserve"> PAGEREF _Toc351445816 \h </w:instrText>
+              <w:instrText xml:space="preserve"> PAGEREF _Toc360008929 \h </w:instrText>
             </w:r>
             <w:r>
               <w:rPr>
@@ -480,7 +459,7 @@
               <w:noProof/>
             </w:rPr>
           </w:pPr>
-          <w:hyperlink w:anchor="_Toc351445817" w:history="1">
+          <w:hyperlink w:anchor="_Toc360008930" w:history="1">
             <w:r>
               <w:rPr>
                 <w:rStyle w:val="Hyperlink"/>
@@ -507,7 +486,7 @@
                 <w:noProof/>
                 <w:webHidden/>
               </w:rPr>
-              <w:instrText xml:space="preserve"> PAGEREF _Toc351445817 \h </w:instrText>
+              <w:instrText xml:space="preserve"> PAGEREF _Toc360008930 \h </w:instrText>
             </w:r>
             <w:r>
               <w:rPr>
@@ -549,7 +528,7 @@
               <w:noProof/>
             </w:rPr>
           </w:pPr>
-          <w:hyperlink w:anchor="_Toc351445818" w:history="1">
+          <w:hyperlink w:anchor="_Toc360008931" w:history="1">
             <w:r>
               <w:rPr>
                 <w:rStyle w:val="Hyperlink"/>
@@ -576,7 +555,7 @@
                 <w:noProof/>
                 <w:webHidden/>
               </w:rPr>
-              <w:instrText xml:space="preserve"> PAGEREF _Toc351445818 \h </w:instrText>
+              <w:instrText xml:space="preserve"> PAGEREF _Toc360008931 \h </w:instrText>
             </w:r>
             <w:r>
               <w:rPr>
@@ -618,7 +597,7 @@
               <w:noProof/>
             </w:rPr>
           </w:pPr>
-          <w:hyperlink w:anchor="_Toc351445819" w:history="1">
+          <w:hyperlink w:anchor="_Toc360008932" w:history="1">
             <w:r>
               <w:rPr>
                 <w:rStyle w:val="Hyperlink"/>
@@ -645,7 +624,7 @@
                 <w:noProof/>
                 <w:webHidden/>
               </w:rPr>
-              <w:instrText xml:space="preserve"> PAGEREF _Toc351445819 \h </w:instrText>
+              <w:instrText xml:space="preserve"> PAGEREF _Toc360008932 \h </w:instrText>
             </w:r>
             <w:r>
               <w:rPr>
@@ -687,7 +666,7 @@
               <w:noProof/>
             </w:rPr>
           </w:pPr>
-          <w:hyperlink w:anchor="_Toc351445820" w:history="1">
+          <w:hyperlink w:anchor="_Toc360008933" w:history="1">
             <w:r>
               <w:rPr>
                 <w:rStyle w:val="Hyperlink"/>
@@ -714,7 +693,7 @@
                 <w:noProof/>
                 <w:webHidden/>
               </w:rPr>
-              <w:instrText xml:space="preserve"> PAGEREF _Toc351445820 \h </w:instrText>
+              <w:instrText xml:space="preserve"> PAGEREF _Toc360008933 \h </w:instrText>
             </w:r>
             <w:r>
               <w:rPr>
@@ -756,7 +735,7 @@
               <w:noProof/>
             </w:rPr>
           </w:pPr>
-          <w:hyperlink w:anchor="_Toc351445821" w:history="1">
+          <w:hyperlink w:anchor="_Toc360008934" w:history="1">
             <w:r>
               <w:rPr>
                 <w:rStyle w:val="Hyperlink"/>
@@ -783,7 +762,7 @@
                 <w:noProof/>
                 <w:webHidden/>
               </w:rPr>
-              <w:instrText xml:space="preserve"> PAGEREF _Toc351445821 \h </w:instrText>
+              <w:instrText xml:space="preserve"> PAGEREF _Toc360008934 \h </w:instrText>
             </w:r>
             <w:r>
               <w:rPr>
@@ -825,7 +804,7 @@
               <w:noProof/>
             </w:rPr>
           </w:pPr>
-          <w:hyperlink w:anchor="_Toc351445822" w:history="1">
+          <w:hyperlink w:anchor="_Toc360008935" w:history="1">
             <w:r>
               <w:rPr>
                 <w:rStyle w:val="Hyperlink"/>
@@ -852,7 +831,7 @@
                 <w:noProof/>
                 <w:webHidden/>
               </w:rPr>
-              <w:instrText xml:space="preserve"> PAGEREF _Toc351445822 \h </w:instrText>
+              <w:instrText xml:space="preserve"> PAGEREF _Toc360008935 \h </w:instrText>
             </w:r>
             <w:r>
               <w:rPr>
@@ -894,7 +873,7 @@
               <w:noProof/>
             </w:rPr>
           </w:pPr>
-          <w:hyperlink w:anchor="_Toc351445823" w:history="1">
+          <w:hyperlink w:anchor="_Toc360008936" w:history="1">
             <w:r>
               <w:rPr>
                 <w:rStyle w:val="Hyperlink"/>
@@ -921,7 +900,7 @@
                 <w:noProof/>
                 <w:webHidden/>
               </w:rPr>
-              <w:instrText xml:space="preserve"> PAGEREF _Toc351445823 \h </w:instrText>
+              <w:instrText xml:space="preserve"> PAGEREF _Toc360008936 \h </w:instrText>
             </w:r>
             <w:r>
               <w:rPr>
@@ -963,7 +942,7 @@
               <w:noProof/>
             </w:rPr>
           </w:pPr>
-          <w:hyperlink w:anchor="_Toc351445824" w:history="1">
+          <w:hyperlink w:anchor="_Toc360008937" w:history="1">
             <w:r>
               <w:rPr>
                 <w:rStyle w:val="Hyperlink"/>
@@ -990,7 +969,7 @@
                 <w:noProof/>
                 <w:webHidden/>
               </w:rPr>
-              <w:instrText xml:space="preserve"> PAGEREF _Toc351445824 \h </w:instrText>
+              <w:instrText xml:space="preserve"> PAGEREF _Toc360008937 \h </w:instrText>
             </w:r>
             <w:r>
               <w:rPr>
@@ -1032,7 +1011,7 @@
               <w:noProof/>
             </w:rPr>
           </w:pPr>
-          <w:hyperlink w:anchor="_Toc351445825" w:history="1">
+          <w:hyperlink w:anchor="_Toc360008938" w:history="1">
             <w:r>
               <w:rPr>
                 <w:rStyle w:val="Hyperlink"/>
@@ -1059,7 +1038,7 @@
                 <w:noProof/>
                 <w:webHidden/>
               </w:rPr>
-              <w:instrText xml:space="preserve"> PAGEREF _Toc351445825 \h </w:instrText>
+              <w:instrText xml:space="preserve"> PAGEREF _Toc360008938 \h </w:instrText>
             </w:r>
             <w:r>
               <w:rPr>
@@ -1101,7 +1080,7 @@
               <w:noProof/>
             </w:rPr>
           </w:pPr>
-          <w:hyperlink w:anchor="_Toc351445826" w:history="1">
+          <w:hyperlink w:anchor="_Toc360008939" w:history="1">
             <w:r>
               <w:rPr>
                 <w:rStyle w:val="Hyperlink"/>
@@ -1128,7 +1107,7 @@
                 <w:noProof/>
                 <w:webHidden/>
               </w:rPr>
-              <w:instrText xml:space="preserve"> PAGEREF _Toc351445826 \h </w:instrText>
+              <w:instrText xml:space="preserve"> PAGEREF _Toc360008939 \h </w:instrText>
             </w:r>
             <w:r>
               <w:rPr>
@@ -1170,7 +1149,7 @@
               <w:noProof/>
             </w:rPr>
           </w:pPr>
-          <w:hyperlink w:anchor="_Toc351445827" w:history="1">
+          <w:hyperlink w:anchor="_Toc360008940" w:history="1">
             <w:r>
               <w:rPr>
                 <w:rStyle w:val="Hyperlink"/>
@@ -1197,7 +1176,7 @@
                 <w:noProof/>
                 <w:webHidden/>
               </w:rPr>
-              <w:instrText xml:space="preserve"> PAGEREF _Toc351445827 \h </w:instrText>
+              <w:instrText xml:space="preserve"> PAGEREF _Toc360008940 \h </w:instrText>
             </w:r>
             <w:r>
               <w:rPr>
@@ -1239,7 +1218,7 @@
               <w:noProof/>
             </w:rPr>
           </w:pPr>
-          <w:hyperlink w:anchor="_Toc351445828" w:history="1">
+          <w:hyperlink w:anchor="_Toc360008941" w:history="1">
             <w:r>
               <w:rPr>
                 <w:rStyle w:val="Hyperlink"/>
@@ -1266,7 +1245,7 @@
                 <w:noProof/>
                 <w:webHidden/>
               </w:rPr>
-              <w:instrText xml:space="preserve"> PAGEREF _Toc351445828 \h </w:instrText>
+              <w:instrText xml:space="preserve"> PAGEREF _Toc360008941 \h </w:instrText>
             </w:r>
             <w:r>
               <w:rPr>
@@ -1308,7 +1287,7 @@
               <w:noProof/>
             </w:rPr>
           </w:pPr>
-          <w:hyperlink w:anchor="_Toc351445829" w:history="1">
+          <w:hyperlink w:anchor="_Toc360008942" w:history="1">
             <w:r>
               <w:rPr>
                 <w:rStyle w:val="Hyperlink"/>
@@ -1335,7 +1314,7 @@
                 <w:noProof/>
                 <w:webHidden/>
               </w:rPr>
-              <w:instrText xml:space="preserve"> PAGEREF _Toc351445829 \h </w:instrText>
+              <w:instrText xml:space="preserve"> PAGEREF _Toc360008942 \h </w:instrText>
             </w:r>
             <w:r>
               <w:rPr>
@@ -1377,7 +1356,7 @@
               <w:noProof/>
             </w:rPr>
           </w:pPr>
-          <w:hyperlink w:anchor="_Toc351445830" w:history="1">
+          <w:hyperlink w:anchor="_Toc360008943" w:history="1">
             <w:r>
               <w:rPr>
                 <w:rStyle w:val="Hyperlink"/>
@@ -1404,7 +1383,7 @@
                 <w:noProof/>
                 <w:webHidden/>
               </w:rPr>
-              <w:instrText xml:space="preserve"> PAGEREF _Toc351445830 \h </w:instrText>
+              <w:instrText xml:space="preserve"> PAGEREF _Toc360008943 \h </w:instrText>
             </w:r>
             <w:r>
               <w:rPr>
@@ -1446,7 +1425,7 @@
               <w:noProof/>
             </w:rPr>
           </w:pPr>
-          <w:hyperlink w:anchor="_Toc351445831" w:history="1">
+          <w:hyperlink w:anchor="_Toc360008944" w:history="1">
             <w:r>
               <w:rPr>
                 <w:rStyle w:val="Hyperlink"/>
@@ -1473,7 +1452,7 @@
                 <w:noProof/>
                 <w:webHidden/>
               </w:rPr>
-              <w:instrText xml:space="preserve"> PAGEREF _Toc351445831 \h </w:instrText>
+              <w:instrText xml:space="preserve"> PAGEREF _Toc360008944 \h </w:instrText>
             </w:r>
             <w:r>
               <w:rPr>
@@ -1515,7 +1494,7 @@
               <w:noProof/>
             </w:rPr>
           </w:pPr>
-          <w:hyperlink w:anchor="_Toc351445832" w:history="1">
+          <w:hyperlink w:anchor="_Toc360008945" w:history="1">
             <w:r>
               <w:rPr>
                 <w:rStyle w:val="Hyperlink"/>
@@ -1542,7 +1521,7 @@
                 <w:noProof/>
                 <w:webHidden/>
               </w:rPr>
-              <w:instrText xml:space="preserve"> PAGEREF _Toc351445832 \h </w:instrText>
+              <w:instrText xml:space="preserve"> PAGEREF _Toc360008945 \h </w:instrText>
             </w:r>
             <w:r>
               <w:rPr>
@@ -1584,7 +1563,7 @@
               <w:noProof/>
             </w:rPr>
           </w:pPr>
-          <w:hyperlink w:anchor="_Toc351445833" w:history="1">
+          <w:hyperlink w:anchor="_Toc360008946" w:history="1">
             <w:r>
               <w:rPr>
                 <w:rStyle w:val="Hyperlink"/>
@@ -1611,7 +1590,7 @@
                 <w:noProof/>
                 <w:webHidden/>
               </w:rPr>
-              <w:instrText xml:space="preserve"> PAGEREF _Toc351445833 \h </w:instrText>
+              <w:instrText xml:space="preserve"> PAGEREF _Toc360008946 \h </w:instrText>
             </w:r>
             <w:r>
               <w:rPr>
@@ -1673,21 +1652,16 @@
       <w:pPr>
         <w:pStyle w:val="Heading1"/>
       </w:pPr>
-      <w:bookmarkStart w:id="0" w:name="_Toc351445814"/>
+      <w:bookmarkStart w:id="1" w:name="_Toc360008927"/>
       <w:r>
         <w:lastRenderedPageBreak/>
         <w:t>Overview</w:t>
       </w:r>
-      <w:bookmarkEnd w:id="0"/>
+      <w:bookmarkEnd w:id="1"/>
     </w:p>
     <w:p>
-      <w:proofErr w:type="spellStart"/>
-      <w:r>
-        <w:t>RomWBW</w:t>
-      </w:r>
-      <w:proofErr w:type="spellEnd"/>
-      <w:r>
-        <w:t xml:space="preserve"> provides a complete firmware package for all of the Z80-based systems that are available in the N8VEM Community (see http://</w:t>
+      <w:r>
+        <w:t>RomWBW provides a complete firmware package for all of the Z80-based systems that are available in the N8VEM Community (see http://</w:t>
       </w:r>
       <w:r>
         <w:t xml:space="preserve"> </w:t>
@@ -1701,15 +1675,7 @@
         </w:r>
       </w:hyperlink>
       <w:r>
-        <w:t xml:space="preserve">).  Each of these systems provides for a fairly large ROM memory (typically, 512KB or more).  </w:t>
-      </w:r>
-      <w:proofErr w:type="spellStart"/>
-      <w:r>
-        <w:t>RomWBW</w:t>
-      </w:r>
-      <w:proofErr w:type="spellEnd"/>
-      <w:r>
-        <w:t xml:space="preserve"> allows you to configure and build appropriate contents for such a ROM.</w:t>
+        <w:t>).  Each of these systems provides for a fairly large ROM memory (typically, 512KB or more).  RomWBW allows you to configure and build appropriate contents for such a ROM.</w:t>
       </w:r>
     </w:p>
     <w:p>
@@ -1720,36 +1686,15 @@
         <w:t xml:space="preserve">the </w:t>
       </w:r>
       <w:r>
-        <w:t xml:space="preserve">BIOS (Basic </w:t>
-      </w:r>
-      <w:proofErr w:type="spellStart"/>
-      <w:r>
-        <w:t>Input/Output</w:t>
-      </w:r>
-      <w:proofErr w:type="spellEnd"/>
-      <w:r>
-        <w:t xml:space="preserve"> System) functions as well as </w:t>
-      </w:r>
-      <w:r>
-        <w:t xml:space="preserve">code to start the system by booting an operating system from a disk.  Since the N8VEM Projects provide a large ROM space, </w:t>
-      </w:r>
-      <w:proofErr w:type="spellStart"/>
-      <w:r>
-        <w:t>RomWBW</w:t>
-      </w:r>
-      <w:proofErr w:type="spellEnd"/>
-      <w:r>
-        <w:t xml:space="preserve"> provides a much more comprehensive software package.  In fact, it is entirely possible to run a fully functioning N8VEM System with nothing but the ROM.</w:t>
+        <w:t xml:space="preserve">BIOS (Basic Input/Output System) functions as well as </w:t>
+      </w:r>
+      <w:r>
+        <w:t>code to start the system by booting an operating system from a disk.  Since the N8VEM Projects provide a large ROM space, RomWBW provides a much more comprehensive software package.  In fact, it is entirely possible to run a fully functioning N8VEM System with nothing but the ROM.</w:t>
       </w:r>
     </w:p>
     <w:p>
-      <w:proofErr w:type="spellStart"/>
-      <w:r>
-        <w:t>RomWBW</w:t>
-      </w:r>
-      <w:proofErr w:type="spellEnd"/>
-      <w:r>
-        <w:t xml:space="preserve"> firmware includes:</w:t>
+      <w:r>
+        <w:t>RomWBW firmware includes:</w:t>
       </w:r>
     </w:p>
     <w:p>
@@ -1809,28 +1754,12 @@
         </w:numPr>
       </w:pPr>
       <w:r>
-        <w:t xml:space="preserve">A built-in CP/M </w:t>
-      </w:r>
-      <w:proofErr w:type="spellStart"/>
-      <w:r>
-        <w:t>filesystem</w:t>
-      </w:r>
-      <w:proofErr w:type="spellEnd"/>
-      <w:r>
-        <w:t xml:space="preserve"> containing the basic applications and utilities for the operating system and hardware being used</w:t>
+        <w:t>A built-in CP/M filesystem containing the basic applications and utilities for the operating system and hardware being used</w:t>
       </w:r>
     </w:p>
     <w:p>
       <w:r>
-        <w:t xml:space="preserve">It is appropriate to note that much of the code and components that make up a complete </w:t>
-      </w:r>
-      <w:proofErr w:type="spellStart"/>
-      <w:r>
-        <w:t>RomWBW</w:t>
-      </w:r>
-      <w:proofErr w:type="spellEnd"/>
-      <w:r>
-        <w:t xml:space="preserve"> package are derived from pre-existing work.  Most notably, the imbedded operating system </w:t>
+        <w:t xml:space="preserve">It is appropriate to note that much of the code and components that make up a complete RomWBW package are derived from pre-existing work.  Most notably, the imbedded operating system </w:t>
       </w:r>
       <w:r>
         <w:t>is simply a ROM-based copy of generic CP/M or ZSDOS.  Much of the hardware support code was originally produced by other members of the N8VEM community.</w:t>
@@ -1845,11 +1774,11 @@
       <w:pPr>
         <w:pStyle w:val="Heading1"/>
       </w:pPr>
-      <w:bookmarkStart w:id="1" w:name="_Toc351445815"/>
+      <w:bookmarkStart w:id="2" w:name="_Toc360008928"/>
       <w:r>
         <w:t>Background</w:t>
       </w:r>
-      <w:bookmarkEnd w:id="1"/>
+      <w:bookmarkEnd w:id="2"/>
     </w:p>
     <w:p>
       <w:r>
@@ -1994,11 +1923,11 @@
       <w:pPr>
         <w:pStyle w:val="Heading1"/>
       </w:pPr>
-      <w:bookmarkStart w:id="2" w:name="_Toc351445816"/>
+      <w:bookmarkStart w:id="3" w:name="_Toc360008929"/>
       <w:r>
         <w:t>General Design Strategy</w:t>
       </w:r>
-      <w:bookmarkEnd w:id="2"/>
+      <w:bookmarkEnd w:id="3"/>
     </w:p>
     <w:p>
       <w:r>
@@ -2122,12 +2051,12 @@
       <w:pPr>
         <w:pStyle w:val="Heading1"/>
       </w:pPr>
-      <w:bookmarkStart w:id="3" w:name="_Toc351445817"/>
+      <w:bookmarkStart w:id="4" w:name="_Toc360008930"/>
       <w:r>
         <w:lastRenderedPageBreak/>
         <w:t>Runtime Memory Layout</w:t>
       </w:r>
-      <w:bookmarkEnd w:id="3"/>
+      <w:bookmarkEnd w:id="4"/>
     </w:p>
     <w:p/>
     <w:p>
@@ -2158,7 +2087,7 @@
           <v:shape id="_x0000_i1025" type="#_x0000_t75" style="width:466.5pt;height:414.75pt" o:ole="">
             <v:imagedata r:id="rId9" o:title=""/>
           </v:shape>
-          <o:OLEObject Type="Embed" ProgID="Visio.Drawing.11" ShapeID="_x0000_i1025" DrawAspect="Content" ObjectID="_1425188141" r:id="rId10"/>
+          <o:OLEObject Type="Embed" ProgID="Visio.Drawing.11" ShapeID="_x0000_i1025" DrawAspect="Content" ObjectID="_1433750837" r:id="rId10"/>
         </w:object>
       </w:r>
     </w:p>
@@ -2166,11 +2095,11 @@
       <w:pPr>
         <w:pStyle w:val="Heading1"/>
       </w:pPr>
-      <w:bookmarkStart w:id="4" w:name="_Toc351445818"/>
+      <w:bookmarkStart w:id="5" w:name="_Toc360008931"/>
       <w:r>
         <w:t>System Boot Process</w:t>
       </w:r>
-      <w:bookmarkEnd w:id="4"/>
+      <w:bookmarkEnd w:id="5"/>
     </w:p>
     <w:p>
       <w:r>
@@ -2349,11 +2278,11 @@
       <w:pPr>
         <w:pStyle w:val="Heading2"/>
       </w:pPr>
-      <w:bookmarkStart w:id="5" w:name="_Toc351445819"/>
+      <w:bookmarkStart w:id="6" w:name="_Toc360008932"/>
       <w:r>
         <w:t>ROM Boot</w:t>
       </w:r>
-      <w:bookmarkEnd w:id="5"/>
+      <w:bookmarkEnd w:id="6"/>
     </w:p>
     <w:p>
       <w:r>
@@ -2385,24 +2314,16 @@
       <w:pPr>
         <w:pStyle w:val="Heading2"/>
       </w:pPr>
-      <w:bookmarkStart w:id="6" w:name="_Toc351445820"/>
+      <w:bookmarkStart w:id="7" w:name="_Toc360008933"/>
       <w:r>
         <w:lastRenderedPageBreak/>
         <w:t>Application Boot</w:t>
       </w:r>
-      <w:bookmarkEnd w:id="6"/>
+      <w:bookmarkEnd w:id="7"/>
     </w:p>
     <w:p>
       <w:r>
-        <w:t xml:space="preserve">When a new system image is built, one of the output files produced is an actual CP/M application (an executable .COM program file).  Once you have a running CP/M (or compatible) system, you can upload/copy this application file to the </w:t>
-      </w:r>
-      <w:proofErr w:type="spellStart"/>
-      <w:r>
-        <w:t>filesystem</w:t>
-      </w:r>
-      <w:proofErr w:type="spellEnd"/>
-      <w:r>
-        <w:t>.  By executing this file, you will initiate an Application Boot using the system image contained in the application file itself.</w:t>
+        <w:t>When a new system image is built, one of the output files produced is an actual CP/M application (an executable .COM program file).  Once you have a running CP/M (or compatible) system, you can upload/copy this application file to the filesystem.  By executing this file, you will initiate an Application Boot using the system image contained in the application file itself.</w:t>
       </w:r>
     </w:p>
     <w:p>
@@ -2415,12 +2336,7 @@
         <w:t>Specifically, the code at $0100 (in low memory) copies phase 2 boot code to upper memory and transfers control to it.  The phase 2 boot code</w:t>
       </w:r>
       <w:r>
-        <w:t xml:space="preserve"> copies the HBI</w:t>
-      </w:r>
-      <w:bookmarkStart w:id="7" w:name="_GoBack"/>
-      <w:bookmarkEnd w:id="7"/>
-      <w:r>
-        <w:t xml:space="preserve">OS image from application RAM to RAM page 1, then calls </w:t>
+        <w:t xml:space="preserve"> copies the HBIOS image from application RAM to RAM page 1, then calls </w:t>
       </w:r>
       <w:r>
         <w:t xml:space="preserve">the HBIOS </w:t>
@@ -2438,7 +2354,7 @@
       <w:pPr>
         <w:pStyle w:val="Heading1"/>
       </w:pPr>
-      <w:bookmarkStart w:id="8" w:name="_Toc351445821"/>
+      <w:bookmarkStart w:id="8" w:name="_Toc360008934"/>
       <w:r>
         <w:t>Notes</w:t>
       </w:r>
@@ -2496,7 +2412,7 @@
       <w:pPr>
         <w:pStyle w:val="Heading1"/>
       </w:pPr>
-      <w:bookmarkStart w:id="9" w:name="_Toc351445822"/>
+      <w:bookmarkStart w:id="9" w:name="_Toc360008935"/>
       <w:r>
         <w:t>Driver Model</w:t>
       </w:r>
@@ -2522,7 +2438,7 @@
       <w:pPr>
         <w:pStyle w:val="Heading1"/>
       </w:pPr>
-      <w:bookmarkStart w:id="10" w:name="_Toc351445823"/>
+      <w:bookmarkStart w:id="10" w:name="_Toc360008936"/>
       <w:r>
         <w:t xml:space="preserve">Character / Emulation / </w:t>
       </w:r>
@@ -2598,7 +2514,7 @@
           <v:shape id="_x0000_i1026" type="#_x0000_t75" style="width:436.5pt;height:417.75pt" o:ole="">
             <v:imagedata r:id="rId11" o:title=""/>
           </v:shape>
-          <o:OLEObject Type="Embed" ProgID="Visio.Drawing.11" ShapeID="_x0000_i1026" DrawAspect="Content" ObjectID="_1425188142" r:id="rId12"/>
+          <o:OLEObject Type="Embed" ProgID="Visio.Drawing.11" ShapeID="_x0000_i1026" DrawAspect="Content" ObjectID="_1433750838" r:id="rId12"/>
         </w:object>
       </w:r>
     </w:p>
@@ -2694,7 +2610,7 @@
       <w:pPr>
         <w:pStyle w:val="Heading1"/>
       </w:pPr>
-      <w:bookmarkStart w:id="11" w:name="_Toc351445824"/>
+      <w:bookmarkStart w:id="11" w:name="_Toc360008937"/>
       <w:r>
         <w:t xml:space="preserve">HBIOS </w:t>
       </w:r>
@@ -2707,7 +2623,7 @@
       <w:pPr>
         <w:pStyle w:val="Heading2"/>
       </w:pPr>
-      <w:bookmarkStart w:id="12" w:name="_Toc351445825"/>
+      <w:bookmarkStart w:id="12" w:name="_Toc360008938"/>
       <w:r>
         <w:t>Invocation</w:t>
       </w:r>
@@ -2755,7 +2671,7 @@
       <w:pPr>
         <w:pStyle w:val="Heading2"/>
       </w:pPr>
-      <w:bookmarkStart w:id="13" w:name="_Toc351445826"/>
+      <w:bookmarkStart w:id="13" w:name="_Toc360008939"/>
       <w:r>
         <w:lastRenderedPageBreak/>
         <w:t xml:space="preserve">Function </w:t>
@@ -3516,7 +3432,7 @@
       <w:pPr>
         <w:pStyle w:val="Heading2"/>
       </w:pPr>
-      <w:bookmarkStart w:id="14" w:name="_Toc351445827"/>
+      <w:bookmarkStart w:id="14" w:name="_Toc360008940"/>
       <w:r>
         <w:lastRenderedPageBreak/>
         <w:t>Character Input/Output (CIO)</w:t>
@@ -4459,7 +4375,7 @@
       <w:pPr>
         <w:pStyle w:val="Heading2"/>
       </w:pPr>
-      <w:bookmarkStart w:id="15" w:name="_Toc351445828"/>
+      <w:bookmarkStart w:id="15" w:name="_Toc360008941"/>
       <w:r>
         <w:lastRenderedPageBreak/>
         <w:t>Disk Input/Output (DIO)</w:t>
@@ -6117,7 +6033,7 @@
       <w:pPr>
         <w:pStyle w:val="Heading2"/>
       </w:pPr>
-      <w:bookmarkStart w:id="16" w:name="_Toc351445829"/>
+      <w:bookmarkStart w:id="16" w:name="_Toc360008942"/>
       <w:r>
         <w:lastRenderedPageBreak/>
         <w:t>Real Time Clock (RTC)</w:t>
@@ -7117,7 +7033,7 @@
       <w:pPr>
         <w:pStyle w:val="Heading2"/>
       </w:pPr>
-      <w:bookmarkStart w:id="17" w:name="_Toc351445830"/>
+      <w:bookmarkStart w:id="17" w:name="_Toc360008943"/>
       <w:r>
         <w:lastRenderedPageBreak/>
         <w:t>Emulation (EMU)</w:t>
@@ -7940,7 +7856,7 @@
       <w:pPr>
         <w:pStyle w:val="Heading2"/>
       </w:pPr>
-      <w:bookmarkStart w:id="18" w:name="_Toc351445831"/>
+      <w:bookmarkStart w:id="18" w:name="_Toc360008944"/>
       <w:r>
         <w:t>Video Display Adapter</w:t>
       </w:r>
@@ -13795,7 +13711,7 @@
       <w:pPr>
         <w:pStyle w:val="Heading2"/>
       </w:pPr>
-      <w:bookmarkStart w:id="19" w:name="_Toc351445832"/>
+      <w:bookmarkStart w:id="19" w:name="_Toc360008945"/>
       <w:r>
         <w:lastRenderedPageBreak/>
         <w:t>System (SYS)</w:t>
@@ -14129,6 +14045,10 @@
             </w:r>
             <w:r>
               <w:br/>
+              <w:t>C=Bank Selection</w:t>
+            </w:r>
+            <w:r>
+              <w:br/>
               <w:t>DE=Destination address</w:t>
             </w:r>
             <w:r>
@@ -14194,6 +14114,14 @@
             </w:r>
             <w:r>
               <w:t xml:space="preserve">  It then restores the default bank (application memory) to the lower 32K.</w:t>
+            </w:r>
+          </w:p>
+          <w:p>
+            <w:pPr>
+              <w:pStyle w:val="CellText"/>
+            </w:pPr>
+            <w:r>
+              <w:t>The memory bank selection is controlled by register C.  The value in C represents the number of the bank to select.  The high order bit is set to indicate you are selecting a RAM bank.  If not set, a ROM bank is requested.</w:t>
             </w:r>
           </w:p>
           <w:p>
@@ -14383,7 +14311,7 @@
         <w:pStyle w:val="Heading1"/>
       </w:pPr>
       <w:bookmarkStart w:id="20" w:name="_Ref351444409"/>
-      <w:bookmarkStart w:id="21" w:name="_Toc351445833"/>
+      <w:bookmarkStart w:id="21" w:name="_Toc360008946"/>
       <w:r>
         <w:lastRenderedPageBreak/>
         <w:t>Memory Layout</w:t>
@@ -17503,20 +17431,13 @@
         <w:dataBinding w:prefixMappings="xmlns:ns0='http://purl.org/dc/elements/1.1/' xmlns:ns1='http://schemas.openxmlformats.org/package/2006/metadata/core-properties' " w:xpath="/ns1:coreProperties[1]/ns0:title[1]" w:storeItemID="{6C3C8BC8-F283-45AE-878A-BAB7291924A1}"/>
         <w:text/>
       </w:sdtPr>
+      <w:sdtEndPr/>
       <w:sdtContent>
-        <w:proofErr w:type="spellStart"/>
         <w:r>
           <w:rPr>
             <w:rFonts w:eastAsiaTheme="majorEastAsia" w:cstheme="majorBidi"/>
           </w:rPr>
-          <w:t>RomWBW</w:t>
-        </w:r>
-        <w:proofErr w:type="spellEnd"/>
-        <w:r>
-          <w:rPr>
-            <w:rFonts w:eastAsiaTheme="majorEastAsia" w:cstheme="majorBidi"/>
-          </w:rPr>
-          <w:t xml:space="preserve"> Architecture</w:t>
+          <w:t>RomWBW Architecture</w:t>
         </w:r>
       </w:sdtContent>
     </w:sdt>
@@ -17552,7 +17473,7 @@
         <w:rFonts w:eastAsiaTheme="majorEastAsia" w:cstheme="majorBidi"/>
         <w:noProof/>
       </w:rPr>
-      <w:t>20</w:t>
+      <w:t>19</w:t>
     </w:r>
     <w:r>
       <w:rPr>
@@ -19076,7 +18997,7 @@
 </file>
 
 <file path=customXml/itemProps1.xml><?xml version="1.0" encoding="utf-8"?>
-<ds:datastoreItem xmlns:ds="http://schemas.openxmlformats.org/officeDocument/2006/customXml" ds:itemID="{F141495A-3A98-4010-A041-B56E1C37EAA9}">
+<ds:datastoreItem xmlns:ds="http://schemas.openxmlformats.org/officeDocument/2006/customXml" ds:itemID="{22839462-AD1D-44D4-B564-56930838B2E7}">
   <ds:schemaRefs>
     <ds:schemaRef ds:uri="http://schemas.openxmlformats.org/officeDocument/2006/bibliography"/>
   </ds:schemaRefs>

</xml_diff>

<commit_message>
- Separate CBIOS from HBIOS
</commit_message>
<xml_diff>
--- a/branches/wbw/Doc/Source/RomWBW Architecture.docx
+++ b/branches/wbw/Doc/Source/RomWBW Architecture.docx
@@ -2156,7 +2156,7 @@
           <v:shape id="_x0000_i1025" type="#_x0000_t75" style="width:468pt;height:414pt" o:ole="">
             <v:imagedata r:id="rId9" o:title=""/>
           </v:shape>
-          <o:OLEObject Type="Embed" ProgID="Visio.Drawing.11" ShapeID="_x0000_i1025" DrawAspect="Content" ObjectID="_1473781684" r:id="rId10"/>
+          <o:OLEObject Type="Embed" ProgID="Visio.Drawing.11" ShapeID="_x0000_i1025" DrawAspect="Content" ObjectID="_1490785467" r:id="rId10"/>
         </w:object>
       </w:r>
     </w:p>
@@ -2622,7 +2622,7 @@
           <v:shape id="_x0000_i1026" type="#_x0000_t75" style="width:438pt;height:420pt" o:ole="">
             <v:imagedata r:id="rId11" o:title=""/>
           </v:shape>
-          <o:OLEObject Type="Embed" ProgID="Visio.Drawing.11" ShapeID="_x0000_i1026" DrawAspect="Content" ObjectID="_1473781685" r:id="rId12"/>
+          <o:OLEObject Type="Embed" ProgID="Visio.Drawing.11" ShapeID="_x0000_i1026" DrawAspect="Content" ObjectID="_1490785468" r:id="rId12"/>
         </w:object>
       </w:r>
     </w:p>
@@ -2801,7 +2801,6 @@
           </w:tcPr>
           <w:p>
             <w:pPr>
-              <w:keepNext/>
               <w:keepLines/>
             </w:pPr>
             <w:r>
@@ -2815,53 +2814,168 @@
           </w:tcPr>
           <w:p>
             <w:pPr>
-              <w:keepNext/>
               <w:keepLines/>
             </w:pPr>
             <w:r>
               <w:t>Character Input – CIOIN</w:t>
             </w:r>
-          </w:p>
-          <w:p>
-            <w:pPr>
-              <w:keepNext/>
+            <w:r>
+              <w:br/>
+            </w:r>
+            <w:r>
+              <w:t>Character Output – CIOIN</w:t>
+            </w:r>
+            <w:r>
+              <w:br/>
+            </w:r>
+            <w:r>
+              <w:t>Character Input Status – CIOIST</w:t>
+            </w:r>
+            <w:r>
+              <w:br/>
+            </w:r>
+            <w:r>
+              <w:t>Character Output Status – CIOOST</w:t>
+            </w:r>
+            <w:r>
+              <w:br/>
+            </w:r>
+            <w:r>
+              <w:t xml:space="preserve">Character </w:t>
+            </w:r>
+            <w:r>
+              <w:t xml:space="preserve">I/O </w:t>
+            </w:r>
+            <w:r>
+              <w:t>Configuration – CIOCFG</w:t>
+            </w:r>
+          </w:p>
+        </w:tc>
+      </w:tr>
+      <w:tr>
+        <w:tc>
+          <w:tcPr>
+            <w:tcW w:w="4788" w:type="dxa"/>
+          </w:tcPr>
+          <w:p>
+            <w:pPr>
               <w:keepLines/>
             </w:pPr>
             <w:r>
-              <w:t>Character Output – CIOIN</w:t>
-            </w:r>
-          </w:p>
-          <w:p>
-            <w:pPr>
-              <w:keepNext/>
+              <w:t>Disk Input/Output (DIO)</w:t>
+            </w:r>
+          </w:p>
+        </w:tc>
+        <w:tc>
+          <w:tcPr>
+            <w:tcW w:w="4788" w:type="dxa"/>
+          </w:tcPr>
+          <w:p>
+            <w:pPr>
               <w:keepLines/>
             </w:pPr>
             <w:r>
-              <w:t>Character Input Status – CIOIST</w:t>
-            </w:r>
-          </w:p>
-          <w:p>
-            <w:pPr>
-              <w:keepNext/>
+              <w:t>Disk Read – DIORD</w:t>
+            </w:r>
+            <w:r>
+              <w:br/>
+            </w:r>
+            <w:r>
+              <w:t>Disk Write – DIOWR</w:t>
+            </w:r>
+            <w:r>
+              <w:br/>
+            </w:r>
+            <w:r>
+              <w:t>Disk Status – DIOST</w:t>
+            </w:r>
+            <w:r>
+              <w:br/>
+            </w:r>
+            <w:r>
+              <w:t>Disk Media – DIOMED</w:t>
+            </w:r>
+            <w:r>
+              <w:br/>
+            </w:r>
+            <w:r>
+              <w:t>Disk Identify – DIOID</w:t>
+            </w:r>
+            <w:r>
+              <w:br/>
+            </w:r>
+            <w:r>
+              <w:t>Disk Get Buffer Address – DIO</w:t>
+            </w:r>
+            <w:r>
+              <w:t>GETBUF</w:t>
+            </w:r>
+            <w:r>
+              <w:br/>
+            </w:r>
+            <w:r>
+              <w:t>Disk Set Buffer Address – D</w:t>
+            </w:r>
+            <w:r>
+              <w:t>IOSETBUF</w:t>
+            </w:r>
+          </w:p>
+        </w:tc>
+      </w:tr>
+      <w:tr>
+        <w:tc>
+          <w:tcPr>
+            <w:tcW w:w="4788" w:type="dxa"/>
+          </w:tcPr>
+          <w:p>
+            <w:pPr>
               <w:keepLines/>
             </w:pPr>
             <w:r>
-              <w:t>Character Output Status – CIOOST</w:t>
-            </w:r>
-          </w:p>
-          <w:p>
-            <w:pPr>
-              <w:keepNext/>
+              <w:t>Real Time Clock (RTC)</w:t>
+            </w:r>
+          </w:p>
+        </w:tc>
+        <w:tc>
+          <w:tcPr>
+            <w:tcW w:w="4788" w:type="dxa"/>
+          </w:tcPr>
+          <w:p>
+            <w:pPr>
               <w:keepLines/>
             </w:pPr>
             <w:r>
-              <w:t xml:space="preserve">Character </w:t>
-            </w:r>
-            <w:r>
-              <w:t xml:space="preserve">I/O </w:t>
-            </w:r>
-            <w:r>
-              <w:t>Configuration – CIOCFG</w:t>
+              <w:t>RTC Get Time – RTCGETTIM</w:t>
+            </w:r>
+            <w:r>
+              <w:br/>
+            </w:r>
+            <w:r>
+              <w:t>RTC Set Time – RTCSETTIM</w:t>
+            </w:r>
+            <w:r>
+              <w:br/>
+            </w:r>
+            <w:r>
+              <w:t>RTC Get NVRAM Byte – RTCGETBYT</w:t>
+            </w:r>
+            <w:r>
+              <w:br/>
+            </w:r>
+            <w:r>
+              <w:t>RTC Set NVRAM Byte – RTCSETBYT</w:t>
+            </w:r>
+            <w:r>
+              <w:br/>
+            </w:r>
+            <w:r>
+              <w:t>RTC Get NVRAM Block – RTCGETBLK</w:t>
+            </w:r>
+            <w:r>
+              <w:br/>
+            </w:r>
+            <w:r>
+              <w:t>RTC Set NVRAM Block – RTCSETBLK</w:t>
             </w:r>
           </w:p>
         </w:tc>
@@ -2873,11 +2987,10 @@
           </w:tcPr>
           <w:p>
             <w:pPr>
-              <w:keepNext/>
               <w:keepLines/>
             </w:pPr>
             <w:r>
-              <w:t>Disk Input/Output (DIO)</w:t>
+              <w:t>Emulation (EMU)</w:t>
             </w:r>
           </w:p>
         </w:tc>
@@ -2887,661 +3000,441 @@
           </w:tcPr>
           <w:p>
             <w:pPr>
-              <w:keepNext/>
               <w:keepLines/>
             </w:pPr>
             <w:r>
-              <w:t>Disk Read – DIORD</w:t>
-            </w:r>
-          </w:p>
-          <w:p>
-            <w:pPr>
-              <w:keepNext/>
+              <w:t>Emulation Input – EMUIN</w:t>
+            </w:r>
+            <w:r>
+              <w:br/>
+            </w:r>
+            <w:r>
+              <w:t>Emulation Output – EMUIN</w:t>
+            </w:r>
+            <w:r>
+              <w:br/>
+            </w:r>
+            <w:r>
+              <w:t>Emulation Input Status – EMUIST</w:t>
+            </w:r>
+            <w:r>
+              <w:br/>
+            </w:r>
+            <w:r>
+              <w:t>Emulation Output Status – EMUOST</w:t>
+            </w:r>
+            <w:r>
+              <w:br/>
+            </w:r>
+            <w:r>
+              <w:t>Emulation Initialization – EMUINI</w:t>
+            </w:r>
+            <w:r>
+              <w:br/>
+            </w:r>
+            <w:r>
+              <w:t>Emulation Query – EMUQRY</w:t>
+            </w:r>
+          </w:p>
+        </w:tc>
+      </w:tr>
+      <w:tr>
+        <w:tc>
+          <w:tcPr>
+            <w:tcW w:w="4788" w:type="dxa"/>
+          </w:tcPr>
+          <w:p>
+            <w:pPr>
               <w:keepLines/>
             </w:pPr>
             <w:r>
-              <w:t>Disk Write – DIOWR</w:t>
-            </w:r>
-          </w:p>
-          <w:p>
-            <w:pPr>
-              <w:keepNext/>
+              <w:t>Video Display Adapter</w:t>
+            </w:r>
+            <w:r>
+              <w:t xml:space="preserve"> (</w:t>
+            </w:r>
+            <w:r>
+              <w:t>VDA</w:t>
+            </w:r>
+            <w:r>
+              <w:t>)</w:t>
+            </w:r>
+          </w:p>
+        </w:tc>
+        <w:tc>
+          <w:tcPr>
+            <w:tcW w:w="4788" w:type="dxa"/>
+          </w:tcPr>
+          <w:p>
+            <w:pPr>
               <w:keepLines/>
             </w:pPr>
             <w:r>
-              <w:t>Disk Status – DIOST</w:t>
-            </w:r>
-          </w:p>
-          <w:p>
-            <w:pPr>
-              <w:keepNext/>
+              <w:t>VDA</w:t>
+            </w:r>
+            <w:r>
+              <w:t xml:space="preserve"> Initialize –</w:t>
+            </w:r>
+            <w:r>
+              <w:t xml:space="preserve"> </w:t>
+            </w:r>
+            <w:r>
+              <w:t>VDA</w:t>
+            </w:r>
+            <w:r>
+              <w:t>INI</w:t>
+            </w:r>
+            <w:r>
+              <w:br/>
+            </w:r>
+            <w:r>
+              <w:t>VDA Query – VDAQRY</w:t>
+            </w:r>
+            <w:r>
+              <w:br/>
+            </w:r>
+            <w:r>
+              <w:t>VDA Reset – VDARES</w:t>
+            </w:r>
+            <w:r>
+              <w:br/>
+            </w:r>
+            <w:r>
+              <w:t>VDA</w:t>
+            </w:r>
+            <w:r>
+              <w:t xml:space="preserve"> </w:t>
+            </w:r>
+            <w:r>
+              <w:t>Set Cursor Style –</w:t>
+            </w:r>
+            <w:r>
+              <w:t xml:space="preserve"> </w:t>
+            </w:r>
+            <w:r>
+              <w:t>VDA</w:t>
+            </w:r>
+            <w:r>
+              <w:t>SCS</w:t>
+            </w:r>
+            <w:r>
+              <w:br/>
+            </w:r>
+            <w:r>
+              <w:t>VDA</w:t>
+            </w:r>
+            <w:r>
+              <w:t xml:space="preserve"> </w:t>
+            </w:r>
+            <w:r>
+              <w:t>Set Cursor Position –</w:t>
+            </w:r>
+            <w:r>
+              <w:t xml:space="preserve"> </w:t>
+            </w:r>
+            <w:r>
+              <w:t>VDA</w:t>
+            </w:r>
+            <w:r>
+              <w:t>SCP</w:t>
+            </w:r>
+            <w:r>
+              <w:br/>
+            </w:r>
+            <w:r>
+              <w:t>VDA</w:t>
+            </w:r>
+            <w:r>
+              <w:t xml:space="preserve"> </w:t>
+            </w:r>
+            <w:r>
+              <w:t>Set Character Attribute –</w:t>
+            </w:r>
+            <w:r>
+              <w:t xml:space="preserve"> </w:t>
+            </w:r>
+            <w:r>
+              <w:t>VDA</w:t>
+            </w:r>
+            <w:r>
+              <w:t>SAT</w:t>
+            </w:r>
+            <w:r>
+              <w:br/>
+            </w:r>
+            <w:r>
+              <w:t>VDA</w:t>
+            </w:r>
+            <w:r>
+              <w:t xml:space="preserve"> </w:t>
+            </w:r>
+            <w:r>
+              <w:t>Set Character Col</w:t>
+            </w:r>
+            <w:r>
+              <w:t>or –</w:t>
+            </w:r>
+            <w:r>
+              <w:t xml:space="preserve"> </w:t>
+            </w:r>
+            <w:r>
+              <w:t>VDA</w:t>
+            </w:r>
+            <w:r>
+              <w:t>SCO</w:t>
+            </w:r>
+            <w:r>
+              <w:br/>
+            </w:r>
+            <w:r>
+              <w:t>VDA</w:t>
+            </w:r>
+            <w:r>
+              <w:t xml:space="preserve"> </w:t>
+            </w:r>
+            <w:r>
+              <w:t>Write Character –</w:t>
+            </w:r>
+            <w:r>
+              <w:t xml:space="preserve"> </w:t>
+            </w:r>
+            <w:r>
+              <w:t>VDA</w:t>
+            </w:r>
+            <w:r>
+              <w:t>WRC</w:t>
+            </w:r>
+            <w:r>
+              <w:br/>
+            </w:r>
+            <w:r>
+              <w:t>VDA</w:t>
+            </w:r>
+            <w:r>
+              <w:t xml:space="preserve"> </w:t>
+            </w:r>
+            <w:r>
+              <w:t>Fill –</w:t>
+            </w:r>
+            <w:r>
+              <w:t xml:space="preserve"> </w:t>
+            </w:r>
+            <w:r>
+              <w:t>VDA</w:t>
+            </w:r>
+            <w:r>
+              <w:t>FIL</w:t>
+            </w:r>
+            <w:r>
+              <w:br/>
+            </w:r>
+            <w:r>
+              <w:t xml:space="preserve">VDA Copy </w:t>
+            </w:r>
+            <w:r>
+              <w:t>–</w:t>
+            </w:r>
+            <w:r>
+              <w:t xml:space="preserve"> VDACPY</w:t>
+            </w:r>
+            <w:r>
+              <w:br/>
+            </w:r>
+            <w:r>
+              <w:t>VDA</w:t>
+            </w:r>
+            <w:r>
+              <w:t xml:space="preserve"> </w:t>
+            </w:r>
+            <w:r>
+              <w:t>Scroll –</w:t>
+            </w:r>
+            <w:r>
+              <w:t xml:space="preserve"> </w:t>
+            </w:r>
+            <w:r>
+              <w:t>VDA</w:t>
+            </w:r>
+            <w:r>
+              <w:t>SCR</w:t>
+            </w:r>
+            <w:r>
+              <w:br/>
+            </w:r>
+            <w:r>
+              <w:t>VDA</w:t>
+            </w:r>
+            <w:r>
+              <w:t xml:space="preserve"> </w:t>
+            </w:r>
+            <w:r>
+              <w:t>Keyboard Status –</w:t>
+            </w:r>
+            <w:r>
+              <w:t xml:space="preserve"> </w:t>
+            </w:r>
+            <w:r>
+              <w:t>VDA</w:t>
+            </w:r>
+            <w:r>
+              <w:t>KST</w:t>
+            </w:r>
+            <w:r>
+              <w:br/>
+            </w:r>
+            <w:r>
+              <w:t>VDA</w:t>
+            </w:r>
+            <w:r>
+              <w:t xml:space="preserve"> </w:t>
+            </w:r>
+            <w:r>
+              <w:t>Keyboard Flush –</w:t>
+            </w:r>
+            <w:r>
+              <w:t xml:space="preserve"> </w:t>
+            </w:r>
+            <w:r>
+              <w:t>VDA</w:t>
+            </w:r>
+            <w:r>
+              <w:t>KFL</w:t>
+            </w:r>
+            <w:r>
+              <w:br/>
+            </w:r>
+            <w:r>
+              <w:t>VDA</w:t>
+            </w:r>
+            <w:r>
+              <w:t xml:space="preserve"> </w:t>
+            </w:r>
+            <w:r>
+              <w:t>Keyboard Read –</w:t>
+            </w:r>
+            <w:r>
+              <w:t xml:space="preserve"> </w:t>
+            </w:r>
+            <w:r>
+              <w:t>VDA</w:t>
+            </w:r>
+            <w:r>
+              <w:t>KRD</w:t>
+            </w:r>
+          </w:p>
+        </w:tc>
+      </w:tr>
+      <w:tr>
+        <w:tc>
+          <w:tcPr>
+            <w:tcW w:w="4788" w:type="dxa"/>
+          </w:tcPr>
+          <w:p>
+            <w:pPr>
               <w:keepLines/>
             </w:pPr>
             <w:r>
-              <w:t>Disk Media – DIOMED</w:t>
-            </w:r>
-          </w:p>
-          <w:p>
-            <w:pPr>
-              <w:keepNext/>
+              <w:t>System (SYS)</w:t>
+            </w:r>
+          </w:p>
+        </w:tc>
+        <w:tc>
+          <w:tcPr>
+            <w:tcW w:w="4788" w:type="dxa"/>
+          </w:tcPr>
+          <w:p>
+            <w:pPr>
               <w:keepLines/>
             </w:pPr>
             <w:r>
-              <w:t>Disk Identify – DIOID</w:t>
-            </w:r>
-          </w:p>
-          <w:p>
-            <w:pPr>
-              <w:keepNext/>
-              <w:keepLines/>
-            </w:pPr>
-            <w:r>
-              <w:t>Disk Get Buffer Address – DIO</w:t>
-            </w:r>
-            <w:r>
-              <w:t>GETBUF</w:t>
-            </w:r>
-          </w:p>
-          <w:p>
-            <w:pPr>
-              <w:keepNext/>
-              <w:keepLines/>
-            </w:pPr>
-            <w:r>
-              <w:t>Disk Set Buffer Address – D</w:t>
-            </w:r>
-            <w:r>
-              <w:t>IOSETBUF</w:t>
-            </w:r>
-          </w:p>
-        </w:tc>
-      </w:tr>
-      <w:tr>
-        <w:tc>
-          <w:tcPr>
-            <w:tcW w:w="4788" w:type="dxa"/>
-          </w:tcPr>
-          <w:p>
-            <w:pPr>
-              <w:keepNext/>
-              <w:keepLines/>
-            </w:pPr>
-            <w:r>
-              <w:t>Real Time Clock (RTC)</w:t>
-            </w:r>
-          </w:p>
-        </w:tc>
-        <w:tc>
-          <w:tcPr>
-            <w:tcW w:w="4788" w:type="dxa"/>
-          </w:tcPr>
-          <w:p>
-            <w:pPr>
-              <w:keepNext/>
-              <w:keepLines/>
-            </w:pPr>
-            <w:r>
-              <w:t>RTC Get Time – RTCGETTIM</w:t>
-            </w:r>
-          </w:p>
-          <w:p>
-            <w:pPr>
-              <w:keepNext/>
-              <w:keepLines/>
-            </w:pPr>
-            <w:r>
-              <w:t>RTC Set Time – RTCSETTIM</w:t>
-            </w:r>
-          </w:p>
-          <w:p>
-            <w:pPr>
-              <w:keepNext/>
-              <w:keepLines/>
-            </w:pPr>
-            <w:r>
-              <w:t>RTC Get NVRAM Byte – RTCGETBYT</w:t>
-            </w:r>
-          </w:p>
-          <w:p>
-            <w:pPr>
-              <w:keepNext/>
-              <w:keepLines/>
-            </w:pPr>
-            <w:r>
-              <w:t>RTC Set NVRAM Byte – RTCSETBYT</w:t>
-            </w:r>
-          </w:p>
-          <w:p>
-            <w:pPr>
-              <w:keepNext/>
-              <w:keepLines/>
-            </w:pPr>
-            <w:r>
-              <w:t>RTC Get NVRAM Block – RTCGETBLK</w:t>
-            </w:r>
-          </w:p>
-          <w:p>
-            <w:pPr>
-              <w:keepNext/>
-              <w:keepLines/>
-            </w:pPr>
-            <w:r>
-              <w:t>RTC Set NVRAM Block – RTCSETBLK</w:t>
-            </w:r>
-          </w:p>
-        </w:tc>
-      </w:tr>
-      <w:tr>
-        <w:tc>
-          <w:tcPr>
-            <w:tcW w:w="4788" w:type="dxa"/>
-          </w:tcPr>
-          <w:p>
-            <w:pPr>
-              <w:keepNext/>
-              <w:keepLines/>
-            </w:pPr>
-            <w:r>
-              <w:t>Emulation (EMU)</w:t>
-            </w:r>
-          </w:p>
-        </w:tc>
-        <w:tc>
-          <w:tcPr>
-            <w:tcW w:w="4788" w:type="dxa"/>
-          </w:tcPr>
-          <w:p>
-            <w:pPr>
-              <w:keepNext/>
-              <w:keepLines/>
-            </w:pPr>
-            <w:r>
-              <w:t>Emulation Input – EMUIN</w:t>
-            </w:r>
-          </w:p>
-          <w:p>
-            <w:pPr>
-              <w:keepNext/>
-              <w:keepLines/>
-            </w:pPr>
-            <w:r>
-              <w:t>Emulation Output – EMUIN</w:t>
-            </w:r>
-          </w:p>
-          <w:p>
-            <w:pPr>
-              <w:keepNext/>
-              <w:keepLines/>
-            </w:pPr>
-            <w:r>
-              <w:t>Emulation Input Status – EMUIST</w:t>
-            </w:r>
-          </w:p>
-          <w:p>
-            <w:pPr>
-              <w:keepNext/>
-              <w:keepLines/>
-            </w:pPr>
-            <w:r>
-              <w:t>Emulation Output Status – EMUOST</w:t>
-            </w:r>
-          </w:p>
-          <w:p>
-            <w:pPr>
-              <w:keepNext/>
-              <w:keepLines/>
-            </w:pPr>
-            <w:r>
-              <w:t>Emulation Initialization – EMUINI</w:t>
-            </w:r>
-          </w:p>
-          <w:p>
-            <w:pPr>
-              <w:keepNext/>
-              <w:keepLines/>
-            </w:pPr>
-            <w:r>
-              <w:t>Emulation Query – EMUQRY</w:t>
-            </w:r>
-          </w:p>
-        </w:tc>
-      </w:tr>
-      <w:tr>
-        <w:tc>
-          <w:tcPr>
-            <w:tcW w:w="4788" w:type="dxa"/>
-          </w:tcPr>
-          <w:p>
-            <w:pPr>
-              <w:keepNext/>
-              <w:keepLines/>
-            </w:pPr>
-            <w:r>
-              <w:t>Video Display Adapter</w:t>
-            </w:r>
-            <w:r>
-              <w:t xml:space="preserve"> (</w:t>
-            </w:r>
-            <w:r>
-              <w:t>VDA</w:t>
-            </w:r>
-            <w:r>
-              <w:t>)</w:t>
-            </w:r>
-          </w:p>
-        </w:tc>
-        <w:tc>
-          <w:tcPr>
-            <w:tcW w:w="4788" w:type="dxa"/>
-          </w:tcPr>
-          <w:p>
-            <w:pPr>
-              <w:keepNext/>
-              <w:keepLines/>
-            </w:pPr>
-            <w:r>
-              <w:t>VDA</w:t>
-            </w:r>
-            <w:r>
-              <w:t xml:space="preserve"> Initialize –</w:t>
-            </w:r>
-            <w:r>
-              <w:t xml:space="preserve"> </w:t>
-            </w:r>
-            <w:r>
-              <w:t>VDA</w:t>
-            </w:r>
-            <w:r>
-              <w:t>INI</w:t>
-            </w:r>
-          </w:p>
-          <w:p>
-            <w:pPr>
-              <w:keepNext/>
-              <w:keepLines/>
-            </w:pPr>
-            <w:r>
-              <w:t>VDA Query – VDAQRY</w:t>
-            </w:r>
-          </w:p>
-          <w:p>
-            <w:pPr>
-              <w:keepNext/>
-              <w:keepLines/>
-            </w:pPr>
-            <w:r>
-              <w:t>VDA Reset – VDARES</w:t>
-            </w:r>
-          </w:p>
-          <w:p>
-            <w:pPr>
-              <w:keepNext/>
-              <w:keepLines/>
-            </w:pPr>
-            <w:r>
-              <w:t>VDA</w:t>
-            </w:r>
-            <w:r>
-              <w:t xml:space="preserve"> </w:t>
-            </w:r>
-            <w:r>
-              <w:t>Set Cursor Style –</w:t>
-            </w:r>
-            <w:r>
-              <w:t xml:space="preserve"> </w:t>
-            </w:r>
-            <w:r>
-              <w:t>VDA</w:t>
-            </w:r>
-            <w:r>
-              <w:t>SCS</w:t>
-            </w:r>
-          </w:p>
-          <w:p>
-            <w:pPr>
-              <w:keepNext/>
-              <w:keepLines/>
-            </w:pPr>
-            <w:r>
-              <w:t>VDA</w:t>
-            </w:r>
-            <w:r>
-              <w:t xml:space="preserve"> </w:t>
-            </w:r>
-            <w:r>
-              <w:t>Set Cursor Position –</w:t>
-            </w:r>
-            <w:r>
-              <w:t xml:space="preserve"> </w:t>
-            </w:r>
-            <w:r>
-              <w:t>VDA</w:t>
-            </w:r>
-            <w:r>
-              <w:t>SCP</w:t>
-            </w:r>
-          </w:p>
-          <w:p>
-            <w:pPr>
-              <w:keepNext/>
-              <w:keepLines/>
-            </w:pPr>
-            <w:r>
-              <w:t>VDA</w:t>
-            </w:r>
-            <w:r>
-              <w:t xml:space="preserve"> </w:t>
-            </w:r>
-            <w:r>
-              <w:t>Set Character Attribute –</w:t>
-            </w:r>
-            <w:r>
-              <w:t xml:space="preserve"> </w:t>
-            </w:r>
-            <w:r>
-              <w:t>VDA</w:t>
-            </w:r>
-            <w:r>
-              <w:t>SAT</w:t>
-            </w:r>
-          </w:p>
-          <w:p>
-            <w:pPr>
-              <w:keepNext/>
-              <w:keepLines/>
-            </w:pPr>
-            <w:r>
-              <w:t>VDA</w:t>
-            </w:r>
-            <w:r>
-              <w:t xml:space="preserve"> </w:t>
-            </w:r>
-            <w:r>
-              <w:t>Set Character Col</w:t>
-            </w:r>
-            <w:r>
-              <w:t>or –</w:t>
-            </w:r>
-            <w:r>
-              <w:t xml:space="preserve"> </w:t>
-            </w:r>
-            <w:r>
-              <w:t>VDA</w:t>
-            </w:r>
-            <w:r>
-              <w:t>SCO</w:t>
-            </w:r>
-          </w:p>
-          <w:p>
-            <w:pPr>
-              <w:keepNext/>
-              <w:keepLines/>
-            </w:pPr>
-            <w:r>
-              <w:t>VDA</w:t>
-            </w:r>
-            <w:r>
-              <w:t xml:space="preserve"> </w:t>
-            </w:r>
-            <w:r>
-              <w:t>Write Character –</w:t>
-            </w:r>
-            <w:r>
-              <w:t xml:space="preserve"> </w:t>
-            </w:r>
-            <w:r>
-              <w:t>VDA</w:t>
-            </w:r>
-            <w:r>
-              <w:t>WRC</w:t>
-            </w:r>
-          </w:p>
-          <w:p>
-            <w:pPr>
-              <w:keepNext/>
-              <w:keepLines/>
-            </w:pPr>
-            <w:r>
-              <w:t>VDA</w:t>
-            </w:r>
-            <w:r>
-              <w:t xml:space="preserve"> </w:t>
-            </w:r>
-            <w:r>
-              <w:t>Fill –</w:t>
-            </w:r>
-            <w:r>
-              <w:t xml:space="preserve"> </w:t>
-            </w:r>
-            <w:r>
-              <w:t>VDA</w:t>
-            </w:r>
-            <w:r>
-              <w:t>FIL</w:t>
-            </w:r>
-          </w:p>
-          <w:p>
-            <w:pPr>
-              <w:keepNext/>
-              <w:keepLines/>
-            </w:pPr>
-            <w:r>
-              <w:t>VDA Copy -- VDACPY</w:t>
-            </w:r>
-          </w:p>
-          <w:p>
-            <w:pPr>
-              <w:keepNext/>
-              <w:keepLines/>
-            </w:pPr>
-            <w:r>
-              <w:t>VDA</w:t>
-            </w:r>
-            <w:r>
-              <w:t xml:space="preserve"> </w:t>
-            </w:r>
-            <w:r>
-              <w:t>Scroll –</w:t>
-            </w:r>
-            <w:r>
-              <w:t xml:space="preserve"> </w:t>
-            </w:r>
-            <w:r>
-              <w:t>VDA</w:t>
-            </w:r>
-            <w:r>
-              <w:t>SCR</w:t>
-            </w:r>
-          </w:p>
-          <w:p>
-            <w:pPr>
-              <w:keepNext/>
-              <w:keepLines/>
-            </w:pPr>
-            <w:r>
-              <w:t>VDA</w:t>
-            </w:r>
-            <w:r>
-              <w:t xml:space="preserve"> </w:t>
-            </w:r>
-            <w:r>
-              <w:t>Keyboard Status –</w:t>
-            </w:r>
-            <w:r>
-              <w:t xml:space="preserve"> </w:t>
-            </w:r>
-            <w:r>
-              <w:t>VDA</w:t>
-            </w:r>
-            <w:r>
-              <w:t>KST</w:t>
-            </w:r>
-          </w:p>
-          <w:p>
-            <w:pPr>
-              <w:keepNext/>
-              <w:keepLines/>
-            </w:pPr>
-            <w:r>
-              <w:t>VDA</w:t>
-            </w:r>
-            <w:r>
-              <w:t xml:space="preserve"> </w:t>
-            </w:r>
-            <w:r>
-              <w:t>Keyboard Flush –</w:t>
-            </w:r>
-            <w:r>
-              <w:t xml:space="preserve"> </w:t>
-            </w:r>
-            <w:r>
-              <w:t>VDA</w:t>
-            </w:r>
-            <w:r>
-              <w:t>KFL</w:t>
-            </w:r>
-          </w:p>
-          <w:p>
-            <w:pPr>
-              <w:keepNext/>
-              <w:keepLines/>
-            </w:pPr>
-            <w:r>
-              <w:t>VDA</w:t>
-            </w:r>
-            <w:r>
-              <w:t xml:space="preserve"> </w:t>
-            </w:r>
-            <w:r>
-              <w:t>Keyboard Read –</w:t>
-            </w:r>
-            <w:r>
-              <w:t xml:space="preserve"> </w:t>
-            </w:r>
-            <w:r>
-              <w:t>VDA</w:t>
-            </w:r>
-            <w:r>
-              <w:t>KRD</w:t>
-            </w:r>
-          </w:p>
-        </w:tc>
-      </w:tr>
-      <w:tr>
-        <w:tc>
-          <w:tcPr>
-            <w:tcW w:w="4788" w:type="dxa"/>
-          </w:tcPr>
-          <w:p>
-            <w:pPr>
-              <w:keepLines/>
-            </w:pPr>
-            <w:r>
-              <w:t>System (SYS)</w:t>
-            </w:r>
-          </w:p>
-        </w:tc>
-        <w:tc>
-          <w:tcPr>
-            <w:tcW w:w="4788" w:type="dxa"/>
-          </w:tcPr>
-          <w:p>
-            <w:pPr>
-              <w:keepLines/>
-            </w:pPr>
-            <w:r>
               <w:t>System Set Bank – SYSSETBNK</w:t>
             </w:r>
-          </w:p>
-          <w:p>
-            <w:pPr>
-              <w:keepLines/>
-            </w:pPr>
+            <w:r>
+              <w:br/>
+            </w:r>
             <w:r>
               <w:t>System Get Bank – SYSGETBNK</w:t>
             </w:r>
-          </w:p>
-          <w:p>
-            <w:pPr>
-              <w:keepLines/>
-            </w:pPr>
+            <w:r>
+              <w:br/>
+            </w:r>
             <w:r>
               <w:t>System Copy – SYSCPY</w:t>
             </w:r>
-          </w:p>
-          <w:p>
-            <w:pPr>
-              <w:keepLines/>
-            </w:pPr>
+            <w:r>
+              <w:br/>
+            </w:r>
             <w:r>
               <w:t>System Extended Copy – SYSXCPY</w:t>
             </w:r>
-          </w:p>
-          <w:p>
-            <w:pPr>
-              <w:keepLines/>
-            </w:pPr>
+            <w:r>
+              <w:br/>
+            </w:r>
             <w:r>
               <w:t xml:space="preserve">System </w:t>
             </w:r>
             <w:r>
-              <w:t xml:space="preserve">Get Configuration – </w:t>
+              <w:t xml:space="preserve">Get Version – </w:t>
             </w:r>
             <w:r>
               <w:t>SYS</w:t>
             </w:r>
             <w:r>
-              <w:t>GETCFG</w:t>
-            </w:r>
-          </w:p>
-          <w:p>
-            <w:pPr>
-              <w:keepLines/>
-            </w:pPr>
-            <w:r>
-              <w:t xml:space="preserve">System </w:t>
-            </w:r>
-            <w:r>
-              <w:t xml:space="preserve">Set Configuration – </w:t>
-            </w:r>
-            <w:r>
-              <w:t>SYS</w:t>
-            </w:r>
-            <w:r>
-              <w:t>SETCFG</w:t>
-            </w:r>
-          </w:p>
-          <w:p>
-            <w:pPr>
-              <w:keepLines/>
-            </w:pPr>
-            <w:r>
-              <w:t xml:space="preserve">System </w:t>
-            </w:r>
-            <w:r>
-              <w:t xml:space="preserve">Get Version – </w:t>
-            </w:r>
-            <w:r>
-              <w:t>SYS</w:t>
-            </w:r>
-            <w:r>
               <w:t>GETVER</w:t>
+            </w:r>
+            <w:r>
+              <w:br/>
+            </w:r>
+            <w:r>
+              <w:t>System HCB Get Byte – SYSHCBGETB</w:t>
+            </w:r>
+            <w:r>
+              <w:br/>
+            </w:r>
+            <w:r>
+              <w:t>System HCB Put</w:t>
+            </w:r>
+            <w:r>
+              <w:t xml:space="preserve"> Byte</w:t>
+            </w:r>
+            <w:r>
+              <w:t xml:space="preserve"> – SYSHCBPUTB</w:t>
+            </w:r>
+            <w:r>
+              <w:br/>
+            </w:r>
+            <w:r>
+              <w:t xml:space="preserve">System HCB Get </w:t>
+            </w:r>
+            <w:r>
+              <w:t>Word</w:t>
+            </w:r>
+            <w:r>
+              <w:t xml:space="preserve"> – SYSHCBGET</w:t>
+            </w:r>
+            <w:r>
+              <w:t>W</w:t>
+            </w:r>
+            <w:r>
+              <w:br/>
+            </w:r>
+            <w:r>
+              <w:t>System HCB Put</w:t>
+            </w:r>
+            <w:r>
+              <w:t xml:space="preserve"> Word</w:t>
+            </w:r>
+            <w:r>
+              <w:t xml:space="preserve"> – SYSHCBPUT</w:t>
+            </w:r>
+            <w:r>
+              <w:t>W</w:t>
             </w:r>
           </w:p>
         </w:tc>
       </w:tr>
     </w:tbl>
     <w:p>
-      <w:pPr>
-        <w:rPr>
-          <w:rFonts w:asciiTheme="majorHAnsi" w:eastAsiaTheme="majorEastAsia" w:hAnsiTheme="majorHAnsi" w:cstheme="majorBidi"/>
-          <w:b/>
-          <w:bCs/>
-          <w:color w:val="4F81BD" w:themeColor="accent1"/>
-          <w:sz w:val="26"/>
-          <w:szCs w:val="26"/>
-        </w:rPr>
-      </w:pPr>
       <w:r>
         <w:br w:type="page"/>
       </w:r>
@@ -6202,12 +6095,7 @@
               <w:t>Set the buffer address to be used for subsequent disk read/write calls.  Contents of any prior buffer location are not retained.  The new buffer area is not initialized.</w:t>
             </w:r>
             <w:r>
-              <w:t xml:space="preserve">  If the buffer address specified is in the lower 32K of RAM, it will be assumed to r</w:t>
-            </w:r>
-            <w:bookmarkStart w:id="16" w:name="_GoBack"/>
-            <w:bookmarkEnd w:id="16"/>
-            <w:r>
-              <w:t>eside in the HBIOS bank.</w:t>
+              <w:t xml:space="preserve">  If the buffer address specified is in the lower 32K of RAM, it will be assumed to reside in the HBIOS bank.</w:t>
             </w:r>
           </w:p>
           <w:p>
@@ -6682,11 +6570,11 @@
       <w:pPr>
         <w:pStyle w:val="Heading2"/>
       </w:pPr>
-      <w:bookmarkStart w:id="17" w:name="_Toc400014960"/>
+      <w:bookmarkStart w:id="16" w:name="_Toc400014960"/>
       <w:r>
         <w:t>Real Time Clock (RTC)</w:t>
       </w:r>
-      <w:bookmarkEnd w:id="17"/>
+      <w:bookmarkEnd w:id="16"/>
     </w:p>
     <w:p>
       <w:r>
@@ -7664,11 +7552,11 @@
       <w:pPr>
         <w:pStyle w:val="Heading2"/>
       </w:pPr>
-      <w:bookmarkStart w:id="18" w:name="_Toc400014961"/>
+      <w:bookmarkStart w:id="17" w:name="_Toc400014961"/>
       <w:r>
         <w:t>Emulation (EMU)</w:t>
       </w:r>
-      <w:bookmarkEnd w:id="18"/>
+      <w:bookmarkEnd w:id="17"/>
     </w:p>
     <w:p>
       <w:r>
@@ -8485,7 +8373,7 @@
       <w:pPr>
         <w:pStyle w:val="Heading2"/>
       </w:pPr>
-      <w:bookmarkStart w:id="19" w:name="_Toc400014962"/>
+      <w:bookmarkStart w:id="18" w:name="_Toc400014962"/>
       <w:r>
         <w:t>Video Display Adapter</w:t>
       </w:r>
@@ -8498,7 +8386,7 @@
       <w:r>
         <w:t>)</w:t>
       </w:r>
-      <w:bookmarkEnd w:id="19"/>
+      <w:bookmarkEnd w:id="18"/>
     </w:p>
     <w:p>
       <w:r>
@@ -14333,16 +14221,19 @@
       <w:pPr>
         <w:pStyle w:val="Heading2"/>
       </w:pPr>
-      <w:bookmarkStart w:id="20" w:name="_Toc400014963"/>
+      <w:bookmarkStart w:id="19" w:name="_Toc400014963"/>
       <w:r>
         <w:t>System (SYS)</w:t>
       </w:r>
-      <w:bookmarkEnd w:id="20"/>
+      <w:bookmarkEnd w:id="19"/>
     </w:p>
     <w:p>
       <w:pPr>
         <w:pStyle w:val="Heading4"/>
       </w:pPr>
+      <w:r>
+        <w:t xml:space="preserve">System </w:t>
+      </w:r>
       <w:r>
         <w:t>Set Bank – SYSSETBNK ($F0)</w:t>
       </w:r>
@@ -14448,6 +14339,9 @@
         <w:pStyle w:val="Heading4"/>
       </w:pPr>
       <w:r>
+        <w:t xml:space="preserve">System </w:t>
+      </w:r>
+      <w:r>
         <w:t>Get Bank – SYSGETBNK ($F1)</w:t>
       </w:r>
     </w:p>
@@ -14548,6 +14442,9 @@
         <w:pStyle w:val="Heading4"/>
       </w:pPr>
       <w:r>
+        <w:t xml:space="preserve">System </w:t>
+      </w:r>
+      <w:r>
         <w:t>Memory Copy – SYSCPY ($F2)</w:t>
       </w:r>
     </w:p>
@@ -14716,6 +14613,9 @@
         <w:pStyle w:val="Heading4"/>
       </w:pPr>
       <w:r>
+        <w:t xml:space="preserve">System </w:t>
+      </w:r>
+      <w:r>
         <w:t>Extended Memory Copy – SYSXCPY ($F3)</w:t>
       </w:r>
     </w:p>
@@ -14844,10 +14744,19 @@
         <w:pStyle w:val="Heading4"/>
       </w:pPr>
       <w:r>
-        <w:t>Get Configuration – SYSGETCFG ($F</w:t>
-      </w:r>
-      <w:r>
-        <w:t>4</w:t>
+        <w:t xml:space="preserve">System </w:t>
+      </w:r>
+      <w:r>
+        <w:t xml:space="preserve">Get Version – </w:t>
+      </w:r>
+      <w:r>
+        <w:t>SYS</w:t>
+      </w:r>
+      <w:r>
+        <w:t>GETVER ($F</w:t>
+      </w:r>
+      <w:r>
+        <w:t>6</w:t>
       </w:r>
       <w:r>
         <w:t>)</w:t>
@@ -14894,18 +14803,10 @@
               <w:t>B=$F</w:t>
             </w:r>
             <w:r>
-              <w:t>4</w:t>
+              <w:t>6</w:t>
             </w:r>
             <w:r>
               <w:t xml:space="preserve"> (function)</w:t>
-            </w:r>
-            <w:r>
-              <w:br/>
-              <w:t>C=Config Version (not implemented)</w:t>
-            </w:r>
-            <w:r>
-              <w:br/>
-              <w:t>DE=Destination address</w:t>
             </w:r>
           </w:p>
         </w:tc>
@@ -14934,6 +14835,14 @@
             </w:r>
             <w:r>
               <w:t>A=Status: 0=Success, otherwise failure</w:t>
+            </w:r>
+          </w:p>
+          <w:p>
+            <w:pPr>
+              <w:pStyle w:val="CellTextNoSpacing"/>
+            </w:pPr>
+            <w:r>
+              <w:t>DE=Version</w:t>
             </w:r>
           </w:p>
         </w:tc>
@@ -14952,37 +14861,159 @@
               <w:pStyle w:val="CellText"/>
             </w:pPr>
             <w:r>
-              <w:t xml:space="preserve">Copies the 256 byte block of configuration data into the </w:t>
-            </w:r>
-            <w:r>
-              <w:t>destination</w:t>
-            </w:r>
-            <w:r>
-              <w:t xml:space="preserve"> memory address specified in DE.  The destination memory address must be in high memory (upper 32K).  At present, you will need to consult the source code for information on the contents of the configuration block.</w:t>
-            </w:r>
-          </w:p>
-          <w:p/>
+              <w:t>This function will return the HBIOS version number.  The version number is returned in DE.  High nibble of D is the major version, low nibble of D is the minor version, high nibble of E is the patch number, and low nibble of E is the build number.</w:t>
+            </w:r>
+          </w:p>
+          <w:p>
+            <w:pPr>
+              <w:pStyle w:val="CellText"/>
+              <w:spacing w:before="0"/>
+              <w:rPr>
+                <w:sz w:val="20"/>
+                <w:u w:val="single"/>
+              </w:rPr>
+            </w:pPr>
+          </w:p>
         </w:tc>
       </w:tr>
     </w:tbl>
-    <w:p/>
+    <w:p>
+      <w:bookmarkStart w:id="20" w:name="_Ref351444409"/>
+    </w:p>
     <w:p>
       <w:pPr>
-        <w:pStyle w:val="Heading4"/>
+        <w:keepNext/>
+        <w:keepLines/>
+        <w:spacing w:before="200" w:after="0"/>
+        <w:outlineLvl w:val="3"/>
+        <w:rPr>
+          <w:rFonts w:asciiTheme="majorHAnsi" w:eastAsiaTheme="majorEastAsia" w:hAnsiTheme="majorHAnsi" w:cstheme="majorBidi"/>
+          <w:b/>
+          <w:bCs/>
+          <w:i/>
+          <w:iCs/>
+          <w:color w:val="4F81BD" w:themeColor="accent1"/>
+        </w:rPr>
       </w:pPr>
       <w:r>
-        <w:t xml:space="preserve">Set Configuration – </w:t>
-      </w:r>
-      <w:r>
-        <w:t>SYS</w:t>
-      </w:r>
-      <w:r>
-        <w:t>SETCFG ($F</w:t>
-      </w:r>
-      <w:r>
-        <w:t>5</w:t>
-      </w:r>
-      <w:r>
+        <w:rPr>
+          <w:rFonts w:asciiTheme="majorHAnsi" w:eastAsiaTheme="majorEastAsia" w:hAnsiTheme="majorHAnsi" w:cstheme="majorBidi"/>
+          <w:b/>
+          <w:bCs/>
+          <w:i/>
+          <w:iCs/>
+          <w:color w:val="4F81BD" w:themeColor="accent1"/>
+        </w:rPr>
+        <w:t xml:space="preserve">System </w:t>
+      </w:r>
+      <w:r>
+        <w:rPr>
+          <w:rFonts w:asciiTheme="majorHAnsi" w:eastAsiaTheme="majorEastAsia" w:hAnsiTheme="majorHAnsi" w:cstheme="majorBidi"/>
+          <w:b/>
+          <w:bCs/>
+          <w:i/>
+          <w:iCs/>
+          <w:color w:val="4F81BD" w:themeColor="accent1"/>
+        </w:rPr>
+        <w:t xml:space="preserve">HCB </w:t>
+      </w:r>
+      <w:r>
+        <w:rPr>
+          <w:rFonts w:asciiTheme="majorHAnsi" w:eastAsiaTheme="majorEastAsia" w:hAnsiTheme="majorHAnsi" w:cstheme="majorBidi"/>
+          <w:b/>
+          <w:bCs/>
+          <w:i/>
+          <w:iCs/>
+          <w:color w:val="4F81BD" w:themeColor="accent1"/>
+        </w:rPr>
+        <w:t xml:space="preserve">Get </w:t>
+      </w:r>
+      <w:r>
+        <w:rPr>
+          <w:rFonts w:asciiTheme="majorHAnsi" w:eastAsiaTheme="majorEastAsia" w:hAnsiTheme="majorHAnsi" w:cstheme="majorBidi"/>
+          <w:b/>
+          <w:bCs/>
+          <w:i/>
+          <w:iCs/>
+          <w:color w:val="4F81BD" w:themeColor="accent1"/>
+        </w:rPr>
+        <w:t>Byte</w:t>
+      </w:r>
+      <w:r>
+        <w:rPr>
+          <w:rFonts w:asciiTheme="majorHAnsi" w:eastAsiaTheme="majorEastAsia" w:hAnsiTheme="majorHAnsi" w:cstheme="majorBidi"/>
+          <w:b/>
+          <w:bCs/>
+          <w:i/>
+          <w:iCs/>
+          <w:color w:val="4F81BD" w:themeColor="accent1"/>
+        </w:rPr>
+        <w:t xml:space="preserve"> – SYS</w:t>
+      </w:r>
+      <w:r>
+        <w:rPr>
+          <w:rFonts w:asciiTheme="majorHAnsi" w:eastAsiaTheme="majorEastAsia" w:hAnsiTheme="majorHAnsi" w:cstheme="majorBidi"/>
+          <w:b/>
+          <w:bCs/>
+          <w:i/>
+          <w:iCs/>
+          <w:color w:val="4F81BD" w:themeColor="accent1"/>
+        </w:rPr>
+        <w:t>HCB</w:t>
+      </w:r>
+      <w:r>
+        <w:rPr>
+          <w:rFonts w:asciiTheme="majorHAnsi" w:eastAsiaTheme="majorEastAsia" w:hAnsiTheme="majorHAnsi" w:cstheme="majorBidi"/>
+          <w:b/>
+          <w:bCs/>
+          <w:i/>
+          <w:iCs/>
+          <w:color w:val="4F81BD" w:themeColor="accent1"/>
+        </w:rPr>
+        <w:t>GET</w:t>
+      </w:r>
+      <w:r>
+        <w:rPr>
+          <w:rFonts w:asciiTheme="majorHAnsi" w:eastAsiaTheme="majorEastAsia" w:hAnsiTheme="majorHAnsi" w:cstheme="majorBidi"/>
+          <w:b/>
+          <w:bCs/>
+          <w:i/>
+          <w:iCs/>
+          <w:color w:val="4F81BD" w:themeColor="accent1"/>
+        </w:rPr>
+        <w:t>B</w:t>
+      </w:r>
+      <w:r>
+        <w:rPr>
+          <w:rFonts w:asciiTheme="majorHAnsi" w:eastAsiaTheme="majorEastAsia" w:hAnsiTheme="majorHAnsi" w:cstheme="majorBidi"/>
+          <w:b/>
+          <w:bCs/>
+          <w:i/>
+          <w:iCs/>
+          <w:color w:val="4F81BD" w:themeColor="accent1"/>
+        </w:rPr>
+        <w:t xml:space="preserve"> ($F</w:t>
+      </w:r>
+      <w:r>
+        <w:rPr>
+          <w:rFonts w:asciiTheme="majorHAnsi" w:eastAsiaTheme="majorEastAsia" w:hAnsiTheme="majorHAnsi" w:cstheme="majorBidi"/>
+          <w:b/>
+          <w:bCs/>
+          <w:i/>
+          <w:iCs/>
+          <w:color w:val="4F81BD" w:themeColor="accent1"/>
+        </w:rPr>
+        <w:t>8</w:t>
+      </w:r>
+      <w:r>
+        <w:rPr>
+          <w:rFonts w:asciiTheme="majorHAnsi" w:eastAsiaTheme="majorEastAsia" w:hAnsiTheme="majorHAnsi" w:cstheme="majorBidi"/>
+          <w:b/>
+          <w:bCs/>
+          <w:i/>
+          <w:iCs/>
+          <w:color w:val="4F81BD" w:themeColor="accent1"/>
+        </w:rPr>
         <w:t>)</w:t>
       </w:r>
     </w:p>
@@ -15006,7 +15037,8 @@
           </w:tcPr>
           <w:p>
             <w:pPr>
-              <w:pStyle w:val="CellTextNoSpacing"/>
+              <w:keepNext/>
+              <w:keepLines/>
             </w:pPr>
             <w:r>
               <w:rPr>
@@ -15027,28 +15059,17 @@
               <w:t>B=$F</w:t>
             </w:r>
             <w:r>
-              <w:t>5</w:t>
+              <w:t>8</w:t>
             </w:r>
             <w:r>
               <w:t xml:space="preserve"> (function)</w:t>
             </w:r>
             <w:r>
               <w:br/>
-            </w:r>
-            <w:r>
-              <w:t xml:space="preserve">C=Config </w:t>
-            </w:r>
-            <w:r>
-              <w:t>Version</w:t>
-            </w:r>
-            <w:r>
-              <w:t xml:space="preserve"> (not implemented)</w:t>
-            </w:r>
-            <w:r>
-              <w:br/>
-            </w:r>
-            <w:r>
-              <w:t>DE=Source address</w:t>
+              <w:t>C=</w:t>
+            </w:r>
+            <w:r>
+              <w:t>Value Index (HCB Offset)</w:t>
             </w:r>
           </w:p>
         </w:tc>
@@ -15058,7 +15079,8 @@
           </w:tcPr>
           <w:p>
             <w:pPr>
-              <w:pStyle w:val="CellTextNoSpacing"/>
+              <w:keepNext/>
+              <w:keepLines/>
             </w:pPr>
             <w:r>
               <w:rPr>
@@ -15076,13 +15098,13 @@
               <w:br/>
             </w:r>
             <w:r>
-              <w:t xml:space="preserve">A=Status: 0=Success, </w:t>
-            </w:r>
-            <w:r>
-              <w:t>otherwise</w:t>
-            </w:r>
-            <w:r>
-              <w:t xml:space="preserve"> failure</w:t>
+              <w:t>E</w:t>
+            </w:r>
+            <w:r>
+              <w:t>=</w:t>
+            </w:r>
+            <w:r>
+              <w:t>Value</w:t>
             </w:r>
           </w:p>
         </w:tc>
@@ -15098,52 +15120,169 @@
           </w:tcPr>
           <w:p>
             <w:pPr>
-              <w:pStyle w:val="CellText"/>
-            </w:pPr>
-            <w:r>
-              <w:t xml:space="preserve">Loads a 256 byte block of configuration data into the </w:t>
-            </w:r>
-            <w:r>
-              <w:t>BIOS</w:t>
-            </w:r>
-            <w:r>
-              <w:t xml:space="preserve"> from the source memory address specified in DE.  The source memory address must be in high memory (upper 32K).  At present, you will need to consult the source code for information on the contents of the configuration block.</w:t>
-            </w:r>
-          </w:p>
-          <w:p>
-            <w:pPr>
+              <w:keepNext/>
               <w:keepLines/>
               <w:spacing w:before="240"/>
             </w:pPr>
             <w:r>
-              <w:t xml:space="preserve">NOTE:  </w:t>
-            </w:r>
-            <w:r>
-              <w:t>At present, the effects of this function are undefined.  The BIOS will not dynamically adapt to a changed configuration.</w:t>
-            </w:r>
-          </w:p>
-          <w:p/>
+              <w:t>Retrieve the HBIOS Control Block value at the index specified in C and return the byte value in E.</w:t>
+            </w:r>
+          </w:p>
+          <w:p>
+            <w:pPr>
+              <w:keepNext/>
+              <w:keepLines/>
+            </w:pPr>
+          </w:p>
         </w:tc>
       </w:tr>
     </w:tbl>
     <w:p/>
     <w:p>
       <w:pPr>
-        <w:pStyle w:val="Heading4"/>
+        <w:keepNext/>
+        <w:keepLines/>
+        <w:spacing w:before="200" w:after="0"/>
+        <w:outlineLvl w:val="3"/>
+        <w:rPr>
+          <w:rFonts w:asciiTheme="majorHAnsi" w:eastAsiaTheme="majorEastAsia" w:hAnsiTheme="majorHAnsi" w:cstheme="majorBidi"/>
+          <w:b/>
+          <w:bCs/>
+          <w:i/>
+          <w:iCs/>
+          <w:color w:val="4F81BD" w:themeColor="accent1"/>
+        </w:rPr>
       </w:pPr>
       <w:r>
-        <w:t xml:space="preserve">Get Version – </w:t>
-      </w:r>
-      <w:r>
-        <w:t>SYS</w:t>
-      </w:r>
-      <w:r>
-        <w:t>GETVER ($F</w:t>
-      </w:r>
-      <w:r>
-        <w:t>6</w:t>
-      </w:r>
-      <w:r>
+        <w:rPr>
+          <w:rFonts w:asciiTheme="majorHAnsi" w:eastAsiaTheme="majorEastAsia" w:hAnsiTheme="majorHAnsi" w:cstheme="majorBidi"/>
+          <w:b/>
+          <w:bCs/>
+          <w:i/>
+          <w:iCs/>
+          <w:color w:val="4F81BD" w:themeColor="accent1"/>
+        </w:rPr>
+        <w:t xml:space="preserve">System </w:t>
+      </w:r>
+      <w:r>
+        <w:rPr>
+          <w:rFonts w:asciiTheme="majorHAnsi" w:eastAsiaTheme="majorEastAsia" w:hAnsiTheme="majorHAnsi" w:cstheme="majorBidi"/>
+          <w:b/>
+          <w:bCs/>
+          <w:i/>
+          <w:iCs/>
+          <w:color w:val="4F81BD" w:themeColor="accent1"/>
+        </w:rPr>
+        <w:t xml:space="preserve">HCB </w:t>
+      </w:r>
+      <w:r>
+        <w:rPr>
+          <w:rFonts w:asciiTheme="majorHAnsi" w:eastAsiaTheme="majorEastAsia" w:hAnsiTheme="majorHAnsi" w:cstheme="majorBidi"/>
+          <w:b/>
+          <w:bCs/>
+          <w:i/>
+          <w:iCs/>
+          <w:color w:val="4F81BD" w:themeColor="accent1"/>
+        </w:rPr>
+        <w:t>Put</w:t>
+      </w:r>
+      <w:r>
+        <w:rPr>
+          <w:rFonts w:asciiTheme="majorHAnsi" w:eastAsiaTheme="majorEastAsia" w:hAnsiTheme="majorHAnsi" w:cstheme="majorBidi"/>
+          <w:b/>
+          <w:bCs/>
+          <w:i/>
+          <w:iCs/>
+          <w:color w:val="4F81BD" w:themeColor="accent1"/>
+        </w:rPr>
+        <w:t xml:space="preserve"> </w:t>
+      </w:r>
+      <w:r>
+        <w:rPr>
+          <w:rFonts w:asciiTheme="majorHAnsi" w:eastAsiaTheme="majorEastAsia" w:hAnsiTheme="majorHAnsi" w:cstheme="majorBidi"/>
+          <w:b/>
+          <w:bCs/>
+          <w:i/>
+          <w:iCs/>
+          <w:color w:val="4F81BD" w:themeColor="accent1"/>
+        </w:rPr>
+        <w:t>Byte</w:t>
+      </w:r>
+      <w:r>
+        <w:rPr>
+          <w:rFonts w:asciiTheme="majorHAnsi" w:eastAsiaTheme="majorEastAsia" w:hAnsiTheme="majorHAnsi" w:cstheme="majorBidi"/>
+          <w:b/>
+          <w:bCs/>
+          <w:i/>
+          <w:iCs/>
+          <w:color w:val="4F81BD" w:themeColor="accent1"/>
+        </w:rPr>
+        <w:t xml:space="preserve"> – SYS</w:t>
+      </w:r>
+      <w:r>
+        <w:rPr>
+          <w:rFonts w:asciiTheme="majorHAnsi" w:eastAsiaTheme="majorEastAsia" w:hAnsiTheme="majorHAnsi" w:cstheme="majorBidi"/>
+          <w:b/>
+          <w:bCs/>
+          <w:i/>
+          <w:iCs/>
+          <w:color w:val="4F81BD" w:themeColor="accent1"/>
+        </w:rPr>
+        <w:t>HCB</w:t>
+      </w:r>
+      <w:r>
+        <w:rPr>
+          <w:rFonts w:asciiTheme="majorHAnsi" w:eastAsiaTheme="majorEastAsia" w:hAnsiTheme="majorHAnsi" w:cstheme="majorBidi"/>
+          <w:b/>
+          <w:bCs/>
+          <w:i/>
+          <w:iCs/>
+          <w:color w:val="4F81BD" w:themeColor="accent1"/>
+        </w:rPr>
+        <w:t>PUT</w:t>
+      </w:r>
+      <w:r>
+        <w:rPr>
+          <w:rFonts w:asciiTheme="majorHAnsi" w:eastAsiaTheme="majorEastAsia" w:hAnsiTheme="majorHAnsi" w:cstheme="majorBidi"/>
+          <w:b/>
+          <w:bCs/>
+          <w:i/>
+          <w:iCs/>
+          <w:color w:val="4F81BD" w:themeColor="accent1"/>
+        </w:rPr>
+        <w:t>B</w:t>
+      </w:r>
+      <w:r>
+        <w:rPr>
+          <w:rFonts w:asciiTheme="majorHAnsi" w:eastAsiaTheme="majorEastAsia" w:hAnsiTheme="majorHAnsi" w:cstheme="majorBidi"/>
+          <w:b/>
+          <w:bCs/>
+          <w:i/>
+          <w:iCs/>
+          <w:color w:val="4F81BD" w:themeColor="accent1"/>
+        </w:rPr>
+        <w:t xml:space="preserve"> ($F</w:t>
+      </w:r>
+      <w:r>
+        <w:rPr>
+          <w:rFonts w:asciiTheme="majorHAnsi" w:eastAsiaTheme="majorEastAsia" w:hAnsiTheme="majorHAnsi" w:cstheme="majorBidi"/>
+          <w:b/>
+          <w:bCs/>
+          <w:i/>
+          <w:iCs/>
+          <w:color w:val="4F81BD" w:themeColor="accent1"/>
+        </w:rPr>
+        <w:t>9</w:t>
+      </w:r>
+      <w:r>
+        <w:rPr>
+          <w:rFonts w:asciiTheme="majorHAnsi" w:eastAsiaTheme="majorEastAsia" w:hAnsiTheme="majorHAnsi" w:cstheme="majorBidi"/>
+          <w:b/>
+          <w:bCs/>
+          <w:i/>
+          <w:iCs/>
+          <w:color w:val="4F81BD" w:themeColor="accent1"/>
+        </w:rPr>
         <w:t>)</w:t>
       </w:r>
     </w:p>
@@ -15167,7 +15306,8 @@
           </w:tcPr>
           <w:p>
             <w:pPr>
-              <w:pStyle w:val="CellTextNoSpacing"/>
+              <w:keepNext/>
+              <w:keepLines/>
             </w:pPr>
             <w:r>
               <w:rPr>
@@ -15188,11 +15328,22 @@
               <w:t>B=$F</w:t>
             </w:r>
             <w:r>
-              <w:t>6</w:t>
+              <w:t>9</w:t>
             </w:r>
             <w:r>
               <w:t xml:space="preserve"> (function)</w:t>
             </w:r>
+            <w:r>
+              <w:br/>
+              <w:t>C=</w:t>
+            </w:r>
+            <w:r>
+              <w:t>Value Index (HCB Offset)</w:t>
+            </w:r>
+            <w:r>
+              <w:br/>
+              <w:t>E=Value</w:t>
+            </w:r>
           </w:p>
         </w:tc>
         <w:tc>
@@ -15201,7 +15352,8 @@
           </w:tcPr>
           <w:p>
             <w:pPr>
-              <w:pStyle w:val="CellTextNoSpacing"/>
+              <w:keepNext/>
+              <w:keepLines/>
             </w:pPr>
             <w:r>
               <w:rPr>
@@ -15217,17 +15369,6 @@
                 <w:u w:val="single"/>
               </w:rPr>
               <w:br/>
-            </w:r>
-            <w:r>
-              <w:t>A=Status: 0=Success, otherwise failure</w:t>
-            </w:r>
-          </w:p>
-          <w:p>
-            <w:pPr>
-              <w:pStyle w:val="CellTextNoSpacing"/>
-            </w:pPr>
-            <w:r>
-              <w:t>DE=Version</w:t>
             </w:r>
           </w:p>
         </w:tc>
@@ -15243,31 +15384,550 @@
           </w:tcPr>
           <w:p>
             <w:pPr>
-              <w:pStyle w:val="CellText"/>
-            </w:pPr>
-            <w:r>
-              <w:t>This function will return the HBIOS version number.  The version number is returned in DE.  High nibble of D is the major version, low nibble of D is the minor version, high nibble of E is the patch number, and low nibble of E is the build number.</w:t>
-            </w:r>
-          </w:p>
-          <w:p>
-            <w:pPr>
-              <w:pStyle w:val="CellText"/>
-              <w:spacing w:before="0"/>
-              <w:rPr>
-                <w:sz w:val="20"/>
-                <w:u w:val="single"/>
-              </w:rPr>
+              <w:keepNext/>
+              <w:keepLines/>
+              <w:spacing w:before="240"/>
+            </w:pPr>
+            <w:r>
+              <w:t>Write the</w:t>
+            </w:r>
+            <w:r>
+              <w:t xml:space="preserve"> HBIOS Control Block value </w:t>
+            </w:r>
+            <w:r>
+              <w:t xml:space="preserve">specified in E </w:t>
+            </w:r>
+            <w:r>
+              <w:t>at the index specified in C</w:t>
+            </w:r>
+          </w:p>
+          <w:p>
+            <w:pPr>
+              <w:keepNext/>
+              <w:keepLines/>
             </w:pPr>
           </w:p>
         </w:tc>
       </w:tr>
     </w:tbl>
+    <w:p/>
     <w:p>
       <w:pPr>
-        <w:pStyle w:val="Heading1"/>
+        <w:keepNext/>
+        <w:keepLines/>
+        <w:spacing w:before="200" w:after="0"/>
+        <w:outlineLvl w:val="3"/>
+        <w:rPr>
+          <w:rFonts w:asciiTheme="majorHAnsi" w:eastAsiaTheme="majorEastAsia" w:hAnsiTheme="majorHAnsi" w:cstheme="majorBidi"/>
+          <w:b/>
+          <w:bCs/>
+          <w:i/>
+          <w:iCs/>
+          <w:color w:val="4F81BD" w:themeColor="accent1"/>
+        </w:rPr>
       </w:pPr>
-      <w:bookmarkStart w:id="21" w:name="_Ref351444409"/>
+      <w:r>
+        <w:rPr>
+          <w:rFonts w:asciiTheme="majorHAnsi" w:eastAsiaTheme="majorEastAsia" w:hAnsiTheme="majorHAnsi" w:cstheme="majorBidi"/>
+          <w:b/>
+          <w:bCs/>
+          <w:i/>
+          <w:iCs/>
+          <w:color w:val="4F81BD" w:themeColor="accent1"/>
+        </w:rPr>
+        <w:t xml:space="preserve">System </w:t>
+      </w:r>
+      <w:r>
+        <w:rPr>
+          <w:rFonts w:asciiTheme="majorHAnsi" w:eastAsiaTheme="majorEastAsia" w:hAnsiTheme="majorHAnsi" w:cstheme="majorBidi"/>
+          <w:b/>
+          <w:bCs/>
+          <w:i/>
+          <w:iCs/>
+          <w:color w:val="4F81BD" w:themeColor="accent1"/>
+        </w:rPr>
+        <w:t xml:space="preserve">HCB </w:t>
+      </w:r>
+      <w:r>
+        <w:rPr>
+          <w:rFonts w:asciiTheme="majorHAnsi" w:eastAsiaTheme="majorEastAsia" w:hAnsiTheme="majorHAnsi" w:cstheme="majorBidi"/>
+          <w:b/>
+          <w:bCs/>
+          <w:i/>
+          <w:iCs/>
+          <w:color w:val="4F81BD" w:themeColor="accent1"/>
+        </w:rPr>
+        <w:t xml:space="preserve">Get </w:t>
+      </w:r>
+      <w:r>
+        <w:rPr>
+          <w:rFonts w:asciiTheme="majorHAnsi" w:eastAsiaTheme="majorEastAsia" w:hAnsiTheme="majorHAnsi" w:cstheme="majorBidi"/>
+          <w:b/>
+          <w:bCs/>
+          <w:i/>
+          <w:iCs/>
+          <w:color w:val="4F81BD" w:themeColor="accent1"/>
+        </w:rPr>
+        <w:t>Word</w:t>
+      </w:r>
+      <w:r>
+        <w:rPr>
+          <w:rFonts w:asciiTheme="majorHAnsi" w:eastAsiaTheme="majorEastAsia" w:hAnsiTheme="majorHAnsi" w:cstheme="majorBidi"/>
+          <w:b/>
+          <w:bCs/>
+          <w:i/>
+          <w:iCs/>
+          <w:color w:val="4F81BD" w:themeColor="accent1"/>
+        </w:rPr>
+        <w:t xml:space="preserve"> – SYS</w:t>
+      </w:r>
+      <w:r>
+        <w:rPr>
+          <w:rFonts w:asciiTheme="majorHAnsi" w:eastAsiaTheme="majorEastAsia" w:hAnsiTheme="majorHAnsi" w:cstheme="majorBidi"/>
+          <w:b/>
+          <w:bCs/>
+          <w:i/>
+          <w:iCs/>
+          <w:color w:val="4F81BD" w:themeColor="accent1"/>
+        </w:rPr>
+        <w:t>HCB</w:t>
+      </w:r>
+      <w:r>
+        <w:rPr>
+          <w:rFonts w:asciiTheme="majorHAnsi" w:eastAsiaTheme="majorEastAsia" w:hAnsiTheme="majorHAnsi" w:cstheme="majorBidi"/>
+          <w:b/>
+          <w:bCs/>
+          <w:i/>
+          <w:iCs/>
+          <w:color w:val="4F81BD" w:themeColor="accent1"/>
+        </w:rPr>
+        <w:t>GET</w:t>
+      </w:r>
+      <w:r>
+        <w:rPr>
+          <w:rFonts w:asciiTheme="majorHAnsi" w:eastAsiaTheme="majorEastAsia" w:hAnsiTheme="majorHAnsi" w:cstheme="majorBidi"/>
+          <w:b/>
+          <w:bCs/>
+          <w:i/>
+          <w:iCs/>
+          <w:color w:val="4F81BD" w:themeColor="accent1"/>
+        </w:rPr>
+        <w:t>B</w:t>
+      </w:r>
+      <w:r>
+        <w:rPr>
+          <w:rFonts w:asciiTheme="majorHAnsi" w:eastAsiaTheme="majorEastAsia" w:hAnsiTheme="majorHAnsi" w:cstheme="majorBidi"/>
+          <w:b/>
+          <w:bCs/>
+          <w:i/>
+          <w:iCs/>
+          <w:color w:val="4F81BD" w:themeColor="accent1"/>
+        </w:rPr>
+        <w:t xml:space="preserve"> ($F</w:t>
+      </w:r>
+      <w:r>
+        <w:rPr>
+          <w:rFonts w:asciiTheme="majorHAnsi" w:eastAsiaTheme="majorEastAsia" w:hAnsiTheme="majorHAnsi" w:cstheme="majorBidi"/>
+          <w:b/>
+          <w:bCs/>
+          <w:i/>
+          <w:iCs/>
+          <w:color w:val="4F81BD" w:themeColor="accent1"/>
+        </w:rPr>
+        <w:t>A</w:t>
+      </w:r>
+      <w:r>
+        <w:rPr>
+          <w:rFonts w:asciiTheme="majorHAnsi" w:eastAsiaTheme="majorEastAsia" w:hAnsiTheme="majorHAnsi" w:cstheme="majorBidi"/>
+          <w:b/>
+          <w:bCs/>
+          <w:i/>
+          <w:iCs/>
+          <w:color w:val="4F81BD" w:themeColor="accent1"/>
+        </w:rPr>
+        <w:t>)</w:t>
+      </w:r>
     </w:p>
+    <w:tbl>
+      <w:tblPr>
+        <w:tblStyle w:val="TableGrid"/>
+        <w:tblW w:w="0" w:type="auto"/>
+        <w:tblLook w:val="04A0" w:firstRow="1" w:lastRow="0" w:firstColumn="1" w:lastColumn="0" w:noHBand="0" w:noVBand="1"/>
+      </w:tblPr>
+      <w:tblGrid>
+        <w:gridCol w:w="4788"/>
+        <w:gridCol w:w="4788"/>
+      </w:tblGrid>
+      <w:tr>
+        <w:trPr>
+          <w:cantSplit/>
+        </w:trPr>
+        <w:tc>
+          <w:tcPr>
+            <w:tcW w:w="4788" w:type="dxa"/>
+          </w:tcPr>
+          <w:p>
+            <w:pPr>
+              <w:keepNext/>
+              <w:keepLines/>
+            </w:pPr>
+            <w:r>
+              <w:rPr>
+                <w:sz w:val="18"/>
+                <w:szCs w:val="18"/>
+                <w:u w:val="single"/>
+              </w:rPr>
+              <w:t>Input</w:t>
+            </w:r>
+            <w:r>
+              <w:rPr>
+                <w:sz w:val="20"/>
+                <w:u w:val="single"/>
+              </w:rPr>
+              <w:br/>
+            </w:r>
+            <w:r>
+              <w:t>B=$F</w:t>
+            </w:r>
+            <w:r>
+              <w:t>8</w:t>
+            </w:r>
+            <w:r>
+              <w:t xml:space="preserve"> (function)</w:t>
+            </w:r>
+            <w:r>
+              <w:br/>
+              <w:t>C=</w:t>
+            </w:r>
+            <w:r>
+              <w:t>Value Index (HCB Offset)</w:t>
+            </w:r>
+          </w:p>
+        </w:tc>
+        <w:tc>
+          <w:tcPr>
+            <w:tcW w:w="4788" w:type="dxa"/>
+          </w:tcPr>
+          <w:p>
+            <w:pPr>
+              <w:keepNext/>
+              <w:keepLines/>
+            </w:pPr>
+            <w:r>
+              <w:rPr>
+                <w:sz w:val="18"/>
+                <w:szCs w:val="18"/>
+                <w:u w:val="single"/>
+              </w:rPr>
+              <w:t>Output</w:t>
+            </w:r>
+            <w:r>
+              <w:rPr>
+                <w:sz w:val="20"/>
+                <w:u w:val="single"/>
+              </w:rPr>
+              <w:br/>
+            </w:r>
+            <w:r>
+              <w:t>D</w:t>
+            </w:r>
+            <w:r>
+              <w:t>E</w:t>
+            </w:r>
+            <w:r>
+              <w:t>=</w:t>
+            </w:r>
+            <w:r>
+              <w:t>Value</w:t>
+            </w:r>
+          </w:p>
+        </w:tc>
+      </w:tr>
+      <w:tr>
+        <w:trPr>
+          <w:cantSplit/>
+        </w:trPr>
+        <w:tc>
+          <w:tcPr>
+            <w:tcW w:w="9576" w:type="dxa"/>
+            <w:gridSpan w:val="2"/>
+          </w:tcPr>
+          <w:p>
+            <w:pPr>
+              <w:keepNext/>
+              <w:keepLines/>
+              <w:spacing w:before="240"/>
+            </w:pPr>
+            <w:r>
+              <w:t xml:space="preserve">Retrieve the HBIOS Control Block value at the index specified in C and return the </w:t>
+            </w:r>
+            <w:r>
+              <w:t>word</w:t>
+            </w:r>
+            <w:r>
+              <w:t xml:space="preserve"> value in </w:t>
+            </w:r>
+            <w:r>
+              <w:t>D</w:t>
+            </w:r>
+            <w:r>
+              <w:t>E.</w:t>
+            </w:r>
+          </w:p>
+          <w:p>
+            <w:pPr>
+              <w:keepNext/>
+              <w:keepLines/>
+            </w:pPr>
+          </w:p>
+        </w:tc>
+      </w:tr>
+    </w:tbl>
+    <w:p/>
+    <w:p>
+      <w:pPr>
+        <w:keepNext/>
+        <w:keepLines/>
+        <w:spacing w:before="200" w:after="0"/>
+        <w:outlineLvl w:val="3"/>
+        <w:rPr>
+          <w:rFonts w:asciiTheme="majorHAnsi" w:eastAsiaTheme="majorEastAsia" w:hAnsiTheme="majorHAnsi" w:cstheme="majorBidi"/>
+          <w:b/>
+          <w:bCs/>
+          <w:i/>
+          <w:iCs/>
+          <w:color w:val="4F81BD" w:themeColor="accent1"/>
+        </w:rPr>
+      </w:pPr>
+      <w:r>
+        <w:rPr>
+          <w:rFonts w:asciiTheme="majorHAnsi" w:eastAsiaTheme="majorEastAsia" w:hAnsiTheme="majorHAnsi" w:cstheme="majorBidi"/>
+          <w:b/>
+          <w:bCs/>
+          <w:i/>
+          <w:iCs/>
+          <w:color w:val="4F81BD" w:themeColor="accent1"/>
+        </w:rPr>
+        <w:t xml:space="preserve">System </w:t>
+      </w:r>
+      <w:bookmarkStart w:id="21" w:name="_GoBack"/>
+      <w:bookmarkEnd w:id="21"/>
+      <w:r>
+        <w:rPr>
+          <w:rFonts w:asciiTheme="majorHAnsi" w:eastAsiaTheme="majorEastAsia" w:hAnsiTheme="majorHAnsi" w:cstheme="majorBidi"/>
+          <w:b/>
+          <w:bCs/>
+          <w:i/>
+          <w:iCs/>
+          <w:color w:val="4F81BD" w:themeColor="accent1"/>
+        </w:rPr>
+        <w:t>HCB Put</w:t>
+      </w:r>
+      <w:r>
+        <w:rPr>
+          <w:rFonts w:asciiTheme="majorHAnsi" w:eastAsiaTheme="majorEastAsia" w:hAnsiTheme="majorHAnsi" w:cstheme="majorBidi"/>
+          <w:b/>
+          <w:bCs/>
+          <w:i/>
+          <w:iCs/>
+          <w:color w:val="4F81BD" w:themeColor="accent1"/>
+        </w:rPr>
+        <w:t xml:space="preserve"> </w:t>
+      </w:r>
+      <w:r>
+        <w:rPr>
+          <w:rFonts w:asciiTheme="majorHAnsi" w:eastAsiaTheme="majorEastAsia" w:hAnsiTheme="majorHAnsi" w:cstheme="majorBidi"/>
+          <w:b/>
+          <w:bCs/>
+          <w:i/>
+          <w:iCs/>
+          <w:color w:val="4F81BD" w:themeColor="accent1"/>
+        </w:rPr>
+        <w:t>Word</w:t>
+      </w:r>
+      <w:r>
+        <w:rPr>
+          <w:rFonts w:asciiTheme="majorHAnsi" w:eastAsiaTheme="majorEastAsia" w:hAnsiTheme="majorHAnsi" w:cstheme="majorBidi"/>
+          <w:b/>
+          <w:bCs/>
+          <w:i/>
+          <w:iCs/>
+          <w:color w:val="4F81BD" w:themeColor="accent1"/>
+        </w:rPr>
+        <w:t xml:space="preserve"> – SYS</w:t>
+      </w:r>
+      <w:r>
+        <w:rPr>
+          <w:rFonts w:asciiTheme="majorHAnsi" w:eastAsiaTheme="majorEastAsia" w:hAnsiTheme="majorHAnsi" w:cstheme="majorBidi"/>
+          <w:b/>
+          <w:bCs/>
+          <w:i/>
+          <w:iCs/>
+          <w:color w:val="4F81BD" w:themeColor="accent1"/>
+        </w:rPr>
+        <w:t>HCBPUTB</w:t>
+      </w:r>
+      <w:r>
+        <w:rPr>
+          <w:rFonts w:asciiTheme="majorHAnsi" w:eastAsiaTheme="majorEastAsia" w:hAnsiTheme="majorHAnsi" w:cstheme="majorBidi"/>
+          <w:b/>
+          <w:bCs/>
+          <w:i/>
+          <w:iCs/>
+          <w:color w:val="4F81BD" w:themeColor="accent1"/>
+        </w:rPr>
+        <w:t xml:space="preserve"> ($F</w:t>
+      </w:r>
+      <w:r>
+        <w:rPr>
+          <w:rFonts w:asciiTheme="majorHAnsi" w:eastAsiaTheme="majorEastAsia" w:hAnsiTheme="majorHAnsi" w:cstheme="majorBidi"/>
+          <w:b/>
+          <w:bCs/>
+          <w:i/>
+          <w:iCs/>
+          <w:color w:val="4F81BD" w:themeColor="accent1"/>
+        </w:rPr>
+        <w:t>B</w:t>
+      </w:r>
+      <w:r>
+        <w:rPr>
+          <w:rFonts w:asciiTheme="majorHAnsi" w:eastAsiaTheme="majorEastAsia" w:hAnsiTheme="majorHAnsi" w:cstheme="majorBidi"/>
+          <w:b/>
+          <w:bCs/>
+          <w:i/>
+          <w:iCs/>
+          <w:color w:val="4F81BD" w:themeColor="accent1"/>
+        </w:rPr>
+        <w:t>)</w:t>
+      </w:r>
+    </w:p>
+    <w:tbl>
+      <w:tblPr>
+        <w:tblStyle w:val="TableGrid"/>
+        <w:tblW w:w="0" w:type="auto"/>
+        <w:tblLook w:val="04A0" w:firstRow="1" w:lastRow="0" w:firstColumn="1" w:lastColumn="0" w:noHBand="0" w:noVBand="1"/>
+      </w:tblPr>
+      <w:tblGrid>
+        <w:gridCol w:w="4788"/>
+        <w:gridCol w:w="4788"/>
+      </w:tblGrid>
+      <w:tr>
+        <w:trPr>
+          <w:cantSplit/>
+        </w:trPr>
+        <w:tc>
+          <w:tcPr>
+            <w:tcW w:w="4788" w:type="dxa"/>
+          </w:tcPr>
+          <w:p>
+            <w:pPr>
+              <w:keepNext/>
+              <w:keepLines/>
+            </w:pPr>
+            <w:r>
+              <w:rPr>
+                <w:sz w:val="18"/>
+                <w:szCs w:val="18"/>
+                <w:u w:val="single"/>
+              </w:rPr>
+              <w:t>Input</w:t>
+            </w:r>
+            <w:r>
+              <w:rPr>
+                <w:sz w:val="20"/>
+                <w:u w:val="single"/>
+              </w:rPr>
+              <w:br/>
+            </w:r>
+            <w:r>
+              <w:t>B=$F</w:t>
+            </w:r>
+            <w:r>
+              <w:t>9</w:t>
+            </w:r>
+            <w:r>
+              <w:t xml:space="preserve"> (function)</w:t>
+            </w:r>
+            <w:r>
+              <w:br/>
+              <w:t>C=</w:t>
+            </w:r>
+            <w:r>
+              <w:t>Value Index (HCB Offset)</w:t>
+            </w:r>
+            <w:r>
+              <w:br/>
+            </w:r>
+            <w:r>
+              <w:t>D</w:t>
+            </w:r>
+            <w:r>
+              <w:t>E=Value</w:t>
+            </w:r>
+          </w:p>
+        </w:tc>
+        <w:tc>
+          <w:tcPr>
+            <w:tcW w:w="4788" w:type="dxa"/>
+          </w:tcPr>
+          <w:p>
+            <w:pPr>
+              <w:keepNext/>
+              <w:keepLines/>
+            </w:pPr>
+            <w:r>
+              <w:rPr>
+                <w:sz w:val="18"/>
+                <w:szCs w:val="18"/>
+                <w:u w:val="single"/>
+              </w:rPr>
+              <w:t>Output</w:t>
+            </w:r>
+            <w:r>
+              <w:rPr>
+                <w:sz w:val="20"/>
+                <w:u w:val="single"/>
+              </w:rPr>
+              <w:br/>
+            </w:r>
+          </w:p>
+        </w:tc>
+      </w:tr>
+      <w:tr>
+        <w:trPr>
+          <w:cantSplit/>
+        </w:trPr>
+        <w:tc>
+          <w:tcPr>
+            <w:tcW w:w="9576" w:type="dxa"/>
+            <w:gridSpan w:val="2"/>
+          </w:tcPr>
+          <w:p>
+            <w:pPr>
+              <w:keepNext/>
+              <w:keepLines/>
+              <w:spacing w:before="240"/>
+            </w:pPr>
+            <w:r>
+              <w:t xml:space="preserve">Write the HBIOS Control Block value specified in </w:t>
+            </w:r>
+            <w:r>
+              <w:t>D</w:t>
+            </w:r>
+            <w:r>
+              <w:t>E at the index specified in C</w:t>
+            </w:r>
+          </w:p>
+          <w:p>
+            <w:pPr>
+              <w:keepNext/>
+              <w:keepLines/>
+            </w:pPr>
+          </w:p>
+        </w:tc>
+      </w:tr>
+    </w:tbl>
+    <w:p/>
     <w:p>
       <w:pPr>
         <w:rPr>
@@ -15294,7 +15954,7 @@
       <w:r>
         <w:t xml:space="preserve"> Detail</w:t>
       </w:r>
-      <w:bookmarkEnd w:id="21"/>
+      <w:bookmarkEnd w:id="20"/>
       <w:bookmarkEnd w:id="22"/>
     </w:p>
     <w:p>
@@ -18580,7 +19240,7 @@
         <w:rFonts w:eastAsiaTheme="majorEastAsia" w:cstheme="majorBidi"/>
         <w:noProof/>
       </w:rPr>
-      <w:t>15</w:t>
+      <w:t>29</w:t>
     </w:r>
     <w:r>
       <w:rPr>
@@ -19402,6 +20062,7 @@
   <w:style w:type="paragraph" w:default="1" w:styleId="Normal">
     <w:name w:val="Normal"/>
     <w:qFormat/>
+    <w:rsid w:val="00317107"/>
   </w:style>
   <w:style w:type="paragraph" w:styleId="Heading1">
     <w:name w:val="heading 1"/>
@@ -19499,7 +20160,6 @@
   <w:style w:type="character" w:default="1" w:styleId="DefaultParagraphFont">
     <w:name w:val="Default Paragraph Font"/>
     <w:uiPriority w:val="1"/>
-    <w:semiHidden/>
     <w:unhideWhenUsed/>
   </w:style>
   <w:style w:type="table" w:default="1" w:styleId="TableNormal">
@@ -20097,7 +20757,7 @@
 </file>
 
 <file path=customXml/itemProps1.xml><?xml version="1.0" encoding="utf-8"?>
-<ds:datastoreItem xmlns:ds="http://schemas.openxmlformats.org/officeDocument/2006/customXml" ds:itemID="{2B6713B2-5089-4A33-83EB-F569A76FFC66}">
+<ds:datastoreItem xmlns:ds="http://schemas.openxmlformats.org/officeDocument/2006/customXml" ds:itemID="{99295916-1727-4E53-A423-C3D83488244D}">
   <ds:schemaRefs>
     <ds:schemaRef ds:uri="http://schemas.openxmlformats.org/officeDocument/2006/bibliography"/>
   </ds:schemaRefs>

</xml_diff>